<commit_message>
Ternary to Binary relations decomposition
</commit_message>
<xml_diff>
--- a/Entity Relationship Diagram Mapping Honors midterm Report.docx
+++ b/Entity Relationship Diagram Mapping Honors midterm Report.docx
@@ -182,17 +182,8 @@
           <w:rFonts w:ascii="Times New Roman" w:hAnsi="Times New Roman"/>
           <w:sz w:val="24"/>
         </w:rPr>
-        <w:t xml:space="preserve">Prof. Louis D. </w:t>
-      </w:r>
-      <w:proofErr w:type="spellStart"/>
-      <w:r>
-        <w:rPr>
-          <w:rFonts w:ascii="Times New Roman" w:hAnsi="Times New Roman"/>
-          <w:sz w:val="24"/>
-        </w:rPr>
-        <w:t>Nel</w:t>
-      </w:r>
-      <w:proofErr w:type="spellEnd"/>
+        <w:t>Prof. Louis D. Nel</w:t>
+      </w:r>
     </w:p>
     <w:p>
       <w:pPr>
@@ -443,29 +434,7 @@
           <w:lang w:val="en-CA"/>
         </w:rPr>
         <w:tab/>
-        <w:t>The following are instructions of how to instal</w:t>
-      </w:r>
-      <w:bookmarkStart w:id="2" w:name="_GoBack"/>
-      <w:bookmarkEnd w:id="2"/>
-      <w:r>
-        <w:rPr>
-          <w:lang w:val="en-CA"/>
-        </w:rPr>
-        <w:t xml:space="preserve">l and set up the software required to run the </w:t>
-      </w:r>
-      <w:proofErr w:type="spellStart"/>
-      <w:r>
-        <w:rPr>
-          <w:lang w:val="en-CA"/>
-        </w:rPr>
-        <w:t>ERMapper</w:t>
-      </w:r>
-      <w:proofErr w:type="spellEnd"/>
-      <w:r>
-        <w:rPr>
-          <w:lang w:val="en-CA"/>
-        </w:rPr>
-        <w:t xml:space="preserve"> application in Android studio.  </w:t>
+        <w:t xml:space="preserve">The following are instructions of how to install and set up the software required to run the ERMapper application in Android studio.  </w:t>
       </w:r>
     </w:p>
     <w:p>
@@ -582,56 +551,12 @@
           </wp:anchor>
         </w:drawing>
       </w:r>
-      <w:proofErr w:type="spellStart"/>
       <w:r>
         <w:rPr>
           <w:lang w:val="en-CA"/>
         </w:rPr>
-        <w:t>JVMOpenJDK</w:t>
-      </w:r>
-      <w:proofErr w:type="spellEnd"/>
-      <w:r>
-        <w:rPr>
-          <w:lang w:val="en-CA"/>
-        </w:rPr>
-        <w:t xml:space="preserve"> 64-bit Server </w:t>
-      </w:r>
-      <w:proofErr w:type="gramStart"/>
-      <w:r>
-        <w:rPr>
-          <w:lang w:val="en-CA"/>
-        </w:rPr>
-        <w:t>VM  by</w:t>
-      </w:r>
-      <w:proofErr w:type="gramEnd"/>
-      <w:r>
-        <w:rPr>
-          <w:lang w:val="en-CA"/>
-        </w:rPr>
-        <w:t xml:space="preserve"> </w:t>
-      </w:r>
-      <w:proofErr w:type="spellStart"/>
-      <w:r>
-        <w:rPr>
-          <w:lang w:val="en-CA"/>
-        </w:rPr>
-        <w:t>JetBrains</w:t>
-      </w:r>
-      <w:proofErr w:type="spellEnd"/>
-      <w:r>
-        <w:rPr>
-          <w:lang w:val="en-CA"/>
-        </w:rPr>
-        <w:t xml:space="preserve"> </w:t>
-      </w:r>
-      <w:proofErr w:type="spellStart"/>
-      <w:r>
-        <w:rPr>
-          <w:lang w:val="en-CA"/>
-        </w:rPr>
-        <w:t>s.r.o</w:t>
-      </w:r>
-      <w:proofErr w:type="spellEnd"/>
+        <w:t>JVMOpenJDK 64-bit Server VM  by JetBrains s.r.o</w:t>
+      </w:r>
     </w:p>
     <w:p>
       <w:pPr>
@@ -648,21 +573,7 @@
         <w:rPr>
           <w:lang w:val="en-CA"/>
         </w:rPr>
-        <w:t xml:space="preserve">In Android studio go to </w:t>
-      </w:r>
-      <w:proofErr w:type="gramStart"/>
-      <w:r>
-        <w:rPr>
-          <w:lang w:val="en-CA"/>
-        </w:rPr>
-        <w:t>File  -</w:t>
-      </w:r>
-      <w:proofErr w:type="gramEnd"/>
-      <w:r>
-        <w:rPr>
-          <w:lang w:val="en-CA"/>
-        </w:rPr>
-        <w:t>&gt; new -&gt; import Project.  A dialog will pop up, select the directory where you saved ERMapper.zip.</w:t>
+        <w:t>In Android studio go to File  -&gt; new -&gt; import Project.  A dialog will pop up, select the directory where you saved ERMapper.zip.</w:t>
       </w:r>
     </w:p>
     <w:p>
@@ -794,25 +705,7 @@
           <w:lang w:val="en-CA"/>
         </w:rPr>
         <w:tab/>
-        <w:t xml:space="preserve">The </w:t>
-      </w:r>
-      <w:proofErr w:type="spellStart"/>
-      <w:r>
-        <w:rPr>
-          <w:rFonts w:ascii="Times New Roman" w:hAnsi="Times New Roman"/>
-          <w:sz w:val="24"/>
-          <w:lang w:val="en-CA"/>
-        </w:rPr>
-        <w:t>ERMapper</w:t>
-      </w:r>
-      <w:proofErr w:type="spellEnd"/>
-      <w:r>
-        <w:rPr>
-          <w:rFonts w:ascii="Times New Roman" w:hAnsi="Times New Roman"/>
-          <w:sz w:val="24"/>
-          <w:lang w:val="en-CA"/>
-        </w:rPr>
-        <w:t xml:space="preserve"> creates a blank canvas that allows users to draw an ER diagram.   In the drawing phase users can create Entities, Attributes and Relationships between each.  Users simple click a button to select what they want to draw and then they can move them around the screen to place them where they would like, as shown in Figure 1 below.  </w:t>
+        <w:t xml:space="preserve">The ERMapper creates a blank canvas that allows users to draw an ER diagram.   In the drawing phase users can create Entities, Attributes and Relationships between each.  Users simple click a button to select what they want to draw and then they can move them around the screen to place them where they would like, as shown in Figure 1 below.  </w:t>
       </w:r>
       <w:r>
         <w:rPr>
@@ -946,36 +839,8 @@
           <w:sz w:val="24"/>
           <w:szCs w:val="24"/>
         </w:rPr>
-        <w:t xml:space="preserve"> </w:t>
-      </w:r>
-      <w:proofErr w:type="spellStart"/>
-      <w:r>
-        <w:rPr>
-          <w:rFonts w:ascii="Times New Roman" w:hAnsi="Times New Roman"/>
-          <w:sz w:val="24"/>
-          <w:szCs w:val="24"/>
-        </w:rPr>
-        <w:t>ERMapper</w:t>
-      </w:r>
-      <w:proofErr w:type="spellEnd"/>
-      <w:r>
-        <w:rPr>
-          <w:rFonts w:ascii="Times New Roman" w:hAnsi="Times New Roman"/>
-          <w:sz w:val="24"/>
-          <w:szCs w:val="24"/>
-        </w:rPr>
-        <w:t xml:space="preserve"> </w:t>
-      </w:r>
-      <w:proofErr w:type="spellStart"/>
-      <w:r>
-        <w:rPr>
-          <w:rFonts w:ascii="Times New Roman" w:hAnsi="Times New Roman"/>
-          <w:sz w:val="24"/>
-          <w:szCs w:val="24"/>
-        </w:rPr>
-        <w:t>Drawin</w:t>
-      </w:r>
-      <w:proofErr w:type="spellEnd"/>
+        <w:t xml:space="preserve"> ERMapper Drawin</w:t>
+      </w:r>
     </w:p>
     <w:p>
       <w:pPr>
@@ -1201,43 +1066,7 @@
           <w:sz w:val="24"/>
           <w:lang w:val="en-CA"/>
         </w:rPr>
-        <w:t xml:space="preserve">ER Diagrams are a visualization of Relations in a database.  Entities, modeled as squares, represent a </w:t>
-      </w:r>
-      <w:proofErr w:type="gramStart"/>
-      <w:r>
-        <w:rPr>
-          <w:rFonts w:ascii="Times New Roman" w:hAnsi="Times New Roman"/>
-          <w:sz w:val="24"/>
-          <w:lang w:val="en-CA"/>
-        </w:rPr>
-        <w:t>real world</w:t>
-      </w:r>
-      <w:proofErr w:type="gramEnd"/>
-      <w:r>
-        <w:rPr>
-          <w:rFonts w:ascii="Times New Roman" w:hAnsi="Times New Roman"/>
-          <w:sz w:val="24"/>
-          <w:lang w:val="en-CA"/>
-        </w:rPr>
-        <w:t xml:space="preserve"> concept that a Relation is, where as attributes, modelled as ovals, represent property of its corresponding relation.    In a Database the Entity or Relation is the table itself, and the attributes are the columns in that table.   Every entity can have multiple </w:t>
-      </w:r>
-      <w:proofErr w:type="gramStart"/>
-      <w:r>
-        <w:rPr>
-          <w:rFonts w:ascii="Times New Roman" w:hAnsi="Times New Roman"/>
-          <w:sz w:val="24"/>
-          <w:lang w:val="en-CA"/>
-        </w:rPr>
-        <w:t>attributes,</w:t>
-      </w:r>
-      <w:proofErr w:type="gramEnd"/>
-      <w:r>
-        <w:rPr>
-          <w:rFonts w:ascii="Times New Roman" w:hAnsi="Times New Roman"/>
-          <w:sz w:val="24"/>
-          <w:lang w:val="en-CA"/>
-        </w:rPr>
-        <w:t xml:space="preserve"> however it requires at least one attribute to be a key (which uniquely identifies each row in the table).  In an ER diagram the key attribute(s) are identified with an underline underneath their name.   A relationship is a line that connects attributes and entities, they may also indicate the cardinality of the relationship, though at this point the program only deals with binary 1:1 relationships.  </w:t>
+        <w:t xml:space="preserve">ER Diagrams are a visualization of Relations in a database.  Entities, modeled as squares, represent a real world concept that a Relation is, where as attributes, modelled as ovals, represent property of its corresponding relation.    In a Database the Entity or Relation is the table itself, and the attributes are the columns in that table.   Every entity can have multiple attributes, however it requires at least one attribute to be a key (which uniquely identifies each row in the table).  In an ER diagram the key attribute(s) are identified with an underline underneath their name.   A relationship is a line that connects attributes and entities, they may also indicate the cardinality of the relationship, though at this point the program only deals with binary 1:1 relationships.  </w:t>
       </w:r>
       <w:r>
         <w:rPr>
@@ -1307,95 +1136,23 @@
           <w:sz w:val="24"/>
           <w:lang w:val="en-CA"/>
         </w:rPr>
-        <w:t xml:space="preserve">The program contains a class called ER Diagram which stores an </w:t>
-      </w:r>
-      <w:proofErr w:type="spellStart"/>
+        <w:t xml:space="preserve">The program contains a class called ER Diagram which stores an arraylist of shapeobjects which can be entities, attributes or relationships, with their coordinates to be drawn to the screen.  The main page of the application seen in figure 1 shows the canvas of the page.   The user can select to create an entity, attribute or relationship. Upon doing so the object is create along with an edittext object to store its name and its set of coordinates and it is added to the object list.  Unless the object is a relationship, in which case the </w:t>
+      </w:r>
       <w:r>
         <w:rPr>
           <w:rFonts w:ascii="Times New Roman" w:hAnsi="Times New Roman"/>
           <w:sz w:val="24"/>
           <w:lang w:val="en-CA"/>
         </w:rPr>
-        <w:t>arraylist</w:t>
-      </w:r>
-      <w:proofErr w:type="spellEnd"/>
+        <w:t xml:space="preserve">system creates a line that follows the mouse to connect to objects.  If the relationship is valid then it gets added to the object list. </w:t>
+      </w:r>
       <w:r>
         <w:rPr>
           <w:rFonts w:ascii="Times New Roman" w:hAnsi="Times New Roman"/>
           <w:sz w:val="24"/>
           <w:lang w:val="en-CA"/>
         </w:rPr>
-        <w:t xml:space="preserve"> of </w:t>
-      </w:r>
-      <w:proofErr w:type="spellStart"/>
-      <w:r>
-        <w:rPr>
-          <w:rFonts w:ascii="Times New Roman" w:hAnsi="Times New Roman"/>
-          <w:sz w:val="24"/>
-          <w:lang w:val="en-CA"/>
-        </w:rPr>
-        <w:t>shapeobjects</w:t>
-      </w:r>
-      <w:proofErr w:type="spellEnd"/>
-      <w:r>
-        <w:rPr>
-          <w:rFonts w:ascii="Times New Roman" w:hAnsi="Times New Roman"/>
-          <w:sz w:val="24"/>
-          <w:lang w:val="en-CA"/>
-        </w:rPr>
-        <w:t xml:space="preserve"> which can be entities, attributes or relationships, with their coordinates to be drawn to the screen.  The main page of the application seen in figure 1 shows the canvas of the page.   The user can select to create an entity, attribute or relationship. Upon doing so the object is create along with an </w:t>
-      </w:r>
-      <w:proofErr w:type="spellStart"/>
-      <w:r>
-        <w:rPr>
-          <w:rFonts w:ascii="Times New Roman" w:hAnsi="Times New Roman"/>
-          <w:sz w:val="24"/>
-          <w:lang w:val="en-CA"/>
-        </w:rPr>
-        <w:t>edittext</w:t>
-      </w:r>
-      <w:proofErr w:type="spellEnd"/>
-      <w:r>
-        <w:rPr>
-          <w:rFonts w:ascii="Times New Roman" w:hAnsi="Times New Roman"/>
-          <w:sz w:val="24"/>
-          <w:lang w:val="en-CA"/>
-        </w:rPr>
-        <w:t xml:space="preserve"> object to store its name and its set of coordinates and it is added to the object list.  Unless the object is a relationship, in which case the </w:t>
-      </w:r>
-      <w:r>
-        <w:rPr>
-          <w:rFonts w:ascii="Times New Roman" w:hAnsi="Times New Roman"/>
-          <w:sz w:val="24"/>
-          <w:lang w:val="en-CA"/>
-        </w:rPr>
-        <w:t xml:space="preserve">system creates a line that follows the mouse to connect to objects.  If the relationship is valid then it gets added to the object list. </w:t>
-      </w:r>
-      <w:r>
-        <w:rPr>
-          <w:rFonts w:ascii="Times New Roman" w:hAnsi="Times New Roman"/>
-          <w:sz w:val="24"/>
-          <w:lang w:val="en-CA"/>
-        </w:rPr>
-        <w:t xml:space="preserve">The program </w:t>
-      </w:r>
-      <w:proofErr w:type="gramStart"/>
-      <w:r>
-        <w:rPr>
-          <w:rFonts w:ascii="Times New Roman" w:hAnsi="Times New Roman"/>
-          <w:sz w:val="24"/>
-          <w:lang w:val="en-CA"/>
-        </w:rPr>
-        <w:t>search</w:t>
-      </w:r>
-      <w:proofErr w:type="gramEnd"/>
-      <w:r>
-        <w:rPr>
-          <w:rFonts w:ascii="Times New Roman" w:hAnsi="Times New Roman"/>
-          <w:sz w:val="24"/>
-          <w:lang w:val="en-CA"/>
-        </w:rPr>
-        <w:t xml:space="preserve"> its list of objects and draws the correct shape based on the object type onto the screen at its correct coordinates. The canvas also has a motion event listener which activates when the user clicks the screen.  It checks if the user has click a coordinate that is inside a shape and then allows the user to move that obj</w:t>
+        <w:t>The program search its list of objects and draws the correct shape based on the object type onto the screen at its correct coordinates. The canvas also has a motion event listener which activates when the user clicks the screen.  It checks if the user has click a coordinate that is inside a shape and then allows the user to move that obj</w:t>
       </w:r>
       <w:r>
         <w:rPr>
@@ -1545,13 +1302,8 @@
         <w:fldChar w:fldCharType="end"/>
       </w:r>
       <w:r>
-        <w:t xml:space="preserve"> Completed </w:t>
-      </w:r>
-      <w:proofErr w:type="spellStart"/>
-      <w:r>
-        <w:t>ERDiagram</w:t>
-      </w:r>
-      <w:proofErr w:type="spellEnd"/>
+        <w:t xml:space="preserve"> Completed ERDiagram</w:t>
+      </w:r>
     </w:p>
     <w:p>
       <w:pPr>
@@ -1590,82 +1342,14 @@
           <w:sz w:val="24"/>
           <w:szCs w:val="24"/>
         </w:rPr>
-        <w:t xml:space="preserve">Once the user clicks normalize the drawing.  The </w:t>
-      </w:r>
-      <w:proofErr w:type="spellStart"/>
-      <w:r>
-        <w:rPr>
-          <w:rFonts w:ascii="Times New Roman" w:hAnsi="Times New Roman" w:cs="Times New Roman"/>
-          <w:sz w:val="24"/>
-          <w:szCs w:val="24"/>
-        </w:rPr>
-        <w:t>erDiagram</w:t>
-      </w:r>
-      <w:proofErr w:type="spellEnd"/>
-      <w:r>
-        <w:rPr>
-          <w:rFonts w:ascii="Times New Roman" w:hAnsi="Times New Roman" w:cs="Times New Roman"/>
-          <w:sz w:val="24"/>
-          <w:szCs w:val="24"/>
-        </w:rPr>
-        <w:t xml:space="preserve"> passes </w:t>
-      </w:r>
-      <w:proofErr w:type="gramStart"/>
-      <w:r>
-        <w:rPr>
-          <w:rFonts w:ascii="Times New Roman" w:hAnsi="Times New Roman" w:cs="Times New Roman"/>
-          <w:sz w:val="24"/>
-          <w:szCs w:val="24"/>
-        </w:rPr>
-        <w:t>all of</w:t>
-      </w:r>
-      <w:proofErr w:type="gramEnd"/>
-      <w:r>
-        <w:rPr>
-          <w:rFonts w:ascii="Times New Roman" w:hAnsi="Times New Roman" w:cs="Times New Roman"/>
-          <w:sz w:val="24"/>
-          <w:szCs w:val="24"/>
-        </w:rPr>
-        <w:t xml:space="preserve"> its entity objects</w:t>
-      </w:r>
-      <w:r>
-        <w:rPr>
-          <w:rFonts w:ascii="Times New Roman" w:hAnsi="Times New Roman"/>
-          <w:sz w:val="24"/>
-        </w:rPr>
-        <w:t xml:space="preserve">, which contains a list of all of their attributes to the </w:t>
-      </w:r>
-      <w:proofErr w:type="spellStart"/>
-      <w:r>
-        <w:rPr>
-          <w:rFonts w:ascii="Times New Roman" w:hAnsi="Times New Roman"/>
-          <w:sz w:val="24"/>
-        </w:rPr>
-        <w:t>FDNormalize</w:t>
-      </w:r>
-      <w:proofErr w:type="spellEnd"/>
-      <w:r>
-        <w:rPr>
-          <w:rFonts w:ascii="Times New Roman" w:hAnsi="Times New Roman"/>
-          <w:sz w:val="24"/>
-        </w:rPr>
-        <w:t xml:space="preserve"> class.  The </w:t>
-      </w:r>
-      <w:proofErr w:type="spellStart"/>
-      <w:r>
-        <w:rPr>
-          <w:rFonts w:ascii="Times New Roman" w:hAnsi="Times New Roman"/>
-          <w:sz w:val="24"/>
-        </w:rPr>
-        <w:t>FDNormalize</w:t>
-      </w:r>
-      <w:proofErr w:type="spellEnd"/>
-      <w:r>
-        <w:rPr>
-          <w:rFonts w:ascii="Times New Roman" w:hAnsi="Times New Roman"/>
-          <w:sz w:val="24"/>
-        </w:rPr>
-        <w:t xml:space="preserve"> class then takes the entities and converts them to functional dependencies.  The program is currently o</w:t>
+        <w:t>Once the user clicks normalize the drawing.  The erDiagram passes all of its entity objects</w:t>
+      </w:r>
+      <w:r>
+        <w:rPr>
+          <w:rFonts w:ascii="Times New Roman" w:hAnsi="Times New Roman"/>
+          <w:sz w:val="24"/>
+        </w:rPr>
+        <w:t>, which contains a list of all of their attributes to the FDNormalize class.  The FDNormalize class then takes the entities and converts them to functional dependencies.  The program is currently o</w:t>
       </w:r>
       <w:r>
         <w:rPr>
@@ -1710,79 +1394,8 @@
           <w:sz w:val="24"/>
           <w:szCs w:val="24"/>
         </w:rPr>
-        <w:t xml:space="preserve">by </w:t>
-      </w:r>
-      <w:proofErr w:type="spellStart"/>
-      <w:r>
-        <w:rPr>
-          <w:rFonts w:ascii="Times New Roman" w:hAnsi="Times New Roman" w:cs="Times New Roman"/>
-          <w:iCs/>
-          <w:sz w:val="24"/>
-          <w:szCs w:val="24"/>
-        </w:rPr>
-        <w:t>Ramex</w:t>
-      </w:r>
-      <w:proofErr w:type="spellEnd"/>
-      <w:r>
-        <w:rPr>
-          <w:rFonts w:ascii="Times New Roman" w:hAnsi="Times New Roman" w:cs="Times New Roman"/>
-          <w:iCs/>
-          <w:sz w:val="24"/>
-          <w:szCs w:val="24"/>
-        </w:rPr>
-        <w:t xml:space="preserve"> </w:t>
-      </w:r>
-      <w:proofErr w:type="spellStart"/>
-      <w:r>
-        <w:rPr>
-          <w:rFonts w:ascii="Times New Roman" w:hAnsi="Times New Roman" w:cs="Times New Roman"/>
-          <w:iCs/>
-          <w:sz w:val="24"/>
-          <w:szCs w:val="24"/>
-        </w:rPr>
-        <w:t>Elmasri</w:t>
-      </w:r>
-      <w:proofErr w:type="spellEnd"/>
-      <w:r>
-        <w:rPr>
-          <w:rFonts w:ascii="Times New Roman" w:hAnsi="Times New Roman" w:cs="Times New Roman"/>
-          <w:iCs/>
-          <w:sz w:val="24"/>
-          <w:szCs w:val="24"/>
-        </w:rPr>
-        <w:t xml:space="preserve"> &amp; </w:t>
-      </w:r>
-      <w:proofErr w:type="spellStart"/>
-      <w:r>
-        <w:rPr>
-          <w:rFonts w:ascii="Times New Roman" w:hAnsi="Times New Roman" w:cs="Times New Roman"/>
-          <w:iCs/>
-          <w:sz w:val="24"/>
-          <w:szCs w:val="24"/>
-        </w:rPr>
-        <w:t>Shamkant</w:t>
-      </w:r>
-      <w:proofErr w:type="spellEnd"/>
-      <w:r>
-        <w:rPr>
-          <w:rFonts w:ascii="Times New Roman" w:hAnsi="Times New Roman" w:cs="Times New Roman"/>
-          <w:iCs/>
-          <w:sz w:val="24"/>
-          <w:szCs w:val="24"/>
-        </w:rPr>
-        <w:t xml:space="preserve"> B. </w:t>
-      </w:r>
-      <w:proofErr w:type="spellStart"/>
-      <w:r>
-        <w:rPr>
-          <w:rFonts w:ascii="Times New Roman" w:hAnsi="Times New Roman" w:cs="Times New Roman"/>
-          <w:iCs/>
-          <w:sz w:val="24"/>
-          <w:szCs w:val="24"/>
-        </w:rPr>
-        <w:t>Navathe</w:t>
-      </w:r>
-      <w:proofErr w:type="spellEnd"/>
+        <w:t>by Ramex Elmasri &amp; Shamkant B. Navathe</w:t>
+      </w:r>
       <w:r>
         <w:rPr>
           <w:rFonts w:ascii="Times New Roman" w:hAnsi="Times New Roman" w:cs="Times New Roman"/>
@@ -1824,27 +1437,7 @@
           <w:sz w:val="24"/>
           <w:szCs w:val="24"/>
         </w:rPr>
-        <w:t xml:space="preserve">Step 1.  For every regular entity create a Functional dependency, where the primary key is the </w:t>
-      </w:r>
-      <w:proofErr w:type="gramStart"/>
-      <w:r>
-        <w:rPr>
-          <w:rFonts w:ascii="Times New Roman" w:hAnsi="Times New Roman" w:cs="Times New Roman"/>
-          <w:iCs/>
-          <w:sz w:val="24"/>
-          <w:szCs w:val="24"/>
-        </w:rPr>
-        <w:t>left hand</w:t>
-      </w:r>
-      <w:proofErr w:type="gramEnd"/>
-      <w:r>
-        <w:rPr>
-          <w:rFonts w:ascii="Times New Roman" w:hAnsi="Times New Roman" w:cs="Times New Roman"/>
-          <w:iCs/>
-          <w:sz w:val="24"/>
-          <w:szCs w:val="24"/>
-        </w:rPr>
-        <w:t xml:space="preserve"> side, and the attributes are the right hand side</w:t>
+        <w:t>Step 1.  For every regular entity create a Functional dependency, where the primary key is the left hand side, and the attributes are the right hand side</w:t>
       </w:r>
     </w:p>
     <w:p>
@@ -1869,27 +1462,7 @@
           <w:sz w:val="24"/>
           <w:szCs w:val="24"/>
         </w:rPr>
-        <w:t xml:space="preserve">If the primary key is composite, </w:t>
-      </w:r>
-      <w:proofErr w:type="gramStart"/>
-      <w:r>
-        <w:rPr>
-          <w:rFonts w:ascii="Times New Roman" w:hAnsi="Times New Roman" w:cs="Times New Roman"/>
-          <w:iCs/>
-          <w:sz w:val="24"/>
-          <w:szCs w:val="24"/>
-        </w:rPr>
-        <w:t>all of</w:t>
-      </w:r>
-      <w:proofErr w:type="gramEnd"/>
-      <w:r>
-        <w:rPr>
-          <w:rFonts w:ascii="Times New Roman" w:hAnsi="Times New Roman" w:cs="Times New Roman"/>
-          <w:iCs/>
-          <w:sz w:val="24"/>
-          <w:szCs w:val="24"/>
-        </w:rPr>
-        <w:t xml:space="preserve"> the values will be part of the primary key</w:t>
+        <w:t>If the primary key is composite, all of the values will be part of the primary key</w:t>
       </w:r>
     </w:p>
     <w:p>
@@ -2043,47 +1616,7 @@
           <w:sz w:val="24"/>
           <w:szCs w:val="24"/>
         </w:rPr>
-        <w:t xml:space="preserve">Once the functional dependencies are produced, the normalize function that was provided by Prof. Louis </w:t>
-      </w:r>
-      <w:proofErr w:type="spellStart"/>
-      <w:r>
-        <w:rPr>
-          <w:rFonts w:ascii="Times New Roman" w:hAnsi="Times New Roman" w:cs="Times New Roman"/>
-          <w:iCs/>
-          <w:sz w:val="24"/>
-          <w:szCs w:val="24"/>
-        </w:rPr>
-        <w:t>Nel</w:t>
-      </w:r>
-      <w:proofErr w:type="spellEnd"/>
-      <w:r>
-        <w:rPr>
-          <w:rFonts w:ascii="Times New Roman" w:hAnsi="Times New Roman" w:cs="Times New Roman"/>
-          <w:iCs/>
-          <w:sz w:val="24"/>
-          <w:szCs w:val="24"/>
-        </w:rPr>
-        <w:t xml:space="preserve"> is performed and a new screen is produced that lists the results of the normalization as shown in figure 4 below of the </w:t>
-      </w:r>
-      <w:proofErr w:type="spellStart"/>
-      <w:r>
-        <w:rPr>
-          <w:rFonts w:ascii="Times New Roman" w:hAnsi="Times New Roman" w:cs="Times New Roman"/>
-          <w:iCs/>
-          <w:sz w:val="24"/>
-          <w:szCs w:val="24"/>
-        </w:rPr>
-        <w:t>ERDiagram</w:t>
-      </w:r>
-      <w:proofErr w:type="spellEnd"/>
-      <w:r>
-        <w:rPr>
-          <w:rFonts w:ascii="Times New Roman" w:hAnsi="Times New Roman" w:cs="Times New Roman"/>
-          <w:iCs/>
-          <w:sz w:val="24"/>
-          <w:szCs w:val="24"/>
-        </w:rPr>
-        <w:t xml:space="preserve"> from figure 3.</w:t>
+        <w:t>Once the functional dependencies are produced, the normalize function that was provided by Prof. Louis Nel is performed and a new screen is produced that lists the results of the normalization as shown in figure 4 below of the ERDiagram from figure 3.</w:t>
       </w:r>
     </w:p>
     <w:p>
@@ -2172,22 +1705,649 @@
         <w:fldChar w:fldCharType="end"/>
       </w:r>
       <w:r>
-        <w:t xml:space="preserve"> Normalized </w:t>
-      </w:r>
-      <w:proofErr w:type="spellStart"/>
-      <w:r>
-        <w:t>ERDiagram</w:t>
-      </w:r>
-      <w:proofErr w:type="spellEnd"/>
+        <w:t xml:space="preserve"> Normalized ERDiagram</w:t>
+      </w:r>
+    </w:p>
+    <w:p>
+      <w:pPr>
+        <w:pStyle w:val="Heading3"/>
+        <w:rPr>
+          <w:rFonts w:asciiTheme="minorHAnsi" w:eastAsia="Times New Roman" w:hAnsiTheme="minorHAnsi" w:cs="Times New Roman"/>
+          <w:color w:val="auto"/>
+          <w:sz w:val="22"/>
+        </w:rPr>
+      </w:pPr>
     </w:p>
     <w:p/>
     <w:p/>
     <w:p>
       <w:pPr>
+        <w:pStyle w:val="Heading3"/>
+      </w:pPr>
+      <w:r>
+        <w:lastRenderedPageBreak/>
+        <w:t xml:space="preserve">Converting Ternary Relationships to Binary </w:t>
+      </w:r>
+    </w:p>
+    <w:p/>
+    <w:p>
+      <w:pPr>
+        <w:rPr>
+          <w:lang w:val="en-CA"/>
+        </w:rPr>
+      </w:pPr>
+      <w:r>
+        <w:t xml:space="preserve">Replace </w:t>
+      </w:r>
+      <w:r>
+        <w:rPr>
+          <w:i/>
+          <w:iCs/>
+        </w:rPr>
+        <w:t xml:space="preserve">R </w:t>
+      </w:r>
+      <w:r>
+        <w:t>between entity sets A, B and C</w:t>
+      </w:r>
+      <w:r>
+        <w:rPr>
+          <w:i/>
+          <w:iCs/>
+        </w:rPr>
+        <w:t xml:space="preserve"> </w:t>
+      </w:r>
+      <w:r>
+        <w:t xml:space="preserve">by an entity set </w:t>
+      </w:r>
+      <w:r>
+        <w:rPr>
+          <w:i/>
+          <w:iCs/>
+        </w:rPr>
+        <w:t>E</w:t>
+      </w:r>
+      <w:r>
+        <w:t xml:space="preserve">, and three relationship sets: </w:t>
+      </w:r>
+    </w:p>
+    <w:p>
+      <w:r>
+        <w:tab/>
+      </w:r>
+      <w:r>
+        <w:tab/>
+        <w:t xml:space="preserve">1. </w:t>
+      </w:r>
+      <w:r>
+        <w:rPr>
+          <w:i/>
+          <w:iCs/>
+        </w:rPr>
+        <w:t>R</w:t>
+      </w:r>
+      <w:r>
+        <w:rPr>
+          <w:i/>
+          <w:iCs/>
+          <w:vertAlign w:val="subscript"/>
+        </w:rPr>
+        <w:t>A</w:t>
+      </w:r>
+      <w:r>
+        <w:t xml:space="preserve">, relating </w:t>
+      </w:r>
+      <w:r>
+        <w:rPr>
+          <w:i/>
+          <w:iCs/>
+        </w:rPr>
+        <w:t xml:space="preserve">E </w:t>
+      </w:r>
+      <w:r>
+        <w:t xml:space="preserve">and </w:t>
+      </w:r>
+      <w:r>
+        <w:rPr>
+          <w:i/>
+          <w:iCs/>
+        </w:rPr>
+        <w:t xml:space="preserve">A </w:t>
+      </w:r>
+      <w:r>
+        <w:tab/>
+      </w:r>
+      <w:r>
+        <w:tab/>
+      </w:r>
+    </w:p>
+    <w:p>
+      <w:pPr>
+        <w:ind w:left="720" w:firstLine="720"/>
+        <w:rPr>
+          <w:lang w:val="en-CA"/>
+        </w:rPr>
+      </w:pPr>
+      <w:r>
+        <w:t xml:space="preserve">  2.</w:t>
+      </w:r>
+      <w:r>
+        <w:rPr>
+          <w:i/>
+          <w:iCs/>
+        </w:rPr>
+        <w:t>R</w:t>
+      </w:r>
+      <w:r>
+        <w:rPr>
+          <w:i/>
+          <w:iCs/>
+          <w:vertAlign w:val="subscript"/>
+        </w:rPr>
+        <w:t>B</w:t>
+      </w:r>
+      <w:r>
+        <w:t xml:space="preserve">, relating </w:t>
+      </w:r>
+      <w:r>
+        <w:rPr>
+          <w:i/>
+          <w:iCs/>
+        </w:rPr>
+        <w:t xml:space="preserve">E </w:t>
+      </w:r>
+      <w:r>
+        <w:t xml:space="preserve">and </w:t>
+      </w:r>
+      <w:r>
+        <w:rPr>
+          <w:i/>
+          <w:iCs/>
+        </w:rPr>
+        <w:t>B</w:t>
+      </w:r>
+    </w:p>
+    <w:p>
+      <w:pPr>
+        <w:rPr>
+          <w:lang w:val="en-CA"/>
+        </w:rPr>
+      </w:pPr>
+      <w:r>
+        <w:tab/>
+      </w:r>
+      <w:r>
+        <w:tab/>
+        <w:t xml:space="preserve">3. </w:t>
+      </w:r>
+      <w:r>
+        <w:rPr>
+          <w:i/>
+          <w:iCs/>
+        </w:rPr>
+        <w:t>R</w:t>
+      </w:r>
+      <w:r>
+        <w:rPr>
+          <w:i/>
+          <w:iCs/>
+          <w:vertAlign w:val="subscript"/>
+        </w:rPr>
+        <w:t>C</w:t>
+      </w:r>
+      <w:r>
+        <w:t xml:space="preserve">, relating </w:t>
+      </w:r>
+      <w:r>
+        <w:rPr>
+          <w:i/>
+          <w:iCs/>
+        </w:rPr>
+        <w:t xml:space="preserve">E </w:t>
+      </w:r>
+      <w:r>
+        <w:t xml:space="preserve">and </w:t>
+      </w:r>
+      <w:r>
+        <w:rPr>
+          <w:i/>
+          <w:iCs/>
+        </w:rPr>
+        <w:t>C</w:t>
+      </w:r>
+    </w:p>
+    <w:p>
+      <w:pPr>
+        <w:rPr>
+          <w:lang w:val="en-CA"/>
+        </w:rPr>
+      </w:pPr>
+      <w:r>
+        <w:t xml:space="preserve">Create a special identifying attribute for </w:t>
+      </w:r>
+      <w:r>
+        <w:rPr>
+          <w:i/>
+          <w:iCs/>
+        </w:rPr>
+        <w:t>E</w:t>
+      </w:r>
+    </w:p>
+    <w:p>
+      <w:pPr>
+        <w:rPr>
+          <w:lang w:val="en-CA"/>
+        </w:rPr>
+      </w:pPr>
+      <w:r>
+        <w:t xml:space="preserve">Add any attributes of </w:t>
+      </w:r>
+      <w:r>
+        <w:rPr>
+          <w:i/>
+          <w:iCs/>
+        </w:rPr>
+        <w:t xml:space="preserve">R </w:t>
+      </w:r>
+      <w:r>
+        <w:t xml:space="preserve">to </w:t>
+      </w:r>
+      <w:r>
+        <w:rPr>
+          <w:i/>
+          <w:iCs/>
+        </w:rPr>
+        <w:t xml:space="preserve">E </w:t>
+      </w:r>
+    </w:p>
+    <w:p>
+      <w:pPr>
+        <w:rPr>
+          <w:lang w:val="en-CA"/>
+        </w:rPr>
+      </w:pPr>
+      <w:r>
+        <w:t>For each relationship (</w:t>
+      </w:r>
+      <w:r>
+        <w:rPr>
+          <w:i/>
+          <w:iCs/>
+        </w:rPr>
+        <w:t>a</w:t>
+      </w:r>
+      <w:r>
+        <w:rPr>
+          <w:i/>
+          <w:iCs/>
+          <w:vertAlign w:val="subscript"/>
+        </w:rPr>
+        <w:t>i</w:t>
+      </w:r>
+      <w:r>
+        <w:rPr>
+          <w:i/>
+          <w:iCs/>
+        </w:rPr>
+        <w:t xml:space="preserve"> , b</w:t>
+      </w:r>
+      <w:r>
+        <w:rPr>
+          <w:i/>
+          <w:iCs/>
+          <w:vertAlign w:val="subscript"/>
+        </w:rPr>
+        <w:t>i</w:t>
+      </w:r>
+      <w:r>
+        <w:rPr>
+          <w:i/>
+          <w:iCs/>
+        </w:rPr>
+        <w:t xml:space="preserve"> , c</w:t>
+      </w:r>
+      <w:r>
+        <w:rPr>
+          <w:i/>
+          <w:iCs/>
+          <w:vertAlign w:val="subscript"/>
+        </w:rPr>
+        <w:t>i</w:t>
+      </w:r>
+      <w:r>
+        <w:t xml:space="preserve">) in </w:t>
+      </w:r>
+      <w:r>
+        <w:rPr>
+          <w:i/>
+          <w:iCs/>
+        </w:rPr>
+        <w:t>R,</w:t>
+      </w:r>
+      <w:r>
+        <w:t xml:space="preserve"> create </w:t>
+      </w:r>
+    </w:p>
+    <w:p>
+      <w:pPr>
+        <w:ind w:firstLine="720"/>
+        <w:rPr>
+          <w:lang w:val="en-CA"/>
+        </w:rPr>
+      </w:pPr>
+      <w:r>
+        <w:t xml:space="preserve">1. a new entity </w:t>
+      </w:r>
+      <w:r>
+        <w:rPr>
+          <w:i/>
+          <w:iCs/>
+        </w:rPr>
+        <w:t>e</w:t>
+      </w:r>
+      <w:r>
+        <w:rPr>
+          <w:i/>
+          <w:iCs/>
+          <w:vertAlign w:val="subscript"/>
+        </w:rPr>
+        <w:t>i</w:t>
+      </w:r>
+      <w:r>
+        <w:rPr>
+          <w:i/>
+          <w:iCs/>
+        </w:rPr>
+        <w:t xml:space="preserve"> </w:t>
+      </w:r>
+      <w:r>
+        <w:t xml:space="preserve">in the entity set </w:t>
+      </w:r>
+      <w:r>
+        <w:rPr>
+          <w:i/>
+          <w:iCs/>
+        </w:rPr>
+        <w:t xml:space="preserve">E      </w:t>
+      </w:r>
+    </w:p>
+    <w:p>
+      <w:pPr>
+        <w:ind w:left="720"/>
+        <w:rPr>
+          <w:lang w:val="en-CA"/>
+        </w:rPr>
+      </w:pPr>
+      <w:r>
+        <w:t>2. add (</w:t>
+      </w:r>
+      <w:r>
+        <w:rPr>
+          <w:i/>
+          <w:iCs/>
+        </w:rPr>
+        <w:t>e</w:t>
+      </w:r>
+      <w:r>
+        <w:rPr>
+          <w:i/>
+          <w:iCs/>
+          <w:vertAlign w:val="subscript"/>
+        </w:rPr>
+        <w:t>i</w:t>
+      </w:r>
+      <w:r>
+        <w:rPr>
+          <w:i/>
+          <w:iCs/>
+        </w:rPr>
+        <w:t xml:space="preserve"> , a</w:t>
+      </w:r>
+      <w:r>
+        <w:rPr>
+          <w:i/>
+          <w:iCs/>
+          <w:vertAlign w:val="subscript"/>
+        </w:rPr>
+        <w:t xml:space="preserve">i </w:t>
+      </w:r>
+      <w:r>
+        <w:t xml:space="preserve">) to </w:t>
+      </w:r>
+      <w:r>
+        <w:rPr>
+          <w:i/>
+          <w:iCs/>
+        </w:rPr>
+        <w:t>R</w:t>
+      </w:r>
+      <w:r>
+        <w:rPr>
+          <w:i/>
+          <w:iCs/>
+          <w:vertAlign w:val="subscript"/>
+        </w:rPr>
+        <w:t>A</w:t>
+      </w:r>
+    </w:p>
+    <w:p>
+      <w:r>
+        <w:tab/>
+        <w:t>3. add (</w:t>
+      </w:r>
+      <w:r>
+        <w:rPr>
+          <w:i/>
+          <w:iCs/>
+        </w:rPr>
+        <w:t>e</w:t>
+      </w:r>
+      <w:r>
+        <w:rPr>
+          <w:i/>
+          <w:iCs/>
+          <w:vertAlign w:val="subscript"/>
+        </w:rPr>
+        <w:t>i</w:t>
+      </w:r>
+      <w:r>
+        <w:rPr>
+          <w:i/>
+          <w:iCs/>
+        </w:rPr>
+        <w:t xml:space="preserve"> , b</w:t>
+      </w:r>
+      <w:r>
+        <w:rPr>
+          <w:i/>
+          <w:iCs/>
+          <w:vertAlign w:val="subscript"/>
+        </w:rPr>
+        <w:t>i</w:t>
+      </w:r>
+      <w:r>
+        <w:rPr>
+          <w:i/>
+          <w:iCs/>
+        </w:rPr>
+        <w:t xml:space="preserve"> </w:t>
+      </w:r>
+      <w:r>
+        <w:t xml:space="preserve">) to </w:t>
+      </w:r>
+      <w:r>
+        <w:rPr>
+          <w:i/>
+          <w:iCs/>
+        </w:rPr>
+        <w:t>R</w:t>
+      </w:r>
+      <w:r>
+        <w:rPr>
+          <w:i/>
+          <w:iCs/>
+          <w:vertAlign w:val="subscript"/>
+        </w:rPr>
+        <w:t>B</w:t>
+      </w:r>
+      <w:r>
+        <w:rPr>
+          <w:i/>
+          <w:iCs/>
+        </w:rPr>
+        <w:t xml:space="preserve">      </w:t>
+      </w:r>
+      <w:r>
+        <w:tab/>
+      </w:r>
+    </w:p>
+    <w:p>
+      <w:pPr>
+        <w:rPr>
+          <w:i/>
+          <w:iCs/>
+          <w:vertAlign w:val="subscript"/>
+        </w:rPr>
+      </w:pPr>
+      <w:r>
+        <w:t xml:space="preserve">                4. add (</w:t>
+      </w:r>
+      <w:r>
+        <w:rPr>
+          <w:i/>
+          <w:iCs/>
+        </w:rPr>
+        <w:t>e</w:t>
+      </w:r>
+      <w:r>
+        <w:rPr>
+          <w:i/>
+          <w:iCs/>
+          <w:vertAlign w:val="subscript"/>
+        </w:rPr>
+        <w:t>i</w:t>
+      </w:r>
+      <w:r>
+        <w:rPr>
+          <w:i/>
+          <w:iCs/>
+        </w:rPr>
+        <w:t xml:space="preserve"> , c</w:t>
+      </w:r>
+      <w:r>
+        <w:rPr>
+          <w:i/>
+          <w:iCs/>
+          <w:vertAlign w:val="subscript"/>
+        </w:rPr>
+        <w:t xml:space="preserve">i </w:t>
+      </w:r>
+      <w:r>
+        <w:t xml:space="preserve">) to </w:t>
+      </w:r>
+      <w:r>
+        <w:rPr>
+          <w:i/>
+          <w:iCs/>
+        </w:rPr>
+        <w:t>R</w:t>
+      </w:r>
+      <w:r>
+        <w:rPr>
+          <w:i/>
+          <w:iCs/>
+          <w:vertAlign w:val="subscript"/>
+        </w:rPr>
+        <w:t>C</w:t>
+      </w:r>
+    </w:p>
+    <w:p>
+      <w:pPr>
+        <w:rPr>
+          <w:i/>
+          <w:iCs/>
+          <w:vertAlign w:val="subscript"/>
+        </w:rPr>
+      </w:pPr>
+    </w:p>
+    <w:p>
+      <w:pPr>
+        <w:rPr>
+          <w:lang w:val="en-CA"/>
+        </w:rPr>
+      </w:pPr>
+      <w:r>
+        <w:t>Mapping of N-ary Relationship Types.</w:t>
+      </w:r>
+    </w:p>
+    <w:p>
+      <w:pPr>
+        <w:numPr>
+          <w:ilvl w:val="0"/>
+          <w:numId w:val="14"/>
+        </w:numPr>
+        <w:rPr>
+          <w:lang w:val="en-CA"/>
+        </w:rPr>
+      </w:pPr>
+      <w:r>
+        <w:t>For each n-ary relationship type R, where n&gt;2, create a new relationship S to represent R.</w:t>
+      </w:r>
+    </w:p>
+    <w:p>
+      <w:pPr>
+        <w:numPr>
+          <w:ilvl w:val="0"/>
+          <w:numId w:val="14"/>
+        </w:numPr>
+        <w:rPr>
+          <w:lang w:val="en-CA"/>
+        </w:rPr>
+      </w:pPr>
+      <w:r>
+        <w:t>Include as foreign key attri</w:t>
+      </w:r>
+      <w:r>
+        <w:t xml:space="preserve">butes in S the primary keys of the relations that represent the participating entity types. </w:t>
+      </w:r>
+    </w:p>
+    <w:p>
+      <w:pPr>
+        <w:numPr>
+          <w:ilvl w:val="0"/>
+          <w:numId w:val="14"/>
+        </w:numPr>
+        <w:rPr>
+          <w:lang w:val="en-CA"/>
+        </w:rPr>
+      </w:pPr>
+      <w:r>
+        <w:t>Also include any simple attributes of the n-ary relationship type (or simple components of comp</w:t>
+      </w:r>
+      <w:r>
+        <w:t xml:space="preserve">osite attributes) as attributes of S. </w:t>
+      </w:r>
+    </w:p>
+    <w:p>
+      <w:pPr>
+        <w:rPr>
+          <w:lang w:val="en-CA"/>
+        </w:rPr>
+      </w:pPr>
+      <w:bookmarkStart w:id="2" w:name="_GoBack"/>
+      <w:bookmarkEnd w:id="2"/>
+    </w:p>
+    <w:p>
+      <w:pPr>
+        <w:rPr>
+          <w:lang w:val="en-CA"/>
+        </w:rPr>
+      </w:pPr>
+    </w:p>
+    <w:p>
+      <w:pPr>
         <w:pStyle w:val="Heading2"/>
       </w:pPr>
       <w:r>
-        <w:lastRenderedPageBreak/>
         <w:t xml:space="preserve">Work to do </w:t>
       </w:r>
     </w:p>
@@ -2212,29 +2372,13 @@
         <w:t xml:space="preserve"> that show cardinality.</w:t>
       </w:r>
       <w:r>
-        <w:t xml:space="preserve">  I will also have to create the connection to a </w:t>
-      </w:r>
-      <w:proofErr w:type="spellStart"/>
-      <w:r>
-        <w:t>sql</w:t>
-      </w:r>
-      <w:proofErr w:type="spellEnd"/>
-      <w:r>
-        <w:t xml:space="preserve"> database take the relations </w:t>
+        <w:t xml:space="preserve">  I will also have to create the connection to a sql database take the relations </w:t>
       </w:r>
       <w:r>
         <w:t xml:space="preserve">and create </w:t>
       </w:r>
       <w:r>
-        <w:t xml:space="preserve">the database. Testing and other debugging will also be required.  Other things that I would like to include if time permits </w:t>
-      </w:r>
-      <w:proofErr w:type="gramStart"/>
-      <w:r>
-        <w:t>is</w:t>
-      </w:r>
-      <w:proofErr w:type="gramEnd"/>
-      <w:r>
-        <w:t xml:space="preserve"> adding a way to remove objects so that you do not have to restart, refactoring the code to simply and remove any duplication as w</w:t>
+        <w:t>the database. Testing and other debugging will also be required.  Other things that I would like to include if time permits is adding a way to remove objects so that you do not have to restart, refactoring the code to simply and remove any duplication as w</w:t>
       </w:r>
       <w:r>
         <w:t xml:space="preserve">ell as add more error checking.  </w:t>
@@ -2268,6 +2412,7 @@
         <w:rPr>
           <w:lang w:val="en-CA"/>
         </w:rPr>
+        <w:lastRenderedPageBreak/>
         <w:t xml:space="preserve">Work </w:t>
       </w:r>
       <w:r>
@@ -3041,16 +3186,7 @@
                 <w:b w:val="0"/>
                 <w:sz w:val="20"/>
               </w:rPr>
-              <w:t xml:space="preserve">Apply rules to convert ER to </w:t>
-            </w:r>
-            <w:proofErr w:type="gramStart"/>
-            <w:r>
-              <w:rPr>
-                <w:rFonts w:ascii="Times New Roman" w:hAnsi="Times New Roman"/>
-                <w:b w:val="0"/>
-                <w:sz w:val="20"/>
-              </w:rPr>
-              <w:t xml:space="preserve">FD </w:t>
+              <w:t xml:space="preserve">Apply rules to convert ER to FD </w:t>
             </w:r>
             <w:r>
               <w:rPr>
@@ -3058,16 +3194,7 @@
                 <w:b w:val="0"/>
                 <w:sz w:val="20"/>
               </w:rPr>
-              <w:t xml:space="preserve"> for</w:t>
-            </w:r>
-            <w:proofErr w:type="gramEnd"/>
-            <w:r>
-              <w:rPr>
-                <w:rFonts w:ascii="Times New Roman" w:hAnsi="Times New Roman"/>
-                <w:b w:val="0"/>
-                <w:sz w:val="20"/>
-              </w:rPr>
-              <w:t xml:space="preserve"> complex relationships </w:t>
+              <w:t xml:space="preserve"> for complex relationships </w:t>
             </w:r>
           </w:p>
           <w:p>
@@ -3578,6 +3705,286 @@
 <file path=word/numbering.xml><?xml version="1.0" encoding="utf-8"?>
 <w:numbering xmlns:wpc="http://schemas.microsoft.com/office/word/2010/wordprocessingCanvas" xmlns:cx="http://schemas.microsoft.com/office/drawing/2014/chartex" xmlns:cx1="http://schemas.microsoft.com/office/drawing/2015/9/8/chartex" xmlns:cx2="http://schemas.microsoft.com/office/drawing/2015/10/21/chartex" xmlns:cx3="http://schemas.microsoft.com/office/drawing/2016/5/9/chartex" xmlns:cx4="http://schemas.microsoft.com/office/drawing/2016/5/10/chartex" xmlns:cx5="http://schemas.microsoft.com/office/drawing/2016/5/11/chartex" xmlns:cx6="http://schemas.microsoft.com/office/drawing/2016/5/12/chartex" xmlns:cx7="http://schemas.microsoft.com/office/drawing/2016/5/13/chartex" xmlns:cx8="http://schemas.microsoft.com/office/drawing/2016/5/14/chartex" xmlns:mc="http://schemas.openxmlformats.org/markup-compatibility/2006" xmlns:aink="http://schemas.microsoft.com/office/drawing/2016/ink" xmlns:am3d="http://schemas.microsoft.com/office/drawing/2017/model3d" xmlns:o="urn:schemas-microsoft-com:office:office" xmlns:r="http://schemas.openxmlformats.org/officeDocument/2006/relationships" xmlns:m="http://schemas.openxmlformats.org/officeDocument/2006/math" xmlns:v="urn:schemas-microsoft-com:vml" xmlns:wp14="http://schemas.microsoft.com/office/word/2010/wordprocessingDrawing" xmlns:wp="http://schemas.openxmlformats.org/drawingml/2006/wordprocessingDrawing" xmlns:w10="urn:schemas-microsoft-com:office:word" xmlns:w="http://schemas.openxmlformats.org/wordprocessingml/2006/main" xmlns:w14="http://schemas.microsoft.com/office/word/2010/wordml" xmlns:w15="http://schemas.microsoft.com/office/word/2012/wordml" xmlns:w16cid="http://schemas.microsoft.com/office/word/2016/wordml/cid" xmlns:w16se="http://schemas.microsoft.com/office/word/2015/wordml/symex" xmlns:wpg="http://schemas.microsoft.com/office/word/2010/wordprocessingGroup" xmlns:wpi="http://schemas.microsoft.com/office/word/2010/wordprocessingInk" xmlns:wne="http://schemas.microsoft.com/office/word/2006/wordml" xmlns:wps="http://schemas.microsoft.com/office/word/2010/wordprocessingShape" mc:Ignorable="w14 w15 w16se w16cid wp14">
   <w:abstractNum w:abstractNumId="0" w15:restartNumberingAfterBreak="0">
+    <w:nsid w:val="04C8165A"/>
+    <w:multiLevelType w:val="hybridMultilevel"/>
+    <w:tmpl w:val="7854CE52"/>
+    <w:lvl w:ilvl="0" w:tplc="9E76ABE8">
+      <w:start w:val="1"/>
+      <w:numFmt w:val="bullet"/>
+      <w:lvlText w:val=""/>
+      <w:lvlJc w:val="left"/>
+      <w:pPr>
+        <w:tabs>
+          <w:tab w:val="num" w:pos="720"/>
+        </w:tabs>
+        <w:ind w:left="720" w:hanging="360"/>
+      </w:pPr>
+      <w:rPr>
+        <w:rFonts w:ascii="Wingdings" w:hAnsi="Wingdings" w:hint="default"/>
+      </w:rPr>
+    </w:lvl>
+    <w:lvl w:ilvl="1" w:tplc="7C16DA3C">
+      <w:start w:val="1"/>
+      <w:numFmt w:val="bullet"/>
+      <w:lvlText w:val=""/>
+      <w:lvlJc w:val="left"/>
+      <w:pPr>
+        <w:tabs>
+          <w:tab w:val="num" w:pos="1440"/>
+        </w:tabs>
+        <w:ind w:left="1440" w:hanging="360"/>
+      </w:pPr>
+      <w:rPr>
+        <w:rFonts w:ascii="Wingdings" w:hAnsi="Wingdings" w:hint="default"/>
+      </w:rPr>
+    </w:lvl>
+    <w:lvl w:ilvl="2" w:tplc="B6763C84" w:tentative="1">
+      <w:start w:val="1"/>
+      <w:numFmt w:val="bullet"/>
+      <w:lvlText w:val=""/>
+      <w:lvlJc w:val="left"/>
+      <w:pPr>
+        <w:tabs>
+          <w:tab w:val="num" w:pos="2160"/>
+        </w:tabs>
+        <w:ind w:left="2160" w:hanging="360"/>
+      </w:pPr>
+      <w:rPr>
+        <w:rFonts w:ascii="Wingdings" w:hAnsi="Wingdings" w:hint="default"/>
+      </w:rPr>
+    </w:lvl>
+    <w:lvl w:ilvl="3" w:tplc="154080BE" w:tentative="1">
+      <w:start w:val="1"/>
+      <w:numFmt w:val="bullet"/>
+      <w:lvlText w:val=""/>
+      <w:lvlJc w:val="left"/>
+      <w:pPr>
+        <w:tabs>
+          <w:tab w:val="num" w:pos="2880"/>
+        </w:tabs>
+        <w:ind w:left="2880" w:hanging="360"/>
+      </w:pPr>
+      <w:rPr>
+        <w:rFonts w:ascii="Wingdings" w:hAnsi="Wingdings" w:hint="default"/>
+      </w:rPr>
+    </w:lvl>
+    <w:lvl w:ilvl="4" w:tplc="84FA0F48" w:tentative="1">
+      <w:start w:val="1"/>
+      <w:numFmt w:val="bullet"/>
+      <w:lvlText w:val=""/>
+      <w:lvlJc w:val="left"/>
+      <w:pPr>
+        <w:tabs>
+          <w:tab w:val="num" w:pos="3600"/>
+        </w:tabs>
+        <w:ind w:left="3600" w:hanging="360"/>
+      </w:pPr>
+      <w:rPr>
+        <w:rFonts w:ascii="Wingdings" w:hAnsi="Wingdings" w:hint="default"/>
+      </w:rPr>
+    </w:lvl>
+    <w:lvl w:ilvl="5" w:tplc="9CE447BA" w:tentative="1">
+      <w:start w:val="1"/>
+      <w:numFmt w:val="bullet"/>
+      <w:lvlText w:val=""/>
+      <w:lvlJc w:val="left"/>
+      <w:pPr>
+        <w:tabs>
+          <w:tab w:val="num" w:pos="4320"/>
+        </w:tabs>
+        <w:ind w:left="4320" w:hanging="360"/>
+      </w:pPr>
+      <w:rPr>
+        <w:rFonts w:ascii="Wingdings" w:hAnsi="Wingdings" w:hint="default"/>
+      </w:rPr>
+    </w:lvl>
+    <w:lvl w:ilvl="6" w:tplc="0DA2837C" w:tentative="1">
+      <w:start w:val="1"/>
+      <w:numFmt w:val="bullet"/>
+      <w:lvlText w:val=""/>
+      <w:lvlJc w:val="left"/>
+      <w:pPr>
+        <w:tabs>
+          <w:tab w:val="num" w:pos="5040"/>
+        </w:tabs>
+        <w:ind w:left="5040" w:hanging="360"/>
+      </w:pPr>
+      <w:rPr>
+        <w:rFonts w:ascii="Wingdings" w:hAnsi="Wingdings" w:hint="default"/>
+      </w:rPr>
+    </w:lvl>
+    <w:lvl w:ilvl="7" w:tplc="934C38B0" w:tentative="1">
+      <w:start w:val="1"/>
+      <w:numFmt w:val="bullet"/>
+      <w:lvlText w:val=""/>
+      <w:lvlJc w:val="left"/>
+      <w:pPr>
+        <w:tabs>
+          <w:tab w:val="num" w:pos="5760"/>
+        </w:tabs>
+        <w:ind w:left="5760" w:hanging="360"/>
+      </w:pPr>
+      <w:rPr>
+        <w:rFonts w:ascii="Wingdings" w:hAnsi="Wingdings" w:hint="default"/>
+      </w:rPr>
+    </w:lvl>
+    <w:lvl w:ilvl="8" w:tplc="26F8472E" w:tentative="1">
+      <w:start w:val="1"/>
+      <w:numFmt w:val="bullet"/>
+      <w:lvlText w:val=""/>
+      <w:lvlJc w:val="left"/>
+      <w:pPr>
+        <w:tabs>
+          <w:tab w:val="num" w:pos="6480"/>
+        </w:tabs>
+        <w:ind w:left="6480" w:hanging="360"/>
+      </w:pPr>
+      <w:rPr>
+        <w:rFonts w:ascii="Wingdings" w:hAnsi="Wingdings" w:hint="default"/>
+      </w:rPr>
+    </w:lvl>
+  </w:abstractNum>
+  <w:abstractNum w:abstractNumId="1" w15:restartNumberingAfterBreak="0">
+    <w:nsid w:val="16416E09"/>
+    <w:multiLevelType w:val="hybridMultilevel"/>
+    <w:tmpl w:val="5F7A69BA"/>
+    <w:lvl w:ilvl="0" w:tplc="729E7AD2">
+      <w:start w:val="1"/>
+      <w:numFmt w:val="bullet"/>
+      <w:lvlText w:val=""/>
+      <w:lvlJc w:val="left"/>
+      <w:pPr>
+        <w:tabs>
+          <w:tab w:val="num" w:pos="720"/>
+        </w:tabs>
+        <w:ind w:left="720" w:hanging="360"/>
+      </w:pPr>
+      <w:rPr>
+        <w:rFonts w:ascii="Wingdings" w:hAnsi="Wingdings" w:hint="default"/>
+      </w:rPr>
+    </w:lvl>
+    <w:lvl w:ilvl="1" w:tplc="692C19F8">
+      <w:start w:val="1"/>
+      <w:numFmt w:val="bullet"/>
+      <w:lvlText w:val=""/>
+      <w:lvlJc w:val="left"/>
+      <w:pPr>
+        <w:tabs>
+          <w:tab w:val="num" w:pos="1440"/>
+        </w:tabs>
+        <w:ind w:left="1440" w:hanging="360"/>
+      </w:pPr>
+      <w:rPr>
+        <w:rFonts w:ascii="Wingdings" w:hAnsi="Wingdings" w:hint="default"/>
+      </w:rPr>
+    </w:lvl>
+    <w:lvl w:ilvl="2" w:tplc="C6D09C3A" w:tentative="1">
+      <w:start w:val="1"/>
+      <w:numFmt w:val="bullet"/>
+      <w:lvlText w:val=""/>
+      <w:lvlJc w:val="left"/>
+      <w:pPr>
+        <w:tabs>
+          <w:tab w:val="num" w:pos="2160"/>
+        </w:tabs>
+        <w:ind w:left="2160" w:hanging="360"/>
+      </w:pPr>
+      <w:rPr>
+        <w:rFonts w:ascii="Wingdings" w:hAnsi="Wingdings" w:hint="default"/>
+      </w:rPr>
+    </w:lvl>
+    <w:lvl w:ilvl="3" w:tplc="0980CBE0" w:tentative="1">
+      <w:start w:val="1"/>
+      <w:numFmt w:val="bullet"/>
+      <w:lvlText w:val=""/>
+      <w:lvlJc w:val="left"/>
+      <w:pPr>
+        <w:tabs>
+          <w:tab w:val="num" w:pos="2880"/>
+        </w:tabs>
+        <w:ind w:left="2880" w:hanging="360"/>
+      </w:pPr>
+      <w:rPr>
+        <w:rFonts w:ascii="Wingdings" w:hAnsi="Wingdings" w:hint="default"/>
+      </w:rPr>
+    </w:lvl>
+    <w:lvl w:ilvl="4" w:tplc="0FEE8000" w:tentative="1">
+      <w:start w:val="1"/>
+      <w:numFmt w:val="bullet"/>
+      <w:lvlText w:val=""/>
+      <w:lvlJc w:val="left"/>
+      <w:pPr>
+        <w:tabs>
+          <w:tab w:val="num" w:pos="3600"/>
+        </w:tabs>
+        <w:ind w:left="3600" w:hanging="360"/>
+      </w:pPr>
+      <w:rPr>
+        <w:rFonts w:ascii="Wingdings" w:hAnsi="Wingdings" w:hint="default"/>
+      </w:rPr>
+    </w:lvl>
+    <w:lvl w:ilvl="5" w:tplc="08B2CE18" w:tentative="1">
+      <w:start w:val="1"/>
+      <w:numFmt w:val="bullet"/>
+      <w:lvlText w:val=""/>
+      <w:lvlJc w:val="left"/>
+      <w:pPr>
+        <w:tabs>
+          <w:tab w:val="num" w:pos="4320"/>
+        </w:tabs>
+        <w:ind w:left="4320" w:hanging="360"/>
+      </w:pPr>
+      <w:rPr>
+        <w:rFonts w:ascii="Wingdings" w:hAnsi="Wingdings" w:hint="default"/>
+      </w:rPr>
+    </w:lvl>
+    <w:lvl w:ilvl="6" w:tplc="2680794C" w:tentative="1">
+      <w:start w:val="1"/>
+      <w:numFmt w:val="bullet"/>
+      <w:lvlText w:val=""/>
+      <w:lvlJc w:val="left"/>
+      <w:pPr>
+        <w:tabs>
+          <w:tab w:val="num" w:pos="5040"/>
+        </w:tabs>
+        <w:ind w:left="5040" w:hanging="360"/>
+      </w:pPr>
+      <w:rPr>
+        <w:rFonts w:ascii="Wingdings" w:hAnsi="Wingdings" w:hint="default"/>
+      </w:rPr>
+    </w:lvl>
+    <w:lvl w:ilvl="7" w:tplc="F65EF6EA" w:tentative="1">
+      <w:start w:val="1"/>
+      <w:numFmt w:val="bullet"/>
+      <w:lvlText w:val=""/>
+      <w:lvlJc w:val="left"/>
+      <w:pPr>
+        <w:tabs>
+          <w:tab w:val="num" w:pos="5760"/>
+        </w:tabs>
+        <w:ind w:left="5760" w:hanging="360"/>
+      </w:pPr>
+      <w:rPr>
+        <w:rFonts w:ascii="Wingdings" w:hAnsi="Wingdings" w:hint="default"/>
+      </w:rPr>
+    </w:lvl>
+    <w:lvl w:ilvl="8" w:tplc="0592FB66" w:tentative="1">
+      <w:start w:val="1"/>
+      <w:numFmt w:val="bullet"/>
+      <w:lvlText w:val=""/>
+      <w:lvlJc w:val="left"/>
+      <w:pPr>
+        <w:tabs>
+          <w:tab w:val="num" w:pos="6480"/>
+        </w:tabs>
+        <w:ind w:left="6480" w:hanging="360"/>
+      </w:pPr>
+      <w:rPr>
+        <w:rFonts w:ascii="Wingdings" w:hAnsi="Wingdings" w:hint="default"/>
+      </w:rPr>
+    </w:lvl>
+  </w:abstractNum>
+  <w:abstractNum w:abstractNumId="2" w15:restartNumberingAfterBreak="0">
     <w:nsid w:val="28EE5AB0"/>
     <w:multiLevelType w:val="multilevel"/>
     <w:tmpl w:val="9AE48604"/>
@@ -3693,7 +4100,7 @@
       </w:rPr>
     </w:lvl>
   </w:abstractNum>
-  <w:abstractNum w:abstractNumId="1" w15:restartNumberingAfterBreak="0">
+  <w:abstractNum w:abstractNumId="3" w15:restartNumberingAfterBreak="0">
     <w:nsid w:val="31CF01E8"/>
     <w:multiLevelType w:val="hybridMultilevel"/>
     <w:tmpl w:val="9B9E8822"/>
@@ -3782,7 +4189,7 @@
       </w:pPr>
     </w:lvl>
   </w:abstractNum>
-  <w:abstractNum w:abstractNumId="2" w15:restartNumberingAfterBreak="0">
+  <w:abstractNum w:abstractNumId="4" w15:restartNumberingAfterBreak="0">
     <w:nsid w:val="38610DE1"/>
     <w:multiLevelType w:val="multilevel"/>
     <w:tmpl w:val="40E27758"/>
@@ -3899,7 +4306,7 @@
       </w:rPr>
     </w:lvl>
   </w:abstractNum>
-  <w:abstractNum w:abstractNumId="3" w15:restartNumberingAfterBreak="0">
+  <w:abstractNum w:abstractNumId="5" w15:restartNumberingAfterBreak="0">
     <w:nsid w:val="4910227B"/>
     <w:multiLevelType w:val="multilevel"/>
     <w:tmpl w:val="AFC47938"/>
@@ -4015,7 +4422,7 @@
       </w:rPr>
     </w:lvl>
   </w:abstractNum>
-  <w:abstractNum w:abstractNumId="4" w15:restartNumberingAfterBreak="0">
+  <w:abstractNum w:abstractNumId="6" w15:restartNumberingAfterBreak="0">
     <w:nsid w:val="50FD3A94"/>
     <w:multiLevelType w:val="multilevel"/>
     <w:tmpl w:val="095096C2"/>
@@ -4154,7 +4561,147 @@
       </w:rPr>
     </w:lvl>
   </w:abstractNum>
-  <w:abstractNum w:abstractNumId="5" w15:restartNumberingAfterBreak="0">
+  <w:abstractNum w:abstractNumId="7" w15:restartNumberingAfterBreak="0">
+    <w:nsid w:val="55EF0423"/>
+    <w:multiLevelType w:val="hybridMultilevel"/>
+    <w:tmpl w:val="C30EA80E"/>
+    <w:lvl w:ilvl="0" w:tplc="D4508044">
+      <w:start w:val="1"/>
+      <w:numFmt w:val="bullet"/>
+      <w:lvlText w:val=""/>
+      <w:lvlJc w:val="left"/>
+      <w:pPr>
+        <w:tabs>
+          <w:tab w:val="num" w:pos="720"/>
+        </w:tabs>
+        <w:ind w:left="720" w:hanging="360"/>
+      </w:pPr>
+      <w:rPr>
+        <w:rFonts w:ascii="Wingdings" w:hAnsi="Wingdings" w:hint="default"/>
+      </w:rPr>
+    </w:lvl>
+    <w:lvl w:ilvl="1" w:tplc="2DF21FAE" w:tentative="1">
+      <w:start w:val="1"/>
+      <w:numFmt w:val="bullet"/>
+      <w:lvlText w:val=""/>
+      <w:lvlJc w:val="left"/>
+      <w:pPr>
+        <w:tabs>
+          <w:tab w:val="num" w:pos="1440"/>
+        </w:tabs>
+        <w:ind w:left="1440" w:hanging="360"/>
+      </w:pPr>
+      <w:rPr>
+        <w:rFonts w:ascii="Wingdings" w:hAnsi="Wingdings" w:hint="default"/>
+      </w:rPr>
+    </w:lvl>
+    <w:lvl w:ilvl="2" w:tplc="9D90190C" w:tentative="1">
+      <w:start w:val="1"/>
+      <w:numFmt w:val="bullet"/>
+      <w:lvlText w:val=""/>
+      <w:lvlJc w:val="left"/>
+      <w:pPr>
+        <w:tabs>
+          <w:tab w:val="num" w:pos="2160"/>
+        </w:tabs>
+        <w:ind w:left="2160" w:hanging="360"/>
+      </w:pPr>
+      <w:rPr>
+        <w:rFonts w:ascii="Wingdings" w:hAnsi="Wingdings" w:hint="default"/>
+      </w:rPr>
+    </w:lvl>
+    <w:lvl w:ilvl="3" w:tplc="67EAE292" w:tentative="1">
+      <w:start w:val="1"/>
+      <w:numFmt w:val="bullet"/>
+      <w:lvlText w:val=""/>
+      <w:lvlJc w:val="left"/>
+      <w:pPr>
+        <w:tabs>
+          <w:tab w:val="num" w:pos="2880"/>
+        </w:tabs>
+        <w:ind w:left="2880" w:hanging="360"/>
+      </w:pPr>
+      <w:rPr>
+        <w:rFonts w:ascii="Wingdings" w:hAnsi="Wingdings" w:hint="default"/>
+      </w:rPr>
+    </w:lvl>
+    <w:lvl w:ilvl="4" w:tplc="7BC6DAAC" w:tentative="1">
+      <w:start w:val="1"/>
+      <w:numFmt w:val="bullet"/>
+      <w:lvlText w:val=""/>
+      <w:lvlJc w:val="left"/>
+      <w:pPr>
+        <w:tabs>
+          <w:tab w:val="num" w:pos="3600"/>
+        </w:tabs>
+        <w:ind w:left="3600" w:hanging="360"/>
+      </w:pPr>
+      <w:rPr>
+        <w:rFonts w:ascii="Wingdings" w:hAnsi="Wingdings" w:hint="default"/>
+      </w:rPr>
+    </w:lvl>
+    <w:lvl w:ilvl="5" w:tplc="7D161A48" w:tentative="1">
+      <w:start w:val="1"/>
+      <w:numFmt w:val="bullet"/>
+      <w:lvlText w:val=""/>
+      <w:lvlJc w:val="left"/>
+      <w:pPr>
+        <w:tabs>
+          <w:tab w:val="num" w:pos="4320"/>
+        </w:tabs>
+        <w:ind w:left="4320" w:hanging="360"/>
+      </w:pPr>
+      <w:rPr>
+        <w:rFonts w:ascii="Wingdings" w:hAnsi="Wingdings" w:hint="default"/>
+      </w:rPr>
+    </w:lvl>
+    <w:lvl w:ilvl="6" w:tplc="8F18313E" w:tentative="1">
+      <w:start w:val="1"/>
+      <w:numFmt w:val="bullet"/>
+      <w:lvlText w:val=""/>
+      <w:lvlJc w:val="left"/>
+      <w:pPr>
+        <w:tabs>
+          <w:tab w:val="num" w:pos="5040"/>
+        </w:tabs>
+        <w:ind w:left="5040" w:hanging="360"/>
+      </w:pPr>
+      <w:rPr>
+        <w:rFonts w:ascii="Wingdings" w:hAnsi="Wingdings" w:hint="default"/>
+      </w:rPr>
+    </w:lvl>
+    <w:lvl w:ilvl="7" w:tplc="7A520886" w:tentative="1">
+      <w:start w:val="1"/>
+      <w:numFmt w:val="bullet"/>
+      <w:lvlText w:val=""/>
+      <w:lvlJc w:val="left"/>
+      <w:pPr>
+        <w:tabs>
+          <w:tab w:val="num" w:pos="5760"/>
+        </w:tabs>
+        <w:ind w:left="5760" w:hanging="360"/>
+      </w:pPr>
+      <w:rPr>
+        <w:rFonts w:ascii="Wingdings" w:hAnsi="Wingdings" w:hint="default"/>
+      </w:rPr>
+    </w:lvl>
+    <w:lvl w:ilvl="8" w:tplc="733090A2" w:tentative="1">
+      <w:start w:val="1"/>
+      <w:numFmt w:val="bullet"/>
+      <w:lvlText w:val=""/>
+      <w:lvlJc w:val="left"/>
+      <w:pPr>
+        <w:tabs>
+          <w:tab w:val="num" w:pos="6480"/>
+        </w:tabs>
+        <w:ind w:left="6480" w:hanging="360"/>
+      </w:pPr>
+      <w:rPr>
+        <w:rFonts w:ascii="Wingdings" w:hAnsi="Wingdings" w:hint="default"/>
+      </w:rPr>
+    </w:lvl>
+  </w:abstractNum>
+  <w:abstractNum w:abstractNumId="8" w15:restartNumberingAfterBreak="0">
     <w:nsid w:val="6D5700B8"/>
     <w:multiLevelType w:val="hybridMultilevel"/>
     <w:tmpl w:val="337EEFC4"/>
@@ -4268,37 +4815,46 @@
     </w:lvl>
   </w:abstractNum>
   <w:num w:numId="1">
+    <w:abstractNumId w:val="4"/>
+  </w:num>
+  <w:num w:numId="2">
     <w:abstractNumId w:val="2"/>
   </w:num>
-  <w:num w:numId="2">
+  <w:num w:numId="3">
+    <w:abstractNumId w:val="6"/>
+  </w:num>
+  <w:num w:numId="4">
+    <w:abstractNumId w:val="6"/>
+  </w:num>
+  <w:num w:numId="5">
+    <w:abstractNumId w:val="6"/>
+  </w:num>
+  <w:num w:numId="6">
+    <w:abstractNumId w:val="5"/>
+  </w:num>
+  <w:num w:numId="7">
+    <w:abstractNumId w:val="5"/>
+  </w:num>
+  <w:num w:numId="8">
+    <w:abstractNumId w:val="5"/>
+  </w:num>
+  <w:num w:numId="9">
+    <w:abstractNumId w:val="2"/>
+  </w:num>
+  <w:num w:numId="10">
+    <w:abstractNumId w:val="8"/>
+  </w:num>
+  <w:num w:numId="11">
+    <w:abstractNumId w:val="3"/>
+  </w:num>
+  <w:num w:numId="12">
+    <w:abstractNumId w:val="1"/>
+  </w:num>
+  <w:num w:numId="13">
     <w:abstractNumId w:val="0"/>
   </w:num>
-  <w:num w:numId="3">
-    <w:abstractNumId w:val="4"/>
-  </w:num>
-  <w:num w:numId="4">
-    <w:abstractNumId w:val="4"/>
-  </w:num>
-  <w:num w:numId="5">
-    <w:abstractNumId w:val="4"/>
-  </w:num>
-  <w:num w:numId="6">
-    <w:abstractNumId w:val="3"/>
-  </w:num>
-  <w:num w:numId="7">
-    <w:abstractNumId w:val="3"/>
-  </w:num>
-  <w:num w:numId="8">
-    <w:abstractNumId w:val="3"/>
-  </w:num>
-  <w:num w:numId="9">
-    <w:abstractNumId w:val="0"/>
-  </w:num>
-  <w:num w:numId="10">
-    <w:abstractNumId w:val="5"/>
-  </w:num>
-  <w:num w:numId="11">
-    <w:abstractNumId w:val="1"/>
+  <w:num w:numId="14">
+    <w:abstractNumId w:val="7"/>
   </w:num>
 </w:numbering>
 </file>
@@ -4751,10 +5307,30 @@
       <w:szCs w:val="26"/>
     </w:rPr>
   </w:style>
+  <w:style w:type="paragraph" w:styleId="Heading3">
+    <w:name w:val="heading 3"/>
+    <w:basedOn w:val="Normal"/>
+    <w:next w:val="Normal"/>
+    <w:link w:val="Heading3Char"/>
+    <w:uiPriority w:val="9"/>
+    <w:unhideWhenUsed/>
+    <w:qFormat/>
+    <w:rsid w:val="004C3459"/>
+    <w:pPr>
+      <w:keepNext/>
+      <w:keepLines/>
+      <w:spacing w:before="40" w:after="0"/>
+      <w:outlineLvl w:val="2"/>
+    </w:pPr>
+    <w:rPr>
+      <w:rFonts w:asciiTheme="majorHAnsi" w:eastAsiaTheme="majorEastAsia" w:hAnsiTheme="majorHAnsi" w:cstheme="majorBidi"/>
+      <w:color w:val="1F3763" w:themeColor="accent1" w:themeShade="7F"/>
+      <w:sz w:val="24"/>
+    </w:rPr>
+  </w:style>
   <w:style w:type="character" w:default="1" w:styleId="DefaultParagraphFont">
     <w:name w:val="Default Paragraph Font"/>
     <w:uiPriority w:val="1"/>
-    <w:semiHidden/>
     <w:unhideWhenUsed/>
   </w:style>
   <w:style w:type="table" w:default="1" w:styleId="TableNormal">
@@ -5114,6 +5690,20 @@
       <w:ind w:left="720"/>
       <w:contextualSpacing/>
     </w:pPr>
+  </w:style>
+  <w:style w:type="character" w:customStyle="1" w:styleId="Heading3Char">
+    <w:name w:val="Heading 3 Char"/>
+    <w:basedOn w:val="DefaultParagraphFont"/>
+    <w:link w:val="Heading3"/>
+    <w:uiPriority w:val="9"/>
+    <w:rsid w:val="004C3459"/>
+    <w:rPr>
+      <w:rFonts w:asciiTheme="majorHAnsi" w:eastAsiaTheme="majorEastAsia" w:hAnsiTheme="majorHAnsi" w:cstheme="majorBidi"/>
+      <w:color w:val="1F3763" w:themeColor="accent1" w:themeShade="7F"/>
+      <w:sz w:val="24"/>
+      <w:szCs w:val="24"/>
+      <w:lang w:val="en-US"/>
+    </w:rPr>
   </w:style>
 </w:styles>
 </file>
@@ -5384,7 +5974,7 @@
 </file>
 
 <file path=customXml/itemProps1.xml><?xml version="1.0" encoding="utf-8"?>
-<ds:datastoreItem xmlns:ds="http://schemas.openxmlformats.org/officeDocument/2006/customXml" ds:itemID="{3688224D-9968-4E0E-A2F3-1385D7279565}">
+<ds:datastoreItem xmlns:ds="http://schemas.openxmlformats.org/officeDocument/2006/customXml" ds:itemID="{0F35C2F0-2FA0-47E9-A8F3-7C2D02B780D0}">
   <ds:schemaRefs>
     <ds:schemaRef ds:uri="http://schemas.openxmlformats.org/officeDocument/2006/bibliography"/>
   </ds:schemaRefs>

</xml_diff>

<commit_message>
added  Steps 3-5 in FD normalization
</commit_message>
<xml_diff>
--- a/Entity Relationship Diagram Mapping Honors midterm Report.docx
+++ b/Entity Relationship Diagram Mapping Honors midterm Report.docx
@@ -182,8 +182,17 @@
           <w:rFonts w:ascii="Times New Roman" w:hAnsi="Times New Roman"/>
           <w:sz w:val="24"/>
         </w:rPr>
-        <w:t>Prof. Louis D. Nel</w:t>
-      </w:r>
+        <w:t xml:space="preserve">Prof. Louis D. </w:t>
+      </w:r>
+      <w:proofErr w:type="spellStart"/>
+      <w:r>
+        <w:rPr>
+          <w:rFonts w:ascii="Times New Roman" w:hAnsi="Times New Roman"/>
+          <w:sz w:val="24"/>
+        </w:rPr>
+        <w:t>Nel</w:t>
+      </w:r>
+      <w:proofErr w:type="spellEnd"/>
     </w:p>
     <w:p>
       <w:pPr>
@@ -319,16 +328,14 @@
       <w:pPr>
         <w:pStyle w:val="Heading1"/>
         <w:rPr>
-          <w:rFonts w:ascii="Times New Roman" w:hAnsi="Times New Roman" w:cs="Times New Roman"/>
-          <w:sz w:val="24"/>
+          <w:rFonts w:cs="Times New Roman"/>
           <w:szCs w:val="24"/>
           <w:lang w:val="en-US"/>
         </w:rPr>
       </w:pPr>
       <w:r>
         <w:rPr>
-          <w:rFonts w:ascii="Times New Roman" w:hAnsi="Times New Roman" w:cs="Times New Roman"/>
-          <w:sz w:val="24"/>
+          <w:rFonts w:cs="Times New Roman"/>
           <w:szCs w:val="24"/>
         </w:rPr>
         <w:lastRenderedPageBreak/>
@@ -364,8 +371,7 @@
       <w:pPr>
         <w:pStyle w:val="Heading1"/>
         <w:rPr>
-          <w:rFonts w:ascii="Times New Roman" w:hAnsi="Times New Roman" w:cs="Times New Roman"/>
-          <w:sz w:val="24"/>
+          <w:rFonts w:cs="Times New Roman"/>
           <w:szCs w:val="24"/>
           <w:lang w:val="en-US"/>
         </w:rPr>
@@ -374,8 +380,7 @@
       <w:bookmarkStart w:id="1" w:name="_Toc490240649"/>
       <w:r>
         <w:rPr>
-          <w:rFonts w:ascii="Times New Roman" w:hAnsi="Times New Roman" w:cs="Times New Roman"/>
-          <w:sz w:val="24"/>
+          <w:rFonts w:cs="Times New Roman"/>
           <w:szCs w:val="24"/>
         </w:rPr>
         <w:t>Thesis</w:t>
@@ -403,21 +408,18 @@
       <w:pPr>
         <w:pStyle w:val="Heading1"/>
         <w:rPr>
-          <w:sz w:val="24"/>
-          <w:szCs w:val="24"/>
-        </w:rPr>
-      </w:pPr>
-      <w:r>
-        <w:rPr>
-          <w:rFonts w:ascii="Times New Roman" w:hAnsi="Times New Roman" w:cs="Times New Roman"/>
-          <w:sz w:val="24"/>
+          <w:szCs w:val="24"/>
+        </w:rPr>
+      </w:pPr>
+      <w:r>
+        <w:rPr>
+          <w:rFonts w:cs="Times New Roman"/>
           <w:szCs w:val="24"/>
         </w:rPr>
         <w:t>Setup</w:t>
       </w:r>
       <w:r>
         <w:rPr>
-          <w:sz w:val="24"/>
           <w:szCs w:val="24"/>
         </w:rPr>
         <w:t xml:space="preserve"> </w:t>
@@ -434,7 +436,21 @@
           <w:lang w:val="en-CA"/>
         </w:rPr>
         <w:tab/>
-        <w:t xml:space="preserve">The following are instructions of how to install and set up the software required to run the ERMapper application in Android studio.  </w:t>
+        <w:t xml:space="preserve">The following are instructions of how to install and set up the software required to run the </w:t>
+      </w:r>
+      <w:proofErr w:type="spellStart"/>
+      <w:r>
+        <w:rPr>
+          <w:lang w:val="en-CA"/>
+        </w:rPr>
+        <w:t>ERMapper</w:t>
+      </w:r>
+      <w:proofErr w:type="spellEnd"/>
+      <w:r>
+        <w:rPr>
+          <w:lang w:val="en-CA"/>
+        </w:rPr>
+        <w:t xml:space="preserve"> application in Android studio.  </w:t>
       </w:r>
     </w:p>
     <w:p>
@@ -484,23 +500,602 @@
           <w:lang w:val="en-CA"/>
         </w:rPr>
       </w:pPr>
+      <w:proofErr w:type="spellStart"/>
+      <w:r>
+        <w:rPr>
+          <w:lang w:val="en-CA"/>
+        </w:rPr>
+        <w:t>JVMOpenJDK</w:t>
+      </w:r>
+      <w:proofErr w:type="spellEnd"/>
+      <w:r>
+        <w:rPr>
+          <w:lang w:val="en-CA"/>
+        </w:rPr>
+        <w:t xml:space="preserve"> 64-bit Server </w:t>
+      </w:r>
+      <w:proofErr w:type="gramStart"/>
+      <w:r>
+        <w:rPr>
+          <w:lang w:val="en-CA"/>
+        </w:rPr>
+        <w:t>VM  by</w:t>
+      </w:r>
+      <w:proofErr w:type="gramEnd"/>
+      <w:r>
+        <w:rPr>
+          <w:lang w:val="en-CA"/>
+        </w:rPr>
+        <w:t xml:space="preserve"> </w:t>
+      </w:r>
+      <w:proofErr w:type="spellStart"/>
+      <w:r>
+        <w:rPr>
+          <w:lang w:val="en-CA"/>
+        </w:rPr>
+        <w:t>JetBrains</w:t>
+      </w:r>
+      <w:proofErr w:type="spellEnd"/>
+      <w:r>
+        <w:rPr>
+          <w:lang w:val="en-CA"/>
+        </w:rPr>
+        <w:t xml:space="preserve"> </w:t>
+      </w:r>
+      <w:proofErr w:type="spellStart"/>
+      <w:r>
+        <w:rPr>
+          <w:lang w:val="en-CA"/>
+        </w:rPr>
+        <w:t>s.r.o</w:t>
+      </w:r>
+      <w:proofErr w:type="spellEnd"/>
+    </w:p>
+    <w:p>
+      <w:pPr>
+        <w:pStyle w:val="ListParagraph"/>
+        <w:numPr>
+          <w:ilvl w:val="0"/>
+          <w:numId w:val="11"/>
+        </w:numPr>
+        <w:rPr>
+          <w:lang w:val="en-CA"/>
+        </w:rPr>
+      </w:pPr>
+      <w:r>
+        <w:rPr>
+          <w:lang w:val="en-CA"/>
+        </w:rPr>
+        <w:t xml:space="preserve">In Android studio go to </w:t>
+      </w:r>
+      <w:proofErr w:type="gramStart"/>
+      <w:r>
+        <w:rPr>
+          <w:lang w:val="en-CA"/>
+        </w:rPr>
+        <w:t>File  -</w:t>
+      </w:r>
+      <w:proofErr w:type="gramEnd"/>
+      <w:r>
+        <w:rPr>
+          <w:lang w:val="en-CA"/>
+        </w:rPr>
+        <w:t>&gt; new -&gt; import Project.  A dialog will pop up, select the directo</w:t>
+      </w:r>
+      <w:r>
+        <w:rPr>
+          <w:lang w:val="en-CA"/>
+        </w:rPr>
+        <w:t xml:space="preserve">ry where you saved ERMapper.zip and the project will open. </w:t>
+      </w:r>
+    </w:p>
+    <w:p>
+      <w:pPr>
+        <w:rPr>
+          <w:lang w:val="en-CA"/>
+        </w:rPr>
+      </w:pPr>
+      <w:r>
+        <w:rPr>
+          <w:lang w:val="en-CA"/>
+        </w:rPr>
+        <w:t>The following are instructions on how to setup the program to run on an emulator in android studio</w:t>
+      </w:r>
+    </w:p>
+    <w:p>
+      <w:pPr>
+        <w:pStyle w:val="ListParagraph"/>
+        <w:numPr>
+          <w:ilvl w:val="0"/>
+          <w:numId w:val="16"/>
+        </w:numPr>
+        <w:rPr>
+          <w:lang w:val="en-CA"/>
+        </w:rPr>
+      </w:pPr>
+      <w:r>
+        <w:rPr>
+          <w:lang w:val="en-CA"/>
+        </w:rPr>
+        <w:t>In</w:t>
+      </w:r>
+      <w:r>
+        <w:rPr>
+          <w:lang w:val="en-CA"/>
+        </w:rPr>
+        <w:t xml:space="preserve"> Android studio go </w:t>
+      </w:r>
+      <w:proofErr w:type="gramStart"/>
+      <w:r>
+        <w:rPr>
+          <w:lang w:val="en-CA"/>
+        </w:rPr>
+        <w:t>to  Tools</w:t>
+      </w:r>
+      <w:proofErr w:type="gramEnd"/>
+      <w:r>
+        <w:rPr>
+          <w:lang w:val="en-CA"/>
+        </w:rPr>
+        <w:t xml:space="preserve"> &gt; Android &gt; SDK Manager.</w:t>
+      </w:r>
+    </w:p>
+    <w:p>
+      <w:pPr>
+        <w:pStyle w:val="ListParagraph"/>
+        <w:numPr>
+          <w:ilvl w:val="0"/>
+          <w:numId w:val="16"/>
+        </w:numPr>
+        <w:rPr>
+          <w:lang w:val="en-CA"/>
+        </w:rPr>
+      </w:pPr>
+      <w:r>
+        <w:rPr>
+          <w:lang w:val="en-CA"/>
+        </w:rPr>
+        <w:t xml:space="preserve">When the pop up screen opens select Nougat 7.0.0 or Nougat </w:t>
+      </w:r>
+      <w:proofErr w:type="gramStart"/>
+      <w:r>
+        <w:rPr>
+          <w:lang w:val="en-CA"/>
+        </w:rPr>
+        <w:t>7.1.1  (</w:t>
+      </w:r>
+      <w:proofErr w:type="gramEnd"/>
+      <w:r>
+        <w:rPr>
+          <w:lang w:val="en-CA"/>
+        </w:rPr>
+        <w:t xml:space="preserve"> The program requires a min API Level of 24).</w:t>
+      </w:r>
+    </w:p>
+    <w:p>
+      <w:pPr>
+        <w:pStyle w:val="ListParagraph"/>
+        <w:numPr>
+          <w:ilvl w:val="0"/>
+          <w:numId w:val="16"/>
+        </w:numPr>
+        <w:rPr>
+          <w:lang w:val="en-CA"/>
+        </w:rPr>
+      </w:pPr>
+      <w:r>
+        <w:rPr>
+          <w:lang w:val="en-CA"/>
+        </w:rPr>
+        <w:t xml:space="preserve">In Android studio go </w:t>
+      </w:r>
+      <w:proofErr w:type="gramStart"/>
+      <w:r>
+        <w:rPr>
+          <w:lang w:val="en-CA"/>
+        </w:rPr>
+        <w:t>to  Tools</w:t>
+      </w:r>
+      <w:proofErr w:type="gramEnd"/>
+      <w:r>
+        <w:rPr>
+          <w:lang w:val="en-CA"/>
+        </w:rPr>
+        <w:t xml:space="preserve"> &gt; Android &gt; </w:t>
+      </w:r>
+      <w:r>
+        <w:rPr>
+          <w:lang w:val="en-CA"/>
+        </w:rPr>
+        <w:t>AVD</w:t>
+      </w:r>
+      <w:r>
+        <w:rPr>
+          <w:lang w:val="en-CA"/>
+        </w:rPr>
+        <w:t xml:space="preserve"> Manager.</w:t>
+      </w:r>
+    </w:p>
+    <w:p>
+      <w:pPr>
+        <w:pStyle w:val="ListParagraph"/>
+        <w:numPr>
+          <w:ilvl w:val="0"/>
+          <w:numId w:val="16"/>
+        </w:numPr>
+        <w:rPr>
+          <w:lang w:val="en-CA"/>
+        </w:rPr>
+      </w:pPr>
+      <w:r>
+        <w:rPr>
+          <w:lang w:val="en-CA"/>
+        </w:rPr>
+        <w:t xml:space="preserve">When the pop up screen opens select create virtual device.    Go to Tablets &gt; Nexus </w:t>
+      </w:r>
+      <w:proofErr w:type="gramStart"/>
+      <w:r>
+        <w:rPr>
+          <w:lang w:val="en-CA"/>
+        </w:rPr>
+        <w:t>10  then</w:t>
+      </w:r>
+      <w:proofErr w:type="gramEnd"/>
+      <w:r>
+        <w:rPr>
+          <w:lang w:val="en-CA"/>
+        </w:rPr>
+        <w:t xml:space="preserve"> press Next.  </w:t>
+      </w:r>
+    </w:p>
+    <w:p>
+      <w:pPr>
+        <w:pStyle w:val="ListParagraph"/>
+        <w:numPr>
+          <w:ilvl w:val="0"/>
+          <w:numId w:val="16"/>
+        </w:numPr>
+        <w:rPr>
+          <w:lang w:val="en-CA"/>
+        </w:rPr>
+      </w:pPr>
+      <w:r>
+        <w:rPr>
+          <w:lang w:val="en-CA"/>
+        </w:rPr>
+        <w:t xml:space="preserve">On the Next screen make sure </w:t>
+      </w:r>
+      <w:proofErr w:type="gramStart"/>
+      <w:r>
+        <w:rPr>
+          <w:lang w:val="en-CA"/>
+        </w:rPr>
+        <w:t>the  SDK</w:t>
+      </w:r>
+      <w:proofErr w:type="gramEnd"/>
+      <w:r>
+        <w:rPr>
+          <w:lang w:val="en-CA"/>
+        </w:rPr>
+        <w:t xml:space="preserve"> that you choose is selected and then click next and finish.</w:t>
+      </w:r>
+    </w:p>
+    <w:p>
+      <w:pPr>
+        <w:rPr>
+          <w:lang w:val="en-CA"/>
+        </w:rPr>
+      </w:pPr>
+      <w:r>
+        <w:rPr>
+          <w:lang w:val="en-CA"/>
+        </w:rPr>
+        <w:t>The following are instructions on how to setup the program to run on android device.</w:t>
+      </w:r>
+    </w:p>
+    <w:p>
+      <w:pPr>
+        <w:pStyle w:val="ListParagraph"/>
+        <w:numPr>
+          <w:ilvl w:val="0"/>
+          <w:numId w:val="18"/>
+        </w:numPr>
+        <w:spacing w:after="0" w:line="240" w:lineRule="auto"/>
+        <w:rPr>
+          <w:rFonts w:ascii="Times New Roman" w:hAnsi="Times New Roman"/>
+          <w:sz w:val="24"/>
+          <w:lang w:val="en-CA"/>
+        </w:rPr>
+      </w:pPr>
+      <w:r>
+        <w:rPr>
+          <w:rFonts w:ascii="Times New Roman" w:hAnsi="Times New Roman"/>
+          <w:sz w:val="24"/>
+          <w:lang w:val="en-CA"/>
+        </w:rPr>
+        <w:t>Enable USB Debugging on your android device</w:t>
+      </w:r>
+    </w:p>
+    <w:p>
+      <w:pPr>
+        <w:numPr>
+          <w:ilvl w:val="1"/>
+          <w:numId w:val="18"/>
+        </w:numPr>
+        <w:shd w:val="clear" w:color="auto" w:fill="FFFFFF"/>
+        <w:spacing w:after="0" w:line="240" w:lineRule="auto"/>
+        <w:rPr>
+          <w:rFonts w:ascii="Times New Roman" w:hAnsi="Times New Roman"/>
+          <w:sz w:val="24"/>
+          <w:lang w:val="en-CA"/>
+        </w:rPr>
+      </w:pPr>
+      <w:r>
+        <w:rPr>
+          <w:rFonts w:ascii="Times New Roman" w:hAnsi="Times New Roman"/>
+          <w:sz w:val="24"/>
+          <w:lang w:val="en-CA"/>
+        </w:rPr>
+        <w:t>Open the </w:t>
+      </w:r>
+      <w:r>
+        <w:rPr>
+          <w:rFonts w:ascii="Times New Roman" w:hAnsi="Times New Roman"/>
+          <w:b/>
+          <w:bCs/>
+          <w:sz w:val="24"/>
+          <w:lang w:val="en-CA"/>
+        </w:rPr>
+        <w:t>Settings</w:t>
+      </w:r>
+      <w:r>
+        <w:rPr>
+          <w:rFonts w:ascii="Times New Roman" w:hAnsi="Times New Roman"/>
+          <w:sz w:val="24"/>
+          <w:lang w:val="en-CA"/>
+        </w:rPr>
+        <w:t> app.</w:t>
+      </w:r>
+    </w:p>
+    <w:p>
+      <w:pPr>
+        <w:numPr>
+          <w:ilvl w:val="1"/>
+          <w:numId w:val="18"/>
+        </w:numPr>
+        <w:shd w:val="clear" w:color="auto" w:fill="FFFFFF"/>
+        <w:spacing w:after="0" w:line="240" w:lineRule="auto"/>
+        <w:rPr>
+          <w:rFonts w:ascii="Times New Roman" w:hAnsi="Times New Roman"/>
+          <w:sz w:val="24"/>
+          <w:lang w:val="en-CA"/>
+        </w:rPr>
+      </w:pPr>
+      <w:r>
+        <w:rPr>
+          <w:rFonts w:ascii="Times New Roman" w:hAnsi="Times New Roman"/>
+          <w:sz w:val="24"/>
+          <w:lang w:val="en-CA"/>
+        </w:rPr>
+        <w:t>(Only on Android 8.0 or higher) Select </w:t>
+      </w:r>
+      <w:r>
+        <w:rPr>
+          <w:rFonts w:ascii="Times New Roman" w:hAnsi="Times New Roman"/>
+          <w:b/>
+          <w:bCs/>
+          <w:sz w:val="24"/>
+          <w:lang w:val="en-CA"/>
+        </w:rPr>
+        <w:t>System</w:t>
+      </w:r>
+      <w:r>
+        <w:rPr>
+          <w:rFonts w:ascii="Times New Roman" w:hAnsi="Times New Roman"/>
+          <w:sz w:val="24"/>
+          <w:lang w:val="en-CA"/>
+        </w:rPr>
+        <w:t>.</w:t>
+      </w:r>
+    </w:p>
+    <w:p>
+      <w:pPr>
+        <w:numPr>
+          <w:ilvl w:val="1"/>
+          <w:numId w:val="18"/>
+        </w:numPr>
+        <w:shd w:val="clear" w:color="auto" w:fill="FFFFFF"/>
+        <w:spacing w:after="0" w:line="240" w:lineRule="auto"/>
+        <w:rPr>
+          <w:rFonts w:ascii="Times New Roman" w:hAnsi="Times New Roman"/>
+          <w:sz w:val="24"/>
+          <w:lang w:val="en-CA"/>
+        </w:rPr>
+      </w:pPr>
+      <w:r>
+        <w:rPr>
+          <w:rFonts w:ascii="Times New Roman" w:hAnsi="Times New Roman"/>
+          <w:sz w:val="24"/>
+          <w:lang w:val="en-CA"/>
+        </w:rPr>
+        <w:t>Scroll to the bottom and select </w:t>
+      </w:r>
+      <w:r>
+        <w:rPr>
+          <w:rFonts w:ascii="Times New Roman" w:hAnsi="Times New Roman"/>
+          <w:b/>
+          <w:bCs/>
+          <w:sz w:val="24"/>
+          <w:lang w:val="en-CA"/>
+        </w:rPr>
+        <w:t>About phone</w:t>
+      </w:r>
+      <w:r>
+        <w:rPr>
+          <w:rFonts w:ascii="Times New Roman" w:hAnsi="Times New Roman"/>
+          <w:sz w:val="24"/>
+          <w:lang w:val="en-CA"/>
+        </w:rPr>
+        <w:t>.</w:t>
+      </w:r>
+    </w:p>
+    <w:p>
+      <w:pPr>
+        <w:numPr>
+          <w:ilvl w:val="1"/>
+          <w:numId w:val="18"/>
+        </w:numPr>
+        <w:shd w:val="clear" w:color="auto" w:fill="FFFFFF"/>
+        <w:spacing w:after="0" w:line="240" w:lineRule="auto"/>
+        <w:rPr>
+          <w:rFonts w:ascii="Times New Roman" w:hAnsi="Times New Roman"/>
+          <w:sz w:val="24"/>
+          <w:lang w:val="en-CA"/>
+        </w:rPr>
+      </w:pPr>
+      <w:r>
+        <w:rPr>
+          <w:rFonts w:ascii="Times New Roman" w:hAnsi="Times New Roman"/>
+          <w:sz w:val="24"/>
+          <w:lang w:val="en-CA"/>
+        </w:rPr>
+        <w:t>Scroll to the bottom and tap </w:t>
+      </w:r>
+      <w:r>
+        <w:rPr>
+          <w:rFonts w:ascii="Times New Roman" w:hAnsi="Times New Roman"/>
+          <w:b/>
+          <w:bCs/>
+          <w:sz w:val="24"/>
+          <w:lang w:val="en-CA"/>
+        </w:rPr>
+        <w:t>Model</w:t>
+      </w:r>
+      <w:r>
+        <w:rPr>
+          <w:rFonts w:ascii="Times New Roman" w:hAnsi="Times New Roman"/>
+          <w:b/>
+          <w:bCs/>
+          <w:sz w:val="24"/>
+          <w:lang w:val="en-CA"/>
+        </w:rPr>
+        <w:t xml:space="preserve"> number</w:t>
+      </w:r>
+      <w:r>
+        <w:rPr>
+          <w:rFonts w:ascii="Times New Roman" w:hAnsi="Times New Roman"/>
+          <w:sz w:val="24"/>
+          <w:lang w:val="en-CA"/>
+        </w:rPr>
+        <w:t> 7 times.</w:t>
+      </w:r>
+    </w:p>
+    <w:p>
+      <w:pPr>
+        <w:numPr>
+          <w:ilvl w:val="1"/>
+          <w:numId w:val="18"/>
+        </w:numPr>
+        <w:shd w:val="clear" w:color="auto" w:fill="FFFFFF"/>
+        <w:spacing w:after="0" w:line="240" w:lineRule="auto"/>
+        <w:rPr>
+          <w:rFonts w:ascii="Times New Roman" w:hAnsi="Times New Roman"/>
+          <w:sz w:val="24"/>
+          <w:lang w:val="en-CA"/>
+        </w:rPr>
+      </w:pPr>
+      <w:r>
+        <w:rPr>
+          <w:rFonts w:ascii="Times New Roman" w:hAnsi="Times New Roman"/>
+          <w:sz w:val="24"/>
+          <w:lang w:val="en-CA"/>
+        </w:rPr>
+        <w:t>Return to the previous screen to find </w:t>
+      </w:r>
+      <w:r>
+        <w:rPr>
+          <w:rFonts w:ascii="Times New Roman" w:hAnsi="Times New Roman"/>
+          <w:b/>
+          <w:bCs/>
+          <w:sz w:val="24"/>
+          <w:lang w:val="en-CA"/>
+        </w:rPr>
+        <w:t>Developer options</w:t>
+      </w:r>
+      <w:r>
+        <w:rPr>
+          <w:rFonts w:ascii="Times New Roman" w:hAnsi="Times New Roman"/>
+          <w:sz w:val="24"/>
+          <w:lang w:val="en-CA"/>
+        </w:rPr>
+        <w:t xml:space="preserve"> near the bottom. </w:t>
+      </w:r>
+    </w:p>
+    <w:p>
+      <w:pPr>
+        <w:pStyle w:val="Heading1"/>
+        <w:rPr>
+          <w:rFonts w:cs="Times New Roman"/>
+          <w:szCs w:val="24"/>
+        </w:rPr>
+      </w:pPr>
+      <w:r>
+        <w:rPr>
+          <w:rFonts w:cs="Times New Roman"/>
+          <w:szCs w:val="24"/>
+        </w:rPr>
+        <w:lastRenderedPageBreak/>
+        <w:t>Running the software</w:t>
+      </w:r>
+    </w:p>
+    <w:p>
+      <w:pPr>
+        <w:rPr>
+          <w:lang w:val="en-CA"/>
+        </w:rPr>
+      </w:pPr>
+      <w:r>
+        <w:rPr>
+          <w:lang w:val="en-CA"/>
+        </w:rPr>
+        <w:tab/>
+        <w:t xml:space="preserve">Now that you have imported the code and set up all the necessary software you can run the </w:t>
+      </w:r>
+      <w:r>
+        <w:rPr>
+          <w:lang w:val="en-CA"/>
+        </w:rPr>
+        <w:t xml:space="preserve">program. Press the green run arrow depicted in the image bellow, it will launch a prompt that asks you to select a device, you may choose to run on the android device or emulator and press OK.   This will install the software onto your android device or launch the emulator. When it is ready the </w:t>
+      </w:r>
+      <w:proofErr w:type="spellStart"/>
+      <w:r>
+        <w:rPr>
+          <w:lang w:val="en-CA"/>
+        </w:rPr>
+        <w:t>ERMapper</w:t>
+      </w:r>
+      <w:proofErr w:type="spellEnd"/>
+      <w:r>
+        <w:rPr>
+          <w:lang w:val="en-CA"/>
+        </w:rPr>
+        <w:t xml:space="preserve"> will launch.   </w:t>
+      </w:r>
+    </w:p>
+    <w:p>
+      <w:pPr>
+        <w:keepNext/>
+        <w:jc w:val="center"/>
+      </w:pPr>
       <w:r>
         <w:rPr>
           <w:noProof/>
         </w:rPr>
         <w:drawing>
-          <wp:anchor distT="0" distB="0" distL="114300" distR="114300" simplePos="0" relativeHeight="251661312" behindDoc="1" locked="0" layoutInCell="1" allowOverlap="1" wp14:anchorId="095B96BE">
-            <wp:simplePos x="0" y="0"/>
-            <wp:positionH relativeFrom="column">
-              <wp:posOffset>914400</wp:posOffset>
-            </wp:positionH>
-            <wp:positionV relativeFrom="paragraph">
-              <wp:posOffset>224155</wp:posOffset>
-            </wp:positionV>
-            <wp:extent cx="3943350" cy="2147570"/>
-            <wp:effectExtent l="0" t="0" r="0" b="5080"/>
-            <wp:wrapTopAndBottom/>
-            <wp:docPr id="6" name="Picture 6"/>
+          <wp:inline distT="0" distB="0" distL="0" distR="0" wp14:anchorId="714223F8" wp14:editId="116ACB45">
+            <wp:extent cx="705971" cy="228600"/>
+            <wp:effectExtent l="0" t="0" r="0" b="0"/>
+            <wp:docPr id="9" name="Picture 9"/>
             <wp:cNvGraphicFramePr>
               <a:graphicFrameLocks xmlns:a="http://schemas.openxmlformats.org/drawingml/2006/main" noChangeAspect="1"/>
             </wp:cNvGraphicFramePr>
@@ -511,201 +1106,128 @@
                     <pic:cNvPr id="1" name=""/>
                     <pic:cNvPicPr/>
                   </pic:nvPicPr>
-                  <pic:blipFill rotWithShape="1">
-                    <a:blip r:embed="rId6">
-                      <a:extLst>
-                        <a:ext uri="{28A0092B-C50C-407E-A947-70E740481C1C}">
-                          <a14:useLocalDpi xmlns:a14="http://schemas.microsoft.com/office/drawing/2010/main" val="0"/>
-                        </a:ext>
-                      </a:extLst>
-                    </a:blip>
-                    <a:srcRect l="35512" t="33387" r="35446" b="36919"/>
-                    <a:stretch/>
+                  <pic:blipFill>
+                    <a:blip r:embed="rId6"/>
+                    <a:stretch>
+                      <a:fillRect/>
+                    </a:stretch>
                   </pic:blipFill>
-                  <pic:spPr bwMode="auto">
+                  <pic:spPr>
                     <a:xfrm>
                       <a:off x="0" y="0"/>
-                      <a:ext cx="3943350" cy="2147570"/>
+                      <a:ext cx="746012" cy="241566"/>
                     </a:xfrm>
                     <a:prstGeom prst="rect">
                       <a:avLst/>
                     </a:prstGeom>
-                    <a:ln>
-                      <a:noFill/>
-                    </a:ln>
-                    <a:extLst>
-                      <a:ext uri="{53640926-AAD7-44D8-BBD7-CCE9431645EC}">
-                        <a14:shadowObscured xmlns:a14="http://schemas.microsoft.com/office/drawing/2010/main"/>
-                      </a:ext>
-                    </a:extLst>
                   </pic:spPr>
                 </pic:pic>
               </a:graphicData>
             </a:graphic>
-            <wp14:sizeRelH relativeFrom="page">
-              <wp14:pctWidth>0</wp14:pctWidth>
-            </wp14:sizeRelH>
-            <wp14:sizeRelV relativeFrom="page">
-              <wp14:pctHeight>0</wp14:pctHeight>
-            </wp14:sizeRelV>
-          </wp:anchor>
+          </wp:inline>
         </w:drawing>
       </w:r>
-      <w:r>
-        <w:rPr>
-          <w:lang w:val="en-CA"/>
-        </w:rPr>
-        <w:t>JVMOpenJDK 64-bit Server VM  by JetBrains s.r.o</w:t>
-      </w:r>
-    </w:p>
-    <w:p>
-      <w:pPr>
-        <w:pStyle w:val="ListParagraph"/>
-        <w:numPr>
-          <w:ilvl w:val="0"/>
-          <w:numId w:val="11"/>
-        </w:numPr>
-        <w:rPr>
-          <w:lang w:val="en-CA"/>
-        </w:rPr>
-      </w:pPr>
-      <w:r>
-        <w:rPr>
-          <w:lang w:val="en-CA"/>
-        </w:rPr>
-        <w:t>In Android studio go to File  -&gt; new -&gt; import Project.  A dialog will pop up, select the directory where you saved ERMapper.zip.</w:t>
-      </w:r>
-    </w:p>
-    <w:p>
-      <w:pPr>
-        <w:rPr>
-          <w:lang w:val="en-CA"/>
-        </w:rPr>
-      </w:pPr>
-      <w:r>
-        <w:rPr>
+    </w:p>
+    <w:p>
+      <w:pPr>
+        <w:pStyle w:val="Caption"/>
+        <w:jc w:val="center"/>
+        <w:rPr>
+          <w:lang w:val="en-CA"/>
+        </w:rPr>
+      </w:pPr>
+      <w:r>
+        <w:t xml:space="preserve">Figure </w:t>
+      </w:r>
+      <w:r>
+        <w:fldChar w:fldCharType="begin"/>
+      </w:r>
+      <w:r>
+        <w:instrText xml:space="preserve"> SEQ Figure \* ARABIC </w:instrText>
+      </w:r>
+      <w:r>
+        <w:fldChar w:fldCharType="separate"/>
+      </w:r>
+      <w:r>
+        <w:rPr>
+          <w:noProof/>
+        </w:rPr>
+        <w:t>1</w:t>
+      </w:r>
+      <w:r>
+        <w:fldChar w:fldCharType="end"/>
+      </w:r>
+      <w:r>
+        <w:t xml:space="preserve"> Green Run Arrow</w:t>
+      </w:r>
+    </w:p>
+    <w:p>
+      <w:pPr>
+        <w:rPr>
+          <w:lang w:val="en-CA"/>
+        </w:rPr>
+      </w:pPr>
+    </w:p>
+    <w:p>
+      <w:pPr>
+        <w:pStyle w:val="Heading1"/>
+        <w:rPr>
+          <w:rFonts w:cs="Times New Roman"/>
+          <w:szCs w:val="24"/>
+        </w:rPr>
+      </w:pPr>
+      <w:r>
+        <w:rPr>
+          <w:rFonts w:cs="Times New Roman"/>
+          <w:szCs w:val="24"/>
+        </w:rPr>
+        <w:t xml:space="preserve">Using </w:t>
+      </w:r>
+      <w:proofErr w:type="spellStart"/>
+      <w:r>
+        <w:rPr>
+          <w:rFonts w:cs="Times New Roman"/>
+          <w:szCs w:val="24"/>
+        </w:rPr>
+        <w:t>ERMapper</w:t>
+      </w:r>
+      <w:proofErr w:type="spellEnd"/>
+    </w:p>
+    <w:p>
+      <w:pPr>
+        <w:keepNext/>
+        <w:rPr>
+          <w:rFonts w:ascii="Times New Roman" w:hAnsi="Times New Roman"/>
+          <w:sz w:val="24"/>
+          <w:lang w:val="en-CA"/>
+        </w:rPr>
+      </w:pPr>
+      <w:r>
+        <w:rPr>
+          <w:rFonts w:ascii="Times New Roman" w:hAnsi="Times New Roman"/>
+          <w:sz w:val="24"/>
           <w:lang w:val="en-CA"/>
         </w:rPr>
         <w:tab/>
-      </w:r>
-    </w:p>
-    <w:p>
-      <w:pPr>
-        <w:rPr>
-          <w:lang w:val="en-CA"/>
-        </w:rPr>
-      </w:pPr>
-      <w:r>
-        <w:rPr>
-          <w:noProof/>
-        </w:rPr>
-        <w:lastRenderedPageBreak/>
-        <w:drawing>
-          <wp:anchor distT="0" distB="0" distL="114300" distR="114300" simplePos="0" relativeHeight="251662336" behindDoc="1" locked="0" layoutInCell="1" allowOverlap="1" wp14:anchorId="632460D4">
-            <wp:simplePos x="0" y="0"/>
-            <wp:positionH relativeFrom="column">
-              <wp:posOffset>1466850</wp:posOffset>
-            </wp:positionH>
-            <wp:positionV relativeFrom="paragraph">
-              <wp:posOffset>371475</wp:posOffset>
-            </wp:positionV>
-            <wp:extent cx="4248150" cy="1524000"/>
-            <wp:effectExtent l="0" t="0" r="0" b="0"/>
-            <wp:wrapTopAndBottom/>
-            <wp:docPr id="7" name="Picture 7"/>
-            <wp:cNvGraphicFramePr>
-              <a:graphicFrameLocks xmlns:a="http://schemas.openxmlformats.org/drawingml/2006/main" noChangeAspect="1"/>
-            </wp:cNvGraphicFramePr>
-            <a:graphic xmlns:a="http://schemas.openxmlformats.org/drawingml/2006/main">
-              <a:graphicData uri="http://schemas.openxmlformats.org/drawingml/2006/picture">
-                <pic:pic xmlns:pic="http://schemas.openxmlformats.org/drawingml/2006/picture">
-                  <pic:nvPicPr>
-                    <pic:cNvPr id="1" name=""/>
-                    <pic:cNvPicPr/>
-                  </pic:nvPicPr>
-                  <pic:blipFill rotWithShape="1">
-                    <a:blip r:embed="rId7">
-                      <a:extLst>
-                        <a:ext uri="{28A0092B-C50C-407E-A947-70E740481C1C}">
-                          <a14:useLocalDpi xmlns:a14="http://schemas.microsoft.com/office/drawing/2010/main" val="0"/>
-                        </a:ext>
-                      </a:extLst>
-                    </a:blip>
-                    <a:srcRect t="3308" r="61699" b="70907"/>
-                    <a:stretch/>
-                  </pic:blipFill>
-                  <pic:spPr bwMode="auto">
-                    <a:xfrm>
-                      <a:off x="0" y="0"/>
-                      <a:ext cx="4248150" cy="1524000"/>
-                    </a:xfrm>
-                    <a:prstGeom prst="rect">
-                      <a:avLst/>
-                    </a:prstGeom>
-                    <a:ln>
-                      <a:noFill/>
-                    </a:ln>
-                    <a:extLst>
-                      <a:ext uri="{53640926-AAD7-44D8-BBD7-CCE9431645EC}">
-                        <a14:shadowObscured xmlns:a14="http://schemas.microsoft.com/office/drawing/2010/main"/>
-                      </a:ext>
-                    </a:extLst>
-                  </pic:spPr>
-                </pic:pic>
-              </a:graphicData>
-            </a:graphic>
-            <wp14:sizeRelH relativeFrom="page">
-              <wp14:pctWidth>0</wp14:pctWidth>
-            </wp14:sizeRelH>
-            <wp14:sizeRelV relativeFrom="page">
-              <wp14:pctHeight>0</wp14:pctHeight>
-            </wp14:sizeRelV>
-          </wp:anchor>
-        </w:drawing>
-      </w:r>
-    </w:p>
-    <w:p>
-      <w:pPr>
-        <w:rPr>
-          <w:lang w:val="en-CA"/>
-        </w:rPr>
-      </w:pPr>
-    </w:p>
-    <w:p>
-      <w:pPr>
-        <w:pStyle w:val="Heading1"/>
-        <w:rPr>
-          <w:rFonts w:ascii="Times New Roman" w:hAnsi="Times New Roman" w:cs="Times New Roman"/>
-          <w:sz w:val="24"/>
-          <w:szCs w:val="24"/>
-        </w:rPr>
-      </w:pPr>
-      <w:r>
-        <w:rPr>
-          <w:rFonts w:ascii="Times New Roman" w:hAnsi="Times New Roman" w:cs="Times New Roman"/>
-          <w:sz w:val="24"/>
-          <w:szCs w:val="24"/>
-        </w:rPr>
-        <w:t xml:space="preserve">Approach </w:t>
-      </w:r>
-    </w:p>
-    <w:p>
-      <w:pPr>
-        <w:keepNext/>
-        <w:rPr>
-          <w:rFonts w:ascii="Times New Roman" w:hAnsi="Times New Roman"/>
-          <w:sz w:val="24"/>
-          <w:lang w:val="en-CA"/>
-        </w:rPr>
-      </w:pPr>
-      <w:r>
-        <w:rPr>
-          <w:rFonts w:ascii="Times New Roman" w:hAnsi="Times New Roman"/>
-          <w:sz w:val="24"/>
-          <w:lang w:val="en-CA"/>
-        </w:rPr>
-        <w:tab/>
-        <w:t xml:space="preserve">The ERMapper creates a blank canvas that allows users to draw an ER diagram.   In the drawing phase users can create Entities, Attributes and Relationships between each.  Users simple click a button to select what they want to draw and then they can move them around the screen to place them where they would like, as shown in Figure 1 below.  </w:t>
+        <w:t xml:space="preserve">The </w:t>
+      </w:r>
+      <w:proofErr w:type="spellStart"/>
+      <w:r>
+        <w:rPr>
+          <w:rFonts w:ascii="Times New Roman" w:hAnsi="Times New Roman"/>
+          <w:sz w:val="24"/>
+          <w:lang w:val="en-CA"/>
+        </w:rPr>
+        <w:t>ERMapper</w:t>
+      </w:r>
+      <w:proofErr w:type="spellEnd"/>
+      <w:r>
+        <w:rPr>
+          <w:rFonts w:ascii="Times New Roman" w:hAnsi="Times New Roman"/>
+          <w:sz w:val="24"/>
+          <w:lang w:val="en-CA"/>
+        </w:rPr>
+        <w:t xml:space="preserve"> creates a blank canvas that allows users to draw an ER diagram.   In the drawing phase users can create Entities, Attributes and Relationships between each.  Users simple click a button to select what they want to draw and then they can move them around the screen to place them where they would like, as shown in Figure 1 below.  </w:t>
       </w:r>
       <w:r>
         <w:rPr>
@@ -747,7 +1269,7 @@
                     <pic:cNvPicPr/>
                   </pic:nvPicPr>
                   <pic:blipFill>
-                    <a:blip r:embed="rId8">
+                    <a:blip r:embed="rId7">
                       <a:extLst>
                         <a:ext uri="{28A0092B-C50C-407E-A947-70E740481C1C}">
                           <a14:useLocalDpi xmlns:a14="http://schemas.microsoft.com/office/drawing/2010/main" val="0"/>
@@ -823,7 +1345,7 @@
           <w:sz w:val="24"/>
           <w:szCs w:val="24"/>
         </w:rPr>
-        <w:t>1</w:t>
+        <w:t>2</w:t>
       </w:r>
       <w:r>
         <w:rPr>
@@ -839,8 +1361,36 @@
           <w:sz w:val="24"/>
           <w:szCs w:val="24"/>
         </w:rPr>
-        <w:t xml:space="preserve"> ERMapper Drawin</w:t>
-      </w:r>
+        <w:t xml:space="preserve"> </w:t>
+      </w:r>
+      <w:proofErr w:type="spellStart"/>
+      <w:r>
+        <w:rPr>
+          <w:rFonts w:ascii="Times New Roman" w:hAnsi="Times New Roman"/>
+          <w:sz w:val="24"/>
+          <w:szCs w:val="24"/>
+        </w:rPr>
+        <w:t>ERMapper</w:t>
+      </w:r>
+      <w:proofErr w:type="spellEnd"/>
+      <w:r>
+        <w:rPr>
+          <w:rFonts w:ascii="Times New Roman" w:hAnsi="Times New Roman"/>
+          <w:sz w:val="24"/>
+          <w:szCs w:val="24"/>
+        </w:rPr>
+        <w:t xml:space="preserve"> </w:t>
+      </w:r>
+      <w:proofErr w:type="spellStart"/>
+      <w:r>
+        <w:rPr>
+          <w:rFonts w:ascii="Times New Roman" w:hAnsi="Times New Roman"/>
+          <w:sz w:val="24"/>
+          <w:szCs w:val="24"/>
+        </w:rPr>
+        <w:t>Drawin</w:t>
+      </w:r>
+      <w:proofErr w:type="spellEnd"/>
     </w:p>
     <w:p>
       <w:pPr>
@@ -919,7 +1469,7 @@
                               <w:rPr>
                                 <w:noProof/>
                               </w:rPr>
-                              <w:t>2</w:t>
+                              <w:t>3</w:t>
                             </w:r>
                             <w:r>
                               <w:fldChar w:fldCharType="end"/>
@@ -978,7 +1528,7 @@
                         <w:rPr>
                           <w:noProof/>
                         </w:rPr>
-                        <w:t>2</w:t>
+                        <w:t>3</w:t>
                       </w:r>
                       <w:r>
                         <w:fldChar w:fldCharType="end"/>
@@ -1028,7 +1578,7 @@
                     <pic:cNvPicPr/>
                   </pic:nvPicPr>
                   <pic:blipFill>
-                    <a:blip r:embed="rId9">
+                    <a:blip r:embed="rId8">
                       <a:extLst>
                         <a:ext uri="{28A0092B-C50C-407E-A947-70E740481C1C}">
                           <a14:useLocalDpi xmlns:a14="http://schemas.microsoft.com/office/drawing/2010/main" val="0"/>
@@ -1066,7 +1616,43 @@
           <w:sz w:val="24"/>
           <w:lang w:val="en-CA"/>
         </w:rPr>
-        <w:t xml:space="preserve">ER Diagrams are a visualization of Relations in a database.  Entities, modeled as squares, represent a real world concept that a Relation is, where as attributes, modelled as ovals, represent property of its corresponding relation.    In a Database the Entity or Relation is the table itself, and the attributes are the columns in that table.   Every entity can have multiple attributes, however it requires at least one attribute to be a key (which uniquely identifies each row in the table).  In an ER diagram the key attribute(s) are identified with an underline underneath their name.   A relationship is a line that connects attributes and entities, they may also indicate the cardinality of the relationship, though at this point the program only deals with binary 1:1 relationships.  </w:t>
+        <w:t xml:space="preserve">ER Diagrams are a visualization of Relations in a database.  Entities, modeled as squares, represent a </w:t>
+      </w:r>
+      <w:proofErr w:type="gramStart"/>
+      <w:r>
+        <w:rPr>
+          <w:rFonts w:ascii="Times New Roman" w:hAnsi="Times New Roman"/>
+          <w:sz w:val="24"/>
+          <w:lang w:val="en-CA"/>
+        </w:rPr>
+        <w:t>real world</w:t>
+      </w:r>
+      <w:proofErr w:type="gramEnd"/>
+      <w:r>
+        <w:rPr>
+          <w:rFonts w:ascii="Times New Roman" w:hAnsi="Times New Roman"/>
+          <w:sz w:val="24"/>
+          <w:lang w:val="en-CA"/>
+        </w:rPr>
+        <w:t xml:space="preserve"> concept that a Relation is, where as attributes, modelled as ovals, represent property of its corresponding relation.    In a Database the Entity or Relation is the table itself, and the attributes are the columns in that table.   Every entity can have multiple </w:t>
+      </w:r>
+      <w:proofErr w:type="gramStart"/>
+      <w:r>
+        <w:rPr>
+          <w:rFonts w:ascii="Times New Roman" w:hAnsi="Times New Roman"/>
+          <w:sz w:val="24"/>
+          <w:lang w:val="en-CA"/>
+        </w:rPr>
+        <w:t>attributes,</w:t>
+      </w:r>
+      <w:proofErr w:type="gramEnd"/>
+      <w:r>
+        <w:rPr>
+          <w:rFonts w:ascii="Times New Roman" w:hAnsi="Times New Roman"/>
+          <w:sz w:val="24"/>
+          <w:lang w:val="en-CA"/>
+        </w:rPr>
+        <w:t xml:space="preserve"> however it requires at least one attribute to be a key (which uniquely identifies each row in the table).  In an ER diagram the key attribute(s) are identified with an underline underneath their name.   A relationship is a line that connects attributes and entities, they may also indicate the cardinality of the relationship, though at this point the program only deals with binary 1:1 relationships.  </w:t>
       </w:r>
       <w:r>
         <w:rPr>
@@ -1136,7 +1722,61 @@
           <w:sz w:val="24"/>
           <w:lang w:val="en-CA"/>
         </w:rPr>
-        <w:t xml:space="preserve">The program contains a class called ER Diagram which stores an arraylist of shapeobjects which can be entities, attributes or relationships, with their coordinates to be drawn to the screen.  The main page of the application seen in figure 1 shows the canvas of the page.   The user can select to create an entity, attribute or relationship. Upon doing so the object is create along with an edittext object to store its name and its set of coordinates and it is added to the object list.  Unless the object is a relationship, in which case the </w:t>
+        <w:t xml:space="preserve">The program contains a class called ER Diagram which stores an </w:t>
+      </w:r>
+      <w:proofErr w:type="spellStart"/>
+      <w:r>
+        <w:rPr>
+          <w:rFonts w:ascii="Times New Roman" w:hAnsi="Times New Roman"/>
+          <w:sz w:val="24"/>
+          <w:lang w:val="en-CA"/>
+        </w:rPr>
+        <w:t>arraylist</w:t>
+      </w:r>
+      <w:proofErr w:type="spellEnd"/>
+      <w:r>
+        <w:rPr>
+          <w:rFonts w:ascii="Times New Roman" w:hAnsi="Times New Roman"/>
+          <w:sz w:val="24"/>
+          <w:lang w:val="en-CA"/>
+        </w:rPr>
+        <w:t xml:space="preserve"> of </w:t>
+      </w:r>
+      <w:proofErr w:type="spellStart"/>
+      <w:r>
+        <w:rPr>
+          <w:rFonts w:ascii="Times New Roman" w:hAnsi="Times New Roman"/>
+          <w:sz w:val="24"/>
+          <w:lang w:val="en-CA"/>
+        </w:rPr>
+        <w:t>shapeobjects</w:t>
+      </w:r>
+      <w:proofErr w:type="spellEnd"/>
+      <w:r>
+        <w:rPr>
+          <w:rFonts w:ascii="Times New Roman" w:hAnsi="Times New Roman"/>
+          <w:sz w:val="24"/>
+          <w:lang w:val="en-CA"/>
+        </w:rPr>
+        <w:t xml:space="preserve"> which can be entities, attributes or relationships, with their coordinates to be drawn to the screen.  The main page of the application seen in figure 1 shows the canvas of the page.   The user can select to create an entity, attribute or relationship. Upon doing so the object is create along with an </w:t>
+      </w:r>
+      <w:proofErr w:type="spellStart"/>
+      <w:r>
+        <w:rPr>
+          <w:rFonts w:ascii="Times New Roman" w:hAnsi="Times New Roman"/>
+          <w:sz w:val="24"/>
+          <w:lang w:val="en-CA"/>
+        </w:rPr>
+        <w:t>edittext</w:t>
+      </w:r>
+      <w:proofErr w:type="spellEnd"/>
+      <w:r>
+        <w:rPr>
+          <w:rFonts w:ascii="Times New Roman" w:hAnsi="Times New Roman"/>
+          <w:sz w:val="24"/>
+          <w:lang w:val="en-CA"/>
+        </w:rPr>
+        <w:t xml:space="preserve"> object to store its name and its set of coordinates and it is added to the object list.  Unless the object is a relationship, in which case the </w:t>
       </w:r>
       <w:r>
         <w:rPr>
@@ -1152,7 +1792,25 @@
           <w:sz w:val="24"/>
           <w:lang w:val="en-CA"/>
         </w:rPr>
-        <w:t>The program search its list of objects and draws the correct shape based on the object type onto the screen at its correct coordinates. The canvas also has a motion event listener which activates when the user clicks the screen.  It checks if the user has click a coordinate that is inside a shape and then allows the user to move that obj</w:t>
+        <w:t xml:space="preserve">The program </w:t>
+      </w:r>
+      <w:proofErr w:type="gramStart"/>
+      <w:r>
+        <w:rPr>
+          <w:rFonts w:ascii="Times New Roman" w:hAnsi="Times New Roman"/>
+          <w:sz w:val="24"/>
+          <w:lang w:val="en-CA"/>
+        </w:rPr>
+        <w:t>search</w:t>
+      </w:r>
+      <w:proofErr w:type="gramEnd"/>
+      <w:r>
+        <w:rPr>
+          <w:rFonts w:ascii="Times New Roman" w:hAnsi="Times New Roman"/>
+          <w:sz w:val="24"/>
+          <w:lang w:val="en-CA"/>
+        </w:rPr>
+        <w:t xml:space="preserve"> its list of objects and draws the correct shape based on the object type onto the screen at its correct coordinates. The canvas also has a motion event listener which activates when the user clicks the screen.  It checks if the user has click a coordinate that is inside a shape and then allows the user to move that obj</w:t>
       </w:r>
       <w:r>
         <w:rPr>
@@ -1234,9 +1892,641 @@
         </w:rPr>
         <w:drawing>
           <wp:inline distT="0" distB="0" distL="0" distR="0" wp14:anchorId="2F555C43" wp14:editId="283CA845">
-            <wp:extent cx="5886450" cy="4210050"/>
+            <wp:extent cx="5327104" cy="3810000"/>
+            <wp:effectExtent l="0" t="0" r="6985" b="0"/>
+            <wp:docPr id="4" name="Picture 4"/>
+            <wp:cNvGraphicFramePr>
+              <a:graphicFrameLocks xmlns:a="http://schemas.openxmlformats.org/drawingml/2006/main" noChangeAspect="1"/>
+            </wp:cNvGraphicFramePr>
+            <a:graphic xmlns:a="http://schemas.openxmlformats.org/drawingml/2006/main">
+              <a:graphicData uri="http://schemas.openxmlformats.org/drawingml/2006/picture">
+                <pic:pic xmlns:pic="http://schemas.openxmlformats.org/drawingml/2006/picture">
+                  <pic:nvPicPr>
+                    <pic:cNvPr id="1" name=""/>
+                    <pic:cNvPicPr/>
+                  </pic:nvPicPr>
+                  <pic:blipFill>
+                    <a:blip r:embed="rId9"/>
+                    <a:stretch>
+                      <a:fillRect/>
+                    </a:stretch>
+                  </pic:blipFill>
+                  <pic:spPr>
+                    <a:xfrm>
+                      <a:off x="0" y="0"/>
+                      <a:ext cx="5334484" cy="3815278"/>
+                    </a:xfrm>
+                    <a:prstGeom prst="rect">
+                      <a:avLst/>
+                    </a:prstGeom>
+                  </pic:spPr>
+                </pic:pic>
+              </a:graphicData>
+            </a:graphic>
+          </wp:inline>
+        </w:drawing>
+      </w:r>
+    </w:p>
+    <w:p>
+      <w:pPr>
+        <w:pStyle w:val="Caption"/>
+        <w:jc w:val="center"/>
+        <w:rPr>
+          <w:rFonts w:ascii="Times New Roman" w:hAnsi="Times New Roman"/>
+          <w:sz w:val="24"/>
+          <w:szCs w:val="24"/>
+          <w:lang w:val="en-CA"/>
+        </w:rPr>
+      </w:pPr>
+      <w:r>
+        <w:t xml:space="preserve">Figure </w:t>
+      </w:r>
+      <w:r>
+        <w:fldChar w:fldCharType="begin"/>
+      </w:r>
+      <w:r>
+        <w:instrText xml:space="preserve"> SEQ Figure \* ARABIC </w:instrText>
+      </w:r>
+      <w:r>
+        <w:fldChar w:fldCharType="separate"/>
+      </w:r>
+      <w:r>
+        <w:rPr>
+          <w:noProof/>
+        </w:rPr>
+        <w:t>4</w:t>
+      </w:r>
+      <w:r>
+        <w:fldChar w:fldCharType="end"/>
+      </w:r>
+      <w:r>
+        <w:t xml:space="preserve"> Completed </w:t>
+      </w:r>
+      <w:proofErr w:type="spellStart"/>
+      <w:r>
+        <w:t>ERDiagram</w:t>
+      </w:r>
+      <w:proofErr w:type="spellEnd"/>
+    </w:p>
+    <w:p>
+      <w:pPr>
+        <w:pStyle w:val="Heading2"/>
+        <w:rPr>
+          <w:rFonts w:ascii="Times New Roman" w:hAnsi="Times New Roman" w:cs="Times New Roman"/>
+          <w:sz w:val="24"/>
+          <w:szCs w:val="24"/>
+          <w:lang w:val="en-CA"/>
+        </w:rPr>
+      </w:pPr>
+      <w:r>
+        <w:rPr>
+          <w:rFonts w:ascii="Times New Roman" w:hAnsi="Times New Roman" w:cs="Times New Roman"/>
+          <w:sz w:val="24"/>
+          <w:szCs w:val="24"/>
+          <w:lang w:val="en-CA"/>
+        </w:rPr>
+        <w:t xml:space="preserve">Normalizing the Drawing </w:t>
+      </w:r>
+    </w:p>
+    <w:p>
+      <w:pPr>
+        <w:pStyle w:val="HTMLPreformatted"/>
+        <w:shd w:val="clear" w:color="auto" w:fill="FFFFFF"/>
+        <w:rPr>
+          <w:rFonts w:ascii="Times New Roman" w:hAnsi="Times New Roman" w:cs="Times New Roman"/>
+          <w:iCs/>
+          <w:sz w:val="24"/>
+          <w:szCs w:val="24"/>
+        </w:rPr>
+      </w:pPr>
+      <w:r>
+        <w:rPr>
+          <w:rFonts w:ascii="Times New Roman" w:hAnsi="Times New Roman" w:cs="Times New Roman"/>
+          <w:sz w:val="24"/>
+          <w:szCs w:val="24"/>
+        </w:rPr>
+        <w:t xml:space="preserve">Once the user clicks normalize the drawing.  The </w:t>
+      </w:r>
+      <w:proofErr w:type="spellStart"/>
+      <w:r>
+        <w:rPr>
+          <w:rFonts w:ascii="Times New Roman" w:hAnsi="Times New Roman" w:cs="Times New Roman"/>
+          <w:sz w:val="24"/>
+          <w:szCs w:val="24"/>
+        </w:rPr>
+        <w:t>erDiagram</w:t>
+      </w:r>
+      <w:proofErr w:type="spellEnd"/>
+      <w:r>
+        <w:rPr>
+          <w:rFonts w:ascii="Times New Roman" w:hAnsi="Times New Roman" w:cs="Times New Roman"/>
+          <w:sz w:val="24"/>
+          <w:szCs w:val="24"/>
+        </w:rPr>
+        <w:t xml:space="preserve"> passes </w:t>
+      </w:r>
+      <w:proofErr w:type="gramStart"/>
+      <w:r>
+        <w:rPr>
+          <w:rFonts w:ascii="Times New Roman" w:hAnsi="Times New Roman" w:cs="Times New Roman"/>
+          <w:sz w:val="24"/>
+          <w:szCs w:val="24"/>
+        </w:rPr>
+        <w:t>all of</w:t>
+      </w:r>
+      <w:proofErr w:type="gramEnd"/>
+      <w:r>
+        <w:rPr>
+          <w:rFonts w:ascii="Times New Roman" w:hAnsi="Times New Roman" w:cs="Times New Roman"/>
+          <w:sz w:val="24"/>
+          <w:szCs w:val="24"/>
+        </w:rPr>
+        <w:t xml:space="preserve"> its entity objects</w:t>
+      </w:r>
+      <w:r>
+        <w:rPr>
+          <w:rFonts w:ascii="Times New Roman" w:hAnsi="Times New Roman"/>
+          <w:sz w:val="24"/>
+        </w:rPr>
+        <w:t xml:space="preserve">, which contains a list of all of their attributes to the </w:t>
+      </w:r>
+      <w:proofErr w:type="spellStart"/>
+      <w:r>
+        <w:rPr>
+          <w:rFonts w:ascii="Times New Roman" w:hAnsi="Times New Roman"/>
+          <w:sz w:val="24"/>
+        </w:rPr>
+        <w:t>FDNormalize</w:t>
+      </w:r>
+      <w:proofErr w:type="spellEnd"/>
+      <w:r>
+        <w:rPr>
+          <w:rFonts w:ascii="Times New Roman" w:hAnsi="Times New Roman"/>
+          <w:sz w:val="24"/>
+        </w:rPr>
+        <w:t xml:space="preserve"> class.  The </w:t>
+      </w:r>
+      <w:proofErr w:type="spellStart"/>
+      <w:r>
+        <w:rPr>
+          <w:rFonts w:ascii="Times New Roman" w:hAnsi="Times New Roman"/>
+          <w:sz w:val="24"/>
+        </w:rPr>
+        <w:t>FDNormalize</w:t>
+      </w:r>
+      <w:proofErr w:type="spellEnd"/>
+      <w:r>
+        <w:rPr>
+          <w:rFonts w:ascii="Times New Roman" w:hAnsi="Times New Roman"/>
+          <w:sz w:val="24"/>
+        </w:rPr>
+        <w:t xml:space="preserve"> class then takes the entities and converts them to functional dependencies.  The program is currently o</w:t>
+      </w:r>
+      <w:r>
+        <w:rPr>
+          <w:rFonts w:ascii="Times New Roman" w:hAnsi="Times New Roman" w:cs="Times New Roman"/>
+          <w:sz w:val="24"/>
+          <w:szCs w:val="24"/>
+        </w:rPr>
+        <w:t xml:space="preserve">nly set up to work with binary 1:1 relationships and therefore </w:t>
+      </w:r>
+      <w:r>
+        <w:rPr>
+          <w:rFonts w:ascii="Times New Roman" w:hAnsi="Times New Roman" w:cs="Times New Roman"/>
+          <w:sz w:val="24"/>
+          <w:szCs w:val="24"/>
+        </w:rPr>
+        <w:t xml:space="preserve">only does steps 1, 2 and 6 in the algorithm mapping ER diagrams from the book </w:t>
+      </w:r>
+      <w:r>
+        <w:rPr>
+          <w:rFonts w:ascii="Times New Roman" w:hAnsi="Times New Roman" w:cs="Times New Roman"/>
+          <w:i/>
+          <w:iCs/>
+          <w:sz w:val="24"/>
+          <w:szCs w:val="24"/>
+        </w:rPr>
+        <w:t>Fundamentals of Database S</w:t>
+      </w:r>
+      <w:r>
+        <w:rPr>
+          <w:rFonts w:ascii="Times New Roman" w:hAnsi="Times New Roman" w:cs="Times New Roman"/>
+          <w:i/>
+          <w:iCs/>
+          <w:sz w:val="24"/>
+          <w:szCs w:val="24"/>
+        </w:rPr>
+        <w:t xml:space="preserve">ystems </w:t>
+      </w:r>
+      <w:r>
+        <w:rPr>
+          <w:rFonts w:ascii="Times New Roman" w:hAnsi="Times New Roman" w:cs="Times New Roman"/>
+          <w:iCs/>
+          <w:sz w:val="24"/>
+          <w:szCs w:val="24"/>
+        </w:rPr>
+        <w:t xml:space="preserve">by </w:t>
+      </w:r>
+      <w:proofErr w:type="spellStart"/>
+      <w:r>
+        <w:rPr>
+          <w:rFonts w:ascii="Times New Roman" w:hAnsi="Times New Roman" w:cs="Times New Roman"/>
+          <w:iCs/>
+          <w:sz w:val="24"/>
+          <w:szCs w:val="24"/>
+        </w:rPr>
+        <w:t>Ramex</w:t>
+      </w:r>
+      <w:proofErr w:type="spellEnd"/>
+      <w:r>
+        <w:rPr>
+          <w:rFonts w:ascii="Times New Roman" w:hAnsi="Times New Roman" w:cs="Times New Roman"/>
+          <w:iCs/>
+          <w:sz w:val="24"/>
+          <w:szCs w:val="24"/>
+        </w:rPr>
+        <w:t xml:space="preserve"> </w:t>
+      </w:r>
+      <w:proofErr w:type="spellStart"/>
+      <w:r>
+        <w:rPr>
+          <w:rFonts w:ascii="Times New Roman" w:hAnsi="Times New Roman" w:cs="Times New Roman"/>
+          <w:iCs/>
+          <w:sz w:val="24"/>
+          <w:szCs w:val="24"/>
+        </w:rPr>
+        <w:t>Elmasri</w:t>
+      </w:r>
+      <w:proofErr w:type="spellEnd"/>
+      <w:r>
+        <w:rPr>
+          <w:rFonts w:ascii="Times New Roman" w:hAnsi="Times New Roman" w:cs="Times New Roman"/>
+          <w:iCs/>
+          <w:sz w:val="24"/>
+          <w:szCs w:val="24"/>
+        </w:rPr>
+        <w:t xml:space="preserve"> &amp; </w:t>
+      </w:r>
+      <w:proofErr w:type="spellStart"/>
+      <w:r>
+        <w:rPr>
+          <w:rFonts w:ascii="Times New Roman" w:hAnsi="Times New Roman" w:cs="Times New Roman"/>
+          <w:iCs/>
+          <w:sz w:val="24"/>
+          <w:szCs w:val="24"/>
+        </w:rPr>
+        <w:t>Shamkant</w:t>
+      </w:r>
+      <w:proofErr w:type="spellEnd"/>
+      <w:r>
+        <w:rPr>
+          <w:rFonts w:ascii="Times New Roman" w:hAnsi="Times New Roman" w:cs="Times New Roman"/>
+          <w:iCs/>
+          <w:sz w:val="24"/>
+          <w:szCs w:val="24"/>
+        </w:rPr>
+        <w:t xml:space="preserve"> B. </w:t>
+      </w:r>
+      <w:proofErr w:type="spellStart"/>
+      <w:r>
+        <w:rPr>
+          <w:rFonts w:ascii="Times New Roman" w:hAnsi="Times New Roman" w:cs="Times New Roman"/>
+          <w:iCs/>
+          <w:sz w:val="24"/>
+          <w:szCs w:val="24"/>
+        </w:rPr>
+        <w:t>Navathe</w:t>
+      </w:r>
+      <w:proofErr w:type="spellEnd"/>
+      <w:r>
+        <w:rPr>
+          <w:rFonts w:ascii="Times New Roman" w:hAnsi="Times New Roman" w:cs="Times New Roman"/>
+          <w:iCs/>
+          <w:sz w:val="24"/>
+          <w:szCs w:val="24"/>
+        </w:rPr>
+        <w:t xml:space="preserve">. </w:t>
+      </w:r>
+    </w:p>
+    <w:p>
+      <w:pPr>
+        <w:pStyle w:val="HTMLPreformatted"/>
+        <w:shd w:val="clear" w:color="auto" w:fill="FFFFFF"/>
+        <w:rPr>
+          <w:rFonts w:ascii="Times New Roman" w:hAnsi="Times New Roman" w:cs="Times New Roman"/>
+          <w:iCs/>
+          <w:sz w:val="24"/>
+          <w:szCs w:val="24"/>
+        </w:rPr>
+      </w:pPr>
+    </w:p>
+    <w:p>
+      <w:pPr>
+        <w:pStyle w:val="HTMLPreformatted"/>
+        <w:shd w:val="clear" w:color="auto" w:fill="FFFFFF"/>
+        <w:ind w:left="720"/>
+        <w:rPr>
+          <w:rFonts w:ascii="Times New Roman" w:hAnsi="Times New Roman" w:cs="Times New Roman"/>
+          <w:iCs/>
+          <w:sz w:val="24"/>
+          <w:szCs w:val="24"/>
+        </w:rPr>
+      </w:pPr>
+      <w:r>
+        <w:rPr>
+          <w:rFonts w:ascii="Times New Roman" w:hAnsi="Times New Roman" w:cs="Times New Roman"/>
+          <w:iCs/>
+          <w:sz w:val="24"/>
+          <w:szCs w:val="24"/>
+        </w:rPr>
+        <w:t xml:space="preserve">Step 1.  For every regular entity create a Functional dependency, where the primary key is the </w:t>
+      </w:r>
+      <w:proofErr w:type="gramStart"/>
+      <w:r>
+        <w:rPr>
+          <w:rFonts w:ascii="Times New Roman" w:hAnsi="Times New Roman" w:cs="Times New Roman"/>
+          <w:iCs/>
+          <w:sz w:val="24"/>
+          <w:szCs w:val="24"/>
+        </w:rPr>
+        <w:t>left hand</w:t>
+      </w:r>
+      <w:proofErr w:type="gramEnd"/>
+      <w:r>
+        <w:rPr>
+          <w:rFonts w:ascii="Times New Roman" w:hAnsi="Times New Roman" w:cs="Times New Roman"/>
+          <w:iCs/>
+          <w:sz w:val="24"/>
+          <w:szCs w:val="24"/>
+        </w:rPr>
+        <w:t xml:space="preserve"> side, and the attributes are the right hand side</w:t>
+      </w:r>
+    </w:p>
+    <w:p>
+      <w:pPr>
+        <w:pStyle w:val="HTMLPreformatted"/>
+        <w:numPr>
+          <w:ilvl w:val="0"/>
+          <w:numId w:val="10"/>
+        </w:numPr>
+        <w:shd w:val="clear" w:color="auto" w:fill="FFFFFF"/>
+        <w:ind w:left="1995"/>
+        <w:rPr>
+          <w:rFonts w:ascii="Times New Roman" w:hAnsi="Times New Roman" w:cs="Times New Roman"/>
+          <w:sz w:val="24"/>
+          <w:szCs w:val="24"/>
+        </w:rPr>
+      </w:pPr>
+      <w:r>
+        <w:rPr>
+          <w:rFonts w:ascii="Times New Roman" w:hAnsi="Times New Roman" w:cs="Times New Roman"/>
+          <w:iCs/>
+          <w:sz w:val="24"/>
+          <w:szCs w:val="24"/>
+        </w:rPr>
+        <w:t xml:space="preserve">If the primary key is composite, </w:t>
+      </w:r>
+      <w:proofErr w:type="gramStart"/>
+      <w:r>
+        <w:rPr>
+          <w:rFonts w:ascii="Times New Roman" w:hAnsi="Times New Roman" w:cs="Times New Roman"/>
+          <w:iCs/>
+          <w:sz w:val="24"/>
+          <w:szCs w:val="24"/>
+        </w:rPr>
+        <w:t>all of</w:t>
+      </w:r>
+      <w:proofErr w:type="gramEnd"/>
+      <w:r>
+        <w:rPr>
+          <w:rFonts w:ascii="Times New Roman" w:hAnsi="Times New Roman" w:cs="Times New Roman"/>
+          <w:iCs/>
+          <w:sz w:val="24"/>
+          <w:szCs w:val="24"/>
+        </w:rPr>
+        <w:t xml:space="preserve"> the values will be part of the primary key</w:t>
+      </w:r>
+    </w:p>
+    <w:p>
+      <w:pPr>
+        <w:pStyle w:val="HTMLPreformatted"/>
+        <w:shd w:val="clear" w:color="auto" w:fill="FFFFFF"/>
+        <w:ind w:left="1995"/>
+        <w:rPr>
+          <w:rFonts w:ascii="Times New Roman" w:hAnsi="Times New Roman" w:cs="Times New Roman"/>
+          <w:sz w:val="24"/>
+          <w:szCs w:val="24"/>
+        </w:rPr>
+      </w:pPr>
+    </w:p>
+    <w:p>
+      <w:pPr>
+        <w:pStyle w:val="HTMLPreformatted"/>
+        <w:shd w:val="clear" w:color="auto" w:fill="FFFFFF"/>
+        <w:ind w:left="720"/>
+        <w:rPr>
+          <w:rFonts w:ascii="Times New Roman" w:hAnsi="Times New Roman" w:cs="Times New Roman"/>
+          <w:iCs/>
+          <w:sz w:val="24"/>
+          <w:szCs w:val="24"/>
+        </w:rPr>
+      </w:pPr>
+      <w:r>
+        <w:rPr>
+          <w:rFonts w:ascii="Times New Roman" w:hAnsi="Times New Roman" w:cs="Times New Roman"/>
+          <w:iCs/>
+          <w:sz w:val="24"/>
+          <w:szCs w:val="24"/>
+        </w:rPr>
+        <w:t xml:space="preserve">Step 2. For all weak entities, create a new functional dependency, but add the primary key from its identifying entity to its primary key. </w:t>
+      </w:r>
+    </w:p>
+    <w:p>
+      <w:pPr>
+        <w:pStyle w:val="HTMLPreformatted"/>
+        <w:shd w:val="clear" w:color="auto" w:fill="FFFFFF"/>
+        <w:ind w:left="720"/>
+        <w:rPr>
+          <w:rFonts w:ascii="Times New Roman" w:hAnsi="Times New Roman" w:cs="Times New Roman"/>
+          <w:iCs/>
+          <w:sz w:val="24"/>
+          <w:szCs w:val="24"/>
+        </w:rPr>
+      </w:pPr>
+    </w:p>
+    <w:p>
+      <w:pPr>
+        <w:pStyle w:val="HTMLPreformatted"/>
+        <w:shd w:val="clear" w:color="auto" w:fill="FFFFFF"/>
+        <w:ind w:left="720"/>
+        <w:rPr>
+          <w:rFonts w:ascii="Times New Roman" w:hAnsi="Times New Roman" w:cs="Times New Roman"/>
+          <w:iCs/>
+          <w:sz w:val="24"/>
+          <w:szCs w:val="24"/>
+        </w:rPr>
+      </w:pPr>
+      <w:r>
+        <w:rPr>
+          <w:rFonts w:ascii="Times New Roman" w:hAnsi="Times New Roman" w:cs="Times New Roman"/>
+          <w:iCs/>
+          <w:sz w:val="24"/>
+          <w:szCs w:val="24"/>
+        </w:rPr>
+        <w:t>Step 6. For composite values, choose one attribute to be the primary key and add the others as attributes.</w:t>
+      </w:r>
+    </w:p>
+    <w:p>
+      <w:pPr>
+        <w:pStyle w:val="HTMLPreformatted"/>
+        <w:shd w:val="clear" w:color="auto" w:fill="FFFFFF"/>
+        <w:rPr>
+          <w:rFonts w:ascii="Times New Roman" w:hAnsi="Times New Roman" w:cs="Times New Roman"/>
+          <w:iCs/>
+          <w:sz w:val="24"/>
+          <w:szCs w:val="24"/>
+        </w:rPr>
+      </w:pPr>
+    </w:p>
+    <w:p>
+      <w:pPr>
+        <w:pStyle w:val="HTMLPreformatted"/>
+        <w:shd w:val="clear" w:color="auto" w:fill="FFFFFF"/>
+        <w:rPr>
+          <w:rFonts w:ascii="Times New Roman" w:hAnsi="Times New Roman" w:cs="Times New Roman"/>
+          <w:iCs/>
+          <w:sz w:val="24"/>
+          <w:szCs w:val="24"/>
+        </w:rPr>
+      </w:pPr>
+      <w:r>
+        <w:rPr>
+          <w:rFonts w:ascii="Times New Roman" w:hAnsi="Times New Roman" w:cs="Times New Roman"/>
+          <w:iCs/>
+          <w:sz w:val="24"/>
+          <w:szCs w:val="24"/>
+        </w:rPr>
+        <w:t xml:space="preserve">The program itself looks at each entity and checks if it is regular, if its is it performs step1, by looping through each attribute and checking if that attribute is primary or not, and then adding the attributes to the correct side of the functional dependency.   It also searches if the entity has </w:t>
+      </w:r>
+      <w:r>
+        <w:rPr>
+          <w:rFonts w:ascii="Times New Roman" w:hAnsi="Times New Roman" w:cs="Times New Roman"/>
+          <w:iCs/>
+          <w:sz w:val="24"/>
+          <w:szCs w:val="24"/>
+        </w:rPr>
+        <w:t>an relationship</w:t>
+      </w:r>
+      <w:r>
+        <w:rPr>
+          <w:rFonts w:ascii="Times New Roman" w:hAnsi="Times New Roman" w:cs="Times New Roman"/>
+          <w:iCs/>
+          <w:sz w:val="24"/>
+          <w:szCs w:val="24"/>
+        </w:rPr>
+        <w:t xml:space="preserve"> with a weak entity. If it does it creates a functional dependency for the weak entity and adds its primary key to the weak entities primary key, as proposed by step 2.  Next the program looks at each attribute from the entity and checks if the attribute is composite, if so it performs step 6.   </w:t>
+      </w:r>
+    </w:p>
+    <w:p>
+      <w:pPr>
+        <w:pStyle w:val="HTMLPreformatted"/>
+        <w:shd w:val="clear" w:color="auto" w:fill="FFFFFF"/>
+        <w:rPr>
+          <w:rFonts w:ascii="Times New Roman" w:hAnsi="Times New Roman" w:cs="Times New Roman"/>
+          <w:iCs/>
+          <w:sz w:val="24"/>
+          <w:szCs w:val="24"/>
+        </w:rPr>
+      </w:pPr>
+    </w:p>
+    <w:p>
+      <w:pPr>
+        <w:pStyle w:val="HTMLPreformatted"/>
+        <w:shd w:val="clear" w:color="auto" w:fill="FFFFFF"/>
+        <w:rPr>
+          <w:rFonts w:ascii="Times New Roman" w:hAnsi="Times New Roman" w:cs="Times New Roman"/>
+          <w:iCs/>
+          <w:sz w:val="24"/>
+          <w:szCs w:val="24"/>
+        </w:rPr>
+      </w:pPr>
+      <w:r>
+        <w:rPr>
+          <w:rFonts w:ascii="Times New Roman" w:hAnsi="Times New Roman" w:cs="Times New Roman"/>
+          <w:iCs/>
+          <w:sz w:val="24"/>
+          <w:szCs w:val="24"/>
+        </w:rPr>
+        <w:t xml:space="preserve">Once the functional dependencies are produced, the normalize function that was provided by Prof. Louis </w:t>
+      </w:r>
+      <w:proofErr w:type="spellStart"/>
+      <w:r>
+        <w:rPr>
+          <w:rFonts w:ascii="Times New Roman" w:hAnsi="Times New Roman" w:cs="Times New Roman"/>
+          <w:iCs/>
+          <w:sz w:val="24"/>
+          <w:szCs w:val="24"/>
+        </w:rPr>
+        <w:t>Nel</w:t>
+      </w:r>
+      <w:proofErr w:type="spellEnd"/>
+      <w:r>
+        <w:rPr>
+          <w:rFonts w:ascii="Times New Roman" w:hAnsi="Times New Roman" w:cs="Times New Roman"/>
+          <w:iCs/>
+          <w:sz w:val="24"/>
+          <w:szCs w:val="24"/>
+        </w:rPr>
+        <w:t xml:space="preserve"> is performed and a new screen is produced that lists the results of the normalization as shown in figure 4 below of the </w:t>
+      </w:r>
+      <w:proofErr w:type="spellStart"/>
+      <w:r>
+        <w:rPr>
+          <w:rFonts w:ascii="Times New Roman" w:hAnsi="Times New Roman" w:cs="Times New Roman"/>
+          <w:iCs/>
+          <w:sz w:val="24"/>
+          <w:szCs w:val="24"/>
+        </w:rPr>
+        <w:t>ERDiagram</w:t>
+      </w:r>
+      <w:proofErr w:type="spellEnd"/>
+      <w:r>
+        <w:rPr>
+          <w:rFonts w:ascii="Times New Roman" w:hAnsi="Times New Roman" w:cs="Times New Roman"/>
+          <w:iCs/>
+          <w:sz w:val="24"/>
+          <w:szCs w:val="24"/>
+        </w:rPr>
+        <w:t xml:space="preserve"> from figure 3.</w:t>
+      </w:r>
+    </w:p>
+    <w:p>
+      <w:pPr>
+        <w:pStyle w:val="HTMLPreformatted"/>
+        <w:shd w:val="clear" w:color="auto" w:fill="FFFFFF"/>
+        <w:rPr>
+          <w:rFonts w:ascii="Times New Roman" w:hAnsi="Times New Roman" w:cs="Times New Roman"/>
+          <w:iCs/>
+          <w:sz w:val="24"/>
+          <w:szCs w:val="24"/>
+        </w:rPr>
+      </w:pPr>
+    </w:p>
+    <w:p>
+      <w:pPr>
+        <w:pStyle w:val="HTMLPreformatted"/>
+        <w:keepNext/>
+        <w:shd w:val="clear" w:color="auto" w:fill="FFFFFF"/>
+      </w:pPr>
+      <w:r>
+        <w:rPr>
+          <w:noProof/>
+        </w:rPr>
+        <w:drawing>
+          <wp:inline distT="0" distB="0" distL="0" distR="0" wp14:anchorId="0C7EF954" wp14:editId="0BA48695">
+            <wp:extent cx="5905500" cy="4210050"/>
             <wp:effectExtent l="0" t="0" r="0" b="0"/>
-            <wp:docPr id="4" name="Picture 4"/>
+            <wp:docPr id="5" name="Picture 5"/>
             <wp:cNvGraphicFramePr>
               <a:graphicFrameLocks xmlns:a="http://schemas.openxmlformats.org/drawingml/2006/main" noChangeAspect="1"/>
             </wp:cNvGraphicFramePr>
@@ -1256,415 +2546,6 @@
                   <pic:spPr>
                     <a:xfrm>
                       <a:off x="0" y="0"/>
-                      <a:ext cx="5886450" cy="4210050"/>
-                    </a:xfrm>
-                    <a:prstGeom prst="rect">
-                      <a:avLst/>
-                    </a:prstGeom>
-                  </pic:spPr>
-                </pic:pic>
-              </a:graphicData>
-            </a:graphic>
-          </wp:inline>
-        </w:drawing>
-      </w:r>
-    </w:p>
-    <w:p>
-      <w:pPr>
-        <w:pStyle w:val="Caption"/>
-        <w:jc w:val="center"/>
-        <w:rPr>
-          <w:rFonts w:ascii="Times New Roman" w:hAnsi="Times New Roman"/>
-          <w:sz w:val="24"/>
-          <w:szCs w:val="24"/>
-          <w:lang w:val="en-CA"/>
-        </w:rPr>
-      </w:pPr>
-      <w:r>
-        <w:t xml:space="preserve">Figure </w:t>
-      </w:r>
-      <w:r>
-        <w:fldChar w:fldCharType="begin"/>
-      </w:r>
-      <w:r>
-        <w:instrText xml:space="preserve"> SEQ Figure \* ARABIC </w:instrText>
-      </w:r>
-      <w:r>
-        <w:fldChar w:fldCharType="separate"/>
-      </w:r>
-      <w:r>
-        <w:rPr>
-          <w:noProof/>
-        </w:rPr>
-        <w:t>3</w:t>
-      </w:r>
-      <w:r>
-        <w:fldChar w:fldCharType="end"/>
-      </w:r>
-      <w:r>
-        <w:t xml:space="preserve"> Completed ERDiagram</w:t>
-      </w:r>
-    </w:p>
-    <w:p>
-      <w:pPr>
-        <w:pStyle w:val="Heading2"/>
-        <w:rPr>
-          <w:rFonts w:ascii="Times New Roman" w:hAnsi="Times New Roman" w:cs="Times New Roman"/>
-          <w:sz w:val="24"/>
-          <w:szCs w:val="24"/>
-          <w:lang w:val="en-CA"/>
-        </w:rPr>
-      </w:pPr>
-      <w:r>
-        <w:rPr>
-          <w:rFonts w:ascii="Times New Roman" w:hAnsi="Times New Roman" w:cs="Times New Roman"/>
-          <w:sz w:val="24"/>
-          <w:szCs w:val="24"/>
-          <w:lang w:val="en-CA"/>
-        </w:rPr>
-        <w:t xml:space="preserve">Normalizing the Drawing </w:t>
-      </w:r>
-    </w:p>
-    <w:p>
-      <w:pPr>
-        <w:pStyle w:val="HTMLPreformatted"/>
-        <w:shd w:val="clear" w:color="auto" w:fill="FFFFFF"/>
-        <w:rPr>
-          <w:rFonts w:ascii="Times New Roman" w:hAnsi="Times New Roman" w:cs="Times New Roman"/>
-          <w:iCs/>
-          <w:sz w:val="24"/>
-          <w:szCs w:val="24"/>
-        </w:rPr>
-      </w:pPr>
-      <w:r>
-        <w:rPr>
-          <w:rFonts w:ascii="Times New Roman" w:hAnsi="Times New Roman" w:cs="Times New Roman"/>
-          <w:sz w:val="24"/>
-          <w:szCs w:val="24"/>
-        </w:rPr>
-        <w:t>Once the user clicks normalize the drawing.  The erDiagram passes all of its entity objects</w:t>
-      </w:r>
-      <w:r>
-        <w:rPr>
-          <w:rFonts w:ascii="Times New Roman" w:hAnsi="Times New Roman"/>
-          <w:sz w:val="24"/>
-        </w:rPr>
-        <w:t>, which contains a list of all of their attributes to the FDNormalize class.  The FDNormalize class then takes the entities and converts them to functional dependencies.  The program is currently o</w:t>
-      </w:r>
-      <w:r>
-        <w:rPr>
-          <w:rFonts w:ascii="Times New Roman" w:hAnsi="Times New Roman" w:cs="Times New Roman"/>
-          <w:sz w:val="24"/>
-          <w:szCs w:val="24"/>
-        </w:rPr>
-        <w:t xml:space="preserve">nly set up to work with binary 1:1 relationships and therefore </w:t>
-      </w:r>
-      <w:r>
-        <w:rPr>
-          <w:rFonts w:ascii="Times New Roman" w:hAnsi="Times New Roman" w:cs="Times New Roman"/>
-          <w:sz w:val="24"/>
-          <w:szCs w:val="24"/>
-        </w:rPr>
-        <w:t xml:space="preserve">only does steps 1, 2 and 6 in the algorithm mapping ER diagrams from the book </w:t>
-      </w:r>
-      <w:r>
-        <w:rPr>
-          <w:rFonts w:ascii="Times New Roman" w:hAnsi="Times New Roman" w:cs="Times New Roman"/>
-          <w:i/>
-          <w:iCs/>
-          <w:sz w:val="24"/>
-          <w:szCs w:val="24"/>
-        </w:rPr>
-        <w:t>Fundamentals of Database S</w:t>
-      </w:r>
-      <w:r>
-        <w:rPr>
-          <w:rFonts w:ascii="Times New Roman" w:hAnsi="Times New Roman" w:cs="Times New Roman"/>
-          <w:i/>
-          <w:iCs/>
-          <w:sz w:val="24"/>
-          <w:szCs w:val="24"/>
-        </w:rPr>
-        <w:t xml:space="preserve">ystems </w:t>
-      </w:r>
-      <w:r>
-        <w:rPr>
-          <w:rFonts w:ascii="Times New Roman" w:hAnsi="Times New Roman" w:cs="Times New Roman"/>
-          <w:iCs/>
-          <w:sz w:val="24"/>
-          <w:szCs w:val="24"/>
-        </w:rPr>
-        <w:t>by Ramex Elmasri &amp; Shamkant B. Navathe</w:t>
-      </w:r>
-      <w:r>
-        <w:rPr>
-          <w:rFonts w:ascii="Times New Roman" w:hAnsi="Times New Roman" w:cs="Times New Roman"/>
-          <w:iCs/>
-          <w:sz w:val="24"/>
-          <w:szCs w:val="24"/>
-        </w:rPr>
-        <w:t xml:space="preserve">. </w:t>
-      </w:r>
-    </w:p>
-    <w:p>
-      <w:pPr>
-        <w:pStyle w:val="HTMLPreformatted"/>
-        <w:shd w:val="clear" w:color="auto" w:fill="FFFFFF"/>
-        <w:rPr>
-          <w:rFonts w:ascii="Times New Roman" w:hAnsi="Times New Roman" w:cs="Times New Roman"/>
-          <w:iCs/>
-          <w:sz w:val="24"/>
-          <w:szCs w:val="24"/>
-        </w:rPr>
-      </w:pPr>
-    </w:p>
-    <w:p>
-      <w:pPr>
-        <w:pStyle w:val="HTMLPreformatted"/>
-        <w:shd w:val="clear" w:color="auto" w:fill="FFFFFF"/>
-        <w:ind w:left="720"/>
-        <w:rPr>
-          <w:rFonts w:ascii="Times New Roman" w:hAnsi="Times New Roman" w:cs="Times New Roman"/>
-          <w:iCs/>
-          <w:sz w:val="24"/>
-          <w:szCs w:val="24"/>
-        </w:rPr>
-      </w:pPr>
-      <w:r>
-        <w:rPr>
-          <w:rFonts w:ascii="Times New Roman" w:hAnsi="Times New Roman" w:cs="Times New Roman"/>
-          <w:iCs/>
-          <w:sz w:val="24"/>
-          <w:szCs w:val="24"/>
-        </w:rPr>
-        <w:t>Step 1.  For every regular entity create a Functional dependency, where the primary key is the left hand side, and the attributes are the right hand side</w:t>
-      </w:r>
-    </w:p>
-    <w:p>
-      <w:pPr>
-        <w:pStyle w:val="HTMLPreformatted"/>
-        <w:numPr>
-          <w:ilvl w:val="0"/>
-          <w:numId w:val="10"/>
-        </w:numPr>
-        <w:shd w:val="clear" w:color="auto" w:fill="FFFFFF"/>
-        <w:ind w:left="1995"/>
-        <w:rPr>
-          <w:rFonts w:ascii="Times New Roman" w:hAnsi="Times New Roman" w:cs="Times New Roman"/>
-          <w:sz w:val="24"/>
-          <w:szCs w:val="24"/>
-        </w:rPr>
-      </w:pPr>
-      <w:r>
-        <w:rPr>
-          <w:rFonts w:ascii="Times New Roman" w:hAnsi="Times New Roman" w:cs="Times New Roman"/>
-          <w:iCs/>
-          <w:sz w:val="24"/>
-          <w:szCs w:val="24"/>
-        </w:rPr>
-        <w:t>If the primary key is composite, all of the values will be part of the primary key</w:t>
-      </w:r>
-    </w:p>
-    <w:p>
-      <w:pPr>
-        <w:pStyle w:val="HTMLPreformatted"/>
-        <w:shd w:val="clear" w:color="auto" w:fill="FFFFFF"/>
-        <w:ind w:left="1995"/>
-        <w:rPr>
-          <w:rFonts w:ascii="Times New Roman" w:hAnsi="Times New Roman" w:cs="Times New Roman"/>
-          <w:sz w:val="24"/>
-          <w:szCs w:val="24"/>
-        </w:rPr>
-      </w:pPr>
-    </w:p>
-    <w:p>
-      <w:pPr>
-        <w:pStyle w:val="HTMLPreformatted"/>
-        <w:shd w:val="clear" w:color="auto" w:fill="FFFFFF"/>
-        <w:ind w:left="720"/>
-        <w:rPr>
-          <w:rFonts w:ascii="Times New Roman" w:hAnsi="Times New Roman" w:cs="Times New Roman"/>
-          <w:iCs/>
-          <w:sz w:val="24"/>
-          <w:szCs w:val="24"/>
-        </w:rPr>
-      </w:pPr>
-      <w:r>
-        <w:rPr>
-          <w:rFonts w:ascii="Times New Roman" w:hAnsi="Times New Roman" w:cs="Times New Roman"/>
-          <w:iCs/>
-          <w:sz w:val="24"/>
-          <w:szCs w:val="24"/>
-        </w:rPr>
-        <w:t xml:space="preserve">Step 2. For all weak entities, create a new functional dependency, but add the primary key from its identifying entity to its primary key. </w:t>
-      </w:r>
-    </w:p>
-    <w:p>
-      <w:pPr>
-        <w:pStyle w:val="HTMLPreformatted"/>
-        <w:shd w:val="clear" w:color="auto" w:fill="FFFFFF"/>
-        <w:ind w:left="720"/>
-        <w:rPr>
-          <w:rFonts w:ascii="Times New Roman" w:hAnsi="Times New Roman" w:cs="Times New Roman"/>
-          <w:iCs/>
-          <w:sz w:val="24"/>
-          <w:szCs w:val="24"/>
-        </w:rPr>
-      </w:pPr>
-    </w:p>
-    <w:p>
-      <w:pPr>
-        <w:pStyle w:val="HTMLPreformatted"/>
-        <w:shd w:val="clear" w:color="auto" w:fill="FFFFFF"/>
-        <w:ind w:left="720"/>
-        <w:rPr>
-          <w:rFonts w:ascii="Times New Roman" w:hAnsi="Times New Roman" w:cs="Times New Roman"/>
-          <w:iCs/>
-          <w:sz w:val="24"/>
-          <w:szCs w:val="24"/>
-        </w:rPr>
-      </w:pPr>
-      <w:r>
-        <w:rPr>
-          <w:rFonts w:ascii="Times New Roman" w:hAnsi="Times New Roman" w:cs="Times New Roman"/>
-          <w:iCs/>
-          <w:sz w:val="24"/>
-          <w:szCs w:val="24"/>
-        </w:rPr>
-        <w:lastRenderedPageBreak/>
-        <w:t>Step 6. For composite values, choose one attribute to be the primary key and add the others as attributes.</w:t>
-      </w:r>
-    </w:p>
-    <w:p>
-      <w:pPr>
-        <w:pStyle w:val="HTMLPreformatted"/>
-        <w:shd w:val="clear" w:color="auto" w:fill="FFFFFF"/>
-        <w:rPr>
-          <w:rFonts w:ascii="Times New Roman" w:hAnsi="Times New Roman" w:cs="Times New Roman"/>
-          <w:iCs/>
-          <w:sz w:val="24"/>
-          <w:szCs w:val="24"/>
-        </w:rPr>
-      </w:pPr>
-    </w:p>
-    <w:p>
-      <w:pPr>
-        <w:pStyle w:val="HTMLPreformatted"/>
-        <w:shd w:val="clear" w:color="auto" w:fill="FFFFFF"/>
-        <w:rPr>
-          <w:rFonts w:ascii="Times New Roman" w:hAnsi="Times New Roman" w:cs="Times New Roman"/>
-          <w:iCs/>
-          <w:sz w:val="24"/>
-          <w:szCs w:val="24"/>
-        </w:rPr>
-      </w:pPr>
-      <w:r>
-        <w:rPr>
-          <w:rFonts w:ascii="Times New Roman" w:hAnsi="Times New Roman" w:cs="Times New Roman"/>
-          <w:iCs/>
-          <w:sz w:val="24"/>
-          <w:szCs w:val="24"/>
-        </w:rPr>
-        <w:t xml:space="preserve">The program itself looks at each entity and checks if it is regular, if its is it performs step1, by looping through each attribute and checking if that attribute is primary or not, and then adding the attributes to the correct side of the functional dependency.   It also searches if the entity has </w:t>
-      </w:r>
-      <w:r>
-        <w:rPr>
-          <w:rFonts w:ascii="Times New Roman" w:hAnsi="Times New Roman" w:cs="Times New Roman"/>
-          <w:iCs/>
-          <w:sz w:val="24"/>
-          <w:szCs w:val="24"/>
-        </w:rPr>
-        <w:t>an relationship</w:t>
-      </w:r>
-      <w:r>
-        <w:rPr>
-          <w:rFonts w:ascii="Times New Roman" w:hAnsi="Times New Roman" w:cs="Times New Roman"/>
-          <w:iCs/>
-          <w:sz w:val="24"/>
-          <w:szCs w:val="24"/>
-        </w:rPr>
-        <w:t xml:space="preserve"> with a weak entity. If it does it creates a functional dependency for the weak entity and adds its primary key to the weak entities primary key, as proposed by step 2.  Next the program looks at each attribute from the entity and checks if the attribute is composite, if so it performs step 6.   </w:t>
-      </w:r>
-    </w:p>
-    <w:p>
-      <w:pPr>
-        <w:pStyle w:val="HTMLPreformatted"/>
-        <w:shd w:val="clear" w:color="auto" w:fill="FFFFFF"/>
-        <w:rPr>
-          <w:rFonts w:ascii="Times New Roman" w:hAnsi="Times New Roman" w:cs="Times New Roman"/>
-          <w:iCs/>
-          <w:sz w:val="24"/>
-          <w:szCs w:val="24"/>
-        </w:rPr>
-      </w:pPr>
-    </w:p>
-    <w:p>
-      <w:pPr>
-        <w:pStyle w:val="HTMLPreformatted"/>
-        <w:shd w:val="clear" w:color="auto" w:fill="FFFFFF"/>
-        <w:rPr>
-          <w:rFonts w:ascii="Times New Roman" w:hAnsi="Times New Roman" w:cs="Times New Roman"/>
-          <w:iCs/>
-          <w:sz w:val="24"/>
-          <w:szCs w:val="24"/>
-        </w:rPr>
-      </w:pPr>
-      <w:r>
-        <w:rPr>
-          <w:rFonts w:ascii="Times New Roman" w:hAnsi="Times New Roman" w:cs="Times New Roman"/>
-          <w:iCs/>
-          <w:sz w:val="24"/>
-          <w:szCs w:val="24"/>
-        </w:rPr>
-        <w:t>Once the functional dependencies are produced, the normalize function that was provided by Prof. Louis Nel is performed and a new screen is produced that lists the results of the normalization as shown in figure 4 below of the ERDiagram from figure 3.</w:t>
-      </w:r>
-    </w:p>
-    <w:p>
-      <w:pPr>
-        <w:pStyle w:val="HTMLPreformatted"/>
-        <w:shd w:val="clear" w:color="auto" w:fill="FFFFFF"/>
-        <w:rPr>
-          <w:rFonts w:ascii="Times New Roman" w:hAnsi="Times New Roman" w:cs="Times New Roman"/>
-          <w:iCs/>
-          <w:sz w:val="24"/>
-          <w:szCs w:val="24"/>
-        </w:rPr>
-      </w:pPr>
-    </w:p>
-    <w:p>
-      <w:pPr>
-        <w:pStyle w:val="HTMLPreformatted"/>
-        <w:keepNext/>
-        <w:shd w:val="clear" w:color="auto" w:fill="FFFFFF"/>
-      </w:pPr>
-      <w:r>
-        <w:rPr>
-          <w:noProof/>
-        </w:rPr>
-        <w:drawing>
-          <wp:inline distT="0" distB="0" distL="0" distR="0" wp14:anchorId="0C7EF954" wp14:editId="0BA48695">
-            <wp:extent cx="5905500" cy="4210050"/>
-            <wp:effectExtent l="0" t="0" r="0" b="0"/>
-            <wp:docPr id="5" name="Picture 5"/>
-            <wp:cNvGraphicFramePr>
-              <a:graphicFrameLocks xmlns:a="http://schemas.openxmlformats.org/drawingml/2006/main" noChangeAspect="1"/>
-            </wp:cNvGraphicFramePr>
-            <a:graphic xmlns:a="http://schemas.openxmlformats.org/drawingml/2006/main">
-              <a:graphicData uri="http://schemas.openxmlformats.org/drawingml/2006/picture">
-                <pic:pic xmlns:pic="http://schemas.openxmlformats.org/drawingml/2006/picture">
-                  <pic:nvPicPr>
-                    <pic:cNvPr id="1" name=""/>
-                    <pic:cNvPicPr/>
-                  </pic:nvPicPr>
-                  <pic:blipFill>
-                    <a:blip r:embed="rId11"/>
-                    <a:stretch>
-                      <a:fillRect/>
-                    </a:stretch>
-                  </pic:blipFill>
-                  <pic:spPr>
-                    <a:xfrm>
-                      <a:off x="0" y="0"/>
                       <a:ext cx="5905500" cy="4210050"/>
                     </a:xfrm>
                     <a:prstGeom prst="rect">
@@ -1699,14 +2580,19 @@
         <w:rPr>
           <w:noProof/>
         </w:rPr>
-        <w:t>4</w:t>
+        <w:t>5</w:t>
       </w:r>
       <w:r>
         <w:fldChar w:fldCharType="end"/>
       </w:r>
       <w:r>
-        <w:t xml:space="preserve"> Normalized ERDiagram</w:t>
-      </w:r>
+        <w:t xml:space="preserve"> Normalized </w:t>
+      </w:r>
+      <w:proofErr w:type="spellStart"/>
+      <w:r>
+        <w:t>ERDiagram</w:t>
+      </w:r>
+      <w:proofErr w:type="spellEnd"/>
     </w:p>
     <w:p>
       <w:pPr>
@@ -1720,6 +2606,8 @@
     </w:p>
     <w:p/>
     <w:p/>
+    <w:p/>
+    <w:p/>
     <w:p>
       <w:pPr>
         <w:pStyle w:val="Heading3"/>
@@ -1729,7 +2617,6 @@
         <w:t xml:space="preserve">Converting Ternary Relationships to Binary </w:t>
       </w:r>
     </w:p>
-    <w:p/>
     <w:p>
       <w:pPr>
         <w:rPr>
@@ -1968,6 +2855,8 @@
       <w:r>
         <w:t>For each relationship (</w:t>
       </w:r>
+      <w:proofErr w:type="spellStart"/>
+      <w:proofErr w:type="gramStart"/>
       <w:r>
         <w:rPr>
           <w:i/>
@@ -1983,17 +2872,26 @@
         </w:rPr>
         <w:t>i</w:t>
       </w:r>
+      <w:proofErr w:type="spellEnd"/>
       <w:r>
         <w:rPr>
           <w:i/>
           <w:iCs/>
         </w:rPr>
-        <w:t xml:space="preserve"> , b</w:t>
-      </w:r>
+        <w:t xml:space="preserve"> ,</w:t>
+      </w:r>
+      <w:proofErr w:type="gramEnd"/>
       <w:r>
         <w:rPr>
           <w:i/>
           <w:iCs/>
+        </w:rPr>
+        <w:t xml:space="preserve"> b</w:t>
+      </w:r>
+      <w:r>
+        <w:rPr>
+          <w:i/>
+          <w:iCs/>
           <w:vertAlign w:val="subscript"/>
         </w:rPr>
         <w:t>i</w:t>
@@ -2037,6 +2935,7 @@
       <w:r>
         <w:t xml:space="preserve">1. a new entity </w:t>
       </w:r>
+      <w:proofErr w:type="spellStart"/>
       <w:r>
         <w:rPr>
           <w:i/>
@@ -2052,6 +2951,7 @@
         </w:rPr>
         <w:t>i</w:t>
       </w:r>
+      <w:proofErr w:type="spellEnd"/>
       <w:r>
         <w:rPr>
           <w:i/>
@@ -2080,6 +2980,8 @@
       <w:r>
         <w:t>2. add (</w:t>
       </w:r>
+      <w:proofErr w:type="spellStart"/>
+      <w:proofErr w:type="gramStart"/>
       <w:r>
         <w:rPr>
           <w:i/>
@@ -2095,20 +2997,46 @@
         </w:rPr>
         <w:t>i</w:t>
       </w:r>
+      <w:proofErr w:type="spellEnd"/>
       <w:r>
         <w:rPr>
           <w:i/>
           <w:iCs/>
         </w:rPr>
-        <w:t xml:space="preserve"> , a</w:t>
-      </w:r>
+        <w:t xml:space="preserve"> ,</w:t>
+      </w:r>
+      <w:proofErr w:type="gramEnd"/>
       <w:r>
         <w:rPr>
           <w:i/>
           <w:iCs/>
+        </w:rPr>
+        <w:t xml:space="preserve"> </w:t>
+      </w:r>
+      <w:proofErr w:type="spellStart"/>
+      <w:r>
+        <w:rPr>
+          <w:i/>
+          <w:iCs/>
+        </w:rPr>
+        <w:t>a</w:t>
+      </w:r>
+      <w:r>
+        <w:rPr>
+          <w:i/>
+          <w:iCs/>
           <w:vertAlign w:val="subscript"/>
         </w:rPr>
-        <w:t xml:space="preserve">i </w:t>
+        <w:t>i</w:t>
+      </w:r>
+      <w:proofErr w:type="spellEnd"/>
+      <w:r>
+        <w:rPr>
+          <w:i/>
+          <w:iCs/>
+          <w:vertAlign w:val="subscript"/>
+        </w:rPr>
+        <w:t xml:space="preserve"> </w:t>
       </w:r>
       <w:r>
         <w:t xml:space="preserve">) to </w:t>
@@ -2134,6 +3062,8 @@
         <w:tab/>
         <w:t>3. add (</w:t>
       </w:r>
+      <w:proofErr w:type="spellStart"/>
+      <w:proofErr w:type="gramStart"/>
       <w:r>
         <w:rPr>
           <w:i/>
@@ -2149,17 +3079,26 @@
         </w:rPr>
         <w:t>i</w:t>
       </w:r>
+      <w:proofErr w:type="spellEnd"/>
       <w:r>
         <w:rPr>
           <w:i/>
           <w:iCs/>
         </w:rPr>
-        <w:t xml:space="preserve"> , b</w:t>
-      </w:r>
+        <w:t xml:space="preserve"> ,</w:t>
+      </w:r>
+      <w:proofErr w:type="gramEnd"/>
       <w:r>
         <w:rPr>
           <w:i/>
           <w:iCs/>
+        </w:rPr>
+        <w:t xml:space="preserve"> b</w:t>
+      </w:r>
+      <w:r>
+        <w:rPr>
+          <w:i/>
+          <w:iCs/>
           <w:vertAlign w:val="subscript"/>
         </w:rPr>
         <w:t>i</w:t>
@@ -2211,6 +3150,8 @@
       <w:r>
         <w:t xml:space="preserve">                4. add (</w:t>
       </w:r>
+      <w:proofErr w:type="spellStart"/>
+      <w:proofErr w:type="gramStart"/>
       <w:r>
         <w:rPr>
           <w:i/>
@@ -2226,17 +3167,26 @@
         </w:rPr>
         <w:t>i</w:t>
       </w:r>
+      <w:proofErr w:type="spellEnd"/>
       <w:r>
         <w:rPr>
           <w:i/>
           <w:iCs/>
         </w:rPr>
-        <w:t xml:space="preserve"> , c</w:t>
-      </w:r>
+        <w:t xml:space="preserve"> ,</w:t>
+      </w:r>
+      <w:proofErr w:type="gramEnd"/>
       <w:r>
         <w:rPr>
           <w:i/>
           <w:iCs/>
+        </w:rPr>
+        <w:t xml:space="preserve"> c</w:t>
+      </w:r>
+      <w:r>
+        <w:rPr>
+          <w:i/>
+          <w:iCs/>
           <w:vertAlign w:val="subscript"/>
         </w:rPr>
         <w:t xml:space="preserve">i </w:t>
@@ -2276,7 +3226,15 @@
         </w:rPr>
       </w:pPr>
       <w:r>
-        <w:t>Mapping of N-ary Relationship Types.</w:t>
+        <w:t>Mapping of N-</w:t>
+      </w:r>
+      <w:proofErr w:type="spellStart"/>
+      <w:r>
+        <w:t>ary</w:t>
+      </w:r>
+      <w:proofErr w:type="spellEnd"/>
+      <w:r>
+        <w:t xml:space="preserve"> Relationship Types.</w:t>
       </w:r>
     </w:p>
     <w:p>
@@ -2290,7 +3248,15 @@
         </w:rPr>
       </w:pPr>
       <w:r>
-        <w:t>For each n-ary relationship type R, where n&gt;2, create a new relationship S to represent R.</w:t>
+        <w:t>For each n-</w:t>
+      </w:r>
+      <w:proofErr w:type="spellStart"/>
+      <w:r>
+        <w:t>ary</w:t>
+      </w:r>
+      <w:proofErr w:type="spellEnd"/>
+      <w:r>
+        <w:t xml:space="preserve"> relationship type R, where n&gt;2, create a new relationship S to represent R.</w:t>
       </w:r>
     </w:p>
     <w:p>
@@ -2321,7 +3287,15 @@
         </w:rPr>
       </w:pPr>
       <w:r>
-        <w:t>Also include any simple attributes of the n-ary relationship type (or simple components of comp</w:t>
+        <w:t>Also include any simple attributes of the n-</w:t>
+      </w:r>
+      <w:proofErr w:type="spellStart"/>
+      <w:r>
+        <w:t>ary</w:t>
+      </w:r>
+      <w:proofErr w:type="spellEnd"/>
+      <w:r>
+        <w:t xml:space="preserve"> relationship type (or simple components of comp</w:t>
       </w:r>
       <w:r>
         <w:t xml:space="preserve">osite attributes) as attributes of S. </w:t>
@@ -2333,91 +3307,107 @@
           <w:lang w:val="en-CA"/>
         </w:rPr>
       </w:pPr>
+    </w:p>
+    <w:p>
+      <w:pPr>
+        <w:rPr>
+          <w:lang w:val="en-CA"/>
+        </w:rPr>
+      </w:pPr>
+    </w:p>
+    <w:p>
+      <w:pPr>
+        <w:pStyle w:val="Heading2"/>
+      </w:pPr>
+      <w:r>
+        <w:t xml:space="preserve">Work to do </w:t>
+      </w:r>
+    </w:p>
+    <w:p>
+      <w:r>
+        <w:tab/>
+        <w:t>Next t</w:t>
+      </w:r>
+      <w:r>
+        <w:t>o be done in the system is to c</w:t>
+      </w:r>
+      <w:r>
+        <w:t xml:space="preserve">omplete steps 3,4,5 and 7 of the normalization process which includes handling more complex relationships.  </w:t>
+      </w:r>
+      <w:r>
+        <w:t>To</w:t>
+      </w:r>
+      <w:r>
+        <w:t xml:space="preserve"> do so I need to create relationships</w:t>
+      </w:r>
+      <w:r>
+        <w:t xml:space="preserve"> that show cardinality.</w:t>
+      </w:r>
+      <w:r>
+        <w:t xml:space="preserve">  I will also have to create the connection to a </w:t>
+      </w:r>
+      <w:proofErr w:type="spellStart"/>
+      <w:r>
+        <w:t>sql</w:t>
+      </w:r>
+      <w:proofErr w:type="spellEnd"/>
+      <w:r>
+        <w:t xml:space="preserve"> database take the relations </w:t>
+      </w:r>
+      <w:r>
+        <w:t xml:space="preserve">and create </w:t>
+      </w:r>
+      <w:r>
+        <w:t xml:space="preserve">the database. Testing and other debugging will also be required.  Other things that I would like to include if time permits </w:t>
+      </w:r>
+      <w:proofErr w:type="gramStart"/>
+      <w:r>
+        <w:t>is</w:t>
+      </w:r>
+      <w:proofErr w:type="gramEnd"/>
+      <w:r>
+        <w:t xml:space="preserve"> adding a way to remove objects so that you do not have to restart, refactoring the code to simply and remove any duplication as w</w:t>
+      </w:r>
+      <w:r>
+        <w:t xml:space="preserve">ell as add more error checking.  </w:t>
+      </w:r>
+    </w:p>
+    <w:p>
+      <w:pPr>
+        <w:pStyle w:val="Heading2"/>
+      </w:pPr>
+      <w:r>
+        <w:t>Known issues</w:t>
+      </w:r>
+    </w:p>
+    <w:p>
+      <w:r>
+        <w:tab/>
+        <w:t xml:space="preserve">Some issues with the system include that you order matters when creating a complex attribute. Foreign keys are not represented with a dashed line. </w:t>
+      </w:r>
+      <w:r>
+        <w:t xml:space="preserve">  Along with this sometimes double clicking is ends up moving an object.   </w:t>
+      </w:r>
+    </w:p>
+    <w:p>
+      <w:pPr>
+        <w:pStyle w:val="Heading2"/>
+        <w:rPr>
+          <w:lang w:val="en-CA"/>
+        </w:rPr>
+      </w:pPr>
+      <w:r>
+        <w:rPr>
+          <w:lang w:val="en-CA"/>
+        </w:rPr>
+        <w:lastRenderedPageBreak/>
+        <w:t xml:space="preserve">Work </w:t>
+      </w:r>
+      <w:r>
+        <w:t>Schedule</w:t>
+      </w:r>
       <w:bookmarkStart w:id="2" w:name="_GoBack"/>
       <w:bookmarkEnd w:id="2"/>
-    </w:p>
-    <w:p>
-      <w:pPr>
-        <w:rPr>
-          <w:lang w:val="en-CA"/>
-        </w:rPr>
-      </w:pPr>
-    </w:p>
-    <w:p>
-      <w:pPr>
-        <w:pStyle w:val="Heading2"/>
-      </w:pPr>
-      <w:r>
-        <w:t xml:space="preserve">Work to do </w:t>
-      </w:r>
-    </w:p>
-    <w:p>
-      <w:r>
-        <w:tab/>
-        <w:t>Next t</w:t>
-      </w:r>
-      <w:r>
-        <w:t>o be done in the system is to c</w:t>
-      </w:r>
-      <w:r>
-        <w:t xml:space="preserve">omplete steps 3,4,5 and 7 of the normalization process which includes handling more complex relationships.  </w:t>
-      </w:r>
-      <w:r>
-        <w:t>To</w:t>
-      </w:r>
-      <w:r>
-        <w:t xml:space="preserve"> do so I need to create relationships</w:t>
-      </w:r>
-      <w:r>
-        <w:t xml:space="preserve"> that show cardinality.</w:t>
-      </w:r>
-      <w:r>
-        <w:t xml:space="preserve">  I will also have to create the connection to a sql database take the relations </w:t>
-      </w:r>
-      <w:r>
-        <w:t xml:space="preserve">and create </w:t>
-      </w:r>
-      <w:r>
-        <w:t>the database. Testing and other debugging will also be required.  Other things that I would like to include if time permits is adding a way to remove objects so that you do not have to restart, refactoring the code to simply and remove any duplication as w</w:t>
-      </w:r>
-      <w:r>
-        <w:t xml:space="preserve">ell as add more error checking.  </w:t>
-      </w:r>
-    </w:p>
-    <w:p>
-      <w:pPr>
-        <w:pStyle w:val="Heading2"/>
-      </w:pPr>
-      <w:r>
-        <w:t>Known issues</w:t>
-      </w:r>
-    </w:p>
-    <w:p>
-      <w:r>
-        <w:tab/>
-        <w:t xml:space="preserve">Some issues with the system include that you order matters when creating a complex attribute. Foreign keys are not represented with a dashed line. </w:t>
-      </w:r>
-      <w:r>
-        <w:t xml:space="preserve">  Along with this sometimes double clicking is ends up moving an object.   </w:t>
-      </w:r>
-    </w:p>
-    <w:p>
-      <w:pPr>
-        <w:pStyle w:val="Heading2"/>
-        <w:rPr>
-          <w:lang w:val="en-CA"/>
-        </w:rPr>
-      </w:pPr>
-      <w:r>
-        <w:rPr>
-          <w:lang w:val="en-CA"/>
-        </w:rPr>
-        <w:lastRenderedPageBreak/>
-        <w:t xml:space="preserve">Work </w:t>
-      </w:r>
-      <w:r>
-        <w:t>Schedule</w:t>
-      </w:r>
     </w:p>
     <w:p>
       <w:pPr>
@@ -3160,6 +4150,13 @@
                 <w:sz w:val="24"/>
               </w:rPr>
             </w:pPr>
+            <w:r>
+              <w:rPr>
+                <w:rFonts w:ascii="Times New Roman" w:hAnsi="Times New Roman"/>
+                <w:sz w:val="24"/>
+              </w:rPr>
+              <w:t>Nov 8</w:t>
+            </w:r>
           </w:p>
         </w:tc>
       </w:tr>
@@ -3186,7 +4183,16 @@
                 <w:b w:val="0"/>
                 <w:sz w:val="20"/>
               </w:rPr>
-              <w:t xml:space="preserve">Apply rules to convert ER to FD </w:t>
+              <w:t xml:space="preserve">Apply rules to convert ER to </w:t>
+            </w:r>
+            <w:proofErr w:type="gramStart"/>
+            <w:r>
+              <w:rPr>
+                <w:rFonts w:ascii="Times New Roman" w:hAnsi="Times New Roman"/>
+                <w:b w:val="0"/>
+                <w:sz w:val="20"/>
+              </w:rPr>
+              <w:t xml:space="preserve">FD </w:t>
             </w:r>
             <w:r>
               <w:rPr>
@@ -3194,7 +4200,16 @@
                 <w:b w:val="0"/>
                 <w:sz w:val="20"/>
               </w:rPr>
-              <w:t xml:space="preserve"> for complex relationships </w:t>
+              <w:t xml:space="preserve"> for</w:t>
+            </w:r>
+            <w:proofErr w:type="gramEnd"/>
+            <w:r>
+              <w:rPr>
+                <w:rFonts w:ascii="Times New Roman" w:hAnsi="Times New Roman"/>
+                <w:b w:val="0"/>
+                <w:sz w:val="20"/>
+              </w:rPr>
+              <w:t xml:space="preserve"> complex relationships </w:t>
             </w:r>
           </w:p>
           <w:p>
@@ -3311,6 +4326,13 @@
                 <w:sz w:val="24"/>
               </w:rPr>
             </w:pPr>
+            <w:r>
+              <w:rPr>
+                <w:rFonts w:ascii="Times New Roman" w:hAnsi="Times New Roman"/>
+                <w:sz w:val="24"/>
+              </w:rPr>
+              <w:t>Nov 14</w:t>
+            </w:r>
           </w:p>
         </w:tc>
       </w:tr>
@@ -4101,6 +5123,98 @@
     </w:lvl>
   </w:abstractNum>
   <w:abstractNum w:abstractNumId="3" w15:restartNumberingAfterBreak="0">
+    <w:nsid w:val="2BDA17A2"/>
+    <w:multiLevelType w:val="hybridMultilevel"/>
+    <w:tmpl w:val="06A66A38"/>
+    <w:lvl w:ilvl="0" w:tplc="1009000F">
+      <w:start w:val="1"/>
+      <w:numFmt w:val="decimal"/>
+      <w:lvlText w:val="%1."/>
+      <w:lvlJc w:val="left"/>
+      <w:pPr>
+        <w:ind w:left="720" w:hanging="360"/>
+      </w:pPr>
+      <w:rPr>
+        <w:rFonts w:hint="default"/>
+      </w:rPr>
+    </w:lvl>
+    <w:lvl w:ilvl="1" w:tplc="10090019">
+      <w:start w:val="1"/>
+      <w:numFmt w:val="lowerLetter"/>
+      <w:lvlText w:val="%2."/>
+      <w:lvlJc w:val="left"/>
+      <w:pPr>
+        <w:ind w:left="1440" w:hanging="360"/>
+      </w:pPr>
+    </w:lvl>
+    <w:lvl w:ilvl="2" w:tplc="1009001B">
+      <w:start w:val="1"/>
+      <w:numFmt w:val="lowerRoman"/>
+      <w:lvlText w:val="%3."/>
+      <w:lvlJc w:val="right"/>
+      <w:pPr>
+        <w:ind w:left="2160" w:hanging="180"/>
+      </w:pPr>
+    </w:lvl>
+    <w:lvl w:ilvl="3" w:tplc="4A120F3C">
+      <w:start w:val="1"/>
+      <w:numFmt w:val="bullet"/>
+      <w:lvlText w:val=""/>
+      <w:lvlJc w:val="left"/>
+      <w:pPr>
+        <w:ind w:left="2880" w:hanging="360"/>
+      </w:pPr>
+      <w:rPr>
+        <w:rFonts w:ascii="Symbol" w:eastAsia="Times New Roman" w:hAnsi="Symbol" w:cs="Times New Roman" w:hint="default"/>
+      </w:rPr>
+    </w:lvl>
+    <w:lvl w:ilvl="4" w:tplc="10090019" w:tentative="1">
+      <w:start w:val="1"/>
+      <w:numFmt w:val="lowerLetter"/>
+      <w:lvlText w:val="%5."/>
+      <w:lvlJc w:val="left"/>
+      <w:pPr>
+        <w:ind w:left="3600" w:hanging="360"/>
+      </w:pPr>
+    </w:lvl>
+    <w:lvl w:ilvl="5" w:tplc="1009001B" w:tentative="1">
+      <w:start w:val="1"/>
+      <w:numFmt w:val="lowerRoman"/>
+      <w:lvlText w:val="%6."/>
+      <w:lvlJc w:val="right"/>
+      <w:pPr>
+        <w:ind w:left="4320" w:hanging="180"/>
+      </w:pPr>
+    </w:lvl>
+    <w:lvl w:ilvl="6" w:tplc="1009000F" w:tentative="1">
+      <w:start w:val="1"/>
+      <w:numFmt w:val="decimal"/>
+      <w:lvlText w:val="%7."/>
+      <w:lvlJc w:val="left"/>
+      <w:pPr>
+        <w:ind w:left="5040" w:hanging="360"/>
+      </w:pPr>
+    </w:lvl>
+    <w:lvl w:ilvl="7" w:tplc="10090019" w:tentative="1">
+      <w:start w:val="1"/>
+      <w:numFmt w:val="lowerLetter"/>
+      <w:lvlText w:val="%8."/>
+      <w:lvlJc w:val="left"/>
+      <w:pPr>
+        <w:ind w:left="5760" w:hanging="360"/>
+      </w:pPr>
+    </w:lvl>
+    <w:lvl w:ilvl="8" w:tplc="1009001B" w:tentative="1">
+      <w:start w:val="1"/>
+      <w:numFmt w:val="lowerRoman"/>
+      <w:lvlText w:val="%9."/>
+      <w:lvlJc w:val="right"/>
+      <w:pPr>
+        <w:ind w:left="6480" w:hanging="180"/>
+      </w:pPr>
+    </w:lvl>
+  </w:abstractNum>
+  <w:abstractNum w:abstractNumId="4" w15:restartNumberingAfterBreak="0">
     <w:nsid w:val="31CF01E8"/>
     <w:multiLevelType w:val="hybridMultilevel"/>
     <w:tmpl w:val="9B9E8822"/>
@@ -4189,7 +5303,7 @@
       </w:pPr>
     </w:lvl>
   </w:abstractNum>
-  <w:abstractNum w:abstractNumId="4" w15:restartNumberingAfterBreak="0">
+  <w:abstractNum w:abstractNumId="5" w15:restartNumberingAfterBreak="0">
     <w:nsid w:val="38610DE1"/>
     <w:multiLevelType w:val="multilevel"/>
     <w:tmpl w:val="40E27758"/>
@@ -4306,7 +5420,7 @@
       </w:rPr>
     </w:lvl>
   </w:abstractNum>
-  <w:abstractNum w:abstractNumId="5" w15:restartNumberingAfterBreak="0">
+  <w:abstractNum w:abstractNumId="6" w15:restartNumberingAfterBreak="0">
     <w:nsid w:val="4910227B"/>
     <w:multiLevelType w:val="multilevel"/>
     <w:tmpl w:val="AFC47938"/>
@@ -4422,7 +5536,96 @@
       </w:rPr>
     </w:lvl>
   </w:abstractNum>
-  <w:abstractNum w:abstractNumId="6" w15:restartNumberingAfterBreak="0">
+  <w:abstractNum w:abstractNumId="7" w15:restartNumberingAfterBreak="0">
+    <w:nsid w:val="4E9E5055"/>
+    <w:multiLevelType w:val="hybridMultilevel"/>
+    <w:tmpl w:val="41BC1890"/>
+    <w:lvl w:ilvl="0" w:tplc="1FBCF3E6">
+      <w:start w:val="1"/>
+      <w:numFmt w:val="decimal"/>
+      <w:lvlText w:val="%1."/>
+      <w:lvlJc w:val="left"/>
+      <w:pPr>
+        <w:ind w:left="1080" w:hanging="360"/>
+      </w:pPr>
+      <w:rPr>
+        <w:rFonts w:hint="default"/>
+      </w:rPr>
+    </w:lvl>
+    <w:lvl w:ilvl="1" w:tplc="10090019" w:tentative="1">
+      <w:start w:val="1"/>
+      <w:numFmt w:val="lowerLetter"/>
+      <w:lvlText w:val="%2."/>
+      <w:lvlJc w:val="left"/>
+      <w:pPr>
+        <w:ind w:left="1800" w:hanging="360"/>
+      </w:pPr>
+    </w:lvl>
+    <w:lvl w:ilvl="2" w:tplc="1009001B" w:tentative="1">
+      <w:start w:val="1"/>
+      <w:numFmt w:val="lowerRoman"/>
+      <w:lvlText w:val="%3."/>
+      <w:lvlJc w:val="right"/>
+      <w:pPr>
+        <w:ind w:left="2520" w:hanging="180"/>
+      </w:pPr>
+    </w:lvl>
+    <w:lvl w:ilvl="3" w:tplc="1009000F" w:tentative="1">
+      <w:start w:val="1"/>
+      <w:numFmt w:val="decimal"/>
+      <w:lvlText w:val="%4."/>
+      <w:lvlJc w:val="left"/>
+      <w:pPr>
+        <w:ind w:left="3240" w:hanging="360"/>
+      </w:pPr>
+    </w:lvl>
+    <w:lvl w:ilvl="4" w:tplc="10090019" w:tentative="1">
+      <w:start w:val="1"/>
+      <w:numFmt w:val="lowerLetter"/>
+      <w:lvlText w:val="%5."/>
+      <w:lvlJc w:val="left"/>
+      <w:pPr>
+        <w:ind w:left="3960" w:hanging="360"/>
+      </w:pPr>
+    </w:lvl>
+    <w:lvl w:ilvl="5" w:tplc="1009001B" w:tentative="1">
+      <w:start w:val="1"/>
+      <w:numFmt w:val="lowerRoman"/>
+      <w:lvlText w:val="%6."/>
+      <w:lvlJc w:val="right"/>
+      <w:pPr>
+        <w:ind w:left="4680" w:hanging="180"/>
+      </w:pPr>
+    </w:lvl>
+    <w:lvl w:ilvl="6" w:tplc="1009000F" w:tentative="1">
+      <w:start w:val="1"/>
+      <w:numFmt w:val="decimal"/>
+      <w:lvlText w:val="%7."/>
+      <w:lvlJc w:val="left"/>
+      <w:pPr>
+        <w:ind w:left="5400" w:hanging="360"/>
+      </w:pPr>
+    </w:lvl>
+    <w:lvl w:ilvl="7" w:tplc="10090019" w:tentative="1">
+      <w:start w:val="1"/>
+      <w:numFmt w:val="lowerLetter"/>
+      <w:lvlText w:val="%8."/>
+      <w:lvlJc w:val="left"/>
+      <w:pPr>
+        <w:ind w:left="6120" w:hanging="360"/>
+      </w:pPr>
+    </w:lvl>
+    <w:lvl w:ilvl="8" w:tplc="1009001B" w:tentative="1">
+      <w:start w:val="1"/>
+      <w:numFmt w:val="lowerRoman"/>
+      <w:lvlText w:val="%9."/>
+      <w:lvlJc w:val="right"/>
+      <w:pPr>
+        <w:ind w:left="6840" w:hanging="180"/>
+      </w:pPr>
+    </w:lvl>
+  </w:abstractNum>
+  <w:abstractNum w:abstractNumId="8" w15:restartNumberingAfterBreak="0">
     <w:nsid w:val="50FD3A94"/>
     <w:multiLevelType w:val="multilevel"/>
     <w:tmpl w:val="095096C2"/>
@@ -4561,7 +5764,7 @@
       </w:rPr>
     </w:lvl>
   </w:abstractNum>
-  <w:abstractNum w:abstractNumId="7" w15:restartNumberingAfterBreak="0">
+  <w:abstractNum w:abstractNumId="9" w15:restartNumberingAfterBreak="0">
     <w:nsid w:val="55EF0423"/>
     <w:multiLevelType w:val="hybridMultilevel"/>
     <w:tmpl w:val="C30EA80E"/>
@@ -4701,7 +5904,209 @@
       </w:rPr>
     </w:lvl>
   </w:abstractNum>
-  <w:abstractNum w:abstractNumId="8" w15:restartNumberingAfterBreak="0">
+  <w:abstractNum w:abstractNumId="10" w15:restartNumberingAfterBreak="0">
+    <w:nsid w:val="5C113C76"/>
+    <w:multiLevelType w:val="multilevel"/>
+    <w:tmpl w:val="8A5C6506"/>
+    <w:lvl w:ilvl="0">
+      <w:start w:val="1"/>
+      <w:numFmt w:val="decimal"/>
+      <w:lvlText w:val="%1."/>
+      <w:lvlJc w:val="left"/>
+      <w:pPr>
+        <w:tabs>
+          <w:tab w:val="num" w:pos="720"/>
+        </w:tabs>
+        <w:ind w:left="720" w:hanging="360"/>
+      </w:pPr>
+    </w:lvl>
+    <w:lvl w:ilvl="1" w:tentative="1">
+      <w:start w:val="1"/>
+      <w:numFmt w:val="decimal"/>
+      <w:lvlText w:val="%2."/>
+      <w:lvlJc w:val="left"/>
+      <w:pPr>
+        <w:tabs>
+          <w:tab w:val="num" w:pos="1440"/>
+        </w:tabs>
+        <w:ind w:left="1440" w:hanging="360"/>
+      </w:pPr>
+    </w:lvl>
+    <w:lvl w:ilvl="2" w:tentative="1">
+      <w:start w:val="1"/>
+      <w:numFmt w:val="decimal"/>
+      <w:lvlText w:val="%3."/>
+      <w:lvlJc w:val="left"/>
+      <w:pPr>
+        <w:tabs>
+          <w:tab w:val="num" w:pos="2160"/>
+        </w:tabs>
+        <w:ind w:left="2160" w:hanging="360"/>
+      </w:pPr>
+    </w:lvl>
+    <w:lvl w:ilvl="3" w:tentative="1">
+      <w:start w:val="1"/>
+      <w:numFmt w:val="decimal"/>
+      <w:lvlText w:val="%4."/>
+      <w:lvlJc w:val="left"/>
+      <w:pPr>
+        <w:tabs>
+          <w:tab w:val="num" w:pos="2880"/>
+        </w:tabs>
+        <w:ind w:left="2880" w:hanging="360"/>
+      </w:pPr>
+    </w:lvl>
+    <w:lvl w:ilvl="4" w:tentative="1">
+      <w:start w:val="1"/>
+      <w:numFmt w:val="decimal"/>
+      <w:lvlText w:val="%5."/>
+      <w:lvlJc w:val="left"/>
+      <w:pPr>
+        <w:tabs>
+          <w:tab w:val="num" w:pos="3600"/>
+        </w:tabs>
+        <w:ind w:left="3600" w:hanging="360"/>
+      </w:pPr>
+    </w:lvl>
+    <w:lvl w:ilvl="5" w:tentative="1">
+      <w:start w:val="1"/>
+      <w:numFmt w:val="decimal"/>
+      <w:lvlText w:val="%6."/>
+      <w:lvlJc w:val="left"/>
+      <w:pPr>
+        <w:tabs>
+          <w:tab w:val="num" w:pos="4320"/>
+        </w:tabs>
+        <w:ind w:left="4320" w:hanging="360"/>
+      </w:pPr>
+    </w:lvl>
+    <w:lvl w:ilvl="6" w:tentative="1">
+      <w:start w:val="1"/>
+      <w:numFmt w:val="decimal"/>
+      <w:lvlText w:val="%7."/>
+      <w:lvlJc w:val="left"/>
+      <w:pPr>
+        <w:tabs>
+          <w:tab w:val="num" w:pos="5040"/>
+        </w:tabs>
+        <w:ind w:left="5040" w:hanging="360"/>
+      </w:pPr>
+    </w:lvl>
+    <w:lvl w:ilvl="7" w:tentative="1">
+      <w:start w:val="1"/>
+      <w:numFmt w:val="decimal"/>
+      <w:lvlText w:val="%8."/>
+      <w:lvlJc w:val="left"/>
+      <w:pPr>
+        <w:tabs>
+          <w:tab w:val="num" w:pos="5760"/>
+        </w:tabs>
+        <w:ind w:left="5760" w:hanging="360"/>
+      </w:pPr>
+    </w:lvl>
+    <w:lvl w:ilvl="8" w:tentative="1">
+      <w:start w:val="1"/>
+      <w:numFmt w:val="decimal"/>
+      <w:lvlText w:val="%9."/>
+      <w:lvlJc w:val="left"/>
+      <w:pPr>
+        <w:tabs>
+          <w:tab w:val="num" w:pos="6480"/>
+        </w:tabs>
+        <w:ind w:left="6480" w:hanging="360"/>
+      </w:pPr>
+    </w:lvl>
+  </w:abstractNum>
+  <w:abstractNum w:abstractNumId="11" w15:restartNumberingAfterBreak="0">
+    <w:nsid w:val="618C07CF"/>
+    <w:multiLevelType w:val="hybridMultilevel"/>
+    <w:tmpl w:val="7EB68DDC"/>
+    <w:lvl w:ilvl="0" w:tplc="1009000F">
+      <w:start w:val="1"/>
+      <w:numFmt w:val="decimal"/>
+      <w:lvlText w:val="%1."/>
+      <w:lvlJc w:val="left"/>
+      <w:pPr>
+        <w:ind w:left="720" w:hanging="360"/>
+      </w:pPr>
+      <w:rPr>
+        <w:rFonts w:hint="default"/>
+      </w:rPr>
+    </w:lvl>
+    <w:lvl w:ilvl="1" w:tplc="10090019" w:tentative="1">
+      <w:start w:val="1"/>
+      <w:numFmt w:val="lowerLetter"/>
+      <w:lvlText w:val="%2."/>
+      <w:lvlJc w:val="left"/>
+      <w:pPr>
+        <w:ind w:left="1440" w:hanging="360"/>
+      </w:pPr>
+    </w:lvl>
+    <w:lvl w:ilvl="2" w:tplc="1009001B" w:tentative="1">
+      <w:start w:val="1"/>
+      <w:numFmt w:val="lowerRoman"/>
+      <w:lvlText w:val="%3."/>
+      <w:lvlJc w:val="right"/>
+      <w:pPr>
+        <w:ind w:left="2160" w:hanging="180"/>
+      </w:pPr>
+    </w:lvl>
+    <w:lvl w:ilvl="3" w:tplc="1009000F" w:tentative="1">
+      <w:start w:val="1"/>
+      <w:numFmt w:val="decimal"/>
+      <w:lvlText w:val="%4."/>
+      <w:lvlJc w:val="left"/>
+      <w:pPr>
+        <w:ind w:left="2880" w:hanging="360"/>
+      </w:pPr>
+    </w:lvl>
+    <w:lvl w:ilvl="4" w:tplc="10090019" w:tentative="1">
+      <w:start w:val="1"/>
+      <w:numFmt w:val="lowerLetter"/>
+      <w:lvlText w:val="%5."/>
+      <w:lvlJc w:val="left"/>
+      <w:pPr>
+        <w:ind w:left="3600" w:hanging="360"/>
+      </w:pPr>
+    </w:lvl>
+    <w:lvl w:ilvl="5" w:tplc="1009001B" w:tentative="1">
+      <w:start w:val="1"/>
+      <w:numFmt w:val="lowerRoman"/>
+      <w:lvlText w:val="%6."/>
+      <w:lvlJc w:val="right"/>
+      <w:pPr>
+        <w:ind w:left="4320" w:hanging="180"/>
+      </w:pPr>
+    </w:lvl>
+    <w:lvl w:ilvl="6" w:tplc="1009000F" w:tentative="1">
+      <w:start w:val="1"/>
+      <w:numFmt w:val="decimal"/>
+      <w:lvlText w:val="%7."/>
+      <w:lvlJc w:val="left"/>
+      <w:pPr>
+        <w:ind w:left="5040" w:hanging="360"/>
+      </w:pPr>
+    </w:lvl>
+    <w:lvl w:ilvl="7" w:tplc="10090019" w:tentative="1">
+      <w:start w:val="1"/>
+      <w:numFmt w:val="lowerLetter"/>
+      <w:lvlText w:val="%8."/>
+      <w:lvlJc w:val="left"/>
+      <w:pPr>
+        <w:ind w:left="5760" w:hanging="360"/>
+      </w:pPr>
+    </w:lvl>
+    <w:lvl w:ilvl="8" w:tplc="1009001B" w:tentative="1">
+      <w:start w:val="1"/>
+      <w:numFmt w:val="lowerRoman"/>
+      <w:lvlText w:val="%9."/>
+      <w:lvlJc w:val="right"/>
+      <w:pPr>
+        <w:ind w:left="6480" w:hanging="180"/>
+      </w:pPr>
+    </w:lvl>
+  </w:abstractNum>
+  <w:abstractNum w:abstractNumId="12" w15:restartNumberingAfterBreak="0">
     <w:nsid w:val="6D5700B8"/>
     <w:multiLevelType w:val="hybridMultilevel"/>
     <w:tmpl w:val="337EEFC4"/>
@@ -4814,38 +6219,127 @@
       </w:rPr>
     </w:lvl>
   </w:abstractNum>
+  <w:abstractNum w:abstractNumId="13" w15:restartNumberingAfterBreak="0">
+    <w:nsid w:val="74731DE9"/>
+    <w:multiLevelType w:val="hybridMultilevel"/>
+    <w:tmpl w:val="9B9E8822"/>
+    <w:lvl w:ilvl="0" w:tplc="1009000F">
+      <w:start w:val="1"/>
+      <w:numFmt w:val="decimal"/>
+      <w:lvlText w:val="%1."/>
+      <w:lvlJc w:val="left"/>
+      <w:pPr>
+        <w:ind w:left="720" w:hanging="360"/>
+      </w:pPr>
+      <w:rPr>
+        <w:rFonts w:hint="default"/>
+      </w:rPr>
+    </w:lvl>
+    <w:lvl w:ilvl="1" w:tplc="10090019">
+      <w:start w:val="1"/>
+      <w:numFmt w:val="lowerLetter"/>
+      <w:lvlText w:val="%2."/>
+      <w:lvlJc w:val="left"/>
+      <w:pPr>
+        <w:ind w:left="1440" w:hanging="360"/>
+      </w:pPr>
+    </w:lvl>
+    <w:lvl w:ilvl="2" w:tplc="1009001B" w:tentative="1">
+      <w:start w:val="1"/>
+      <w:numFmt w:val="lowerRoman"/>
+      <w:lvlText w:val="%3."/>
+      <w:lvlJc w:val="right"/>
+      <w:pPr>
+        <w:ind w:left="2160" w:hanging="180"/>
+      </w:pPr>
+    </w:lvl>
+    <w:lvl w:ilvl="3" w:tplc="1009000F" w:tentative="1">
+      <w:start w:val="1"/>
+      <w:numFmt w:val="decimal"/>
+      <w:lvlText w:val="%4."/>
+      <w:lvlJc w:val="left"/>
+      <w:pPr>
+        <w:ind w:left="2880" w:hanging="360"/>
+      </w:pPr>
+    </w:lvl>
+    <w:lvl w:ilvl="4" w:tplc="10090019" w:tentative="1">
+      <w:start w:val="1"/>
+      <w:numFmt w:val="lowerLetter"/>
+      <w:lvlText w:val="%5."/>
+      <w:lvlJc w:val="left"/>
+      <w:pPr>
+        <w:ind w:left="3600" w:hanging="360"/>
+      </w:pPr>
+    </w:lvl>
+    <w:lvl w:ilvl="5" w:tplc="1009001B" w:tentative="1">
+      <w:start w:val="1"/>
+      <w:numFmt w:val="lowerRoman"/>
+      <w:lvlText w:val="%6."/>
+      <w:lvlJc w:val="right"/>
+      <w:pPr>
+        <w:ind w:left="4320" w:hanging="180"/>
+      </w:pPr>
+    </w:lvl>
+    <w:lvl w:ilvl="6" w:tplc="1009000F" w:tentative="1">
+      <w:start w:val="1"/>
+      <w:numFmt w:val="decimal"/>
+      <w:lvlText w:val="%7."/>
+      <w:lvlJc w:val="left"/>
+      <w:pPr>
+        <w:ind w:left="5040" w:hanging="360"/>
+      </w:pPr>
+    </w:lvl>
+    <w:lvl w:ilvl="7" w:tplc="10090019" w:tentative="1">
+      <w:start w:val="1"/>
+      <w:numFmt w:val="lowerLetter"/>
+      <w:lvlText w:val="%8."/>
+      <w:lvlJc w:val="left"/>
+      <w:pPr>
+        <w:ind w:left="5760" w:hanging="360"/>
+      </w:pPr>
+    </w:lvl>
+    <w:lvl w:ilvl="8" w:tplc="1009001B" w:tentative="1">
+      <w:start w:val="1"/>
+      <w:numFmt w:val="lowerRoman"/>
+      <w:lvlText w:val="%9."/>
+      <w:lvlJc w:val="right"/>
+      <w:pPr>
+        <w:ind w:left="6480" w:hanging="180"/>
+      </w:pPr>
+    </w:lvl>
+  </w:abstractNum>
   <w:num w:numId="1">
-    <w:abstractNumId w:val="4"/>
+    <w:abstractNumId w:val="5"/>
   </w:num>
   <w:num w:numId="2">
     <w:abstractNumId w:val="2"/>
   </w:num>
   <w:num w:numId="3">
+    <w:abstractNumId w:val="8"/>
+  </w:num>
+  <w:num w:numId="4">
+    <w:abstractNumId w:val="8"/>
+  </w:num>
+  <w:num w:numId="5">
+    <w:abstractNumId w:val="8"/>
+  </w:num>
+  <w:num w:numId="6">
     <w:abstractNumId w:val="6"/>
   </w:num>
-  <w:num w:numId="4">
+  <w:num w:numId="7">
     <w:abstractNumId w:val="6"/>
   </w:num>
-  <w:num w:numId="5">
+  <w:num w:numId="8">
     <w:abstractNumId w:val="6"/>
-  </w:num>
-  <w:num w:numId="6">
-    <w:abstractNumId w:val="5"/>
-  </w:num>
-  <w:num w:numId="7">
-    <w:abstractNumId w:val="5"/>
-  </w:num>
-  <w:num w:numId="8">
-    <w:abstractNumId w:val="5"/>
   </w:num>
   <w:num w:numId="9">
     <w:abstractNumId w:val="2"/>
   </w:num>
   <w:num w:numId="10">
-    <w:abstractNumId w:val="8"/>
+    <w:abstractNumId w:val="12"/>
   </w:num>
   <w:num w:numId="11">
-    <w:abstractNumId w:val="3"/>
+    <w:abstractNumId w:val="4"/>
   </w:num>
   <w:num w:numId="12">
     <w:abstractNumId w:val="1"/>
@@ -4854,7 +6348,22 @@
     <w:abstractNumId w:val="0"/>
   </w:num>
   <w:num w:numId="14">
+    <w:abstractNumId w:val="9"/>
+  </w:num>
+  <w:num w:numId="15">
+    <w:abstractNumId w:val="11"/>
+  </w:num>
+  <w:num w:numId="16">
+    <w:abstractNumId w:val="13"/>
+  </w:num>
+  <w:num w:numId="17">
     <w:abstractNumId w:val="7"/>
+  </w:num>
+  <w:num w:numId="18">
+    <w:abstractNumId w:val="3"/>
+  </w:num>
+  <w:num w:numId="19">
+    <w:abstractNumId w:val="10"/>
   </w:num>
 </w:numbering>
 </file>
@@ -5270,7 +6779,7 @@
     <w:link w:val="Heading1Char"/>
     <w:uiPriority w:val="9"/>
     <w:qFormat/>
-    <w:rsid w:val="00BE64C2"/>
+    <w:rsid w:val="00B444DE"/>
     <w:pPr>
       <w:keepNext/>
       <w:keepLines/>
@@ -5278,9 +6787,9 @@
       <w:outlineLvl w:val="0"/>
     </w:pPr>
     <w:rPr>
-      <w:rFonts w:asciiTheme="majorHAnsi" w:eastAsiaTheme="majorEastAsia" w:hAnsiTheme="majorHAnsi" w:cstheme="majorBidi"/>
+      <w:rFonts w:ascii="Times New Roman" w:eastAsiaTheme="majorEastAsia" w:hAnsi="Times New Roman" w:cstheme="majorBidi"/>
       <w:color w:val="2F5496" w:themeColor="accent1" w:themeShade="BF"/>
-      <w:sz w:val="32"/>
+      <w:sz w:val="24"/>
       <w:szCs w:val="32"/>
       <w:lang w:val="en-CA"/>
     </w:rPr>
@@ -5326,6 +6835,28 @@
       <w:rFonts w:asciiTheme="majorHAnsi" w:eastAsiaTheme="majorEastAsia" w:hAnsiTheme="majorHAnsi" w:cstheme="majorBidi"/>
       <w:color w:val="1F3763" w:themeColor="accent1" w:themeShade="7F"/>
       <w:sz w:val="24"/>
+    </w:rPr>
+  </w:style>
+  <w:style w:type="paragraph" w:styleId="Heading4">
+    <w:name w:val="heading 4"/>
+    <w:basedOn w:val="Normal"/>
+    <w:next w:val="Normal"/>
+    <w:link w:val="Heading4Char"/>
+    <w:uiPriority w:val="9"/>
+    <w:unhideWhenUsed/>
+    <w:qFormat/>
+    <w:rsid w:val="002710A5"/>
+    <w:pPr>
+      <w:keepNext/>
+      <w:keepLines/>
+      <w:spacing w:before="40" w:after="0"/>
+      <w:outlineLvl w:val="3"/>
+    </w:pPr>
+    <w:rPr>
+      <w:rFonts w:asciiTheme="majorHAnsi" w:eastAsiaTheme="majorEastAsia" w:hAnsiTheme="majorHAnsi" w:cstheme="majorBidi"/>
+      <w:i/>
+      <w:iCs/>
+      <w:color w:val="2F5496" w:themeColor="accent1" w:themeShade="BF"/>
     </w:rPr>
   </w:style>
   <w:style w:type="character" w:default="1" w:styleId="DefaultParagraphFont">
@@ -5590,11 +7121,11 @@
     <w:basedOn w:val="DefaultParagraphFont"/>
     <w:link w:val="Heading1"/>
     <w:uiPriority w:val="9"/>
-    <w:rsid w:val="00BE64C2"/>
+    <w:rsid w:val="00B444DE"/>
     <w:rPr>
-      <w:rFonts w:asciiTheme="majorHAnsi" w:eastAsiaTheme="majorEastAsia" w:hAnsiTheme="majorHAnsi" w:cstheme="majorBidi"/>
+      <w:rFonts w:ascii="Times New Roman" w:eastAsiaTheme="majorEastAsia" w:cstheme="majorBidi"/>
       <w:color w:val="2F5496" w:themeColor="accent1" w:themeShade="BF"/>
-      <w:sz w:val="32"/>
+      <w:sz w:val="24"/>
       <w:szCs w:val="32"/>
     </w:rPr>
   </w:style>
@@ -5701,6 +7232,21 @@
       <w:rFonts w:asciiTheme="majorHAnsi" w:eastAsiaTheme="majorEastAsia" w:hAnsiTheme="majorHAnsi" w:cstheme="majorBidi"/>
       <w:color w:val="1F3763" w:themeColor="accent1" w:themeShade="7F"/>
       <w:sz w:val="24"/>
+      <w:szCs w:val="24"/>
+      <w:lang w:val="en-US"/>
+    </w:rPr>
+  </w:style>
+  <w:style w:type="character" w:customStyle="1" w:styleId="Heading4Char">
+    <w:name w:val="Heading 4 Char"/>
+    <w:basedOn w:val="DefaultParagraphFont"/>
+    <w:link w:val="Heading4"/>
+    <w:uiPriority w:val="9"/>
+    <w:rsid w:val="002710A5"/>
+    <w:rPr>
+      <w:rFonts w:asciiTheme="majorHAnsi" w:eastAsiaTheme="majorEastAsia" w:hAnsiTheme="majorHAnsi" w:cstheme="majorBidi"/>
+      <w:i/>
+      <w:iCs/>
+      <w:color w:val="2F5496" w:themeColor="accent1" w:themeShade="BF"/>
       <w:szCs w:val="24"/>
       <w:lang w:val="en-US"/>
     </w:rPr>
@@ -5974,7 +7520,7 @@
 </file>
 
 <file path=customXml/itemProps1.xml><?xml version="1.0" encoding="utf-8"?>
-<ds:datastoreItem xmlns:ds="http://schemas.openxmlformats.org/officeDocument/2006/customXml" ds:itemID="{0F35C2F0-2FA0-47E9-A8F3-7C2D02B780D0}">
+<ds:datastoreItem xmlns:ds="http://schemas.openxmlformats.org/officeDocument/2006/customXml" ds:itemID="{4C42BCEE-11E9-4661-8CAC-DE0AEE7CA50B}">
   <ds:schemaRefs>
     <ds:schemaRef ds:uri="http://schemas.openxmlformats.org/officeDocument/2006/bibliography"/>
   </ds:schemaRefs>

</xml_diff>

<commit_message>
Fixed issues with normalization from redoing the onDraw
</commit_message>
<xml_diff>
--- a/Entity Relationship Diagram Mapping Honors midterm Report.docx
+++ b/Entity Relationship Diagram Mapping Honors midterm Report.docx
@@ -2400,13 +2400,35 @@
       </w:r>
     </w:p>
     <w:p>
-      <w:r>
-        <w:tab/>
+      <w:pPr>
+        <w:ind w:left="1440"/>
+      </w:pPr>
+      <w:r>
         <w:t xml:space="preserve">The following are class diagrams that show how each class in the program are related, along with their attributes and methods. </w:t>
       </w:r>
     </w:p>
     <w:p>
       <w:pPr>
+        <w:pStyle w:val="Heading3"/>
+      </w:pPr>
+      <w:r>
+        <w:t>ER Diagram</w:t>
+      </w:r>
+    </w:p>
+    <w:p>
+      <w:pPr>
+        <w:ind w:left="1440"/>
+      </w:pPr>
+      <w:r>
+        <w:lastRenderedPageBreak/>
+        <w:t xml:space="preserve">The ER Diagram class is used to represent an ER Diagram that will be drawn to a blank canvas.  When an object is drawn it is added to list of shapeobjects. As each object forms a relationship attributes and entities are added to their corresponding owner, and they are removed from the general shapeobejct list.  In doing this it ensure if there exists any objects that are not in a relationship, they can still get drawn, but removes storing duplicate information.   Since the object is removed from the general list, the Draw class searches each object for any of its members to draw instead of just looking at the list.  For example, suppose there exist an entity and attribute object with no relationship. Then each object will be stored in the general list.  Now say a relationship is created between he entity and attribute.  The attribute gets added to the Entity attribute list, along with this a new relationship is created, storing the attribute and entity as objects 1 and 2.  Then the attribute and entity are removed from the shapobject list and the relationship is added.  To draw this relationship, the relationship drawLines() method is call to draw the lines between the entity and relationship,  then the draw shapes method is call to draw the actual entity and attribute shapes. </w:t>
+      </w:r>
+      <w:bookmarkStart w:id="2" w:name="_GoBack"/>
+      <w:bookmarkEnd w:id="2"/>
+    </w:p>
+    <w:p/>
+    <w:p>
+      <w:pPr>
         <w:pStyle w:val="Heading2"/>
       </w:pPr>
       <w:r>
@@ -2415,6 +2437,7 @@
     </w:p>
     <w:p>
       <w:pPr>
+        <w:ind w:left="1440"/>
         <w:rPr>
           <w:color w:val="FF0000"/>
         </w:rPr>
@@ -3212,8 +3235,6 @@
       <w:r>
         <w:t>s</w:t>
       </w:r>
-      <w:bookmarkStart w:id="2" w:name="_GoBack"/>
-      <w:bookmarkEnd w:id="2"/>
       <w:r>
         <w:t xml:space="preserve"> into its normal form one can follow the steps provided in table 14.1 from </w:t>
       </w:r>
@@ -8725,7 +8746,7 @@
 </file>
 
 <file path=customXml/itemProps1.xml><?xml version="1.0" encoding="utf-8"?>
-<ds:datastoreItem xmlns:ds="http://schemas.openxmlformats.org/officeDocument/2006/customXml" ds:itemID="{5C48B420-9995-4F56-9FFF-5BE8B4BF4CA6}">
+<ds:datastoreItem xmlns:ds="http://schemas.openxmlformats.org/officeDocument/2006/customXml" ds:itemID="{842215CD-1936-4ABB-9865-A7499E4E81F5}">
   <ds:schemaRefs>
     <ds:schemaRef ds:uri="http://schemas.openxmlformats.org/officeDocument/2006/bibliography"/>
   </ds:schemaRefs>

</xml_diff>

<commit_message>
Fixed Foriegn key  so that they have an unerline.  Added some test
</commit_message>
<xml_diff>
--- a/Entity Relationship Diagram Mapping Honors midterm Report.docx
+++ b/Entity Relationship Diagram Mapping Honors midterm Report.docx
@@ -219,20 +219,51 @@
     </w:p>
     <w:p>
       <w:pPr>
-        <w:ind w:left="0" w:firstLine="0"/>
-      </w:pPr>
-      <w:r>
-        <w:tab/>
-        <w:t>Entity</w:t>
-      </w:r>
-      <w:r>
-        <w:t>-</w:t>
-      </w:r>
-      <w:r>
-        <w:t>Relationship Diagram Mapping</w:t>
-      </w:r>
-      <w:r>
-        <w:t xml:space="preserve"> discusses the ability for an ER Mapper program to take an Entity-Relationship diagram (ER diagram) map it to its relations, find its functional dependencies, perform normalization and create a relational database.  The ER Mapper program is an android app that allows the user to draw and ER diagram to a canvas.  The user has the ability create, remove and edit entity objects from the canvas.  When the user is satisfied with their diagram they can normalize the diagram into a relational schema in third normal form. </w:t>
+        <w:ind w:left="0"/>
+      </w:pPr>
+      <w:r>
+        <w:t>ER Mapper is an android app</w:t>
+      </w:r>
+      <w:r>
+        <w:t xml:space="preserve"> t</w:t>
+      </w:r>
+      <w:r>
+        <w:t>hat</w:t>
+      </w:r>
+      <w:r>
+        <w:t xml:space="preserve"> take</w:t>
+      </w:r>
+      <w:r>
+        <w:t>s</w:t>
+      </w:r>
+      <w:r>
+        <w:t xml:space="preserve"> an Entity-Relationship diagram (ER diagram) map it to its relations, find functional dependencies, perform normalization and create a relational database.  </w:t>
+      </w:r>
+      <w:r>
+        <w:t xml:space="preserve">Users </w:t>
+      </w:r>
+      <w:proofErr w:type="gramStart"/>
+      <w:r>
+        <w:t>have the ability to</w:t>
+      </w:r>
+      <w:proofErr w:type="gramEnd"/>
+      <w:r>
+        <w:t xml:space="preserve"> draw and ER diagram to a canva</w:t>
+      </w:r>
+      <w:r>
+        <w:t xml:space="preserve">s, such that they can </w:t>
+      </w:r>
+      <w:r>
+        <w:t>create, remove and edit entity objects from the canvas.  When the user is satisfied with their diagram they can</w:t>
+      </w:r>
+      <w:r>
+        <w:t xml:space="preserve"> select to save or </w:t>
+      </w:r>
+      <w:r>
+        <w:t>normalize the diagram into a relational schema in third normal for</w:t>
+      </w:r>
+      <w:r>
+        <w:t>m and create a database</w:t>
       </w:r>
     </w:p>
     <w:p>
@@ -249,6 +280,26 @@
         <w:t>Acknowledgments</w:t>
       </w:r>
       <w:bookmarkEnd w:id="1"/>
+    </w:p>
+    <w:p>
+      <w:pPr>
+        <w:ind w:left="0" w:firstLine="0"/>
+      </w:pPr>
+      <w:r>
+        <w:tab/>
+        <w:t xml:space="preserve">Code was supplied by Prof. Lou </w:t>
+      </w:r>
+      <w:proofErr w:type="spellStart"/>
+      <w:r>
+        <w:t>Nel</w:t>
+      </w:r>
+      <w:proofErr w:type="spellEnd"/>
+      <w:r>
+        <w:t xml:space="preserve"> </w:t>
+      </w:r>
+      <w:r>
+        <w:t xml:space="preserve">that allowed for Functional Dependencies to be normalize preserving lossless join and dependency preservation properties. </w:t>
+      </w:r>
     </w:p>
     <w:p>
       <w:pPr>
@@ -260,6 +311,13 @@
     </w:p>
     <w:sdt>
       <w:sdtPr>
+        <w:rPr>
+          <w:rFonts w:ascii="Times New Roman" w:eastAsia="Times New Roman" w:hAnsi="Times New Roman" w:cs="Times New Roman"/>
+          <w:color w:val="auto"/>
+          <w:sz w:val="24"/>
+          <w:szCs w:val="24"/>
+          <w:lang w:val="en-CA" w:eastAsia="en-CA"/>
+        </w:rPr>
         <w:id w:val="804122213"/>
         <w:docPartObj>
           <w:docPartGallery w:val="Table of Contents"/>
@@ -268,14 +326,9 @@
       </w:sdtPr>
       <w:sdtEndPr>
         <w:rPr>
-          <w:rFonts w:ascii="Times New Roman" w:eastAsia="Times New Roman" w:hAnsi="Times New Roman" w:cs="Times New Roman"/>
           <w:b/>
           <w:bCs/>
           <w:noProof/>
-          <w:color w:val="auto"/>
-          <w:sz w:val="24"/>
-          <w:szCs w:val="24"/>
-          <w:lang w:val="en-CA" w:eastAsia="en-CA"/>
         </w:rPr>
       </w:sdtEndPr>
       <w:sdtContent>
@@ -3750,7 +3803,31 @@
         <w:ind w:left="0"/>
       </w:pPr>
       <w:r>
-        <w:t>Computers have countless applications in the world ranging from text editors to games to security and much more. An important part of each of these application is storing data and information.  In some scenarios, the best way to do so is by using a database.  Databases organize a collection of data as schemas, tables, queries, reports and objects.  When designing a database, it is important to organize the data so that it models the data in a realistic way to support the information being collected.  For designers to organize data they may first make a visual diagram which will allow them to identify entities, attributes and their relationships.  An Entity Relationship (ER) Diagram is a widely used method for conceptualizing and visualizing the logical structure of a database.  By Creating an ER Diagram and normalizing it to its</w:t>
+        <w:t>Computers have countless applications in the world ranging from text editors to games to security and much more. An important part of each of these application is storing data and information.  In some scenarios, the best way to do so is by using a</w:t>
+      </w:r>
+      <w:r>
+        <w:t xml:space="preserve"> relational</w:t>
+      </w:r>
+      <w:r>
+        <w:t xml:space="preserve"> database.  </w:t>
+      </w:r>
+      <w:r>
+        <w:t>Relational d</w:t>
+      </w:r>
+      <w:r>
+        <w:t>atabases organize a collection of data as schemas, tables, queries, reports and objects.  When designing a database, it is important to organize the data so that it models the data in a realistic way to support the information being collected</w:t>
+      </w:r>
+      <w:r>
+        <w:t>, with reduced redundancy</w:t>
+      </w:r>
+      <w:r>
+        <w:t xml:space="preserve">.  For </w:t>
+      </w:r>
+      <w:r>
+        <w:t xml:space="preserve">database </w:t>
+      </w:r>
+      <w:r>
+        <w:t>designers to organize data they may first make a visual diagram which will allow them to identify entities, attributes and their relationships.  An Entity Relationship (ER) Diagram is a widely used method for conceptualizing and visualizing the logical structure of a database.  By Creating an ER Diagram and normalizing it to its</w:t>
       </w:r>
       <w:r>
         <w:t xml:space="preserve"> f</w:t>
@@ -3759,7 +3836,30 @@
         <w:t xml:space="preserve">unctional dependencies Database Designers can easily create an accurate database for whatever data needs to be stored.  </w:t>
       </w:r>
       <w:r>
-        <w:t xml:space="preserve"> As the program is on an android app it can be used on any android device such as a tablet.  An advantage of this would be that database designers can bring their tablet with them to meetings with the client as well as with their tea</w:t>
+        <w:t xml:space="preserve"> </w:t>
+      </w:r>
+      <w:proofErr w:type="spellStart"/>
+      <w:r>
+        <w:t>ERMapper</w:t>
+      </w:r>
+      <w:proofErr w:type="spellEnd"/>
+      <w:r>
+        <w:t xml:space="preserve"> is a</w:t>
+      </w:r>
+      <w:r>
+        <w:t xml:space="preserve">n android app </w:t>
+      </w:r>
+      <w:r>
+        <w:t>usable</w:t>
+      </w:r>
+      <w:r>
+        <w:t xml:space="preserve"> on any android device such as a tablet.  </w:t>
+      </w:r>
+      <w:r>
+        <w:t>D</w:t>
+      </w:r>
+      <w:r>
+        <w:t>atabase designers can bring their tablet with them to meetings with the client as well as with their tea</w:t>
       </w:r>
       <w:r>
         <w:t xml:space="preserve">m.  This allows for users to quickly and efficiently get an idea of what </w:t>
@@ -3772,1065 +3872,55 @@
       <w:r>
         <w:t xml:space="preserve"> database will look like. </w:t>
       </w:r>
+      <w:r>
+        <w:t xml:space="preserve">The ER </w:t>
+      </w:r>
+      <w:proofErr w:type="gramStart"/>
+      <w:r>
+        <w:t>Mapper  is</w:t>
+      </w:r>
+      <w:proofErr w:type="gramEnd"/>
+      <w:r>
+        <w:t xml:space="preserve"> a </w:t>
+      </w:r>
+      <w:r>
+        <w:t xml:space="preserve"> program that allows users to create an ER diagram and then converts it to a </w:t>
+      </w:r>
+      <w:r>
+        <w:t xml:space="preserve">relational </w:t>
+      </w:r>
+      <w:r>
+        <w:t xml:space="preserve">database would help save time, ensure consistency and accuracy. </w:t>
+      </w:r>
+      <w:r>
+        <w:t xml:space="preserve"> </w:t>
+      </w:r>
+      <w:r>
+        <w:t xml:space="preserve">This report walks through </w:t>
+      </w:r>
+      <w:r>
+        <w:t xml:space="preserve">how to setup and run the ER mapper program and explain how the program talks an </w:t>
+      </w:r>
+      <w:proofErr w:type="spellStart"/>
+      <w:r>
+        <w:t>ERDiagram</w:t>
+      </w:r>
+      <w:proofErr w:type="spellEnd"/>
+      <w:r>
+        <w:t xml:space="preserve">, maps it to its relations and functional dependencies to create a database.  </w:t>
+      </w:r>
+      <w:bookmarkStart w:id="3" w:name="_GoBack"/>
+      <w:bookmarkEnd w:id="3"/>
     </w:p>
     <w:p>
       <w:pPr>
         <w:pStyle w:val="Heading1"/>
-        <w:rPr>
-          <w:lang w:val="en-US"/>
-        </w:rPr>
-      </w:pPr>
-      <w:bookmarkStart w:id="3" w:name="_Toc490237838"/>
-      <w:bookmarkStart w:id="4" w:name="_Toc490240649"/>
-      <w:bookmarkStart w:id="5" w:name="_Toc499313208"/>
-      <w:r>
-        <w:t>Thesis</w:t>
-      </w:r>
-      <w:bookmarkEnd w:id="3"/>
+      </w:pPr>
+      <w:bookmarkStart w:id="4" w:name="_Toc499313210"/>
+      <w:r>
+        <w:t>Setup</w:t>
+      </w:r>
       <w:bookmarkEnd w:id="4"/>
-      <w:bookmarkEnd w:id="5"/>
-    </w:p>
-    <w:p>
-      <w:pPr>
-        <w:ind w:left="0" w:firstLine="0"/>
-      </w:pPr>
-      <w:r>
-        <w:tab/>
-        <w:t xml:space="preserve">ER Diagrams are </w:t>
-      </w:r>
-      <w:r>
-        <w:t>used</w:t>
-      </w:r>
-      <w:r>
-        <w:t xml:space="preserve"> in the database development process, creating a program that allows users to create an ER diagram and then converts it to a </w:t>
-      </w:r>
-      <w:r>
-        <w:t xml:space="preserve">relational </w:t>
-      </w:r>
-      <w:r>
-        <w:t xml:space="preserve">database would help save time, ensure consistency and accuracy. </w:t>
-      </w:r>
-      <w:r>
-        <w:t xml:space="preserve"> </w:t>
-      </w:r>
-      <w:r>
-        <w:t xml:space="preserve">Throughout this project, I will walkthrough how to setup and run the ER mapper program and explain how the program talks an </w:t>
-      </w:r>
-      <w:proofErr w:type="spellStart"/>
-      <w:r>
-        <w:t>ERDiagram</w:t>
-      </w:r>
-      <w:proofErr w:type="spellEnd"/>
-      <w:r>
-        <w:t xml:space="preserve">, maps it to its relations and functional dependencies to create a database.  </w:t>
-      </w:r>
-    </w:p>
-    <w:p>
-      <w:pPr>
-        <w:pStyle w:val="Heading1"/>
-      </w:pPr>
-      <w:bookmarkStart w:id="6" w:name="_Toc499313209"/>
-      <w:r>
-        <w:t xml:space="preserve">Work </w:t>
-      </w:r>
-      <w:r>
-        <w:t>Schedule</w:t>
-      </w:r>
-      <w:bookmarkEnd w:id="6"/>
-    </w:p>
-    <w:p>
-      <w:pPr>
-        <w:ind w:left="0"/>
-        <w:rPr>
-          <w:shd w:val="clear" w:color="auto" w:fill="FFFFFF"/>
-        </w:rPr>
-      </w:pPr>
-      <w:r>
-        <w:rPr>
-          <w:shd w:val="clear" w:color="auto" w:fill="FFFFFF"/>
-        </w:rPr>
-        <w:t>The table below displays the work schedule to complete this program, with expected and final dates.</w:t>
-      </w:r>
-    </w:p>
-    <w:p>
-      <w:pPr>
-        <w:pStyle w:val="Caption"/>
-        <w:keepNext/>
-        <w:ind w:left="0" w:firstLine="0"/>
-        <w:jc w:val="left"/>
-      </w:pPr>
-      <w:r>
-        <w:t xml:space="preserve">Table </w:t>
-      </w:r>
-      <w:r>
-        <w:fldChar w:fldCharType="begin"/>
-      </w:r>
-      <w:r>
-        <w:instrText xml:space="preserve"> SEQ Table \* ARABIC </w:instrText>
-      </w:r>
-      <w:r>
-        <w:fldChar w:fldCharType="separate"/>
-      </w:r>
-      <w:r>
-        <w:rPr>
-          <w:noProof/>
-        </w:rPr>
-        <w:t>1</w:t>
-      </w:r>
-      <w:r>
-        <w:fldChar w:fldCharType="end"/>
-      </w:r>
-      <w:r>
-        <w:t xml:space="preserve"> Expected and Final Work Schedule</w:t>
-      </w:r>
-    </w:p>
-    <w:tbl>
-      <w:tblPr>
-        <w:tblStyle w:val="GridTable2"/>
-        <w:tblW w:w="0" w:type="auto"/>
-        <w:tblLook w:val="04A0" w:firstRow="1" w:lastRow="0" w:firstColumn="1" w:lastColumn="0" w:noHBand="0" w:noVBand="1"/>
-      </w:tblPr>
-      <w:tblGrid>
-        <w:gridCol w:w="5423"/>
-        <w:gridCol w:w="1858"/>
-        <w:gridCol w:w="1081"/>
-        <w:gridCol w:w="998"/>
-      </w:tblGrid>
-      <w:tr>
-        <w:trPr>
-          <w:cnfStyle w:val="100000000000" w:firstRow="1" w:lastRow="0" w:firstColumn="0" w:lastColumn="0" w:oddVBand="0" w:evenVBand="0" w:oddHBand="0" w:evenHBand="0" w:firstRowFirstColumn="0" w:firstRowLastColumn="0" w:lastRowFirstColumn="0" w:lastRowLastColumn="0"/>
-        </w:trPr>
-        <w:tc>
-          <w:tcPr>
-            <w:cnfStyle w:val="001000000000" w:firstRow="0" w:lastRow="0" w:firstColumn="1" w:lastColumn="0" w:oddVBand="0" w:evenVBand="0" w:oddHBand="0" w:evenHBand="0" w:firstRowFirstColumn="0" w:firstRowLastColumn="0" w:lastRowFirstColumn="0" w:lastRowLastColumn="0"/>
-            <w:tcW w:w="5423" w:type="dxa"/>
-          </w:tcPr>
-          <w:p>
-            <w:pPr>
-              <w:pStyle w:val="Table"/>
-              <w:rPr>
-                <w:b/>
-              </w:rPr>
-            </w:pPr>
-            <w:r>
-              <w:rPr>
-                <w:b/>
-              </w:rPr>
-              <w:t>Objective</w:t>
-            </w:r>
-          </w:p>
-        </w:tc>
-        <w:tc>
-          <w:tcPr>
-            <w:tcW w:w="1858" w:type="dxa"/>
-          </w:tcPr>
-          <w:p>
-            <w:pPr>
-              <w:pStyle w:val="Table"/>
-              <w:cnfStyle w:val="100000000000" w:firstRow="1" w:lastRow="0" w:firstColumn="0" w:lastColumn="0" w:oddVBand="0" w:evenVBand="0" w:oddHBand="0" w:evenHBand="0" w:firstRowFirstColumn="0" w:firstRowLastColumn="0" w:lastRowFirstColumn="0" w:lastRowLastColumn="0"/>
-              <w:rPr>
-                <w:b/>
-              </w:rPr>
-            </w:pPr>
-            <w:r>
-              <w:rPr>
-                <w:b/>
-              </w:rPr>
-              <w:t>Estimated Time</w:t>
-            </w:r>
-          </w:p>
-        </w:tc>
-        <w:tc>
-          <w:tcPr>
-            <w:tcW w:w="1081" w:type="dxa"/>
-          </w:tcPr>
-          <w:p>
-            <w:pPr>
-              <w:pStyle w:val="Table"/>
-              <w:cnfStyle w:val="100000000000" w:firstRow="1" w:lastRow="0" w:firstColumn="0" w:lastColumn="0" w:oddVBand="0" w:evenVBand="0" w:oddHBand="0" w:evenHBand="0" w:firstRowFirstColumn="0" w:firstRowLastColumn="0" w:lastRowFirstColumn="0" w:lastRowLastColumn="0"/>
-              <w:rPr>
-                <w:b/>
-              </w:rPr>
-            </w:pPr>
-            <w:r>
-              <w:rPr>
-                <w:b/>
-              </w:rPr>
-              <w:t>Due Date</w:t>
-            </w:r>
-          </w:p>
-        </w:tc>
-        <w:tc>
-          <w:tcPr>
-            <w:tcW w:w="998" w:type="dxa"/>
-          </w:tcPr>
-          <w:p>
-            <w:pPr>
-              <w:pStyle w:val="Table"/>
-              <w:cnfStyle w:val="100000000000" w:firstRow="1" w:lastRow="0" w:firstColumn="0" w:lastColumn="0" w:oddVBand="0" w:evenVBand="0" w:oddHBand="0" w:evenHBand="0" w:firstRowFirstColumn="0" w:firstRowLastColumn="0" w:lastRowFirstColumn="0" w:lastRowLastColumn="0"/>
-              <w:rPr>
-                <w:b/>
-              </w:rPr>
-            </w:pPr>
-            <w:r>
-              <w:rPr>
-                <w:b/>
-              </w:rPr>
-              <w:t>final date</w:t>
-            </w:r>
-          </w:p>
-        </w:tc>
-      </w:tr>
-      <w:tr>
-        <w:trPr>
-          <w:cnfStyle w:val="000000100000" w:firstRow="0" w:lastRow="0" w:firstColumn="0" w:lastColumn="0" w:oddVBand="0" w:evenVBand="0" w:oddHBand="1" w:evenHBand="0" w:firstRowFirstColumn="0" w:firstRowLastColumn="0" w:lastRowFirstColumn="0" w:lastRowLastColumn="0"/>
-          <w:trHeight w:val="287"/>
-        </w:trPr>
-        <w:tc>
-          <w:tcPr>
-            <w:cnfStyle w:val="001000000000" w:firstRow="0" w:lastRow="0" w:firstColumn="1" w:lastColumn="0" w:oddVBand="0" w:evenVBand="0" w:oddHBand="0" w:evenHBand="0" w:firstRowFirstColumn="0" w:firstRowLastColumn="0" w:lastRowFirstColumn="0" w:lastRowLastColumn="0"/>
-            <w:tcW w:w="5423" w:type="dxa"/>
-          </w:tcPr>
-          <w:p>
-            <w:pPr>
-              <w:pStyle w:val="Table"/>
-              <w:rPr>
-                <w:b/>
-              </w:rPr>
-            </w:pPr>
-            <w:r>
-              <w:rPr>
-                <w:b/>
-              </w:rPr>
-              <w:t xml:space="preserve">Research </w:t>
-            </w:r>
-          </w:p>
-          <w:p>
-            <w:pPr>
-              <w:pStyle w:val="Table"/>
-              <w:rPr>
-                <w:b/>
-              </w:rPr>
-            </w:pPr>
-          </w:p>
-        </w:tc>
-        <w:tc>
-          <w:tcPr>
-            <w:tcW w:w="1858" w:type="dxa"/>
-          </w:tcPr>
-          <w:p>
-            <w:pPr>
-              <w:pStyle w:val="Table"/>
-              <w:cnfStyle w:val="000000100000" w:firstRow="0" w:lastRow="0" w:firstColumn="0" w:lastColumn="0" w:oddVBand="0" w:evenVBand="0" w:oddHBand="1" w:evenHBand="0" w:firstRowFirstColumn="0" w:firstRowLastColumn="0" w:lastRowFirstColumn="0" w:lastRowLastColumn="0"/>
-            </w:pPr>
-            <w:r>
-              <w:t>1 week</w:t>
-            </w:r>
-          </w:p>
-          <w:p>
-            <w:pPr>
-              <w:pStyle w:val="Table"/>
-              <w:cnfStyle w:val="000000100000" w:firstRow="0" w:lastRow="0" w:firstColumn="0" w:lastColumn="0" w:oddVBand="0" w:evenVBand="0" w:oddHBand="1" w:evenHBand="0" w:firstRowFirstColumn="0" w:firstRowLastColumn="0" w:lastRowFirstColumn="0" w:lastRowLastColumn="0"/>
-            </w:pPr>
-          </w:p>
-        </w:tc>
-        <w:tc>
-          <w:tcPr>
-            <w:tcW w:w="1081" w:type="dxa"/>
-          </w:tcPr>
-          <w:p>
-            <w:pPr>
-              <w:pStyle w:val="Table"/>
-              <w:cnfStyle w:val="000000100000" w:firstRow="0" w:lastRow="0" w:firstColumn="0" w:lastColumn="0" w:oddVBand="0" w:evenVBand="0" w:oddHBand="1" w:evenHBand="0" w:firstRowFirstColumn="0" w:firstRowLastColumn="0" w:lastRowFirstColumn="0" w:lastRowLastColumn="0"/>
-            </w:pPr>
-            <w:r>
-              <w:t>Sept 3</w:t>
-            </w:r>
-          </w:p>
-        </w:tc>
-        <w:tc>
-          <w:tcPr>
-            <w:tcW w:w="998" w:type="dxa"/>
-          </w:tcPr>
-          <w:p>
-            <w:pPr>
-              <w:pStyle w:val="Table"/>
-              <w:cnfStyle w:val="000000100000" w:firstRow="0" w:lastRow="0" w:firstColumn="0" w:lastColumn="0" w:oddVBand="0" w:evenVBand="0" w:oddHBand="1" w:evenHBand="0" w:firstRowFirstColumn="0" w:firstRowLastColumn="0" w:lastRowFirstColumn="0" w:lastRowLastColumn="0"/>
-            </w:pPr>
-            <w:r>
-              <w:t>Sept 2</w:t>
-            </w:r>
-          </w:p>
-        </w:tc>
-      </w:tr>
-      <w:tr>
-        <w:tc>
-          <w:tcPr>
-            <w:cnfStyle w:val="001000000000" w:firstRow="0" w:lastRow="0" w:firstColumn="1" w:lastColumn="0" w:oddVBand="0" w:evenVBand="0" w:oddHBand="0" w:evenHBand="0" w:firstRowFirstColumn="0" w:firstRowLastColumn="0" w:lastRowFirstColumn="0" w:lastRowLastColumn="0"/>
-            <w:tcW w:w="5423" w:type="dxa"/>
-          </w:tcPr>
-          <w:p>
-            <w:pPr>
-              <w:pStyle w:val="Table"/>
-              <w:rPr>
-                <w:b/>
-              </w:rPr>
-            </w:pPr>
-            <w:r>
-              <w:rPr>
-                <w:b/>
-              </w:rPr>
-              <w:t>Identify all functional Requirements</w:t>
-            </w:r>
-          </w:p>
-          <w:p>
-            <w:pPr>
-              <w:pStyle w:val="Table"/>
-              <w:rPr>
-                <w:b/>
-              </w:rPr>
-            </w:pPr>
-          </w:p>
-        </w:tc>
-        <w:tc>
-          <w:tcPr>
-            <w:tcW w:w="1858" w:type="dxa"/>
-          </w:tcPr>
-          <w:p>
-            <w:pPr>
-              <w:pStyle w:val="Table"/>
-              <w:cnfStyle w:val="000000000000" w:firstRow="0" w:lastRow="0" w:firstColumn="0" w:lastColumn="0" w:oddVBand="0" w:evenVBand="0" w:oddHBand="0" w:evenHBand="0" w:firstRowFirstColumn="0" w:firstRowLastColumn="0" w:lastRowFirstColumn="0" w:lastRowLastColumn="0"/>
-            </w:pPr>
-            <w:r>
-              <w:t>2 days</w:t>
-            </w:r>
-          </w:p>
-        </w:tc>
-        <w:tc>
-          <w:tcPr>
-            <w:tcW w:w="1081" w:type="dxa"/>
-          </w:tcPr>
-          <w:p>
-            <w:pPr>
-              <w:pStyle w:val="Table"/>
-              <w:cnfStyle w:val="000000000000" w:firstRow="0" w:lastRow="0" w:firstColumn="0" w:lastColumn="0" w:oddVBand="0" w:evenVBand="0" w:oddHBand="0" w:evenHBand="0" w:firstRowFirstColumn="0" w:firstRowLastColumn="0" w:lastRowFirstColumn="0" w:lastRowLastColumn="0"/>
-            </w:pPr>
-            <w:r>
-              <w:t>Sept 3</w:t>
-            </w:r>
-          </w:p>
-        </w:tc>
-        <w:tc>
-          <w:tcPr>
-            <w:tcW w:w="998" w:type="dxa"/>
-          </w:tcPr>
-          <w:p>
-            <w:pPr>
-              <w:pStyle w:val="Table"/>
-              <w:cnfStyle w:val="000000000000" w:firstRow="0" w:lastRow="0" w:firstColumn="0" w:lastColumn="0" w:oddVBand="0" w:evenVBand="0" w:oddHBand="0" w:evenHBand="0" w:firstRowFirstColumn="0" w:firstRowLastColumn="0" w:lastRowFirstColumn="0" w:lastRowLastColumn="0"/>
-            </w:pPr>
-            <w:r>
-              <w:t>Sept 2</w:t>
-            </w:r>
-          </w:p>
-        </w:tc>
-      </w:tr>
-      <w:tr>
-        <w:trPr>
-          <w:cnfStyle w:val="000000100000" w:firstRow="0" w:lastRow="0" w:firstColumn="0" w:lastColumn="0" w:oddVBand="0" w:evenVBand="0" w:oddHBand="1" w:evenHBand="0" w:firstRowFirstColumn="0" w:firstRowLastColumn="0" w:lastRowFirstColumn="0" w:lastRowLastColumn="0"/>
-        </w:trPr>
-        <w:tc>
-          <w:tcPr>
-            <w:cnfStyle w:val="001000000000" w:firstRow="0" w:lastRow="0" w:firstColumn="1" w:lastColumn="0" w:oddVBand="0" w:evenVBand="0" w:oddHBand="0" w:evenHBand="0" w:firstRowFirstColumn="0" w:firstRowLastColumn="0" w:lastRowFirstColumn="0" w:lastRowLastColumn="0"/>
-            <w:tcW w:w="5423" w:type="dxa"/>
-          </w:tcPr>
-          <w:p>
-            <w:pPr>
-              <w:pStyle w:val="Table"/>
-              <w:rPr>
-                <w:b/>
-              </w:rPr>
-            </w:pPr>
-            <w:r>
-              <w:rPr>
-                <w:b/>
-              </w:rPr>
-              <w:t>Create Structure for ER Diagram including a user interface</w:t>
-            </w:r>
-          </w:p>
-          <w:p>
-            <w:pPr>
-              <w:pStyle w:val="Table"/>
-              <w:rPr>
-                <w:b/>
-              </w:rPr>
-            </w:pPr>
-          </w:p>
-        </w:tc>
-        <w:tc>
-          <w:tcPr>
-            <w:tcW w:w="1858" w:type="dxa"/>
-          </w:tcPr>
-          <w:p>
-            <w:pPr>
-              <w:pStyle w:val="Table"/>
-              <w:cnfStyle w:val="000000100000" w:firstRow="0" w:lastRow="0" w:firstColumn="0" w:lastColumn="0" w:oddVBand="0" w:evenVBand="0" w:oddHBand="1" w:evenHBand="0" w:firstRowFirstColumn="0" w:firstRowLastColumn="0" w:lastRowFirstColumn="0" w:lastRowLastColumn="0"/>
-            </w:pPr>
-            <w:r>
-              <w:t>3 weeks</w:t>
-            </w:r>
-          </w:p>
-        </w:tc>
-        <w:tc>
-          <w:tcPr>
-            <w:tcW w:w="1081" w:type="dxa"/>
-          </w:tcPr>
-          <w:p>
-            <w:pPr>
-              <w:pStyle w:val="Table"/>
-              <w:cnfStyle w:val="000000100000" w:firstRow="0" w:lastRow="0" w:firstColumn="0" w:lastColumn="0" w:oddVBand="0" w:evenVBand="0" w:oddHBand="1" w:evenHBand="0" w:firstRowFirstColumn="0" w:firstRowLastColumn="0" w:lastRowFirstColumn="0" w:lastRowLastColumn="0"/>
-            </w:pPr>
-            <w:r>
-              <w:t>Sept 30</w:t>
-            </w:r>
-          </w:p>
-          <w:p>
-            <w:pPr>
-              <w:pStyle w:val="Table"/>
-              <w:cnfStyle w:val="000000100000" w:firstRow="0" w:lastRow="0" w:firstColumn="0" w:lastColumn="0" w:oddVBand="0" w:evenVBand="0" w:oddHBand="1" w:evenHBand="0" w:firstRowFirstColumn="0" w:firstRowLastColumn="0" w:lastRowFirstColumn="0" w:lastRowLastColumn="0"/>
-            </w:pPr>
-          </w:p>
-        </w:tc>
-        <w:tc>
-          <w:tcPr>
-            <w:tcW w:w="998" w:type="dxa"/>
-          </w:tcPr>
-          <w:p>
-            <w:pPr>
-              <w:pStyle w:val="Table"/>
-              <w:cnfStyle w:val="000000100000" w:firstRow="0" w:lastRow="0" w:firstColumn="0" w:lastColumn="0" w:oddVBand="0" w:evenVBand="0" w:oddHBand="1" w:evenHBand="0" w:firstRowFirstColumn="0" w:firstRowLastColumn="0" w:lastRowFirstColumn="0" w:lastRowLastColumn="0"/>
-            </w:pPr>
-            <w:r>
-              <w:t>Sept 20</w:t>
-            </w:r>
-          </w:p>
-        </w:tc>
-      </w:tr>
-      <w:tr>
-        <w:tc>
-          <w:tcPr>
-            <w:cnfStyle w:val="001000000000" w:firstRow="0" w:lastRow="0" w:firstColumn="1" w:lastColumn="0" w:oddVBand="0" w:evenVBand="0" w:oddHBand="0" w:evenHBand="0" w:firstRowFirstColumn="0" w:firstRowLastColumn="0" w:lastRowFirstColumn="0" w:lastRowLastColumn="0"/>
-            <w:tcW w:w="5423" w:type="dxa"/>
-          </w:tcPr>
-          <w:p>
-            <w:pPr>
-              <w:pStyle w:val="Table"/>
-              <w:rPr>
-                <w:b/>
-              </w:rPr>
-            </w:pPr>
-            <w:r>
-              <w:rPr>
-                <w:b/>
-              </w:rPr>
-              <w:t xml:space="preserve">Create structure + objects for Functional dependencies </w:t>
-            </w:r>
-          </w:p>
-          <w:p>
-            <w:pPr>
-              <w:pStyle w:val="Table"/>
-              <w:rPr>
-                <w:b/>
-              </w:rPr>
-            </w:pPr>
-          </w:p>
-        </w:tc>
-        <w:tc>
-          <w:tcPr>
-            <w:tcW w:w="1858" w:type="dxa"/>
-          </w:tcPr>
-          <w:p>
-            <w:pPr>
-              <w:pStyle w:val="Table"/>
-              <w:cnfStyle w:val="000000000000" w:firstRow="0" w:lastRow="0" w:firstColumn="0" w:lastColumn="0" w:oddVBand="0" w:evenVBand="0" w:oddHBand="0" w:evenHBand="0" w:firstRowFirstColumn="0" w:firstRowLastColumn="0" w:lastRowFirstColumn="0" w:lastRowLastColumn="0"/>
-            </w:pPr>
-            <w:r>
-              <w:t>1 week</w:t>
-            </w:r>
-          </w:p>
-        </w:tc>
-        <w:tc>
-          <w:tcPr>
-            <w:tcW w:w="1081" w:type="dxa"/>
-          </w:tcPr>
-          <w:p>
-            <w:pPr>
-              <w:pStyle w:val="Table"/>
-              <w:cnfStyle w:val="000000000000" w:firstRow="0" w:lastRow="0" w:firstColumn="0" w:lastColumn="0" w:oddVBand="0" w:evenVBand="0" w:oddHBand="0" w:evenHBand="0" w:firstRowFirstColumn="0" w:firstRowLastColumn="0" w:lastRowFirstColumn="0" w:lastRowLastColumn="0"/>
-            </w:pPr>
-            <w:r>
-              <w:t>Oct 10</w:t>
-            </w:r>
-          </w:p>
-        </w:tc>
-        <w:tc>
-          <w:tcPr>
-            <w:tcW w:w="998" w:type="dxa"/>
-          </w:tcPr>
-          <w:p>
-            <w:pPr>
-              <w:pStyle w:val="Table"/>
-              <w:cnfStyle w:val="000000000000" w:firstRow="0" w:lastRow="0" w:firstColumn="0" w:lastColumn="0" w:oddVBand="0" w:evenVBand="0" w:oddHBand="0" w:evenHBand="0" w:firstRowFirstColumn="0" w:firstRowLastColumn="0" w:lastRowFirstColumn="0" w:lastRowLastColumn="0"/>
-            </w:pPr>
-            <w:r>
-              <w:t>Oct 5</w:t>
-            </w:r>
-          </w:p>
-        </w:tc>
-      </w:tr>
-      <w:tr>
-        <w:trPr>
-          <w:cnfStyle w:val="000000100000" w:firstRow="0" w:lastRow="0" w:firstColumn="0" w:lastColumn="0" w:oddVBand="0" w:evenVBand="0" w:oddHBand="1" w:evenHBand="0" w:firstRowFirstColumn="0" w:firstRowLastColumn="0" w:lastRowFirstColumn="0" w:lastRowLastColumn="0"/>
-        </w:trPr>
-        <w:tc>
-          <w:tcPr>
-            <w:cnfStyle w:val="001000000000" w:firstRow="0" w:lastRow="0" w:firstColumn="1" w:lastColumn="0" w:oddVBand="0" w:evenVBand="0" w:oddHBand="0" w:evenHBand="0" w:firstRowFirstColumn="0" w:firstRowLastColumn="0" w:lastRowFirstColumn="0" w:lastRowLastColumn="0"/>
-            <w:tcW w:w="5423" w:type="dxa"/>
-          </w:tcPr>
-          <w:p>
-            <w:pPr>
-              <w:pStyle w:val="Table"/>
-              <w:rPr>
-                <w:b/>
-              </w:rPr>
-            </w:pPr>
-            <w:r>
-              <w:rPr>
-                <w:b/>
-              </w:rPr>
-              <w:t>write + Submit Mid-term Report</w:t>
-            </w:r>
-          </w:p>
-          <w:p>
-            <w:pPr>
-              <w:pStyle w:val="Table"/>
-              <w:rPr>
-                <w:b/>
-              </w:rPr>
-            </w:pPr>
-          </w:p>
-        </w:tc>
-        <w:tc>
-          <w:tcPr>
-            <w:tcW w:w="1858" w:type="dxa"/>
-          </w:tcPr>
-          <w:p>
-            <w:pPr>
-              <w:pStyle w:val="Table"/>
-              <w:cnfStyle w:val="000000100000" w:firstRow="0" w:lastRow="0" w:firstColumn="0" w:lastColumn="0" w:oddVBand="0" w:evenVBand="0" w:oddHBand="1" w:evenHBand="0" w:firstRowFirstColumn="0" w:firstRowLastColumn="0" w:lastRowFirstColumn="0" w:lastRowLastColumn="0"/>
-            </w:pPr>
-            <w:r>
-              <w:t>1 weeks</w:t>
-            </w:r>
-          </w:p>
-        </w:tc>
-        <w:tc>
-          <w:tcPr>
-            <w:tcW w:w="1081" w:type="dxa"/>
-          </w:tcPr>
-          <w:p>
-            <w:pPr>
-              <w:pStyle w:val="Table"/>
-              <w:cnfStyle w:val="000000100000" w:firstRow="0" w:lastRow="0" w:firstColumn="0" w:lastColumn="0" w:oddVBand="0" w:evenVBand="0" w:oddHBand="1" w:evenHBand="0" w:firstRowFirstColumn="0" w:firstRowLastColumn="0" w:lastRowFirstColumn="0" w:lastRowLastColumn="0"/>
-            </w:pPr>
-            <w:r>
-              <w:t xml:space="preserve">Oct 30 </w:t>
-            </w:r>
-          </w:p>
-        </w:tc>
-        <w:tc>
-          <w:tcPr>
-            <w:tcW w:w="998" w:type="dxa"/>
-          </w:tcPr>
-          <w:p>
-            <w:pPr>
-              <w:pStyle w:val="Table"/>
-              <w:cnfStyle w:val="000000100000" w:firstRow="0" w:lastRow="0" w:firstColumn="0" w:lastColumn="0" w:oddVBand="0" w:evenVBand="0" w:oddHBand="1" w:evenHBand="0" w:firstRowFirstColumn="0" w:firstRowLastColumn="0" w:lastRowFirstColumn="0" w:lastRowLastColumn="0"/>
-            </w:pPr>
-            <w:r>
-              <w:t xml:space="preserve">Oct 30 </w:t>
-            </w:r>
-          </w:p>
-        </w:tc>
-      </w:tr>
-      <w:tr>
-        <w:tc>
-          <w:tcPr>
-            <w:cnfStyle w:val="001000000000" w:firstRow="0" w:lastRow="0" w:firstColumn="1" w:lastColumn="0" w:oddVBand="0" w:evenVBand="0" w:oddHBand="0" w:evenHBand="0" w:firstRowFirstColumn="0" w:firstRowLastColumn="0" w:lastRowFirstColumn="0" w:lastRowLastColumn="0"/>
-            <w:tcW w:w="5423" w:type="dxa"/>
-          </w:tcPr>
-          <w:p>
-            <w:pPr>
-              <w:pStyle w:val="Table"/>
-              <w:rPr>
-                <w:b/>
-              </w:rPr>
-            </w:pPr>
-            <w:r>
-              <w:rPr>
-                <w:b/>
-              </w:rPr>
-              <w:t>Add complex Rel</w:t>
-            </w:r>
-            <w:r>
-              <w:rPr>
-                <w:b/>
-              </w:rPr>
-              <w:t>ationships</w:t>
-            </w:r>
-          </w:p>
-          <w:p>
-            <w:pPr>
-              <w:pStyle w:val="Table"/>
-              <w:rPr>
-                <w:b/>
-              </w:rPr>
-            </w:pPr>
-            <w:r>
-              <w:rPr>
-                <w:b/>
-              </w:rPr>
-              <w:t xml:space="preserve"> </w:t>
-            </w:r>
-          </w:p>
-        </w:tc>
-        <w:tc>
-          <w:tcPr>
-            <w:tcW w:w="1858" w:type="dxa"/>
-          </w:tcPr>
-          <w:p>
-            <w:pPr>
-              <w:pStyle w:val="Table"/>
-              <w:cnfStyle w:val="000000000000" w:firstRow="0" w:lastRow="0" w:firstColumn="0" w:lastColumn="0" w:oddVBand="0" w:evenVBand="0" w:oddHBand="0" w:evenHBand="0" w:firstRowFirstColumn="0" w:firstRowLastColumn="0" w:lastRowFirstColumn="0" w:lastRowLastColumn="0"/>
-            </w:pPr>
-            <w:r>
-              <w:t xml:space="preserve">1 week </w:t>
-            </w:r>
-          </w:p>
-        </w:tc>
-        <w:tc>
-          <w:tcPr>
-            <w:tcW w:w="1081" w:type="dxa"/>
-          </w:tcPr>
-          <w:p>
-            <w:pPr>
-              <w:pStyle w:val="Table"/>
-              <w:cnfStyle w:val="000000000000" w:firstRow="0" w:lastRow="0" w:firstColumn="0" w:lastColumn="0" w:oddVBand="0" w:evenVBand="0" w:oddHBand="0" w:evenHBand="0" w:firstRowFirstColumn="0" w:firstRowLastColumn="0" w:lastRowFirstColumn="0" w:lastRowLastColumn="0"/>
-            </w:pPr>
-            <w:r>
-              <w:t xml:space="preserve">Nov 10 </w:t>
-            </w:r>
-          </w:p>
-        </w:tc>
-        <w:tc>
-          <w:tcPr>
-            <w:tcW w:w="998" w:type="dxa"/>
-          </w:tcPr>
-          <w:p>
-            <w:pPr>
-              <w:pStyle w:val="Table"/>
-              <w:cnfStyle w:val="000000000000" w:firstRow="0" w:lastRow="0" w:firstColumn="0" w:lastColumn="0" w:oddVBand="0" w:evenVBand="0" w:oddHBand="0" w:evenHBand="0" w:firstRowFirstColumn="0" w:firstRowLastColumn="0" w:lastRowFirstColumn="0" w:lastRowLastColumn="0"/>
-            </w:pPr>
-            <w:r>
-              <w:t>Nov 8</w:t>
-            </w:r>
-          </w:p>
-        </w:tc>
-      </w:tr>
-      <w:tr>
-        <w:trPr>
-          <w:cnfStyle w:val="000000100000" w:firstRow="0" w:lastRow="0" w:firstColumn="0" w:lastColumn="0" w:oddVBand="0" w:evenVBand="0" w:oddHBand="1" w:evenHBand="0" w:firstRowFirstColumn="0" w:firstRowLastColumn="0" w:lastRowFirstColumn="0" w:lastRowLastColumn="0"/>
-        </w:trPr>
-        <w:tc>
-          <w:tcPr>
-            <w:cnfStyle w:val="001000000000" w:firstRow="0" w:lastRow="0" w:firstColumn="1" w:lastColumn="0" w:oddVBand="0" w:evenVBand="0" w:oddHBand="0" w:evenHBand="0" w:firstRowFirstColumn="0" w:firstRowLastColumn="0" w:lastRowFirstColumn="0" w:lastRowLastColumn="0"/>
-            <w:tcW w:w="5423" w:type="dxa"/>
-          </w:tcPr>
-          <w:p>
-            <w:pPr>
-              <w:pStyle w:val="Table"/>
-              <w:rPr>
-                <w:b/>
-              </w:rPr>
-            </w:pPr>
-            <w:r>
-              <w:rPr>
-                <w:b/>
-              </w:rPr>
-              <w:t>Apply rules to convert ER to FD</w:t>
-            </w:r>
-            <w:r>
-              <w:rPr>
-                <w:b/>
-              </w:rPr>
-              <w:t xml:space="preserve"> for complex relationships </w:t>
-            </w:r>
-          </w:p>
-          <w:p>
-            <w:pPr>
-              <w:pStyle w:val="Table"/>
-              <w:rPr>
-                <w:b/>
-              </w:rPr>
-            </w:pPr>
-          </w:p>
-        </w:tc>
-        <w:tc>
-          <w:tcPr>
-            <w:tcW w:w="1858" w:type="dxa"/>
-          </w:tcPr>
-          <w:p>
-            <w:pPr>
-              <w:pStyle w:val="Table"/>
-              <w:cnfStyle w:val="000000100000" w:firstRow="0" w:lastRow="0" w:firstColumn="0" w:lastColumn="0" w:oddVBand="0" w:evenVBand="0" w:oddHBand="1" w:evenHBand="0" w:firstRowFirstColumn="0" w:firstRowLastColumn="0" w:lastRowFirstColumn="0" w:lastRowLastColumn="0"/>
-            </w:pPr>
-            <w:r>
-              <w:t xml:space="preserve">3 weeks </w:t>
-            </w:r>
-          </w:p>
-        </w:tc>
-        <w:tc>
-          <w:tcPr>
-            <w:tcW w:w="1081" w:type="dxa"/>
-          </w:tcPr>
-          <w:p>
-            <w:pPr>
-              <w:pStyle w:val="Table"/>
-              <w:cnfStyle w:val="000000100000" w:firstRow="0" w:lastRow="0" w:firstColumn="0" w:lastColumn="0" w:oddVBand="0" w:evenVBand="0" w:oddHBand="1" w:evenHBand="0" w:firstRowFirstColumn="0" w:firstRowLastColumn="0" w:lastRowFirstColumn="0" w:lastRowLastColumn="0"/>
-            </w:pPr>
-            <w:r>
-              <w:t>Nov 10</w:t>
-            </w:r>
-          </w:p>
-          <w:p>
-            <w:pPr>
-              <w:pStyle w:val="Table"/>
-              <w:cnfStyle w:val="000000100000" w:firstRow="0" w:lastRow="0" w:firstColumn="0" w:lastColumn="0" w:oddVBand="0" w:evenVBand="0" w:oddHBand="1" w:evenHBand="0" w:firstRowFirstColumn="0" w:firstRowLastColumn="0" w:lastRowFirstColumn="0" w:lastRowLastColumn="0"/>
-            </w:pPr>
-          </w:p>
-        </w:tc>
-        <w:tc>
-          <w:tcPr>
-            <w:tcW w:w="998" w:type="dxa"/>
-          </w:tcPr>
-          <w:p>
-            <w:pPr>
-              <w:pStyle w:val="Table"/>
-              <w:cnfStyle w:val="000000100000" w:firstRow="0" w:lastRow="0" w:firstColumn="0" w:lastColumn="0" w:oddVBand="0" w:evenVBand="0" w:oddHBand="1" w:evenHBand="0" w:firstRowFirstColumn="0" w:firstRowLastColumn="0" w:lastRowFirstColumn="0" w:lastRowLastColumn="0"/>
-            </w:pPr>
-            <w:r>
-              <w:t>Nov 14</w:t>
-            </w:r>
-          </w:p>
-        </w:tc>
-      </w:tr>
-      <w:tr>
-        <w:tc>
-          <w:tcPr>
-            <w:cnfStyle w:val="001000000000" w:firstRow="0" w:lastRow="0" w:firstColumn="1" w:lastColumn="0" w:oddVBand="0" w:evenVBand="0" w:oddHBand="0" w:evenHBand="0" w:firstRowFirstColumn="0" w:firstRowLastColumn="0" w:lastRowFirstColumn="0" w:lastRowLastColumn="0"/>
-            <w:tcW w:w="5423" w:type="dxa"/>
-          </w:tcPr>
-          <w:p>
-            <w:pPr>
-              <w:pStyle w:val="Table"/>
-              <w:rPr>
-                <w:b/>
-              </w:rPr>
-            </w:pPr>
-            <w:r>
-              <w:rPr>
-                <w:b/>
-              </w:rPr>
-              <w:t xml:space="preserve">Implement provided program for FD to DB </w:t>
-            </w:r>
-          </w:p>
-          <w:p>
-            <w:pPr>
-              <w:pStyle w:val="Table"/>
-              <w:rPr>
-                <w:b/>
-              </w:rPr>
-            </w:pPr>
-          </w:p>
-        </w:tc>
-        <w:tc>
-          <w:tcPr>
-            <w:tcW w:w="1858" w:type="dxa"/>
-          </w:tcPr>
-          <w:p>
-            <w:pPr>
-              <w:pStyle w:val="Table"/>
-              <w:cnfStyle w:val="000000000000" w:firstRow="0" w:lastRow="0" w:firstColumn="0" w:lastColumn="0" w:oddVBand="0" w:evenVBand="0" w:oddHBand="0" w:evenHBand="0" w:firstRowFirstColumn="0" w:firstRowLastColumn="0" w:lastRowFirstColumn="0" w:lastRowLastColumn="0"/>
-            </w:pPr>
-            <w:r>
-              <w:lastRenderedPageBreak/>
-              <w:t>1 week</w:t>
-            </w:r>
-          </w:p>
-        </w:tc>
-        <w:tc>
-          <w:tcPr>
-            <w:tcW w:w="1081" w:type="dxa"/>
-          </w:tcPr>
-          <w:p>
-            <w:pPr>
-              <w:pStyle w:val="Table"/>
-              <w:cnfStyle w:val="000000000000" w:firstRow="0" w:lastRow="0" w:firstColumn="0" w:lastColumn="0" w:oddVBand="0" w:evenVBand="0" w:oddHBand="0" w:evenHBand="0" w:firstRowFirstColumn="0" w:firstRowLastColumn="0" w:lastRowFirstColumn="0" w:lastRowLastColumn="0"/>
-            </w:pPr>
-            <w:r>
-              <w:t>Dec 1</w:t>
-            </w:r>
-          </w:p>
-        </w:tc>
-        <w:tc>
-          <w:tcPr>
-            <w:tcW w:w="998" w:type="dxa"/>
-          </w:tcPr>
-          <w:p>
-            <w:pPr>
-              <w:pStyle w:val="Table"/>
-              <w:cnfStyle w:val="000000000000" w:firstRow="0" w:lastRow="0" w:firstColumn="0" w:lastColumn="0" w:oddVBand="0" w:evenVBand="0" w:oddHBand="0" w:evenHBand="0" w:firstRowFirstColumn="0" w:firstRowLastColumn="0" w:lastRowFirstColumn="0" w:lastRowLastColumn="0"/>
-            </w:pPr>
-            <w:r>
-              <w:t>Nov 20</w:t>
-            </w:r>
-          </w:p>
-        </w:tc>
-      </w:tr>
-      <w:tr>
-        <w:trPr>
-          <w:cnfStyle w:val="000000100000" w:firstRow="0" w:lastRow="0" w:firstColumn="0" w:lastColumn="0" w:oddVBand="0" w:evenVBand="0" w:oddHBand="1" w:evenHBand="0" w:firstRowFirstColumn="0" w:firstRowLastColumn="0" w:lastRowFirstColumn="0" w:lastRowLastColumn="0"/>
-        </w:trPr>
-        <w:tc>
-          <w:tcPr>
-            <w:cnfStyle w:val="001000000000" w:firstRow="0" w:lastRow="0" w:firstColumn="1" w:lastColumn="0" w:oddVBand="0" w:evenVBand="0" w:oddHBand="0" w:evenHBand="0" w:firstRowFirstColumn="0" w:firstRowLastColumn="0" w:lastRowFirstColumn="0" w:lastRowLastColumn="0"/>
-            <w:tcW w:w="5423" w:type="dxa"/>
-          </w:tcPr>
-          <w:p>
-            <w:pPr>
-              <w:pStyle w:val="Table"/>
-              <w:rPr>
-                <w:b/>
-              </w:rPr>
-            </w:pPr>
-            <w:r>
-              <w:rPr>
-                <w:b/>
-              </w:rPr>
-              <w:t>Write + Submit First Draft report</w:t>
-            </w:r>
-          </w:p>
-          <w:p>
-            <w:pPr>
-              <w:pStyle w:val="Table"/>
-              <w:rPr>
-                <w:b/>
-              </w:rPr>
-            </w:pPr>
-          </w:p>
-        </w:tc>
-        <w:tc>
-          <w:tcPr>
-            <w:tcW w:w="1858" w:type="dxa"/>
-          </w:tcPr>
-          <w:p>
-            <w:pPr>
-              <w:pStyle w:val="Table"/>
-              <w:cnfStyle w:val="000000100000" w:firstRow="0" w:lastRow="0" w:firstColumn="0" w:lastColumn="0" w:oddVBand="0" w:evenVBand="0" w:oddHBand="1" w:evenHBand="0" w:firstRowFirstColumn="0" w:firstRowLastColumn="0" w:lastRowFirstColumn="0" w:lastRowLastColumn="0"/>
-            </w:pPr>
-            <w:r>
-              <w:t>2 weeks</w:t>
-            </w:r>
-          </w:p>
-        </w:tc>
-        <w:tc>
-          <w:tcPr>
-            <w:tcW w:w="1081" w:type="dxa"/>
-          </w:tcPr>
-          <w:p>
-            <w:pPr>
-              <w:pStyle w:val="Table"/>
-              <w:cnfStyle w:val="000000100000" w:firstRow="0" w:lastRow="0" w:firstColumn="0" w:lastColumn="0" w:oddVBand="0" w:evenVBand="0" w:oddHBand="1" w:evenHBand="0" w:firstRowFirstColumn="0" w:firstRowLastColumn="0" w:lastRowFirstColumn="0" w:lastRowLastColumn="0"/>
-            </w:pPr>
-            <w:r>
-              <w:t>Dec 1</w:t>
-            </w:r>
-          </w:p>
-        </w:tc>
-        <w:tc>
-          <w:tcPr>
-            <w:tcW w:w="998" w:type="dxa"/>
-          </w:tcPr>
-          <w:p>
-            <w:pPr>
-              <w:pStyle w:val="Table"/>
-              <w:cnfStyle w:val="000000100000" w:firstRow="0" w:lastRow="0" w:firstColumn="0" w:lastColumn="0" w:oddVBand="0" w:evenVBand="0" w:oddHBand="1" w:evenHBand="0" w:firstRowFirstColumn="0" w:firstRowLastColumn="0" w:lastRowFirstColumn="0" w:lastRowLastColumn="0"/>
-            </w:pPr>
-          </w:p>
-        </w:tc>
-      </w:tr>
-      <w:tr>
-        <w:trPr>
-          <w:trHeight w:val="243"/>
-        </w:trPr>
-        <w:tc>
-          <w:tcPr>
-            <w:cnfStyle w:val="001000000000" w:firstRow="0" w:lastRow="0" w:firstColumn="1" w:lastColumn="0" w:oddVBand="0" w:evenVBand="0" w:oddHBand="0" w:evenHBand="0" w:firstRowFirstColumn="0" w:firstRowLastColumn="0" w:lastRowFirstColumn="0" w:lastRowLastColumn="0"/>
-            <w:tcW w:w="5423" w:type="dxa"/>
-          </w:tcPr>
-          <w:p>
-            <w:pPr>
-              <w:pStyle w:val="Table"/>
-              <w:rPr>
-                <w:b/>
-              </w:rPr>
-            </w:pPr>
-            <w:r>
-              <w:rPr>
-                <w:b/>
-              </w:rPr>
-              <w:t>Testing and review</w:t>
-            </w:r>
-          </w:p>
-          <w:p>
-            <w:pPr>
-              <w:pStyle w:val="Table"/>
-              <w:rPr>
-                <w:b/>
-              </w:rPr>
-            </w:pPr>
-          </w:p>
-        </w:tc>
-        <w:tc>
-          <w:tcPr>
-            <w:tcW w:w="1858" w:type="dxa"/>
-          </w:tcPr>
-          <w:p>
-            <w:pPr>
-              <w:pStyle w:val="Table"/>
-              <w:cnfStyle w:val="000000000000" w:firstRow="0" w:lastRow="0" w:firstColumn="0" w:lastColumn="0" w:oddVBand="0" w:evenVBand="0" w:oddHBand="0" w:evenHBand="0" w:firstRowFirstColumn="0" w:firstRowLastColumn="0" w:lastRowFirstColumn="0" w:lastRowLastColumn="0"/>
-            </w:pPr>
-            <w:r>
-              <w:t>On going</w:t>
-            </w:r>
-          </w:p>
-        </w:tc>
-        <w:tc>
-          <w:tcPr>
-            <w:tcW w:w="1081" w:type="dxa"/>
-          </w:tcPr>
-          <w:p>
-            <w:pPr>
-              <w:pStyle w:val="Table"/>
-              <w:cnfStyle w:val="000000000000" w:firstRow="0" w:lastRow="0" w:firstColumn="0" w:lastColumn="0" w:oddVBand="0" w:evenVBand="0" w:oddHBand="0" w:evenHBand="0" w:firstRowFirstColumn="0" w:firstRowLastColumn="0" w:lastRowFirstColumn="0" w:lastRowLastColumn="0"/>
-            </w:pPr>
-            <w:r>
-              <w:t>Dec 14</w:t>
-            </w:r>
-          </w:p>
-        </w:tc>
-        <w:tc>
-          <w:tcPr>
-            <w:tcW w:w="998" w:type="dxa"/>
-          </w:tcPr>
-          <w:p>
-            <w:pPr>
-              <w:pStyle w:val="Table"/>
-              <w:cnfStyle w:val="000000000000" w:firstRow="0" w:lastRow="0" w:firstColumn="0" w:lastColumn="0" w:oddVBand="0" w:evenVBand="0" w:oddHBand="0" w:evenHBand="0" w:firstRowFirstColumn="0" w:firstRowLastColumn="0" w:lastRowFirstColumn="0" w:lastRowLastColumn="0"/>
-            </w:pPr>
-          </w:p>
-        </w:tc>
-      </w:tr>
-      <w:tr>
-        <w:trPr>
-          <w:cnfStyle w:val="000000100000" w:firstRow="0" w:lastRow="0" w:firstColumn="0" w:lastColumn="0" w:oddVBand="0" w:evenVBand="0" w:oddHBand="1" w:evenHBand="0" w:firstRowFirstColumn="0" w:firstRowLastColumn="0" w:lastRowFirstColumn="0" w:lastRowLastColumn="0"/>
-          <w:trHeight w:val="80"/>
-        </w:trPr>
-        <w:tc>
-          <w:tcPr>
-            <w:cnfStyle w:val="001000000000" w:firstRow="0" w:lastRow="0" w:firstColumn="1" w:lastColumn="0" w:oddVBand="0" w:evenVBand="0" w:oddHBand="0" w:evenHBand="0" w:firstRowFirstColumn="0" w:firstRowLastColumn="0" w:lastRowFirstColumn="0" w:lastRowLastColumn="0"/>
-            <w:tcW w:w="5423" w:type="dxa"/>
-          </w:tcPr>
-          <w:p>
-            <w:pPr>
-              <w:pStyle w:val="Table"/>
-              <w:rPr>
-                <w:b/>
-              </w:rPr>
-            </w:pPr>
-            <w:r>
-              <w:rPr>
-                <w:b/>
-              </w:rPr>
-              <w:t xml:space="preserve">Submit Final Report </w:t>
-            </w:r>
-          </w:p>
-        </w:tc>
-        <w:tc>
-          <w:tcPr>
-            <w:tcW w:w="1858" w:type="dxa"/>
-          </w:tcPr>
-          <w:p>
-            <w:pPr>
-              <w:pStyle w:val="Table"/>
-              <w:cnfStyle w:val="000000100000" w:firstRow="0" w:lastRow="0" w:firstColumn="0" w:lastColumn="0" w:oddVBand="0" w:evenVBand="0" w:oddHBand="1" w:evenHBand="0" w:firstRowFirstColumn="0" w:firstRowLastColumn="0" w:lastRowFirstColumn="0" w:lastRowLastColumn="0"/>
-            </w:pPr>
-            <w:r>
-              <w:t>2 weeks</w:t>
-            </w:r>
-          </w:p>
-        </w:tc>
-        <w:tc>
-          <w:tcPr>
-            <w:tcW w:w="1081" w:type="dxa"/>
-          </w:tcPr>
-          <w:p>
-            <w:pPr>
-              <w:pStyle w:val="Table"/>
-              <w:cnfStyle w:val="000000100000" w:firstRow="0" w:lastRow="0" w:firstColumn="0" w:lastColumn="0" w:oddVBand="0" w:evenVBand="0" w:oddHBand="1" w:evenHBand="0" w:firstRowFirstColumn="0" w:firstRowLastColumn="0" w:lastRowFirstColumn="0" w:lastRowLastColumn="0"/>
-            </w:pPr>
-            <w:r>
-              <w:t xml:space="preserve">Dec 15 </w:t>
-            </w:r>
-          </w:p>
-        </w:tc>
-        <w:tc>
-          <w:tcPr>
-            <w:tcW w:w="998" w:type="dxa"/>
-          </w:tcPr>
-          <w:p>
-            <w:pPr>
-              <w:pStyle w:val="Table"/>
-              <w:cnfStyle w:val="000000100000" w:firstRow="0" w:lastRow="0" w:firstColumn="0" w:lastColumn="0" w:oddVBand="0" w:evenVBand="0" w:oddHBand="1" w:evenHBand="0" w:firstRowFirstColumn="0" w:firstRowLastColumn="0" w:lastRowFirstColumn="0" w:lastRowLastColumn="0"/>
-            </w:pPr>
-          </w:p>
-        </w:tc>
-      </w:tr>
-    </w:tbl>
-    <w:p>
-      <w:pPr>
-        <w:ind w:left="0" w:firstLine="0"/>
-      </w:pPr>
-    </w:p>
-    <w:p>
-      <w:pPr>
-        <w:pStyle w:val="Heading1"/>
-      </w:pPr>
-      <w:bookmarkStart w:id="7" w:name="_Toc499313210"/>
-      <w:r>
-        <w:t>Setup</w:t>
-      </w:r>
-      <w:bookmarkEnd w:id="7"/>
       <w:r>
         <w:t xml:space="preserve"> </w:t>
       </w:r>
@@ -5162,6 +4252,7 @@
         </w:numPr>
       </w:pPr>
       <w:r>
+        <w:lastRenderedPageBreak/>
         <w:t>(Only on Android 8.0 or higher) Select </w:t>
       </w:r>
       <w:r>
@@ -5252,11 +4343,11 @@
       <w:pPr>
         <w:pStyle w:val="Heading1"/>
       </w:pPr>
-      <w:bookmarkStart w:id="8" w:name="_Toc499313211"/>
+      <w:bookmarkStart w:id="5" w:name="_Toc499313211"/>
       <w:r>
         <w:t>Running the software</w:t>
       </w:r>
-      <w:bookmarkEnd w:id="8"/>
+      <w:bookmarkEnd w:id="5"/>
     </w:p>
     <w:p>
       <w:pPr>
@@ -5328,56 +4419,53 @@
         <w:pStyle w:val="Caption"/>
         <w:ind w:left="0" w:firstLine="0"/>
       </w:pPr>
-      <w:bookmarkStart w:id="9" w:name="_Toc499313238"/>
+      <w:bookmarkStart w:id="6" w:name="_Toc499313238"/>
       <w:r>
         <w:t xml:space="preserve">Figure </w:t>
       </w:r>
-      <w:r>
-        <w:fldChar w:fldCharType="begin"/>
-      </w:r>
-      <w:r>
-        <w:instrText xml:space="preserve"> SEQ Figure \* ARABIC </w:instrText>
-      </w:r>
-      <w:r>
-        <w:fldChar w:fldCharType="separate"/>
-      </w:r>
-      <w:r>
-        <w:rPr>
-          <w:noProof/>
-        </w:rPr>
-        <w:t>1</w:t>
-      </w:r>
-      <w:r>
-        <w:fldChar w:fldCharType="end"/>
-      </w:r>
+      <w:fldSimple w:instr=" SEQ Figure \* ARABIC ">
+        <w:r>
+          <w:rPr>
+            <w:noProof/>
+          </w:rPr>
+          <w:t>1</w:t>
+        </w:r>
+      </w:fldSimple>
       <w:r>
         <w:t xml:space="preserve"> Green Run Arrow</w:t>
       </w:r>
-      <w:bookmarkEnd w:id="9"/>
+      <w:bookmarkEnd w:id="6"/>
     </w:p>
     <w:p>
       <w:pPr>
-        <w:pStyle w:val="Heading1"/>
-      </w:pPr>
-      <w:bookmarkStart w:id="10" w:name="_Toc499313212"/>
-      <w:r>
-        <w:lastRenderedPageBreak/>
-        <w:t>Functional Requirements</w:t>
-      </w:r>
-      <w:bookmarkEnd w:id="10"/>
+        <w:ind w:left="0" w:firstLine="0"/>
+      </w:pPr>
     </w:p>
     <w:p>
       <w:pPr>
-        <w:ind w:left="0" w:firstLine="0"/>
-      </w:pPr>
-      <w:r>
-        <w:t>The following are the</w:t>
-      </w:r>
-      <w:r>
-        <w:t xml:space="preserve"> functional requirements </w:t>
-      </w:r>
-      <w:r>
-        <w:t xml:space="preserve">of the ER Mapper system.  Each functional requirement describes a set of behaviors that can be performed by the user and the system to create and map and normalize an ER diagram.  </w:t>
+        <w:pStyle w:val="Heading1"/>
+      </w:pPr>
+      <w:bookmarkStart w:id="7" w:name="_Toc499313209"/>
+      <w:r>
+        <w:t xml:space="preserve">Work </w:t>
+      </w:r>
+      <w:r>
+        <w:t>Schedule</w:t>
+      </w:r>
+      <w:bookmarkEnd w:id="7"/>
+    </w:p>
+    <w:p>
+      <w:pPr>
+        <w:ind w:left="0"/>
+        <w:rPr>
+          <w:shd w:val="clear" w:color="auto" w:fill="FFFFFF"/>
+        </w:rPr>
+      </w:pPr>
+      <w:r>
+        <w:rPr>
+          <w:shd w:val="clear" w:color="auto" w:fill="FFFFFF"/>
+        </w:rPr>
+        <w:t>The table below displays the work schedule to complete this program, with expected and final dates.</w:t>
       </w:r>
     </w:p>
     <w:p>
@@ -5390,24 +4478,998 @@
       <w:r>
         <w:t xml:space="preserve">Table </w:t>
       </w:r>
-      <w:r>
-        <w:fldChar w:fldCharType="begin"/>
-      </w:r>
-      <w:r>
-        <w:instrText xml:space="preserve"> SEQ Table \* ARABIC </w:instrText>
-      </w:r>
-      <w:r>
-        <w:fldChar w:fldCharType="separate"/>
-      </w:r>
-      <w:r>
-        <w:rPr>
-          <w:noProof/>
-        </w:rPr>
-        <w:t>2</w:t>
-      </w:r>
-      <w:r>
-        <w:fldChar w:fldCharType="end"/>
-      </w:r>
+      <w:fldSimple w:instr=" SEQ Table \* ARABIC ">
+        <w:r>
+          <w:rPr>
+            <w:noProof/>
+          </w:rPr>
+          <w:t>1</w:t>
+        </w:r>
+      </w:fldSimple>
+      <w:r>
+        <w:t xml:space="preserve"> Expected and Final Work Schedule</w:t>
+      </w:r>
+    </w:p>
+    <w:tbl>
+      <w:tblPr>
+        <w:tblStyle w:val="GridTable2"/>
+        <w:tblW w:w="0" w:type="auto"/>
+        <w:tblLook w:val="04A0" w:firstRow="1" w:lastRow="0" w:firstColumn="1" w:lastColumn="0" w:noHBand="0" w:noVBand="1"/>
+      </w:tblPr>
+      <w:tblGrid>
+        <w:gridCol w:w="5423"/>
+        <w:gridCol w:w="1858"/>
+        <w:gridCol w:w="1081"/>
+        <w:gridCol w:w="998"/>
+      </w:tblGrid>
+      <w:tr>
+        <w:trPr>
+          <w:cnfStyle w:val="100000000000" w:firstRow="1" w:lastRow="0" w:firstColumn="0" w:lastColumn="0" w:oddVBand="0" w:evenVBand="0" w:oddHBand="0" w:evenHBand="0" w:firstRowFirstColumn="0" w:firstRowLastColumn="0" w:lastRowFirstColumn="0" w:lastRowLastColumn="0"/>
+        </w:trPr>
+        <w:tc>
+          <w:tcPr>
+            <w:cnfStyle w:val="001000000000" w:firstRow="0" w:lastRow="0" w:firstColumn="1" w:lastColumn="0" w:oddVBand="0" w:evenVBand="0" w:oddHBand="0" w:evenHBand="0" w:firstRowFirstColumn="0" w:firstRowLastColumn="0" w:lastRowFirstColumn="0" w:lastRowLastColumn="0"/>
+            <w:tcW w:w="5423" w:type="dxa"/>
+          </w:tcPr>
+          <w:p>
+            <w:pPr>
+              <w:pStyle w:val="Table"/>
+              <w:rPr>
+                <w:b/>
+              </w:rPr>
+            </w:pPr>
+            <w:r>
+              <w:rPr>
+                <w:b/>
+              </w:rPr>
+              <w:t>Objective</w:t>
+            </w:r>
+          </w:p>
+        </w:tc>
+        <w:tc>
+          <w:tcPr>
+            <w:tcW w:w="1858" w:type="dxa"/>
+          </w:tcPr>
+          <w:p>
+            <w:pPr>
+              <w:pStyle w:val="Table"/>
+              <w:cnfStyle w:val="100000000000" w:firstRow="1" w:lastRow="0" w:firstColumn="0" w:lastColumn="0" w:oddVBand="0" w:evenVBand="0" w:oddHBand="0" w:evenHBand="0" w:firstRowFirstColumn="0" w:firstRowLastColumn="0" w:lastRowFirstColumn="0" w:lastRowLastColumn="0"/>
+              <w:rPr>
+                <w:b/>
+              </w:rPr>
+            </w:pPr>
+            <w:r>
+              <w:rPr>
+                <w:b/>
+              </w:rPr>
+              <w:t>Estimated Time</w:t>
+            </w:r>
+          </w:p>
+        </w:tc>
+        <w:tc>
+          <w:tcPr>
+            <w:tcW w:w="1081" w:type="dxa"/>
+          </w:tcPr>
+          <w:p>
+            <w:pPr>
+              <w:pStyle w:val="Table"/>
+              <w:cnfStyle w:val="100000000000" w:firstRow="1" w:lastRow="0" w:firstColumn="0" w:lastColumn="0" w:oddVBand="0" w:evenVBand="0" w:oddHBand="0" w:evenHBand="0" w:firstRowFirstColumn="0" w:firstRowLastColumn="0" w:lastRowFirstColumn="0" w:lastRowLastColumn="0"/>
+              <w:rPr>
+                <w:b/>
+              </w:rPr>
+            </w:pPr>
+            <w:r>
+              <w:rPr>
+                <w:b/>
+              </w:rPr>
+              <w:t>Due Date</w:t>
+            </w:r>
+          </w:p>
+        </w:tc>
+        <w:tc>
+          <w:tcPr>
+            <w:tcW w:w="998" w:type="dxa"/>
+          </w:tcPr>
+          <w:p>
+            <w:pPr>
+              <w:pStyle w:val="Table"/>
+              <w:cnfStyle w:val="100000000000" w:firstRow="1" w:lastRow="0" w:firstColumn="0" w:lastColumn="0" w:oddVBand="0" w:evenVBand="0" w:oddHBand="0" w:evenHBand="0" w:firstRowFirstColumn="0" w:firstRowLastColumn="0" w:lastRowFirstColumn="0" w:lastRowLastColumn="0"/>
+              <w:rPr>
+                <w:b/>
+              </w:rPr>
+            </w:pPr>
+            <w:r>
+              <w:rPr>
+                <w:b/>
+              </w:rPr>
+              <w:t>final date</w:t>
+            </w:r>
+          </w:p>
+        </w:tc>
+      </w:tr>
+      <w:tr>
+        <w:trPr>
+          <w:cnfStyle w:val="000000100000" w:firstRow="0" w:lastRow="0" w:firstColumn="0" w:lastColumn="0" w:oddVBand="0" w:evenVBand="0" w:oddHBand="1" w:evenHBand="0" w:firstRowFirstColumn="0" w:firstRowLastColumn="0" w:lastRowFirstColumn="0" w:lastRowLastColumn="0"/>
+          <w:trHeight w:val="287"/>
+        </w:trPr>
+        <w:tc>
+          <w:tcPr>
+            <w:cnfStyle w:val="001000000000" w:firstRow="0" w:lastRow="0" w:firstColumn="1" w:lastColumn="0" w:oddVBand="0" w:evenVBand="0" w:oddHBand="0" w:evenHBand="0" w:firstRowFirstColumn="0" w:firstRowLastColumn="0" w:lastRowFirstColumn="0" w:lastRowLastColumn="0"/>
+            <w:tcW w:w="5423" w:type="dxa"/>
+          </w:tcPr>
+          <w:p>
+            <w:pPr>
+              <w:pStyle w:val="Table"/>
+              <w:rPr>
+                <w:b/>
+              </w:rPr>
+            </w:pPr>
+            <w:r>
+              <w:rPr>
+                <w:b/>
+              </w:rPr>
+              <w:t xml:space="preserve">Research </w:t>
+            </w:r>
+          </w:p>
+          <w:p>
+            <w:pPr>
+              <w:pStyle w:val="Table"/>
+              <w:rPr>
+                <w:b/>
+              </w:rPr>
+            </w:pPr>
+          </w:p>
+        </w:tc>
+        <w:tc>
+          <w:tcPr>
+            <w:tcW w:w="1858" w:type="dxa"/>
+          </w:tcPr>
+          <w:p>
+            <w:pPr>
+              <w:pStyle w:val="Table"/>
+              <w:cnfStyle w:val="000000100000" w:firstRow="0" w:lastRow="0" w:firstColumn="0" w:lastColumn="0" w:oddVBand="0" w:evenVBand="0" w:oddHBand="1" w:evenHBand="0" w:firstRowFirstColumn="0" w:firstRowLastColumn="0" w:lastRowFirstColumn="0" w:lastRowLastColumn="0"/>
+            </w:pPr>
+            <w:r>
+              <w:t>1 week</w:t>
+            </w:r>
+          </w:p>
+          <w:p>
+            <w:pPr>
+              <w:pStyle w:val="Table"/>
+              <w:cnfStyle w:val="000000100000" w:firstRow="0" w:lastRow="0" w:firstColumn="0" w:lastColumn="0" w:oddVBand="0" w:evenVBand="0" w:oddHBand="1" w:evenHBand="0" w:firstRowFirstColumn="0" w:firstRowLastColumn="0" w:lastRowFirstColumn="0" w:lastRowLastColumn="0"/>
+            </w:pPr>
+          </w:p>
+        </w:tc>
+        <w:tc>
+          <w:tcPr>
+            <w:tcW w:w="1081" w:type="dxa"/>
+          </w:tcPr>
+          <w:p>
+            <w:pPr>
+              <w:pStyle w:val="Table"/>
+              <w:cnfStyle w:val="000000100000" w:firstRow="0" w:lastRow="0" w:firstColumn="0" w:lastColumn="0" w:oddVBand="0" w:evenVBand="0" w:oddHBand="1" w:evenHBand="0" w:firstRowFirstColumn="0" w:firstRowLastColumn="0" w:lastRowFirstColumn="0" w:lastRowLastColumn="0"/>
+            </w:pPr>
+            <w:r>
+              <w:t>Sept 3</w:t>
+            </w:r>
+          </w:p>
+        </w:tc>
+        <w:tc>
+          <w:tcPr>
+            <w:tcW w:w="998" w:type="dxa"/>
+          </w:tcPr>
+          <w:p>
+            <w:pPr>
+              <w:pStyle w:val="Table"/>
+              <w:cnfStyle w:val="000000100000" w:firstRow="0" w:lastRow="0" w:firstColumn="0" w:lastColumn="0" w:oddVBand="0" w:evenVBand="0" w:oddHBand="1" w:evenHBand="0" w:firstRowFirstColumn="0" w:firstRowLastColumn="0" w:lastRowFirstColumn="0" w:lastRowLastColumn="0"/>
+            </w:pPr>
+            <w:r>
+              <w:t>Sept 2</w:t>
+            </w:r>
+          </w:p>
+        </w:tc>
+      </w:tr>
+      <w:tr>
+        <w:tc>
+          <w:tcPr>
+            <w:cnfStyle w:val="001000000000" w:firstRow="0" w:lastRow="0" w:firstColumn="1" w:lastColumn="0" w:oddVBand="0" w:evenVBand="0" w:oddHBand="0" w:evenHBand="0" w:firstRowFirstColumn="0" w:firstRowLastColumn="0" w:lastRowFirstColumn="0" w:lastRowLastColumn="0"/>
+            <w:tcW w:w="5423" w:type="dxa"/>
+          </w:tcPr>
+          <w:p>
+            <w:pPr>
+              <w:pStyle w:val="Table"/>
+              <w:rPr>
+                <w:b/>
+              </w:rPr>
+            </w:pPr>
+            <w:r>
+              <w:rPr>
+                <w:b/>
+              </w:rPr>
+              <w:t>Identify all functional Requirements</w:t>
+            </w:r>
+          </w:p>
+          <w:p>
+            <w:pPr>
+              <w:pStyle w:val="Table"/>
+              <w:rPr>
+                <w:b/>
+              </w:rPr>
+            </w:pPr>
+          </w:p>
+        </w:tc>
+        <w:tc>
+          <w:tcPr>
+            <w:tcW w:w="1858" w:type="dxa"/>
+          </w:tcPr>
+          <w:p>
+            <w:pPr>
+              <w:pStyle w:val="Table"/>
+              <w:cnfStyle w:val="000000000000" w:firstRow="0" w:lastRow="0" w:firstColumn="0" w:lastColumn="0" w:oddVBand="0" w:evenVBand="0" w:oddHBand="0" w:evenHBand="0" w:firstRowFirstColumn="0" w:firstRowLastColumn="0" w:lastRowFirstColumn="0" w:lastRowLastColumn="0"/>
+            </w:pPr>
+            <w:r>
+              <w:t>2 days</w:t>
+            </w:r>
+          </w:p>
+        </w:tc>
+        <w:tc>
+          <w:tcPr>
+            <w:tcW w:w="1081" w:type="dxa"/>
+          </w:tcPr>
+          <w:p>
+            <w:pPr>
+              <w:pStyle w:val="Table"/>
+              <w:cnfStyle w:val="000000000000" w:firstRow="0" w:lastRow="0" w:firstColumn="0" w:lastColumn="0" w:oddVBand="0" w:evenVBand="0" w:oddHBand="0" w:evenHBand="0" w:firstRowFirstColumn="0" w:firstRowLastColumn="0" w:lastRowFirstColumn="0" w:lastRowLastColumn="0"/>
+            </w:pPr>
+            <w:r>
+              <w:t>Sept 3</w:t>
+            </w:r>
+          </w:p>
+        </w:tc>
+        <w:tc>
+          <w:tcPr>
+            <w:tcW w:w="998" w:type="dxa"/>
+          </w:tcPr>
+          <w:p>
+            <w:pPr>
+              <w:pStyle w:val="Table"/>
+              <w:cnfStyle w:val="000000000000" w:firstRow="0" w:lastRow="0" w:firstColumn="0" w:lastColumn="0" w:oddVBand="0" w:evenVBand="0" w:oddHBand="0" w:evenHBand="0" w:firstRowFirstColumn="0" w:firstRowLastColumn="0" w:lastRowFirstColumn="0" w:lastRowLastColumn="0"/>
+            </w:pPr>
+            <w:r>
+              <w:t>Sept 2</w:t>
+            </w:r>
+          </w:p>
+        </w:tc>
+      </w:tr>
+      <w:tr>
+        <w:trPr>
+          <w:cnfStyle w:val="000000100000" w:firstRow="0" w:lastRow="0" w:firstColumn="0" w:lastColumn="0" w:oddVBand="0" w:evenVBand="0" w:oddHBand="1" w:evenHBand="0" w:firstRowFirstColumn="0" w:firstRowLastColumn="0" w:lastRowFirstColumn="0" w:lastRowLastColumn="0"/>
+        </w:trPr>
+        <w:tc>
+          <w:tcPr>
+            <w:cnfStyle w:val="001000000000" w:firstRow="0" w:lastRow="0" w:firstColumn="1" w:lastColumn="0" w:oddVBand="0" w:evenVBand="0" w:oddHBand="0" w:evenHBand="0" w:firstRowFirstColumn="0" w:firstRowLastColumn="0" w:lastRowFirstColumn="0" w:lastRowLastColumn="0"/>
+            <w:tcW w:w="5423" w:type="dxa"/>
+          </w:tcPr>
+          <w:p>
+            <w:pPr>
+              <w:pStyle w:val="Table"/>
+              <w:rPr>
+                <w:b/>
+              </w:rPr>
+            </w:pPr>
+            <w:r>
+              <w:rPr>
+                <w:b/>
+              </w:rPr>
+              <w:t>Create Structure for ER Diagram including a user interface</w:t>
+            </w:r>
+          </w:p>
+          <w:p>
+            <w:pPr>
+              <w:pStyle w:val="Table"/>
+              <w:rPr>
+                <w:b/>
+              </w:rPr>
+            </w:pPr>
+          </w:p>
+        </w:tc>
+        <w:tc>
+          <w:tcPr>
+            <w:tcW w:w="1858" w:type="dxa"/>
+          </w:tcPr>
+          <w:p>
+            <w:pPr>
+              <w:pStyle w:val="Table"/>
+              <w:cnfStyle w:val="000000100000" w:firstRow="0" w:lastRow="0" w:firstColumn="0" w:lastColumn="0" w:oddVBand="0" w:evenVBand="0" w:oddHBand="1" w:evenHBand="0" w:firstRowFirstColumn="0" w:firstRowLastColumn="0" w:lastRowFirstColumn="0" w:lastRowLastColumn="0"/>
+            </w:pPr>
+            <w:r>
+              <w:t>3 weeks</w:t>
+            </w:r>
+          </w:p>
+        </w:tc>
+        <w:tc>
+          <w:tcPr>
+            <w:tcW w:w="1081" w:type="dxa"/>
+          </w:tcPr>
+          <w:p>
+            <w:pPr>
+              <w:pStyle w:val="Table"/>
+              <w:cnfStyle w:val="000000100000" w:firstRow="0" w:lastRow="0" w:firstColumn="0" w:lastColumn="0" w:oddVBand="0" w:evenVBand="0" w:oddHBand="1" w:evenHBand="0" w:firstRowFirstColumn="0" w:firstRowLastColumn="0" w:lastRowFirstColumn="0" w:lastRowLastColumn="0"/>
+            </w:pPr>
+            <w:r>
+              <w:t>Sept 30</w:t>
+            </w:r>
+          </w:p>
+          <w:p>
+            <w:pPr>
+              <w:pStyle w:val="Table"/>
+              <w:cnfStyle w:val="000000100000" w:firstRow="0" w:lastRow="0" w:firstColumn="0" w:lastColumn="0" w:oddVBand="0" w:evenVBand="0" w:oddHBand="1" w:evenHBand="0" w:firstRowFirstColumn="0" w:firstRowLastColumn="0" w:lastRowFirstColumn="0" w:lastRowLastColumn="0"/>
+            </w:pPr>
+          </w:p>
+        </w:tc>
+        <w:tc>
+          <w:tcPr>
+            <w:tcW w:w="998" w:type="dxa"/>
+          </w:tcPr>
+          <w:p>
+            <w:pPr>
+              <w:pStyle w:val="Table"/>
+              <w:cnfStyle w:val="000000100000" w:firstRow="0" w:lastRow="0" w:firstColumn="0" w:lastColumn="0" w:oddVBand="0" w:evenVBand="0" w:oddHBand="1" w:evenHBand="0" w:firstRowFirstColumn="0" w:firstRowLastColumn="0" w:lastRowFirstColumn="0" w:lastRowLastColumn="0"/>
+            </w:pPr>
+            <w:r>
+              <w:t>Sept 20</w:t>
+            </w:r>
+          </w:p>
+        </w:tc>
+      </w:tr>
+      <w:tr>
+        <w:tc>
+          <w:tcPr>
+            <w:cnfStyle w:val="001000000000" w:firstRow="0" w:lastRow="0" w:firstColumn="1" w:lastColumn="0" w:oddVBand="0" w:evenVBand="0" w:oddHBand="0" w:evenHBand="0" w:firstRowFirstColumn="0" w:firstRowLastColumn="0" w:lastRowFirstColumn="0" w:lastRowLastColumn="0"/>
+            <w:tcW w:w="5423" w:type="dxa"/>
+          </w:tcPr>
+          <w:p>
+            <w:pPr>
+              <w:pStyle w:val="Table"/>
+              <w:rPr>
+                <w:b/>
+              </w:rPr>
+            </w:pPr>
+            <w:r>
+              <w:rPr>
+                <w:b/>
+              </w:rPr>
+              <w:t xml:space="preserve">Create structure + objects for Functional dependencies </w:t>
+            </w:r>
+          </w:p>
+          <w:p>
+            <w:pPr>
+              <w:pStyle w:val="Table"/>
+              <w:rPr>
+                <w:b/>
+              </w:rPr>
+            </w:pPr>
+          </w:p>
+        </w:tc>
+        <w:tc>
+          <w:tcPr>
+            <w:tcW w:w="1858" w:type="dxa"/>
+          </w:tcPr>
+          <w:p>
+            <w:pPr>
+              <w:pStyle w:val="Table"/>
+              <w:cnfStyle w:val="000000000000" w:firstRow="0" w:lastRow="0" w:firstColumn="0" w:lastColumn="0" w:oddVBand="0" w:evenVBand="0" w:oddHBand="0" w:evenHBand="0" w:firstRowFirstColumn="0" w:firstRowLastColumn="0" w:lastRowFirstColumn="0" w:lastRowLastColumn="0"/>
+            </w:pPr>
+            <w:r>
+              <w:t>1 week</w:t>
+            </w:r>
+          </w:p>
+        </w:tc>
+        <w:tc>
+          <w:tcPr>
+            <w:tcW w:w="1081" w:type="dxa"/>
+          </w:tcPr>
+          <w:p>
+            <w:pPr>
+              <w:pStyle w:val="Table"/>
+              <w:cnfStyle w:val="000000000000" w:firstRow="0" w:lastRow="0" w:firstColumn="0" w:lastColumn="0" w:oddVBand="0" w:evenVBand="0" w:oddHBand="0" w:evenHBand="0" w:firstRowFirstColumn="0" w:firstRowLastColumn="0" w:lastRowFirstColumn="0" w:lastRowLastColumn="0"/>
+            </w:pPr>
+            <w:r>
+              <w:t>Oct 10</w:t>
+            </w:r>
+          </w:p>
+        </w:tc>
+        <w:tc>
+          <w:tcPr>
+            <w:tcW w:w="998" w:type="dxa"/>
+          </w:tcPr>
+          <w:p>
+            <w:pPr>
+              <w:pStyle w:val="Table"/>
+              <w:cnfStyle w:val="000000000000" w:firstRow="0" w:lastRow="0" w:firstColumn="0" w:lastColumn="0" w:oddVBand="0" w:evenVBand="0" w:oddHBand="0" w:evenHBand="0" w:firstRowFirstColumn="0" w:firstRowLastColumn="0" w:lastRowFirstColumn="0" w:lastRowLastColumn="0"/>
+            </w:pPr>
+            <w:r>
+              <w:t>Oct 5</w:t>
+            </w:r>
+          </w:p>
+        </w:tc>
+      </w:tr>
+      <w:tr>
+        <w:trPr>
+          <w:cnfStyle w:val="000000100000" w:firstRow="0" w:lastRow="0" w:firstColumn="0" w:lastColumn="0" w:oddVBand="0" w:evenVBand="0" w:oddHBand="1" w:evenHBand="0" w:firstRowFirstColumn="0" w:firstRowLastColumn="0" w:lastRowFirstColumn="0" w:lastRowLastColumn="0"/>
+        </w:trPr>
+        <w:tc>
+          <w:tcPr>
+            <w:cnfStyle w:val="001000000000" w:firstRow="0" w:lastRow="0" w:firstColumn="1" w:lastColumn="0" w:oddVBand="0" w:evenVBand="0" w:oddHBand="0" w:evenHBand="0" w:firstRowFirstColumn="0" w:firstRowLastColumn="0" w:lastRowFirstColumn="0" w:lastRowLastColumn="0"/>
+            <w:tcW w:w="5423" w:type="dxa"/>
+          </w:tcPr>
+          <w:p>
+            <w:pPr>
+              <w:pStyle w:val="Table"/>
+              <w:rPr>
+                <w:b/>
+              </w:rPr>
+            </w:pPr>
+            <w:r>
+              <w:rPr>
+                <w:b/>
+              </w:rPr>
+              <w:t>write + Submit Mid-term Report</w:t>
+            </w:r>
+          </w:p>
+          <w:p>
+            <w:pPr>
+              <w:pStyle w:val="Table"/>
+              <w:rPr>
+                <w:b/>
+              </w:rPr>
+            </w:pPr>
+          </w:p>
+        </w:tc>
+        <w:tc>
+          <w:tcPr>
+            <w:tcW w:w="1858" w:type="dxa"/>
+          </w:tcPr>
+          <w:p>
+            <w:pPr>
+              <w:pStyle w:val="Table"/>
+              <w:cnfStyle w:val="000000100000" w:firstRow="0" w:lastRow="0" w:firstColumn="0" w:lastColumn="0" w:oddVBand="0" w:evenVBand="0" w:oddHBand="1" w:evenHBand="0" w:firstRowFirstColumn="0" w:firstRowLastColumn="0" w:lastRowFirstColumn="0" w:lastRowLastColumn="0"/>
+            </w:pPr>
+            <w:r>
+              <w:t>1 weeks</w:t>
+            </w:r>
+          </w:p>
+        </w:tc>
+        <w:tc>
+          <w:tcPr>
+            <w:tcW w:w="1081" w:type="dxa"/>
+          </w:tcPr>
+          <w:p>
+            <w:pPr>
+              <w:pStyle w:val="Table"/>
+              <w:cnfStyle w:val="000000100000" w:firstRow="0" w:lastRow="0" w:firstColumn="0" w:lastColumn="0" w:oddVBand="0" w:evenVBand="0" w:oddHBand="1" w:evenHBand="0" w:firstRowFirstColumn="0" w:firstRowLastColumn="0" w:lastRowFirstColumn="0" w:lastRowLastColumn="0"/>
+            </w:pPr>
+            <w:r>
+              <w:t xml:space="preserve">Oct 30 </w:t>
+            </w:r>
+          </w:p>
+        </w:tc>
+        <w:tc>
+          <w:tcPr>
+            <w:tcW w:w="998" w:type="dxa"/>
+          </w:tcPr>
+          <w:p>
+            <w:pPr>
+              <w:pStyle w:val="Table"/>
+              <w:cnfStyle w:val="000000100000" w:firstRow="0" w:lastRow="0" w:firstColumn="0" w:lastColumn="0" w:oddVBand="0" w:evenVBand="0" w:oddHBand="1" w:evenHBand="0" w:firstRowFirstColumn="0" w:firstRowLastColumn="0" w:lastRowFirstColumn="0" w:lastRowLastColumn="0"/>
+            </w:pPr>
+            <w:r>
+              <w:t xml:space="preserve">Oct 30 </w:t>
+            </w:r>
+          </w:p>
+        </w:tc>
+      </w:tr>
+      <w:tr>
+        <w:tc>
+          <w:tcPr>
+            <w:cnfStyle w:val="001000000000" w:firstRow="0" w:lastRow="0" w:firstColumn="1" w:lastColumn="0" w:oddVBand="0" w:evenVBand="0" w:oddHBand="0" w:evenHBand="0" w:firstRowFirstColumn="0" w:firstRowLastColumn="0" w:lastRowFirstColumn="0" w:lastRowLastColumn="0"/>
+            <w:tcW w:w="5423" w:type="dxa"/>
+          </w:tcPr>
+          <w:p>
+            <w:pPr>
+              <w:pStyle w:val="Table"/>
+              <w:rPr>
+                <w:b/>
+              </w:rPr>
+            </w:pPr>
+            <w:r>
+              <w:rPr>
+                <w:b/>
+              </w:rPr>
+              <w:t>Add complex Rel</w:t>
+            </w:r>
+            <w:r>
+              <w:rPr>
+                <w:b/>
+              </w:rPr>
+              <w:t>ationships</w:t>
+            </w:r>
+          </w:p>
+          <w:p>
+            <w:pPr>
+              <w:pStyle w:val="Table"/>
+              <w:rPr>
+                <w:b/>
+              </w:rPr>
+            </w:pPr>
+            <w:r>
+              <w:rPr>
+                <w:b/>
+              </w:rPr>
+              <w:t xml:space="preserve"> </w:t>
+            </w:r>
+          </w:p>
+        </w:tc>
+        <w:tc>
+          <w:tcPr>
+            <w:tcW w:w="1858" w:type="dxa"/>
+          </w:tcPr>
+          <w:p>
+            <w:pPr>
+              <w:pStyle w:val="Table"/>
+              <w:cnfStyle w:val="000000000000" w:firstRow="0" w:lastRow="0" w:firstColumn="0" w:lastColumn="0" w:oddVBand="0" w:evenVBand="0" w:oddHBand="0" w:evenHBand="0" w:firstRowFirstColumn="0" w:firstRowLastColumn="0" w:lastRowFirstColumn="0" w:lastRowLastColumn="0"/>
+            </w:pPr>
+            <w:r>
+              <w:t xml:space="preserve">1 week </w:t>
+            </w:r>
+          </w:p>
+        </w:tc>
+        <w:tc>
+          <w:tcPr>
+            <w:tcW w:w="1081" w:type="dxa"/>
+          </w:tcPr>
+          <w:p>
+            <w:pPr>
+              <w:pStyle w:val="Table"/>
+              <w:cnfStyle w:val="000000000000" w:firstRow="0" w:lastRow="0" w:firstColumn="0" w:lastColumn="0" w:oddVBand="0" w:evenVBand="0" w:oddHBand="0" w:evenHBand="0" w:firstRowFirstColumn="0" w:firstRowLastColumn="0" w:lastRowFirstColumn="0" w:lastRowLastColumn="0"/>
+            </w:pPr>
+            <w:r>
+              <w:t xml:space="preserve">Nov 10 </w:t>
+            </w:r>
+          </w:p>
+        </w:tc>
+        <w:tc>
+          <w:tcPr>
+            <w:tcW w:w="998" w:type="dxa"/>
+          </w:tcPr>
+          <w:p>
+            <w:pPr>
+              <w:pStyle w:val="Table"/>
+              <w:cnfStyle w:val="000000000000" w:firstRow="0" w:lastRow="0" w:firstColumn="0" w:lastColumn="0" w:oddVBand="0" w:evenVBand="0" w:oddHBand="0" w:evenHBand="0" w:firstRowFirstColumn="0" w:firstRowLastColumn="0" w:lastRowFirstColumn="0" w:lastRowLastColumn="0"/>
+            </w:pPr>
+            <w:r>
+              <w:t>Nov 8</w:t>
+            </w:r>
+          </w:p>
+        </w:tc>
+      </w:tr>
+      <w:tr>
+        <w:trPr>
+          <w:cnfStyle w:val="000000100000" w:firstRow="0" w:lastRow="0" w:firstColumn="0" w:lastColumn="0" w:oddVBand="0" w:evenVBand="0" w:oddHBand="1" w:evenHBand="0" w:firstRowFirstColumn="0" w:firstRowLastColumn="0" w:lastRowFirstColumn="0" w:lastRowLastColumn="0"/>
+        </w:trPr>
+        <w:tc>
+          <w:tcPr>
+            <w:cnfStyle w:val="001000000000" w:firstRow="0" w:lastRow="0" w:firstColumn="1" w:lastColumn="0" w:oddVBand="0" w:evenVBand="0" w:oddHBand="0" w:evenHBand="0" w:firstRowFirstColumn="0" w:firstRowLastColumn="0" w:lastRowFirstColumn="0" w:lastRowLastColumn="0"/>
+            <w:tcW w:w="5423" w:type="dxa"/>
+          </w:tcPr>
+          <w:p>
+            <w:pPr>
+              <w:pStyle w:val="Table"/>
+              <w:rPr>
+                <w:b/>
+              </w:rPr>
+            </w:pPr>
+            <w:r>
+              <w:rPr>
+                <w:b/>
+              </w:rPr>
+              <w:t>Apply rules to convert ER to FD</w:t>
+            </w:r>
+            <w:r>
+              <w:rPr>
+                <w:b/>
+              </w:rPr>
+              <w:t xml:space="preserve"> for complex relationships </w:t>
+            </w:r>
+          </w:p>
+          <w:p>
+            <w:pPr>
+              <w:pStyle w:val="Table"/>
+              <w:rPr>
+                <w:b/>
+              </w:rPr>
+            </w:pPr>
+          </w:p>
+        </w:tc>
+        <w:tc>
+          <w:tcPr>
+            <w:tcW w:w="1858" w:type="dxa"/>
+          </w:tcPr>
+          <w:p>
+            <w:pPr>
+              <w:pStyle w:val="Table"/>
+              <w:cnfStyle w:val="000000100000" w:firstRow="0" w:lastRow="0" w:firstColumn="0" w:lastColumn="0" w:oddVBand="0" w:evenVBand="0" w:oddHBand="1" w:evenHBand="0" w:firstRowFirstColumn="0" w:firstRowLastColumn="0" w:lastRowFirstColumn="0" w:lastRowLastColumn="0"/>
+            </w:pPr>
+            <w:r>
+              <w:t xml:space="preserve">3 weeks </w:t>
+            </w:r>
+          </w:p>
+        </w:tc>
+        <w:tc>
+          <w:tcPr>
+            <w:tcW w:w="1081" w:type="dxa"/>
+          </w:tcPr>
+          <w:p>
+            <w:pPr>
+              <w:pStyle w:val="Table"/>
+              <w:cnfStyle w:val="000000100000" w:firstRow="0" w:lastRow="0" w:firstColumn="0" w:lastColumn="0" w:oddVBand="0" w:evenVBand="0" w:oddHBand="1" w:evenHBand="0" w:firstRowFirstColumn="0" w:firstRowLastColumn="0" w:lastRowFirstColumn="0" w:lastRowLastColumn="0"/>
+            </w:pPr>
+            <w:r>
+              <w:t>Nov 10</w:t>
+            </w:r>
+          </w:p>
+          <w:p>
+            <w:pPr>
+              <w:pStyle w:val="Table"/>
+              <w:cnfStyle w:val="000000100000" w:firstRow="0" w:lastRow="0" w:firstColumn="0" w:lastColumn="0" w:oddVBand="0" w:evenVBand="0" w:oddHBand="1" w:evenHBand="0" w:firstRowFirstColumn="0" w:firstRowLastColumn="0" w:lastRowFirstColumn="0" w:lastRowLastColumn="0"/>
+            </w:pPr>
+          </w:p>
+        </w:tc>
+        <w:tc>
+          <w:tcPr>
+            <w:tcW w:w="998" w:type="dxa"/>
+          </w:tcPr>
+          <w:p>
+            <w:pPr>
+              <w:pStyle w:val="Table"/>
+              <w:cnfStyle w:val="000000100000" w:firstRow="0" w:lastRow="0" w:firstColumn="0" w:lastColumn="0" w:oddVBand="0" w:evenVBand="0" w:oddHBand="1" w:evenHBand="0" w:firstRowFirstColumn="0" w:firstRowLastColumn="0" w:lastRowFirstColumn="0" w:lastRowLastColumn="0"/>
+            </w:pPr>
+            <w:r>
+              <w:t>Nov 14</w:t>
+            </w:r>
+          </w:p>
+        </w:tc>
+      </w:tr>
+      <w:tr>
+        <w:tc>
+          <w:tcPr>
+            <w:cnfStyle w:val="001000000000" w:firstRow="0" w:lastRow="0" w:firstColumn="1" w:lastColumn="0" w:oddVBand="0" w:evenVBand="0" w:oddHBand="0" w:evenHBand="0" w:firstRowFirstColumn="0" w:firstRowLastColumn="0" w:lastRowFirstColumn="0" w:lastRowLastColumn="0"/>
+            <w:tcW w:w="5423" w:type="dxa"/>
+          </w:tcPr>
+          <w:p>
+            <w:pPr>
+              <w:pStyle w:val="Table"/>
+              <w:rPr>
+                <w:b/>
+              </w:rPr>
+            </w:pPr>
+            <w:r>
+              <w:rPr>
+                <w:b/>
+              </w:rPr>
+              <w:t xml:space="preserve">Implement provided program for FD to DB </w:t>
+            </w:r>
+          </w:p>
+          <w:p>
+            <w:pPr>
+              <w:pStyle w:val="Table"/>
+              <w:rPr>
+                <w:b/>
+              </w:rPr>
+            </w:pPr>
+          </w:p>
+        </w:tc>
+        <w:tc>
+          <w:tcPr>
+            <w:tcW w:w="1858" w:type="dxa"/>
+          </w:tcPr>
+          <w:p>
+            <w:pPr>
+              <w:pStyle w:val="Table"/>
+              <w:cnfStyle w:val="000000000000" w:firstRow="0" w:lastRow="0" w:firstColumn="0" w:lastColumn="0" w:oddVBand="0" w:evenVBand="0" w:oddHBand="0" w:evenHBand="0" w:firstRowFirstColumn="0" w:firstRowLastColumn="0" w:lastRowFirstColumn="0" w:lastRowLastColumn="0"/>
+            </w:pPr>
+            <w:r>
+              <w:t>1 week</w:t>
+            </w:r>
+          </w:p>
+        </w:tc>
+        <w:tc>
+          <w:tcPr>
+            <w:tcW w:w="1081" w:type="dxa"/>
+          </w:tcPr>
+          <w:p>
+            <w:pPr>
+              <w:pStyle w:val="Table"/>
+              <w:cnfStyle w:val="000000000000" w:firstRow="0" w:lastRow="0" w:firstColumn="0" w:lastColumn="0" w:oddVBand="0" w:evenVBand="0" w:oddHBand="0" w:evenHBand="0" w:firstRowFirstColumn="0" w:firstRowLastColumn="0" w:lastRowFirstColumn="0" w:lastRowLastColumn="0"/>
+            </w:pPr>
+            <w:r>
+              <w:t>Dec 1</w:t>
+            </w:r>
+          </w:p>
+        </w:tc>
+        <w:tc>
+          <w:tcPr>
+            <w:tcW w:w="998" w:type="dxa"/>
+          </w:tcPr>
+          <w:p>
+            <w:pPr>
+              <w:pStyle w:val="Table"/>
+              <w:cnfStyle w:val="000000000000" w:firstRow="0" w:lastRow="0" w:firstColumn="0" w:lastColumn="0" w:oddVBand="0" w:evenVBand="0" w:oddHBand="0" w:evenHBand="0" w:firstRowFirstColumn="0" w:firstRowLastColumn="0" w:lastRowFirstColumn="0" w:lastRowLastColumn="0"/>
+            </w:pPr>
+            <w:r>
+              <w:t>Nov 20</w:t>
+            </w:r>
+          </w:p>
+        </w:tc>
+      </w:tr>
+      <w:tr>
+        <w:trPr>
+          <w:cnfStyle w:val="000000100000" w:firstRow="0" w:lastRow="0" w:firstColumn="0" w:lastColumn="0" w:oddVBand="0" w:evenVBand="0" w:oddHBand="1" w:evenHBand="0" w:firstRowFirstColumn="0" w:firstRowLastColumn="0" w:lastRowFirstColumn="0" w:lastRowLastColumn="0"/>
+        </w:trPr>
+        <w:tc>
+          <w:tcPr>
+            <w:cnfStyle w:val="001000000000" w:firstRow="0" w:lastRow="0" w:firstColumn="1" w:lastColumn="0" w:oddVBand="0" w:evenVBand="0" w:oddHBand="0" w:evenHBand="0" w:firstRowFirstColumn="0" w:firstRowLastColumn="0" w:lastRowFirstColumn="0" w:lastRowLastColumn="0"/>
+            <w:tcW w:w="5423" w:type="dxa"/>
+          </w:tcPr>
+          <w:p>
+            <w:pPr>
+              <w:pStyle w:val="Table"/>
+              <w:rPr>
+                <w:b/>
+              </w:rPr>
+            </w:pPr>
+            <w:r>
+              <w:rPr>
+                <w:b/>
+              </w:rPr>
+              <w:t>Write + Submit First Draft report</w:t>
+            </w:r>
+          </w:p>
+          <w:p>
+            <w:pPr>
+              <w:pStyle w:val="Table"/>
+              <w:rPr>
+                <w:b/>
+              </w:rPr>
+            </w:pPr>
+          </w:p>
+        </w:tc>
+        <w:tc>
+          <w:tcPr>
+            <w:tcW w:w="1858" w:type="dxa"/>
+          </w:tcPr>
+          <w:p>
+            <w:pPr>
+              <w:pStyle w:val="Table"/>
+              <w:cnfStyle w:val="000000100000" w:firstRow="0" w:lastRow="0" w:firstColumn="0" w:lastColumn="0" w:oddVBand="0" w:evenVBand="0" w:oddHBand="1" w:evenHBand="0" w:firstRowFirstColumn="0" w:firstRowLastColumn="0" w:lastRowFirstColumn="0" w:lastRowLastColumn="0"/>
+            </w:pPr>
+            <w:r>
+              <w:t>2 weeks</w:t>
+            </w:r>
+          </w:p>
+        </w:tc>
+        <w:tc>
+          <w:tcPr>
+            <w:tcW w:w="1081" w:type="dxa"/>
+          </w:tcPr>
+          <w:p>
+            <w:pPr>
+              <w:pStyle w:val="Table"/>
+              <w:cnfStyle w:val="000000100000" w:firstRow="0" w:lastRow="0" w:firstColumn="0" w:lastColumn="0" w:oddVBand="0" w:evenVBand="0" w:oddHBand="1" w:evenHBand="0" w:firstRowFirstColumn="0" w:firstRowLastColumn="0" w:lastRowFirstColumn="0" w:lastRowLastColumn="0"/>
+            </w:pPr>
+            <w:r>
+              <w:t>Dec 1</w:t>
+            </w:r>
+          </w:p>
+        </w:tc>
+        <w:tc>
+          <w:tcPr>
+            <w:tcW w:w="998" w:type="dxa"/>
+          </w:tcPr>
+          <w:p>
+            <w:pPr>
+              <w:pStyle w:val="Table"/>
+              <w:cnfStyle w:val="000000100000" w:firstRow="0" w:lastRow="0" w:firstColumn="0" w:lastColumn="0" w:oddVBand="0" w:evenVBand="0" w:oddHBand="1" w:evenHBand="0" w:firstRowFirstColumn="0" w:firstRowLastColumn="0" w:lastRowFirstColumn="0" w:lastRowLastColumn="0"/>
+            </w:pPr>
+          </w:p>
+        </w:tc>
+      </w:tr>
+      <w:tr>
+        <w:trPr>
+          <w:trHeight w:val="243"/>
+        </w:trPr>
+        <w:tc>
+          <w:tcPr>
+            <w:cnfStyle w:val="001000000000" w:firstRow="0" w:lastRow="0" w:firstColumn="1" w:lastColumn="0" w:oddVBand="0" w:evenVBand="0" w:oddHBand="0" w:evenHBand="0" w:firstRowFirstColumn="0" w:firstRowLastColumn="0" w:lastRowFirstColumn="0" w:lastRowLastColumn="0"/>
+            <w:tcW w:w="5423" w:type="dxa"/>
+          </w:tcPr>
+          <w:p>
+            <w:pPr>
+              <w:pStyle w:val="Table"/>
+              <w:rPr>
+                <w:b/>
+              </w:rPr>
+            </w:pPr>
+            <w:r>
+              <w:rPr>
+                <w:b/>
+              </w:rPr>
+              <w:t>Testing and review</w:t>
+            </w:r>
+          </w:p>
+          <w:p>
+            <w:pPr>
+              <w:pStyle w:val="Table"/>
+              <w:rPr>
+                <w:b/>
+              </w:rPr>
+            </w:pPr>
+          </w:p>
+        </w:tc>
+        <w:tc>
+          <w:tcPr>
+            <w:tcW w:w="1858" w:type="dxa"/>
+          </w:tcPr>
+          <w:p>
+            <w:pPr>
+              <w:pStyle w:val="Table"/>
+              <w:cnfStyle w:val="000000000000" w:firstRow="0" w:lastRow="0" w:firstColumn="0" w:lastColumn="0" w:oddVBand="0" w:evenVBand="0" w:oddHBand="0" w:evenHBand="0" w:firstRowFirstColumn="0" w:firstRowLastColumn="0" w:lastRowFirstColumn="0" w:lastRowLastColumn="0"/>
+            </w:pPr>
+            <w:r>
+              <w:t>On going</w:t>
+            </w:r>
+          </w:p>
+        </w:tc>
+        <w:tc>
+          <w:tcPr>
+            <w:tcW w:w="1081" w:type="dxa"/>
+          </w:tcPr>
+          <w:p>
+            <w:pPr>
+              <w:pStyle w:val="Table"/>
+              <w:cnfStyle w:val="000000000000" w:firstRow="0" w:lastRow="0" w:firstColumn="0" w:lastColumn="0" w:oddVBand="0" w:evenVBand="0" w:oddHBand="0" w:evenHBand="0" w:firstRowFirstColumn="0" w:firstRowLastColumn="0" w:lastRowFirstColumn="0" w:lastRowLastColumn="0"/>
+            </w:pPr>
+            <w:r>
+              <w:t>Dec 14</w:t>
+            </w:r>
+          </w:p>
+        </w:tc>
+        <w:tc>
+          <w:tcPr>
+            <w:tcW w:w="998" w:type="dxa"/>
+          </w:tcPr>
+          <w:p>
+            <w:pPr>
+              <w:pStyle w:val="Table"/>
+              <w:cnfStyle w:val="000000000000" w:firstRow="0" w:lastRow="0" w:firstColumn="0" w:lastColumn="0" w:oddVBand="0" w:evenVBand="0" w:oddHBand="0" w:evenHBand="0" w:firstRowFirstColumn="0" w:firstRowLastColumn="0" w:lastRowFirstColumn="0" w:lastRowLastColumn="0"/>
+            </w:pPr>
+          </w:p>
+        </w:tc>
+      </w:tr>
+      <w:tr>
+        <w:trPr>
+          <w:cnfStyle w:val="000000100000" w:firstRow="0" w:lastRow="0" w:firstColumn="0" w:lastColumn="0" w:oddVBand="0" w:evenVBand="0" w:oddHBand="1" w:evenHBand="0" w:firstRowFirstColumn="0" w:firstRowLastColumn="0" w:lastRowFirstColumn="0" w:lastRowLastColumn="0"/>
+          <w:trHeight w:val="80"/>
+        </w:trPr>
+        <w:tc>
+          <w:tcPr>
+            <w:cnfStyle w:val="001000000000" w:firstRow="0" w:lastRow="0" w:firstColumn="1" w:lastColumn="0" w:oddVBand="0" w:evenVBand="0" w:oddHBand="0" w:evenHBand="0" w:firstRowFirstColumn="0" w:firstRowLastColumn="0" w:lastRowFirstColumn="0" w:lastRowLastColumn="0"/>
+            <w:tcW w:w="5423" w:type="dxa"/>
+          </w:tcPr>
+          <w:p>
+            <w:pPr>
+              <w:pStyle w:val="Table"/>
+              <w:rPr>
+                <w:b/>
+              </w:rPr>
+            </w:pPr>
+            <w:r>
+              <w:rPr>
+                <w:b/>
+              </w:rPr>
+              <w:t xml:space="preserve">Submit Final Report </w:t>
+            </w:r>
+          </w:p>
+        </w:tc>
+        <w:tc>
+          <w:tcPr>
+            <w:tcW w:w="1858" w:type="dxa"/>
+          </w:tcPr>
+          <w:p>
+            <w:pPr>
+              <w:pStyle w:val="Table"/>
+              <w:cnfStyle w:val="000000100000" w:firstRow="0" w:lastRow="0" w:firstColumn="0" w:lastColumn="0" w:oddVBand="0" w:evenVBand="0" w:oddHBand="1" w:evenHBand="0" w:firstRowFirstColumn="0" w:firstRowLastColumn="0" w:lastRowFirstColumn="0" w:lastRowLastColumn="0"/>
+            </w:pPr>
+            <w:r>
+              <w:t>2 weeks</w:t>
+            </w:r>
+          </w:p>
+        </w:tc>
+        <w:tc>
+          <w:tcPr>
+            <w:tcW w:w="1081" w:type="dxa"/>
+          </w:tcPr>
+          <w:p>
+            <w:pPr>
+              <w:pStyle w:val="Table"/>
+              <w:cnfStyle w:val="000000100000" w:firstRow="0" w:lastRow="0" w:firstColumn="0" w:lastColumn="0" w:oddVBand="0" w:evenVBand="0" w:oddHBand="1" w:evenHBand="0" w:firstRowFirstColumn="0" w:firstRowLastColumn="0" w:lastRowFirstColumn="0" w:lastRowLastColumn="0"/>
+            </w:pPr>
+            <w:r>
+              <w:t xml:space="preserve">Dec 15 </w:t>
+            </w:r>
+          </w:p>
+        </w:tc>
+        <w:tc>
+          <w:tcPr>
+            <w:tcW w:w="998" w:type="dxa"/>
+          </w:tcPr>
+          <w:p>
+            <w:pPr>
+              <w:pStyle w:val="Table"/>
+              <w:cnfStyle w:val="000000100000" w:firstRow="0" w:lastRow="0" w:firstColumn="0" w:lastColumn="0" w:oddVBand="0" w:evenVBand="0" w:oddHBand="1" w:evenHBand="0" w:firstRowFirstColumn="0" w:firstRowLastColumn="0" w:lastRowFirstColumn="0" w:lastRowLastColumn="0"/>
+            </w:pPr>
+          </w:p>
+        </w:tc>
+      </w:tr>
+    </w:tbl>
+    <w:p>
+      <w:pPr>
+        <w:ind w:left="0" w:firstLine="0"/>
+      </w:pPr>
+    </w:p>
+    <w:p>
+      <w:pPr>
+        <w:pStyle w:val="Heading1"/>
+      </w:pPr>
+      <w:bookmarkStart w:id="8" w:name="_Toc499313212"/>
+      <w:r>
+        <w:t>Functional Requirements</w:t>
+      </w:r>
+      <w:bookmarkEnd w:id="8"/>
+    </w:p>
+    <w:p>
+      <w:pPr>
+        <w:ind w:left="0" w:firstLine="0"/>
+      </w:pPr>
+      <w:r>
+        <w:lastRenderedPageBreak/>
+        <w:t>The following are the</w:t>
+      </w:r>
+      <w:r>
+        <w:t xml:space="preserve"> functional requirements </w:t>
+      </w:r>
+      <w:r>
+        <w:t xml:space="preserve">of the ER Mapper system.  Each functional requirement describes a set of behaviors that can be performed by the user and the system to create and map and normalize an ER diagram.  </w:t>
+      </w:r>
+    </w:p>
+    <w:p>
+      <w:pPr>
+        <w:pStyle w:val="Caption"/>
+        <w:keepNext/>
+        <w:ind w:left="0" w:firstLine="0"/>
+        <w:jc w:val="left"/>
+      </w:pPr>
+      <w:r>
+        <w:t xml:space="preserve">Table </w:t>
+      </w:r>
+      <w:fldSimple w:instr=" SEQ Table \* ARABIC ">
+        <w:r>
+          <w:rPr>
+            <w:noProof/>
+          </w:rPr>
+          <w:t>2</w:t>
+        </w:r>
+      </w:fldSimple>
       <w:r>
         <w:t xml:space="preserve"> List </w:t>
       </w:r>
@@ -6205,11 +6267,11 @@
       <w:pPr>
         <w:pStyle w:val="Heading1"/>
       </w:pPr>
-      <w:bookmarkStart w:id="11" w:name="_Toc499313213"/>
+      <w:bookmarkStart w:id="9" w:name="_Toc499313213"/>
       <w:r>
         <w:t>Research</w:t>
       </w:r>
-      <w:bookmarkEnd w:id="11"/>
+      <w:bookmarkEnd w:id="9"/>
       <w:r>
         <w:t xml:space="preserve"> </w:t>
       </w:r>
@@ -6319,11 +6381,11 @@
         <w:pStyle w:val="Heading2"/>
         <w:ind w:left="0" w:firstLine="0"/>
       </w:pPr>
-      <w:bookmarkStart w:id="12" w:name="_Toc499313214"/>
+      <w:bookmarkStart w:id="10" w:name="_Toc499313214"/>
       <w:r>
         <w:t>Entity Relationship Diagrams</w:t>
       </w:r>
-      <w:bookmarkEnd w:id="12"/>
+      <w:bookmarkEnd w:id="10"/>
     </w:p>
     <w:p>
       <w:pPr>
@@ -6346,11 +6408,11 @@
       </w:r>
       <w:proofErr w:type="gramEnd"/>
       <w:r>
-        <w:t xml:space="preserve"> however it requires at least one attribute to be a key (which uniquely identifies each row in the table).  In an </w:t>
+        <w:t xml:space="preserve"> however it requires at least one attribute to be a key (which uniquely identifies each row in the table).  In an ER diagram the key attribute(s) are identified with an underline underneath their name.   A relationship is a line that connects attributes and entities, they may also indicate the cardinality of </w:t>
       </w:r>
       <w:r>
         <w:lastRenderedPageBreak/>
-        <w:t xml:space="preserve">ER diagram the key attribute(s) are identified with an underline underneath their name.   A relationship is a line that connects attributes and entities, they may also indicate the cardinality of the relationship, though at this point the program only deals with binary 1:1 relationships.  </w:t>
+        <w:t xml:space="preserve">the relationship, though at this point the program only deals with binary 1:1 relationships.  </w:t>
       </w:r>
       <w:r>
         <w:t xml:space="preserve">Figure 2 below shows the Symbols that may appear in an ER Diagram.  </w:t>
@@ -6413,32 +6475,22 @@
         <w:pStyle w:val="Caption"/>
         <w:ind w:left="0" w:firstLine="0"/>
       </w:pPr>
-      <w:bookmarkStart w:id="13" w:name="_Toc499313239"/>
+      <w:bookmarkStart w:id="11" w:name="_Toc499313239"/>
       <w:r>
         <w:t xml:space="preserve">Figure </w:t>
       </w:r>
-      <w:r>
-        <w:fldChar w:fldCharType="begin"/>
-      </w:r>
-      <w:r>
-        <w:instrText xml:space="preserve"> SEQ Figure \* ARABIC </w:instrText>
-      </w:r>
-      <w:r>
-        <w:fldChar w:fldCharType="separate"/>
-      </w:r>
-      <w:r>
-        <w:rPr>
-          <w:noProof/>
-        </w:rPr>
-        <w:t>2</w:t>
-      </w:r>
-      <w:r>
-        <w:fldChar w:fldCharType="end"/>
-      </w:r>
+      <w:fldSimple w:instr=" SEQ Figure \* ARABIC ">
+        <w:r>
+          <w:rPr>
+            <w:noProof/>
+          </w:rPr>
+          <w:t>2</w:t>
+        </w:r>
+      </w:fldSimple>
       <w:r>
         <w:t>. ER diagram Shapes</w:t>
       </w:r>
-      <w:bookmarkEnd w:id="13"/>
+      <w:bookmarkEnd w:id="11"/>
     </w:p>
     <w:p>
       <w:pPr>
@@ -6455,7 +6507,7 @@
         <w:pStyle w:val="Heading2"/>
         <w:ind w:left="0" w:firstLine="0"/>
       </w:pPr>
-      <w:bookmarkStart w:id="14" w:name="_Toc499313215"/>
+      <w:bookmarkStart w:id="12" w:name="_Toc499313215"/>
       <w:r>
         <w:t>ER</w:t>
       </w:r>
@@ -6465,7 +6517,7 @@
       <w:r>
         <w:t>Diagram Components</w:t>
       </w:r>
-      <w:bookmarkEnd w:id="14"/>
+      <w:bookmarkEnd w:id="12"/>
       <w:r>
         <w:t xml:space="preserve"> </w:t>
       </w:r>
@@ -6483,11 +6535,11 @@
         <w:pStyle w:val="Heading3"/>
         <w:ind w:left="720" w:firstLine="0"/>
       </w:pPr>
-      <w:bookmarkStart w:id="15" w:name="_Toc499313216"/>
+      <w:bookmarkStart w:id="13" w:name="_Toc499313216"/>
       <w:r>
         <w:t>Entity objects</w:t>
       </w:r>
-      <w:bookmarkEnd w:id="15"/>
+      <w:bookmarkEnd w:id="13"/>
     </w:p>
     <w:p>
       <w:pPr>
@@ -6610,11 +6662,7 @@
         <w:t xml:space="preserve"> Example</w:t>
       </w:r>
       <w:r>
-        <w:t xml:space="preserve"> shows </w:t>
-      </w:r>
-      <w:r>
-        <w:lastRenderedPageBreak/>
-        <w:t xml:space="preserve">a weak Relationship where Teacher is the weak entity, and class is the Strong entity.  The primary key of teacher is </w:t>
+        <w:t xml:space="preserve"> shows a weak Relationship where Teacher is the weak entity, and class is the Strong entity.  The primary key of teacher is </w:t>
       </w:r>
       <w:proofErr w:type="spellStart"/>
       <w:r>
@@ -6634,6 +6682,7 @@
         <w:rPr>
           <w:noProof/>
         </w:rPr>
+        <w:lastRenderedPageBreak/>
         <w:drawing>
           <wp:inline distT="0" distB="0" distL="0" distR="0">
             <wp:extent cx="4676775" cy="2114550"/>
@@ -6689,32 +6738,22 @@
         <w:pStyle w:val="Caption"/>
         <w:ind w:left="0" w:firstLine="0"/>
       </w:pPr>
-      <w:bookmarkStart w:id="16" w:name="_Toc499313240"/>
+      <w:bookmarkStart w:id="14" w:name="_Toc499313240"/>
       <w:r>
         <w:t xml:space="preserve">Figure </w:t>
       </w:r>
-      <w:r>
-        <w:fldChar w:fldCharType="begin"/>
-      </w:r>
-      <w:r>
-        <w:instrText xml:space="preserve"> SEQ Figure \* ARABIC </w:instrText>
-      </w:r>
-      <w:r>
-        <w:fldChar w:fldCharType="separate"/>
-      </w:r>
-      <w:r>
-        <w:rPr>
-          <w:noProof/>
-        </w:rPr>
-        <w:t>3</w:t>
-      </w:r>
-      <w:r>
-        <w:fldChar w:fldCharType="end"/>
-      </w:r>
+      <w:fldSimple w:instr=" SEQ Figure \* ARABIC ">
+        <w:r>
+          <w:rPr>
+            <w:noProof/>
+          </w:rPr>
+          <w:t>3</w:t>
+        </w:r>
+      </w:fldSimple>
       <w:r>
         <w:t xml:space="preserve"> Weak Entity Example</w:t>
       </w:r>
-      <w:bookmarkEnd w:id="16"/>
+      <w:bookmarkEnd w:id="14"/>
     </w:p>
     <w:p>
       <w:pPr>
@@ -6729,11 +6768,11 @@
         <w:pStyle w:val="Heading3"/>
         <w:ind w:left="720" w:firstLine="0"/>
       </w:pPr>
-      <w:bookmarkStart w:id="17" w:name="_Toc499313217"/>
+      <w:bookmarkStart w:id="15" w:name="_Toc499313217"/>
       <w:r>
         <w:t>Relationship</w:t>
       </w:r>
-      <w:bookmarkEnd w:id="17"/>
+      <w:bookmarkEnd w:id="15"/>
       <w:r>
         <w:t xml:space="preserve"> </w:t>
       </w:r>
@@ -6924,46 +6963,36 @@
         <w:pStyle w:val="Caption"/>
         <w:ind w:left="0" w:firstLine="0"/>
       </w:pPr>
-      <w:bookmarkStart w:id="18" w:name="_Toc499313241"/>
+      <w:bookmarkStart w:id="16" w:name="_Toc499313241"/>
       <w:r>
         <w:t xml:space="preserve">Figure </w:t>
       </w:r>
-      <w:r>
-        <w:fldChar w:fldCharType="begin"/>
-      </w:r>
-      <w:r>
-        <w:instrText xml:space="preserve"> SEQ Figure \* ARABIC </w:instrText>
-      </w:r>
-      <w:r>
-        <w:fldChar w:fldCharType="separate"/>
-      </w:r>
-      <w:r>
-        <w:rPr>
-          <w:noProof/>
-        </w:rPr>
-        <w:t>4</w:t>
-      </w:r>
-      <w:r>
-        <w:fldChar w:fldCharType="end"/>
-      </w:r>
+      <w:fldSimple w:instr=" SEQ Figure \* ARABIC ">
+        <w:r>
+          <w:rPr>
+            <w:noProof/>
+          </w:rPr>
+          <w:t>4</w:t>
+        </w:r>
+      </w:fldSimple>
       <w:r>
         <w:t xml:space="preserve"> Degree of </w:t>
       </w:r>
       <w:r>
         <w:t>Relationships</w:t>
       </w:r>
-      <w:bookmarkEnd w:id="18"/>
+      <w:bookmarkEnd w:id="16"/>
     </w:p>
     <w:p>
       <w:pPr>
         <w:pStyle w:val="Heading3"/>
         <w:ind w:left="720" w:firstLine="0"/>
       </w:pPr>
-      <w:bookmarkStart w:id="19" w:name="_Toc499313218"/>
+      <w:bookmarkStart w:id="17" w:name="_Toc499313218"/>
       <w:r>
         <w:t>Attribute</w:t>
       </w:r>
-      <w:bookmarkEnd w:id="19"/>
+      <w:bookmarkEnd w:id="17"/>
     </w:p>
     <w:p>
       <w:pPr>
@@ -6979,11 +7008,7 @@
         <w:t xml:space="preserve"> property describes an Entity </w:t>
       </w:r>
       <w:r>
-        <w:t xml:space="preserve">object, and will appear as a column in a relational table. An attribute property may also describe a property of a relationship.  In a </w:t>
-      </w:r>
-      <w:r>
-        <w:lastRenderedPageBreak/>
-        <w:t xml:space="preserve">relation multiple each attribute </w:t>
+        <w:t xml:space="preserve">object, and will appear as a column in a relational table. An attribute property may also describe a property of a relationship.  In a relation multiple each attribute </w:t>
       </w:r>
       <w:proofErr w:type="gramStart"/>
       <w:r>
@@ -7078,7 +7103,11 @@
         <w:t xml:space="preserve"> </w:t>
       </w:r>
       <w:r>
-        <w:t>The removal of any attribute from the super key will prevent it from being a super key.</w:t>
+        <w:t xml:space="preserve">The removal of any </w:t>
+      </w:r>
+      <w:r>
+        <w:lastRenderedPageBreak/>
+        <w:t>attribute from the super key will prevent it from being a super key.</w:t>
       </w:r>
       <w:r>
         <w:rPr>
@@ -7143,11 +7172,11 @@
         <w:pStyle w:val="Heading2"/>
         <w:ind w:left="0" w:firstLine="0"/>
       </w:pPr>
-      <w:bookmarkStart w:id="20" w:name="_Toc499313219"/>
+      <w:bookmarkStart w:id="18" w:name="_Toc499313219"/>
       <w:r>
         <w:t>Converting Relationships to Binary</w:t>
       </w:r>
-      <w:bookmarkEnd w:id="20"/>
+      <w:bookmarkEnd w:id="18"/>
       <w:r>
         <w:t xml:space="preserve"> </w:t>
       </w:r>
@@ -7237,11 +7266,11 @@
         <w:pStyle w:val="Heading2"/>
         <w:ind w:left="0" w:firstLine="0"/>
       </w:pPr>
-      <w:bookmarkStart w:id="21" w:name="_Toc499313220"/>
+      <w:bookmarkStart w:id="19" w:name="_Toc499313220"/>
       <w:r>
         <w:t>Functional Dependencies</w:t>
       </w:r>
-      <w:bookmarkEnd w:id="21"/>
+      <w:bookmarkEnd w:id="19"/>
     </w:p>
     <w:p>
       <w:pPr>
@@ -7494,11 +7523,7 @@
         <w:t>orm</w:t>
       </w:r>
       <w:r>
-        <w:t xml:space="preserve"> requires </w:t>
-      </w:r>
-      <w:r>
-        <w:lastRenderedPageBreak/>
-        <w:t xml:space="preserve">that every non-prime attribute in a relation is fully functionally dependent on the primary key.  </w:t>
+        <w:t xml:space="preserve"> requires that every non-prime attribute in a relation is fully functionally dependent on the primary key.  </w:t>
       </w:r>
       <w:proofErr w:type="gramStart"/>
       <w:r>
@@ -7533,7 +7558,11 @@
         <w:t xml:space="preserve"> </w:t>
       </w:r>
       <w:r>
-        <w:t xml:space="preserve">ensures that any instance of the original relation can be decomposed into smaller relations with no loss of information.  And the </w:t>
+        <w:t xml:space="preserve">ensures that any instance of the original relation can </w:t>
+      </w:r>
+      <w:r>
+        <w:lastRenderedPageBreak/>
+        <w:t xml:space="preserve">be decomposed into smaller relations with no loss of information.  And the </w:t>
       </w:r>
       <w:r>
         <w:rPr>
@@ -7558,11 +7587,11 @@
       <w:pPr>
         <w:pStyle w:val="Heading1"/>
       </w:pPr>
-      <w:bookmarkStart w:id="22" w:name="_Toc499313221"/>
+      <w:bookmarkStart w:id="20" w:name="_Toc499313221"/>
       <w:r>
         <w:t>Use Case Diagrams</w:t>
       </w:r>
-      <w:bookmarkEnd w:id="22"/>
+      <w:bookmarkEnd w:id="20"/>
     </w:p>
     <w:p>
       <w:pPr>
@@ -7672,28 +7701,18 @@
         </w:tabs>
         <w:ind w:left="90" w:hanging="90"/>
       </w:pPr>
-      <w:bookmarkStart w:id="23" w:name="_Toc499313242"/>
+      <w:bookmarkStart w:id="21" w:name="_Toc499313242"/>
       <w:r>
         <w:t xml:space="preserve">Figure </w:t>
       </w:r>
-      <w:r>
-        <w:fldChar w:fldCharType="begin"/>
-      </w:r>
-      <w:r>
-        <w:instrText xml:space="preserve"> SEQ Figure \* ARABIC </w:instrText>
-      </w:r>
-      <w:r>
-        <w:fldChar w:fldCharType="separate"/>
-      </w:r>
-      <w:r>
-        <w:rPr>
-          <w:noProof/>
-        </w:rPr>
-        <w:t>5</w:t>
-      </w:r>
-      <w:r>
-        <w:fldChar w:fldCharType="end"/>
-      </w:r>
+      <w:fldSimple w:instr=" SEQ Figure \* ARABIC ">
+        <w:r>
+          <w:rPr>
+            <w:noProof/>
+          </w:rPr>
+          <w:t>5</w:t>
+        </w:r>
+      </w:fldSimple>
       <w:r>
         <w:t xml:space="preserve"> </w:t>
       </w:r>
@@ -7705,7 +7724,7 @@
       <w:r>
         <w:t xml:space="preserve"> ER Mapper Use Case</w:t>
       </w:r>
-      <w:bookmarkEnd w:id="23"/>
+      <w:bookmarkEnd w:id="21"/>
     </w:p>
     <w:p>
       <w:pPr>
@@ -7884,32 +7903,22 @@
       <w:pPr>
         <w:pStyle w:val="Caption"/>
       </w:pPr>
-      <w:bookmarkStart w:id="24" w:name="_Toc499313243"/>
+      <w:bookmarkStart w:id="22" w:name="_Toc499313243"/>
       <w:r>
         <w:t xml:space="preserve">Figure </w:t>
       </w:r>
-      <w:r>
-        <w:fldChar w:fldCharType="begin"/>
-      </w:r>
-      <w:r>
-        <w:instrText xml:space="preserve"> SEQ Figure \* ARABIC </w:instrText>
-      </w:r>
-      <w:r>
-        <w:fldChar w:fldCharType="separate"/>
-      </w:r>
-      <w:r>
-        <w:rPr>
-          <w:noProof/>
-        </w:rPr>
-        <w:t>6</w:t>
-      </w:r>
-      <w:r>
-        <w:fldChar w:fldCharType="end"/>
-      </w:r>
+      <w:fldSimple w:instr=" SEQ Figure \* ARABIC ">
+        <w:r>
+          <w:rPr>
+            <w:noProof/>
+          </w:rPr>
+          <w:t>6</w:t>
+        </w:r>
+      </w:fldSimple>
       <w:r>
         <w:t>. Normalize Use Case</w:t>
       </w:r>
-      <w:bookmarkEnd w:id="24"/>
+      <w:bookmarkEnd w:id="22"/>
     </w:p>
     <w:p>
       <w:r>
@@ -7921,11 +7930,11 @@
         <w:pStyle w:val="Heading2"/>
         <w:ind w:left="0" w:firstLine="0"/>
       </w:pPr>
-      <w:bookmarkStart w:id="25" w:name="_Toc499313222"/>
+      <w:bookmarkStart w:id="23" w:name="_Toc499313222"/>
       <w:r>
         <w:t>Use Case Descriptions</w:t>
       </w:r>
-      <w:bookmarkEnd w:id="25"/>
+      <w:bookmarkEnd w:id="23"/>
     </w:p>
     <w:p>
       <w:pPr>
@@ -7942,32 +7951,22 @@
         <w:ind w:left="0" w:firstLine="0"/>
         <w:jc w:val="left"/>
       </w:pPr>
-      <w:bookmarkStart w:id="26" w:name="_Toc499239608"/>
+      <w:bookmarkStart w:id="24" w:name="_Toc499239608"/>
       <w:r>
         <w:t xml:space="preserve">Table </w:t>
       </w:r>
-      <w:r>
-        <w:fldChar w:fldCharType="begin"/>
-      </w:r>
-      <w:r>
-        <w:instrText xml:space="preserve"> SEQ Table \* ARABIC </w:instrText>
-      </w:r>
-      <w:r>
-        <w:fldChar w:fldCharType="separate"/>
-      </w:r>
-      <w:r>
-        <w:rPr>
-          <w:noProof/>
-        </w:rPr>
-        <w:t>3</w:t>
-      </w:r>
-      <w:r>
-        <w:fldChar w:fldCharType="end"/>
-      </w:r>
+      <w:fldSimple w:instr=" SEQ Table \* ARABIC ">
+        <w:r>
+          <w:rPr>
+            <w:noProof/>
+          </w:rPr>
+          <w:t>3</w:t>
+        </w:r>
+      </w:fldSimple>
       <w:r>
         <w:t xml:space="preserve"> Use Case Descriptions</w:t>
       </w:r>
-      <w:bookmarkEnd w:id="26"/>
+      <w:bookmarkEnd w:id="24"/>
     </w:p>
     <w:tbl>
       <w:tblPr>
@@ -11977,7 +11976,7 @@
                 <w:szCs w:val="21"/>
               </w:rPr>
             </w:pPr>
-            <w:bookmarkStart w:id="27" w:name="_Hlk499222339"/>
+            <w:bookmarkStart w:id="25" w:name="_Hlk499222339"/>
             <w:r>
               <w:rPr>
                 <w:rFonts w:asciiTheme="minorHAnsi"/>
@@ -12012,7 +12011,7 @@
           </w:p>
         </w:tc>
       </w:tr>
-      <w:bookmarkEnd w:id="27"/>
+      <w:bookmarkEnd w:id="25"/>
       <w:tr>
         <w:tc>
           <w:tcPr>
@@ -15501,14 +15500,14 @@
       <w:pPr>
         <w:pStyle w:val="Heading1"/>
       </w:pPr>
-      <w:bookmarkStart w:id="28" w:name="_Toc499313223"/>
+      <w:bookmarkStart w:id="26" w:name="_Toc499313223"/>
       <w:r>
         <w:t>Class</w:t>
       </w:r>
       <w:r>
         <w:t>es</w:t>
       </w:r>
-      <w:bookmarkEnd w:id="28"/>
+      <w:bookmarkEnd w:id="26"/>
     </w:p>
     <w:p>
       <w:pPr>
@@ -15614,28 +15613,18 @@
         <w:pStyle w:val="Caption"/>
         <w:ind w:left="0" w:firstLine="0"/>
       </w:pPr>
-      <w:bookmarkStart w:id="29" w:name="_Toc499313244"/>
+      <w:bookmarkStart w:id="27" w:name="_Toc499313244"/>
       <w:r>
         <w:t xml:space="preserve">Figure </w:t>
       </w:r>
-      <w:r>
-        <w:fldChar w:fldCharType="begin"/>
-      </w:r>
-      <w:r>
-        <w:instrText xml:space="preserve"> SEQ Figure \* ARABIC </w:instrText>
-      </w:r>
-      <w:r>
-        <w:fldChar w:fldCharType="separate"/>
-      </w:r>
-      <w:r>
-        <w:rPr>
-          <w:noProof/>
-        </w:rPr>
-        <w:t>7</w:t>
-      </w:r>
-      <w:r>
-        <w:fldChar w:fldCharType="end"/>
-      </w:r>
+      <w:fldSimple w:instr=" SEQ Figure \* ARABIC ">
+        <w:r>
+          <w:rPr>
+            <w:noProof/>
+          </w:rPr>
+          <w:t>7</w:t>
+        </w:r>
+      </w:fldSimple>
       <w:r>
         <w:t xml:space="preserve">. </w:t>
       </w:r>
@@ -15647,7 +15636,7 @@
       <w:r>
         <w:t xml:space="preserve"> UML Models</w:t>
       </w:r>
-      <w:bookmarkEnd w:id="29"/>
+      <w:bookmarkEnd w:id="27"/>
     </w:p>
     <w:p>
       <w:pPr>
@@ -15708,28 +15697,18 @@
         <w:pStyle w:val="Caption"/>
         <w:ind w:left="0" w:firstLine="0"/>
       </w:pPr>
-      <w:bookmarkStart w:id="30" w:name="_Toc499313245"/>
+      <w:bookmarkStart w:id="28" w:name="_Toc499313245"/>
       <w:r>
         <w:t xml:space="preserve">Figure </w:t>
       </w:r>
-      <w:r>
-        <w:fldChar w:fldCharType="begin"/>
-      </w:r>
-      <w:r>
-        <w:instrText xml:space="preserve"> SEQ Figure \* ARABIC </w:instrText>
-      </w:r>
-      <w:r>
-        <w:fldChar w:fldCharType="separate"/>
-      </w:r>
-      <w:r>
-        <w:rPr>
-          <w:noProof/>
-        </w:rPr>
-        <w:t>8</w:t>
-      </w:r>
-      <w:r>
-        <w:fldChar w:fldCharType="end"/>
-      </w:r>
+      <w:fldSimple w:instr=" SEQ Figure \* ARABIC ">
+        <w:r>
+          <w:rPr>
+            <w:noProof/>
+          </w:rPr>
+          <w:t>8</w:t>
+        </w:r>
+      </w:fldSimple>
       <w:r>
         <w:t xml:space="preserve">. </w:t>
       </w:r>
@@ -15741,19 +15720,19 @@
       <w:r>
         <w:t xml:space="preserve"> UML Model</w:t>
       </w:r>
-      <w:bookmarkEnd w:id="30"/>
+      <w:bookmarkEnd w:id="28"/>
     </w:p>
     <w:p>
       <w:pPr>
         <w:pStyle w:val="Heading2"/>
         <w:ind w:left="0"/>
       </w:pPr>
-      <w:bookmarkStart w:id="31" w:name="_Toc499313224"/>
+      <w:bookmarkStart w:id="29" w:name="_Toc499313224"/>
       <w:r>
         <w:lastRenderedPageBreak/>
         <w:t>ShapeObjects</w:t>
       </w:r>
-      <w:bookmarkEnd w:id="31"/>
+      <w:bookmarkEnd w:id="29"/>
     </w:p>
     <w:p>
       <w:pPr>
@@ -15797,11 +15776,11 @@
         <w:pStyle w:val="Heading2"/>
         <w:ind w:left="0"/>
       </w:pPr>
-      <w:bookmarkStart w:id="32" w:name="_Toc499313225"/>
+      <w:bookmarkStart w:id="30" w:name="_Toc499313225"/>
       <w:r>
         <w:t>Entity/Entity sets</w:t>
       </w:r>
-      <w:bookmarkEnd w:id="32"/>
+      <w:bookmarkEnd w:id="30"/>
     </w:p>
     <w:p>
       <w:pPr>
@@ -15846,7 +15825,7 @@
         <w:pStyle w:val="Heading2"/>
         <w:ind w:left="0"/>
       </w:pPr>
-      <w:bookmarkStart w:id="33" w:name="_Toc499313226"/>
+      <w:bookmarkStart w:id="31" w:name="_Toc499313226"/>
       <w:r>
         <w:t>Attribute/Attribute sets</w:t>
       </w:r>
@@ -15857,7 +15836,7 @@
       <w:r>
         <w:t>SetOfAttributeSets</w:t>
       </w:r>
-      <w:bookmarkEnd w:id="33"/>
+      <w:bookmarkEnd w:id="31"/>
       <w:proofErr w:type="spellEnd"/>
     </w:p>
     <w:p>
@@ -15973,11 +15952,11 @@
       <w:pPr>
         <w:pStyle w:val="Heading2"/>
       </w:pPr>
-      <w:bookmarkStart w:id="34" w:name="_Toc499313227"/>
+      <w:bookmarkStart w:id="32" w:name="_Toc499313227"/>
       <w:r>
         <w:t>Relationship/Cardinality</w:t>
       </w:r>
-      <w:bookmarkEnd w:id="34"/>
+      <w:bookmarkEnd w:id="32"/>
       <w:r>
         <w:t xml:space="preserve"> </w:t>
       </w:r>
@@ -16012,11 +15991,11 @@
         <w:pStyle w:val="Heading2"/>
         <w:ind w:left="360" w:firstLine="0"/>
       </w:pPr>
-      <w:bookmarkStart w:id="35" w:name="_Toc499313228"/>
+      <w:bookmarkStart w:id="33" w:name="_Toc499313228"/>
       <w:r>
         <w:t>Relations/Relation Schema</w:t>
       </w:r>
-      <w:bookmarkEnd w:id="35"/>
+      <w:bookmarkEnd w:id="33"/>
     </w:p>
     <w:p>
       <w:pPr>
@@ -16395,7 +16374,7 @@
       <w:pPr>
         <w:pStyle w:val="Heading2"/>
       </w:pPr>
-      <w:bookmarkStart w:id="36" w:name="_Toc499313229"/>
+      <w:bookmarkStart w:id="34" w:name="_Toc499313229"/>
       <w:r>
         <w:t>Functional Dependencies /</w:t>
       </w:r>
@@ -16405,7 +16384,7 @@
       <w:r>
         <w:t>Dependency Set</w:t>
       </w:r>
-      <w:bookmarkEnd w:id="36"/>
+      <w:bookmarkEnd w:id="34"/>
     </w:p>
     <w:p>
       <w:pPr>
@@ -16480,43 +16459,33 @@
         <w:pStyle w:val="Caption"/>
         <w:ind w:left="0" w:firstLine="0"/>
       </w:pPr>
-      <w:bookmarkStart w:id="37" w:name="_Toc499313246"/>
+      <w:bookmarkStart w:id="35" w:name="_Toc499313246"/>
       <w:r>
         <w:t xml:space="preserve">Figure </w:t>
       </w:r>
-      <w:r>
-        <w:fldChar w:fldCharType="begin"/>
-      </w:r>
-      <w:r>
-        <w:instrText xml:space="preserve"> SEQ Figure \* ARABIC </w:instrText>
-      </w:r>
-      <w:r>
-        <w:fldChar w:fldCharType="separate"/>
-      </w:r>
-      <w:r>
-        <w:rPr>
-          <w:noProof/>
-        </w:rPr>
-        <w:t>9</w:t>
-      </w:r>
-      <w:r>
-        <w:fldChar w:fldCharType="end"/>
-      </w:r>
+      <w:fldSimple w:instr=" SEQ Figure \* ARABIC ">
+        <w:r>
+          <w:rPr>
+            <w:noProof/>
+          </w:rPr>
+          <w:t>9</w:t>
+        </w:r>
+      </w:fldSimple>
       <w:r>
         <w:t>. Logic UML Model</w:t>
       </w:r>
-      <w:bookmarkEnd w:id="37"/>
+      <w:bookmarkEnd w:id="35"/>
     </w:p>
     <w:p>
       <w:pPr>
         <w:pStyle w:val="Heading2"/>
         <w:ind w:left="720" w:firstLine="0"/>
       </w:pPr>
-      <w:bookmarkStart w:id="38" w:name="_Toc499313230"/>
+      <w:bookmarkStart w:id="36" w:name="_Toc499313230"/>
       <w:r>
         <w:t>Activity Classes</w:t>
       </w:r>
-      <w:bookmarkEnd w:id="38"/>
+      <w:bookmarkEnd w:id="36"/>
     </w:p>
     <w:p>
       <w:pPr>
@@ -16610,12 +16579,12 @@
         <w:pStyle w:val="Heading2"/>
         <w:ind w:left="0"/>
       </w:pPr>
-      <w:bookmarkStart w:id="39" w:name="_Toc499313231"/>
+      <w:bookmarkStart w:id="37" w:name="_Toc499313231"/>
       <w:r>
         <w:lastRenderedPageBreak/>
         <w:t>ER Diagram</w:t>
       </w:r>
-      <w:bookmarkEnd w:id="39"/>
+      <w:bookmarkEnd w:id="37"/>
     </w:p>
     <w:p>
       <w:pPr>
@@ -16683,15 +16652,84 @@
       </w:r>
       <w:proofErr w:type="gramEnd"/>
       <w:r>
-        <w:t xml:space="preserve">).  This function is used to look at the diagram and organize it in terms of its entities.  It starts by looping through every relationship checking if it is not binary and converts it to a binary relationship.  In the conversion, several entity objects will be created, as per steps 3 to 6.  After this process all entity objects and attributes have been identified.  Next steps 1 and 2 are performed where for each of the identified entity, a relation is created </w:t>
+        <w:t>).  This function is used to look at the diagram and organize it in terms of its entities.  It starts by looping through every relationship checking if it is not binary and converts it to a binary relationship.  In the conversion, several entity objects will be created</w:t>
+      </w:r>
+      <w:r>
+        <w:t>.  When these entities are created they are given the attributes of their connecting entities</w:t>
+      </w:r>
+      <w:r>
+        <w:rPr>
+          <w:b/>
+        </w:rPr>
+        <w:t xml:space="preserve">, in some scenarios this may </w:t>
+      </w:r>
+      <w:r>
+        <w:rPr>
+          <w:b/>
+        </w:rPr>
+        <w:t>create an Entity is trivial, i.e. contains a functional dependency X-&gt; Y where Y is a subset of X</w:t>
+      </w:r>
+      <w:r>
+        <w:rPr>
+          <w:b/>
+        </w:rPr>
+        <w:t>.</w:t>
+      </w:r>
+      <w:r>
+        <w:rPr>
+          <w:b/>
+        </w:rPr>
+        <w:t xml:space="preserve">  To bypass this, it creates a temporary Attribute</w:t>
+      </w:r>
+      <w:r>
+        <w:rPr>
+          <w:b/>
+        </w:rPr>
+        <w:t xml:space="preserve"> </w:t>
+      </w:r>
+      <w:r>
+        <w:t>to “-1”, which allows for the entity to be considered valid</w:t>
+      </w:r>
+      <w:r>
+        <w:t xml:space="preserve"> while it gets mapped to a relation. Once </w:t>
+      </w:r>
+      <w:proofErr w:type="spellStart"/>
+      <w:r>
+        <w:t>getBinaryEntities</w:t>
+      </w:r>
+      <w:proofErr w:type="spellEnd"/>
+      <w:r>
+        <w:t xml:space="preserve"> is finished the system will have properly identified </w:t>
       </w:r>
       <w:proofErr w:type="gramStart"/>
       <w:r>
-        <w:t>and  it</w:t>
+        <w:t xml:space="preserve">all </w:t>
+      </w:r>
+      <w:r>
+        <w:t xml:space="preserve"> entity</w:t>
       </w:r>
       <w:proofErr w:type="gramEnd"/>
       <w:r>
-        <w:t xml:space="preserve"> looks at all attributes, and if the attribute is primary or foreign it belongs to the primary key, else it is a regular attribute of the relation.  </w:t>
+        <w:t xml:space="preserve"> objects and attributes</w:t>
+      </w:r>
+      <w:r>
+        <w:t>, and the entities can be mapped to their relations using the steps described before in the section on Relations / Relation schemas.  Once</w:t>
+      </w:r>
+      <w:r>
+        <w:t xml:space="preserve"> the relation schema is created, there is a function </w:t>
+      </w:r>
+      <w:proofErr w:type="spellStart"/>
+      <w:proofErr w:type="gramStart"/>
+      <w:r>
+        <w:t>removeTemps</w:t>
+      </w:r>
+      <w:proofErr w:type="spellEnd"/>
+      <w:r>
+        <w:t>(</w:t>
+      </w:r>
+      <w:proofErr w:type="gramEnd"/>
+      <w:r>
+        <w:t xml:space="preserve">) that removes the temporary attributes from the schema.   </w:t>
       </w:r>
     </w:p>
     <w:p>
@@ -16704,11 +16742,11 @@
         <w:pStyle w:val="Heading2"/>
         <w:ind w:left="720" w:firstLine="0"/>
       </w:pPr>
-      <w:bookmarkStart w:id="40" w:name="_Toc499313232"/>
+      <w:bookmarkStart w:id="38" w:name="_Toc499313232"/>
       <w:r>
         <w:t>Draw Objects</w:t>
       </w:r>
-      <w:bookmarkEnd w:id="40"/>
+      <w:bookmarkEnd w:id="38"/>
     </w:p>
     <w:p>
       <w:pPr>
@@ -16817,28 +16855,18 @@
         <w:pStyle w:val="Caption"/>
         <w:ind w:left="0" w:firstLine="0"/>
       </w:pPr>
-      <w:bookmarkStart w:id="41" w:name="_Toc499313247"/>
+      <w:bookmarkStart w:id="39" w:name="_Toc499313247"/>
       <w:r>
         <w:t xml:space="preserve">Figure </w:t>
       </w:r>
-      <w:r>
-        <w:fldChar w:fldCharType="begin"/>
-      </w:r>
-      <w:r>
-        <w:instrText xml:space="preserve"> SEQ Figure \* ARABIC </w:instrText>
-      </w:r>
-      <w:r>
-        <w:fldChar w:fldCharType="separate"/>
-      </w:r>
-      <w:r>
-        <w:rPr>
-          <w:noProof/>
-        </w:rPr>
-        <w:t>10</w:t>
-      </w:r>
-      <w:r>
-        <w:fldChar w:fldCharType="end"/>
-      </w:r>
+      <w:fldSimple w:instr=" SEQ Figure \* ARABIC ">
+        <w:r>
+          <w:rPr>
+            <w:noProof/>
+          </w:rPr>
+          <w:t>10</w:t>
+        </w:r>
+      </w:fldSimple>
       <w:r>
         <w:t xml:space="preserve"> </w:t>
       </w:r>
@@ -16853,7 +16881,7 @@
       <w:r>
         <w:t>g</w:t>
       </w:r>
-      <w:bookmarkEnd w:id="41"/>
+      <w:bookmarkEnd w:id="39"/>
     </w:p>
     <w:p>
       <w:pPr>
@@ -16980,28 +17008,18 @@
         <w:pStyle w:val="Caption"/>
         <w:ind w:left="0" w:firstLine="0"/>
       </w:pPr>
-      <w:bookmarkStart w:id="42" w:name="_Toc499313248"/>
+      <w:bookmarkStart w:id="40" w:name="_Toc499313248"/>
       <w:r>
         <w:t xml:space="preserve">Figure </w:t>
       </w:r>
-      <w:r>
-        <w:fldChar w:fldCharType="begin"/>
-      </w:r>
-      <w:r>
-        <w:instrText xml:space="preserve"> SEQ Figure \* ARABIC </w:instrText>
-      </w:r>
-      <w:r>
-        <w:fldChar w:fldCharType="separate"/>
-      </w:r>
-      <w:r>
-        <w:rPr>
-          <w:noProof/>
-        </w:rPr>
-        <w:t>11</w:t>
-      </w:r>
-      <w:r>
-        <w:fldChar w:fldCharType="end"/>
-      </w:r>
+      <w:fldSimple w:instr=" SEQ Figure \* ARABIC ">
+        <w:r>
+          <w:rPr>
+            <w:noProof/>
+          </w:rPr>
+          <w:t>11</w:t>
+        </w:r>
+      </w:fldSimple>
       <w:r>
         <w:t xml:space="preserve"> Completed </w:t>
       </w:r>
@@ -17009,7 +17027,7 @@
       <w:r>
         <w:t>ERDiagram</w:t>
       </w:r>
-      <w:bookmarkEnd w:id="42"/>
+      <w:bookmarkEnd w:id="40"/>
       <w:proofErr w:type="spellEnd"/>
     </w:p>
     <w:p>
@@ -17022,11 +17040,11 @@
         <w:pStyle w:val="Heading2"/>
         <w:ind w:left="0" w:firstLine="0"/>
       </w:pPr>
-      <w:bookmarkStart w:id="43" w:name="_Toc499313233"/>
+      <w:bookmarkStart w:id="41" w:name="_Toc499313233"/>
       <w:r>
         <w:t>FD Normalization</w:t>
       </w:r>
-      <w:bookmarkEnd w:id="43"/>
+      <w:bookmarkEnd w:id="41"/>
     </w:p>
     <w:p>
       <w:pPr>
@@ -17296,28 +17314,18 @@
         <w:pStyle w:val="Caption"/>
         <w:ind w:left="0" w:firstLine="0"/>
       </w:pPr>
-      <w:bookmarkStart w:id="44" w:name="_Toc499313249"/>
+      <w:bookmarkStart w:id="42" w:name="_Toc499313249"/>
       <w:r>
         <w:t xml:space="preserve">Figure </w:t>
       </w:r>
-      <w:r>
-        <w:fldChar w:fldCharType="begin"/>
-      </w:r>
-      <w:r>
-        <w:instrText xml:space="preserve"> SEQ Figure \* ARABIC </w:instrText>
-      </w:r>
-      <w:r>
-        <w:fldChar w:fldCharType="separate"/>
-      </w:r>
-      <w:r>
-        <w:rPr>
-          <w:noProof/>
-        </w:rPr>
-        <w:t>12</w:t>
-      </w:r>
-      <w:r>
-        <w:fldChar w:fldCharType="end"/>
-      </w:r>
+      <w:fldSimple w:instr=" SEQ Figure \* ARABIC ">
+        <w:r>
+          <w:rPr>
+            <w:noProof/>
+          </w:rPr>
+          <w:t>12</w:t>
+        </w:r>
+      </w:fldSimple>
       <w:r>
         <w:t xml:space="preserve"> Normalized </w:t>
       </w:r>
@@ -17325,7 +17333,7 @@
       <w:r>
         <w:t>ERDiagram</w:t>
       </w:r>
-      <w:bookmarkEnd w:id="44"/>
+      <w:bookmarkEnd w:id="42"/>
       <w:proofErr w:type="spellEnd"/>
     </w:p>
     <w:p>
@@ -17662,11 +17670,11 @@
         <w:pStyle w:val="Heading3"/>
         <w:ind w:left="0" w:firstLine="0"/>
       </w:pPr>
-      <w:bookmarkStart w:id="45" w:name="_Toc499313234"/>
+      <w:bookmarkStart w:id="43" w:name="_Toc499313234"/>
       <w:r>
         <w:t>Normalization</w:t>
       </w:r>
-      <w:bookmarkEnd w:id="45"/>
+      <w:bookmarkEnd w:id="43"/>
       <w:r>
         <w:t xml:space="preserve"> </w:t>
       </w:r>
@@ -17740,32 +17748,22 @@
         <w:pStyle w:val="Caption"/>
         <w:ind w:left="0" w:firstLine="0"/>
       </w:pPr>
-      <w:bookmarkStart w:id="46" w:name="_Toc499239609"/>
+      <w:bookmarkStart w:id="44" w:name="_Toc499239609"/>
       <w:r>
         <w:t xml:space="preserve">Table </w:t>
       </w:r>
-      <w:r>
-        <w:fldChar w:fldCharType="begin"/>
-      </w:r>
-      <w:r>
-        <w:instrText xml:space="preserve"> SEQ Table \* ARABIC </w:instrText>
-      </w:r>
-      <w:r>
-        <w:fldChar w:fldCharType="separate"/>
-      </w:r>
-      <w:r>
-        <w:rPr>
-          <w:noProof/>
-        </w:rPr>
-        <w:t>4</w:t>
-      </w:r>
-      <w:r>
-        <w:fldChar w:fldCharType="end"/>
-      </w:r>
+      <w:fldSimple w:instr=" SEQ Table \* ARABIC ">
+        <w:r>
+          <w:rPr>
+            <w:noProof/>
+          </w:rPr>
+          <w:t>4</w:t>
+        </w:r>
+      </w:fldSimple>
       <w:r>
         <w:t xml:space="preserve"> Summary of Normal Forms Based on Primary Keys and Corresponding Normalization</w:t>
       </w:r>
-      <w:bookmarkEnd w:id="46"/>
+      <w:bookmarkEnd w:id="44"/>
     </w:p>
     <w:tbl>
       <w:tblPr>
@@ -18516,11 +18514,11 @@
       <w:pPr>
         <w:pStyle w:val="Heading1"/>
       </w:pPr>
-      <w:bookmarkStart w:id="47" w:name="_Toc499313236"/>
+      <w:bookmarkStart w:id="45" w:name="_Toc499313236"/>
       <w:r>
         <w:t>Results</w:t>
       </w:r>
-      <w:bookmarkEnd w:id="47"/>
+      <w:bookmarkEnd w:id="45"/>
     </w:p>
     <w:p>
       <w:pPr>
@@ -18554,18 +18552,16 @@
         <w:t xml:space="preserve"> also</w:t>
       </w:r>
       <w:r>
-        <w:t xml:space="preserve"> </w:t>
-      </w:r>
-      <w:proofErr w:type="gramStart"/>
-      <w:r>
-        <w:t>doesn’t</w:t>
-      </w:r>
-      <w:proofErr w:type="gramEnd"/>
-      <w:r>
-        <w:t xml:space="preserve"> have a clear understanding of what the user wants</w:t>
-      </w:r>
-      <w:r>
-        <w:t xml:space="preserve"> as the ER diagram is fairly ambiguous</w:t>
+        <w:t xml:space="preserve"> does</w:t>
+      </w:r>
+      <w:r>
+        <w:t xml:space="preserve"> no</w:t>
+      </w:r>
+      <w:r>
+        <w:t>t have a clear understanding of what the user wants</w:t>
+      </w:r>
+      <w:r>
+        <w:t xml:space="preserve"> as the ER diagram is ambiguous</w:t>
       </w:r>
       <w:r>
         <w:t xml:space="preserve">.  </w:t>
@@ -18576,8 +18572,6 @@
       <w:r>
         <w:t xml:space="preserve"> if you make an error in your diagram the program will not be able to fix it.  </w:t>
       </w:r>
-      <w:bookmarkStart w:id="48" w:name="_GoBack"/>
-      <w:bookmarkEnd w:id="48"/>
     </w:p>
     <w:p>
       <w:pPr>
@@ -18591,9 +18585,6 @@
       <w:r>
         <w:tab/>
       </w:r>
-      <w:r>
-        <w:t xml:space="preserve"> </w:t>
-      </w:r>
     </w:p>
     <w:p>
       <w:pPr>
@@ -18602,28 +18593,13 @@
     </w:p>
     <w:p>
       <w:pPr>
-        <w:ind w:left="0" w:firstLine="0"/>
-      </w:pPr>
-    </w:p>
-    <w:p>
-      <w:pPr>
-        <w:ind w:left="0" w:firstLine="0"/>
-      </w:pPr>
-    </w:p>
-    <w:p>
-      <w:pPr>
-        <w:ind w:left="0" w:firstLine="0"/>
-      </w:pPr>
-    </w:p>
-    <w:p>
-      <w:pPr>
         <w:pStyle w:val="Heading1"/>
       </w:pPr>
-      <w:bookmarkStart w:id="49" w:name="_Toc499313237"/>
+      <w:bookmarkStart w:id="46" w:name="_Toc499313237"/>
       <w:r>
         <w:t>References</w:t>
       </w:r>
-      <w:bookmarkEnd w:id="49"/>
+      <w:bookmarkEnd w:id="46"/>
     </w:p>
     <w:p>
       <w:pPr>
@@ -18736,7 +18712,7 @@
           <w:rPr>
             <w:noProof/>
           </w:rPr>
-          <w:t>28</w:t>
+          <w:t>5</w:t>
         </w:r>
         <w:r>
           <w:rPr>
@@ -23956,6 +23932,7 @@
   <w:style w:type="character" w:default="1" w:styleId="DefaultParagraphFont">
     <w:name w:val="Default Paragraph Font"/>
     <w:uiPriority w:val="1"/>
+    <w:semiHidden/>
     <w:unhideWhenUsed/>
   </w:style>
   <w:style w:type="table" w:default="1" w:styleId="TableNormal">
@@ -24716,550 +24693,6 @@
     </w:rPr>
   </w:style>
 </w:styles>
-</file>
-
-<file path=word/glossary/document.xml><?xml version="1.0" encoding="utf-8"?>
-<w:glossaryDocument xmlns:wpc="http://schemas.microsoft.com/office/word/2010/wordprocessingCanvas" xmlns:cx="http://schemas.microsoft.com/office/drawing/2014/chartex" xmlns:cx1="http://schemas.microsoft.com/office/drawing/2015/9/8/chartex" xmlns:cx2="http://schemas.microsoft.com/office/drawing/2015/10/21/chartex" xmlns:cx3="http://schemas.microsoft.com/office/drawing/2016/5/9/chartex" xmlns:cx4="http://schemas.microsoft.com/office/drawing/2016/5/10/chartex" xmlns:cx5="http://schemas.microsoft.com/office/drawing/2016/5/11/chartex" xmlns:cx6="http://schemas.microsoft.com/office/drawing/2016/5/12/chartex" xmlns:cx7="http://schemas.microsoft.com/office/drawing/2016/5/13/chartex" xmlns:cx8="http://schemas.microsoft.com/office/drawing/2016/5/14/chartex" xmlns:mc="http://schemas.openxmlformats.org/markup-compatibility/2006" xmlns:aink="http://schemas.microsoft.com/office/drawing/2016/ink" xmlns:am3d="http://schemas.microsoft.com/office/drawing/2017/model3d" xmlns:o="urn:schemas-microsoft-com:office:office" xmlns:r="http://schemas.openxmlformats.org/officeDocument/2006/relationships" xmlns:m="http://schemas.openxmlformats.org/officeDocument/2006/math" xmlns:v="urn:schemas-microsoft-com:vml" xmlns:wp14="http://schemas.microsoft.com/office/word/2010/wordprocessingDrawing" xmlns:wp="http://schemas.openxmlformats.org/drawingml/2006/wordprocessingDrawing" xmlns:w10="urn:schemas-microsoft-com:office:word" xmlns:w="http://schemas.openxmlformats.org/wordprocessingml/2006/main" xmlns:w14="http://schemas.microsoft.com/office/word/2010/wordml" xmlns:w15="http://schemas.microsoft.com/office/word/2012/wordml" xmlns:w16cid="http://schemas.microsoft.com/office/word/2016/wordml/cid" xmlns:w16se="http://schemas.microsoft.com/office/word/2015/wordml/symex" xmlns:wpg="http://schemas.microsoft.com/office/word/2010/wordprocessingGroup" xmlns:wpi="http://schemas.microsoft.com/office/word/2010/wordprocessingInk" xmlns:wne="http://schemas.microsoft.com/office/word/2006/wordml" xmlns:wps="http://schemas.microsoft.com/office/word/2010/wordprocessingShape" mc:Ignorable="w14 w15 w16se w16cid wp14"/>
-</file>
-
-<file path=word/glossary/fontTable.xml><?xml version="1.0" encoding="utf-8"?>
-<w:fonts xmlns:mc="http://schemas.openxmlformats.org/markup-compatibility/2006" xmlns:r="http://schemas.openxmlformats.org/officeDocument/2006/relationships" xmlns:w="http://schemas.openxmlformats.org/wordprocessingml/2006/main" xmlns:w14="http://schemas.microsoft.com/office/word/2010/wordml" xmlns:w15="http://schemas.microsoft.com/office/word/2012/wordml" xmlns:w16cid="http://schemas.microsoft.com/office/word/2016/wordml/cid" xmlns:w16se="http://schemas.microsoft.com/office/word/2015/wordml/symex" mc:Ignorable="w14 w15 w16se w16cid">
-  <w:font w:name="Wingdings">
-    <w:panose1 w:val="05000000000000000000"/>
-    <w:charset w:val="02"/>
-    <w:family w:val="auto"/>
-    <w:pitch w:val="variable"/>
-    <w:sig w:usb0="00000000" w:usb1="10000000" w:usb2="00000000" w:usb3="00000000" w:csb0="80000000" w:csb1="00000000"/>
-  </w:font>
-  <w:font w:name="Times New Roman">
-    <w:panose1 w:val="02020603050405020304"/>
-    <w:charset w:val="00"/>
-    <w:family w:val="roman"/>
-    <w:pitch w:val="variable"/>
-    <w:sig w:usb0="E0002AFF" w:usb1="C0007843" w:usb2="00000009" w:usb3="00000000" w:csb0="000001FF" w:csb1="00000000"/>
-  </w:font>
-  <w:font w:name="Courier New">
-    <w:panose1 w:val="02070309020205020404"/>
-    <w:charset w:val="00"/>
-    <w:family w:val="modern"/>
-    <w:pitch w:val="fixed"/>
-    <w:sig w:usb0="E0002AFF" w:usb1="C0007843" w:usb2="00000009" w:usb3="00000000" w:csb0="000001FF" w:csb1="00000000"/>
-  </w:font>
-  <w:font w:name="Symbol">
-    <w:panose1 w:val="05050102010706020507"/>
-    <w:charset w:val="02"/>
-    <w:family w:val="roman"/>
-    <w:pitch w:val="variable"/>
-    <w:sig w:usb0="00000000" w:usb1="10000000" w:usb2="00000000" w:usb3="00000000" w:csb0="80000000" w:csb1="00000000"/>
-  </w:font>
-  <w:font w:name="Calibri">
-    <w:panose1 w:val="020F0502020204030204"/>
-    <w:charset w:val="00"/>
-    <w:family w:val="swiss"/>
-    <w:pitch w:val="variable"/>
-    <w:sig w:usb0="E00002FF" w:usb1="4000ACFF" w:usb2="00000001" w:usb3="00000000" w:csb0="0000019F" w:csb1="00000000"/>
-  </w:font>
-  <w:font w:name="Calibri Light">
-    <w:panose1 w:val="020F0302020204030204"/>
-    <w:charset w:val="00"/>
-    <w:family w:val="swiss"/>
-    <w:pitch w:val="variable"/>
-    <w:sig w:usb0="A00002EF" w:usb1="4000207B" w:usb2="00000000" w:usb3="00000000" w:csb0="0000019F" w:csb1="00000000"/>
-  </w:font>
-  <w:font w:name="Arial">
-    <w:panose1 w:val="020B0604020202020204"/>
-    <w:charset w:val="00"/>
-    <w:family w:val="swiss"/>
-    <w:pitch w:val="variable"/>
-    <w:sig w:usb0="E0002AFF" w:usb1="C0007843" w:usb2="00000009" w:usb3="00000000" w:csb0="000001FF" w:csb1="00000000"/>
-  </w:font>
-</w:fonts>
-</file>
-
-<file path=word/glossary/settings.xml><?xml version="1.0" encoding="utf-8"?>
-<w:settings xmlns:mc="http://schemas.openxmlformats.org/markup-compatibility/2006" xmlns:o="urn:schemas-microsoft-com:office:office" xmlns:r="http://schemas.openxmlformats.org/officeDocument/2006/relationships" xmlns:m="http://schemas.openxmlformats.org/officeDocument/2006/math" xmlns:v="urn:schemas-microsoft-com:vml" xmlns:w10="urn:schemas-microsoft-com:office:word" xmlns:w="http://schemas.openxmlformats.org/wordprocessingml/2006/main" xmlns:w14="http://schemas.microsoft.com/office/word/2010/wordml" xmlns:w15="http://schemas.microsoft.com/office/word/2012/wordml" xmlns:w16cid="http://schemas.microsoft.com/office/word/2016/wordml/cid" xmlns:w16se="http://schemas.microsoft.com/office/word/2015/wordml/symex" xmlns:sl="http://schemas.openxmlformats.org/schemaLibrary/2006/main" mc:Ignorable="w14 w15 w16se w16cid">
-  <w:view w:val="normal"/>
-  <w:defaultTabStop w:val="720"/>
-  <w:characterSpacingControl w:val="doNotCompress"/>
-  <w:compat>
-    <w:useFELayout/>
-    <w:compatSetting w:name="compatibilityMode" w:uri="http://schemas.microsoft.com/office/word" w:val="15"/>
-    <w:compatSetting w:name="overrideTableStyleFontSizeAndJustification" w:uri="http://schemas.microsoft.com/office/word" w:val="1"/>
-    <w:compatSetting w:name="enableOpenTypeFeatures" w:uri="http://schemas.microsoft.com/office/word" w:val="1"/>
-    <w:compatSetting w:name="doNotFlipMirrorIndents" w:uri="http://schemas.microsoft.com/office/word" w:val="1"/>
-    <w:compatSetting w:name="differentiateMultirowTableHeaders" w:uri="http://schemas.microsoft.com/office/word" w:val="1"/>
-    <w:compatSetting w:name="useWord2013TrackBottomHyphenation" w:uri="http://schemas.microsoft.com/office/word" w:val="0"/>
-  </w:compat>
-  <w:rsids>
-    <w:rsidRoot w:val="00211106"/>
-    <w:rsid w:val="00211106"/>
-  </w:rsids>
-  <m:mathPr>
-    <m:mathFont m:val="Cambria Math"/>
-    <m:brkBin m:val="before"/>
-    <m:brkBinSub m:val="--"/>
-    <m:smallFrac m:val="0"/>
-    <m:dispDef/>
-    <m:lMargin m:val="0"/>
-    <m:rMargin m:val="0"/>
-    <m:defJc m:val="centerGroup"/>
-    <m:wrapIndent m:val="1440"/>
-    <m:intLim m:val="subSup"/>
-    <m:naryLim m:val="undOvr"/>
-  </m:mathPr>
-  <w:themeFontLang w:val="en-CA"/>
-  <w:clrSchemeMapping w:bg1="light1" w:t1="dark1" w:bg2="light2" w:t2="dark2" w:accent1="accent1" w:accent2="accent2" w:accent3="accent3" w:accent4="accent4" w:accent5="accent5" w:accent6="accent6" w:hyperlink="hyperlink" w:followedHyperlink="followedHyperlink"/>
-  <w:decimalSymbol w:val="."/>
-  <w:listSeparator w:val=","/>
-  <w15:chartTrackingRefBased/>
-</w:settings>
-</file>
-
-<file path=word/glossary/styles.xml><?xml version="1.0" encoding="utf-8"?>
-<w:styles xmlns:mc="http://schemas.openxmlformats.org/markup-compatibility/2006" xmlns:r="http://schemas.openxmlformats.org/officeDocument/2006/relationships" xmlns:w="http://schemas.openxmlformats.org/wordprocessingml/2006/main" xmlns:w14="http://schemas.microsoft.com/office/word/2010/wordml" xmlns:w15="http://schemas.microsoft.com/office/word/2012/wordml" xmlns:w16cid="http://schemas.microsoft.com/office/word/2016/wordml/cid" xmlns:w16se="http://schemas.microsoft.com/office/word/2015/wordml/symex" mc:Ignorable="w14 w15 w16se w16cid">
-  <w:docDefaults>
-    <w:rPrDefault>
-      <w:rPr>
-        <w:rFonts w:asciiTheme="minorHAnsi" w:eastAsiaTheme="minorEastAsia" w:hAnsiTheme="minorHAnsi" w:cstheme="minorBidi"/>
-        <w:sz w:val="22"/>
-        <w:szCs w:val="22"/>
-        <w:lang w:val="en-CA" w:eastAsia="en-CA" w:bidi="ar-SA"/>
-      </w:rPr>
-    </w:rPrDefault>
-    <w:pPrDefault>
-      <w:pPr>
-        <w:spacing w:after="160" w:line="259" w:lineRule="auto"/>
-      </w:pPr>
-    </w:pPrDefault>
-  </w:docDefaults>
-  <w:latentStyles w:defLockedState="0" w:defUIPriority="99" w:defSemiHidden="0" w:defUnhideWhenUsed="0" w:defQFormat="0" w:count="375">
-    <w:lsdException w:name="Normal" w:uiPriority="0" w:qFormat="1"/>
-    <w:lsdException w:name="heading 1" w:uiPriority="9" w:qFormat="1"/>
-    <w:lsdException w:name="heading 2" w:semiHidden="1" w:uiPriority="9" w:unhideWhenUsed="1" w:qFormat="1"/>
-    <w:lsdException w:name="heading 3" w:semiHidden="1" w:uiPriority="9" w:unhideWhenUsed="1" w:qFormat="1"/>
-    <w:lsdException w:name="heading 4" w:semiHidden="1" w:uiPriority="9" w:unhideWhenUsed="1" w:qFormat="1"/>
-    <w:lsdException w:name="heading 5" w:semiHidden="1" w:uiPriority="9" w:unhideWhenUsed="1" w:qFormat="1"/>
-    <w:lsdException w:name="heading 6" w:semiHidden="1" w:uiPriority="9" w:unhideWhenUsed="1" w:qFormat="1"/>
-    <w:lsdException w:name="heading 7" w:semiHidden="1" w:uiPriority="9" w:unhideWhenUsed="1" w:qFormat="1"/>
-    <w:lsdException w:name="heading 8" w:semiHidden="1" w:uiPriority="9" w:unhideWhenUsed="1" w:qFormat="1"/>
-    <w:lsdException w:name="heading 9" w:semiHidden="1" w:uiPriority="9" w:unhideWhenUsed="1" w:qFormat="1"/>
-    <w:lsdException w:name="index 1" w:semiHidden="1" w:unhideWhenUsed="1"/>
-    <w:lsdException w:name="index 2" w:semiHidden="1" w:unhideWhenUsed="1"/>
-    <w:lsdException w:name="index 3" w:semiHidden="1" w:unhideWhenUsed="1"/>
-    <w:lsdException w:name="index 4" w:semiHidden="1" w:unhideWhenUsed="1"/>
-    <w:lsdException w:name="index 5" w:semiHidden="1" w:unhideWhenUsed="1"/>
-    <w:lsdException w:name="index 6" w:semiHidden="1" w:unhideWhenUsed="1"/>
-    <w:lsdException w:name="index 7" w:semiHidden="1" w:unhideWhenUsed="1"/>
-    <w:lsdException w:name="index 8" w:semiHidden="1" w:unhideWhenUsed="1"/>
-    <w:lsdException w:name="index 9" w:semiHidden="1" w:unhideWhenUsed="1"/>
-    <w:lsdException w:name="toc 1" w:semiHidden="1" w:uiPriority="39" w:unhideWhenUsed="1"/>
-    <w:lsdException w:name="toc 2" w:semiHidden="1" w:uiPriority="39" w:unhideWhenUsed="1"/>
-    <w:lsdException w:name="toc 3" w:semiHidden="1" w:uiPriority="39" w:unhideWhenUsed="1"/>
-    <w:lsdException w:name="toc 4" w:semiHidden="1" w:uiPriority="39" w:unhideWhenUsed="1"/>
-    <w:lsdException w:name="toc 5" w:semiHidden="1" w:uiPriority="39" w:unhideWhenUsed="1"/>
-    <w:lsdException w:name="toc 6" w:semiHidden="1" w:uiPriority="39" w:unhideWhenUsed="1"/>
-    <w:lsdException w:name="toc 7" w:semiHidden="1" w:uiPriority="39" w:unhideWhenUsed="1"/>
-    <w:lsdException w:name="toc 8" w:semiHidden="1" w:uiPriority="39" w:unhideWhenUsed="1"/>
-    <w:lsdException w:name="toc 9" w:semiHidden="1" w:uiPriority="39" w:unhideWhenUsed="1"/>
-    <w:lsdException w:name="Normal Indent" w:semiHidden="1" w:unhideWhenUsed="1"/>
-    <w:lsdException w:name="footnote text" w:semiHidden="1" w:unhideWhenUsed="1"/>
-    <w:lsdException w:name="annotation text" w:semiHidden="1" w:unhideWhenUsed="1"/>
-    <w:lsdException w:name="header" w:semiHidden="1" w:unhideWhenUsed="1"/>
-    <w:lsdException w:name="footer" w:semiHidden="1" w:unhideWhenUsed="1"/>
-    <w:lsdException w:name="index heading" w:semiHidden="1" w:unhideWhenUsed="1"/>
-    <w:lsdException w:name="caption" w:semiHidden="1" w:uiPriority="35" w:unhideWhenUsed="1" w:qFormat="1"/>
-    <w:lsdException w:name="table of figures" w:semiHidden="1" w:unhideWhenUsed="1"/>
-    <w:lsdException w:name="envelope address" w:semiHidden="1" w:unhideWhenUsed="1"/>
-    <w:lsdException w:name="envelope return" w:semiHidden="1" w:unhideWhenUsed="1"/>
-    <w:lsdException w:name="footnote reference" w:semiHidden="1" w:unhideWhenUsed="1"/>
-    <w:lsdException w:name="annotation reference" w:semiHidden="1" w:unhideWhenUsed="1"/>
-    <w:lsdException w:name="line number" w:semiHidden="1" w:unhideWhenUsed="1"/>
-    <w:lsdException w:name="page number" w:semiHidden="1" w:unhideWhenUsed="1"/>
-    <w:lsdException w:name="endnote reference" w:semiHidden="1" w:unhideWhenUsed="1"/>
-    <w:lsdException w:name="endnote text" w:semiHidden="1" w:unhideWhenUsed="1"/>
-    <w:lsdException w:name="table of authorities" w:semiHidden="1" w:unhideWhenUsed="1"/>
-    <w:lsdException w:name="macro" w:semiHidden="1" w:unhideWhenUsed="1"/>
-    <w:lsdException w:name="toa heading" w:semiHidden="1" w:unhideWhenUsed="1"/>
-    <w:lsdException w:name="List" w:semiHidden="1" w:unhideWhenUsed="1"/>
-    <w:lsdException w:name="List Bullet" w:semiHidden="1" w:unhideWhenUsed="1"/>
-    <w:lsdException w:name="List Number" w:semiHidden="1" w:unhideWhenUsed="1"/>
-    <w:lsdException w:name="List 2" w:semiHidden="1" w:unhideWhenUsed="1"/>
-    <w:lsdException w:name="List 3" w:semiHidden="1" w:unhideWhenUsed="1"/>
-    <w:lsdException w:name="List 4" w:semiHidden="1" w:unhideWhenUsed="1"/>
-    <w:lsdException w:name="List 5" w:semiHidden="1" w:unhideWhenUsed="1"/>
-    <w:lsdException w:name="List Bullet 2" w:semiHidden="1" w:unhideWhenUsed="1"/>
-    <w:lsdException w:name="List Bullet 3" w:semiHidden="1" w:unhideWhenUsed="1"/>
-    <w:lsdException w:name="List Bullet 4" w:semiHidden="1" w:unhideWhenUsed="1"/>
-    <w:lsdException w:name="List Bullet 5" w:semiHidden="1" w:unhideWhenUsed="1"/>
-    <w:lsdException w:name="List Number 2" w:semiHidden="1" w:unhideWhenUsed="1"/>
-    <w:lsdException w:name="List Number 3" w:semiHidden="1" w:unhideWhenUsed="1"/>
-    <w:lsdException w:name="List Number 4" w:semiHidden="1" w:unhideWhenUsed="1"/>
-    <w:lsdException w:name="List Number 5" w:semiHidden="1" w:unhideWhenUsed="1"/>
-    <w:lsdException w:name="Title" w:uiPriority="10" w:qFormat="1"/>
-    <w:lsdException w:name="Closing" w:semiHidden="1" w:unhideWhenUsed="1"/>
-    <w:lsdException w:name="Signature" w:semiHidden="1" w:unhideWhenUsed="1"/>
-    <w:lsdException w:name="Default Paragraph Font" w:semiHidden="1" w:uiPriority="1" w:unhideWhenUsed="1"/>
-    <w:lsdException w:name="Body Text" w:semiHidden="1" w:unhideWhenUsed="1"/>
-    <w:lsdException w:name="Body Text Indent" w:semiHidden="1" w:unhideWhenUsed="1"/>
-    <w:lsdException w:name="List Continue" w:semiHidden="1" w:unhideWhenUsed="1"/>
-    <w:lsdException w:name="List Continue 2" w:semiHidden="1" w:unhideWhenUsed="1"/>
-    <w:lsdException w:name="List Continue 3" w:semiHidden="1" w:unhideWhenUsed="1"/>
-    <w:lsdException w:name="List Continue 4" w:semiHidden="1" w:unhideWhenUsed="1"/>
-    <w:lsdException w:name="List Continue 5" w:semiHidden="1" w:unhideWhenUsed="1"/>
-    <w:lsdException w:name="Message Header" w:semiHidden="1" w:unhideWhenUsed="1"/>
-    <w:lsdException w:name="Subtitle" w:uiPriority="11" w:qFormat="1"/>
-    <w:lsdException w:name="Salutation" w:semiHidden="1" w:unhideWhenUsed="1"/>
-    <w:lsdException w:name="Date" w:semiHidden="1" w:unhideWhenUsed="1"/>
-    <w:lsdException w:name="Body Text First Indent" w:semiHidden="1" w:unhideWhenUsed="1"/>
-    <w:lsdException w:name="Body Text First Indent 2" w:semiHidden="1" w:unhideWhenUsed="1"/>
-    <w:lsdException w:name="Note Heading" w:semiHidden="1" w:unhideWhenUsed="1"/>
-    <w:lsdException w:name="Body Text 2" w:semiHidden="1" w:unhideWhenUsed="1"/>
-    <w:lsdException w:name="Body Text 3" w:semiHidden="1" w:unhideWhenUsed="1"/>
-    <w:lsdException w:name="Body Text Indent 2" w:semiHidden="1" w:unhideWhenUsed="1"/>
-    <w:lsdException w:name="Body Text Indent 3" w:semiHidden="1" w:unhideWhenUsed="1"/>
-    <w:lsdException w:name="Block Text" w:semiHidden="1" w:unhideWhenUsed="1"/>
-    <w:lsdException w:name="Hyperlink" w:semiHidden="1" w:unhideWhenUsed="1"/>
-    <w:lsdException w:name="FollowedHyperlink" w:semiHidden="1" w:unhideWhenUsed="1"/>
-    <w:lsdException w:name="Strong" w:uiPriority="22" w:qFormat="1"/>
-    <w:lsdException w:name="Emphasis" w:uiPriority="20" w:qFormat="1"/>
-    <w:lsdException w:name="Document Map" w:semiHidden="1" w:unhideWhenUsed="1"/>
-    <w:lsdException w:name="Plain Text" w:semiHidden="1" w:unhideWhenUsed="1"/>
-    <w:lsdException w:name="E-mail Signature" w:semiHidden="1" w:unhideWhenUsed="1"/>
-    <w:lsdException w:name="HTML Top of Form" w:semiHidden="1" w:unhideWhenUsed="1"/>
-    <w:lsdException w:name="HTML Bottom of Form" w:semiHidden="1" w:unhideWhenUsed="1"/>
-    <w:lsdException w:name="Normal (Web)" w:semiHidden="1" w:unhideWhenUsed="1"/>
-    <w:lsdException w:name="HTML Acronym" w:semiHidden="1" w:unhideWhenUsed="1"/>
-    <w:lsdException w:name="HTML Address" w:semiHidden="1" w:unhideWhenUsed="1"/>
-    <w:lsdException w:name="HTML Cite" w:semiHidden="1" w:unhideWhenUsed="1"/>
-    <w:lsdException w:name="HTML Code" w:semiHidden="1" w:unhideWhenUsed="1"/>
-    <w:lsdException w:name="HTML Definition" w:semiHidden="1" w:unhideWhenUsed="1"/>
-    <w:lsdException w:name="HTML Keyboard" w:semiHidden="1" w:unhideWhenUsed="1"/>
-    <w:lsdException w:name="HTML Preformatted" w:semiHidden="1" w:unhideWhenUsed="1"/>
-    <w:lsdException w:name="HTML Sample" w:semiHidden="1" w:unhideWhenUsed="1"/>
-    <w:lsdException w:name="HTML Typewriter" w:semiHidden="1" w:unhideWhenUsed="1"/>
-    <w:lsdException w:name="HTML Variable" w:semiHidden="1" w:unhideWhenUsed="1"/>
-    <w:lsdException w:name="Normal Table" w:semiHidden="1" w:unhideWhenUsed="1"/>
-    <w:lsdException w:name="annotation subject" w:semiHidden="1" w:unhideWhenUsed="1"/>
-    <w:lsdException w:name="No List" w:semiHidden="1" w:unhideWhenUsed="1"/>
-    <w:lsdException w:name="Outline List 1" w:semiHidden="1" w:unhideWhenUsed="1"/>
-    <w:lsdException w:name="Outline List 2" w:semiHidden="1" w:unhideWhenUsed="1"/>
-    <w:lsdException w:name="Outline List 3" w:semiHidden="1" w:unhideWhenUsed="1"/>
-    <w:lsdException w:name="Table Simple 1" w:semiHidden="1" w:unhideWhenUsed="1"/>
-    <w:lsdException w:name="Table Simple 2" w:semiHidden="1" w:unhideWhenUsed="1"/>
-    <w:lsdException w:name="Table Simple 3" w:semiHidden="1" w:unhideWhenUsed="1"/>
-    <w:lsdException w:name="Table Classic 1" w:semiHidden="1" w:unhideWhenUsed="1"/>
-    <w:lsdException w:name="Table Classic 2" w:semiHidden="1" w:unhideWhenUsed="1"/>
-    <w:lsdException w:name="Table Classic 3" w:semiHidden="1" w:unhideWhenUsed="1"/>
-    <w:lsdException w:name="Table Classic 4" w:semiHidden="1" w:unhideWhenUsed="1"/>
-    <w:lsdException w:name="Table Colorful 1" w:semiHidden="1" w:unhideWhenUsed="1"/>
-    <w:lsdException w:name="Table Colorful 2" w:semiHidden="1" w:unhideWhenUsed="1"/>
-    <w:lsdException w:name="Table Colorful 3" w:semiHidden="1" w:unhideWhenUsed="1"/>
-    <w:lsdException w:name="Table Columns 1" w:semiHidden="1" w:unhideWhenUsed="1"/>
-    <w:lsdException w:name="Table Columns 2" w:semiHidden="1" w:unhideWhenUsed="1"/>
-    <w:lsdException w:name="Table Columns 3" w:semiHidden="1" w:unhideWhenUsed="1"/>
-    <w:lsdException w:name="Table Columns 4" w:semiHidden="1" w:unhideWhenUsed="1"/>
-    <w:lsdException w:name="Table Columns 5" w:semiHidden="1" w:unhideWhenUsed="1"/>
-    <w:lsdException w:name="Table Grid 1" w:semiHidden="1" w:unhideWhenUsed="1"/>
-    <w:lsdException w:name="Table Grid 2" w:semiHidden="1" w:unhideWhenUsed="1"/>
-    <w:lsdException w:name="Table Grid 3" w:semiHidden="1" w:unhideWhenUsed="1"/>
-    <w:lsdException w:name="Table Grid 4" w:semiHidden="1" w:unhideWhenUsed="1"/>
-    <w:lsdException w:name="Table Grid 5" w:semiHidden="1" w:unhideWhenUsed="1"/>
-    <w:lsdException w:name="Table Grid 6" w:semiHidden="1" w:unhideWhenUsed="1"/>
-    <w:lsdException w:name="Table Grid 7" w:semiHidden="1" w:unhideWhenUsed="1"/>
-    <w:lsdException w:name="Table Grid 8" w:semiHidden="1" w:unhideWhenUsed="1"/>
-    <w:lsdException w:name="Table List 1" w:semiHidden="1" w:unhideWhenUsed="1"/>
-    <w:lsdException w:name="Table List 2" w:semiHidden="1" w:unhideWhenUsed="1"/>
-    <w:lsdException w:name="Table List 3" w:semiHidden="1" w:unhideWhenUsed="1"/>
-    <w:lsdException w:name="Table List 4" w:semiHidden="1" w:unhideWhenUsed="1"/>
-    <w:lsdException w:name="Table List 5" w:semiHidden="1" w:unhideWhenUsed="1"/>
-    <w:lsdException w:name="Table List 6" w:semiHidden="1" w:unhideWhenUsed="1"/>
-    <w:lsdException w:name="Table List 7" w:semiHidden="1" w:unhideWhenUsed="1"/>
-    <w:lsdException w:name="Table List 8" w:semiHidden="1" w:unhideWhenUsed="1"/>
-    <w:lsdException w:name="Table 3D effects 1" w:semiHidden="1" w:unhideWhenUsed="1"/>
-    <w:lsdException w:name="Table 3D effects 2" w:semiHidden="1" w:unhideWhenUsed="1"/>
-    <w:lsdException w:name="Table 3D effects 3" w:semiHidden="1" w:unhideWhenUsed="1"/>
-    <w:lsdException w:name="Table Contemporary" w:semiHidden="1" w:unhideWhenUsed="1"/>
-    <w:lsdException w:name="Table Elegant" w:semiHidden="1" w:unhideWhenUsed="1"/>
-    <w:lsdException w:name="Table Professional" w:semiHidden="1" w:unhideWhenUsed="1"/>
-    <w:lsdException w:name="Table Subtle 1" w:semiHidden="1" w:unhideWhenUsed="1"/>
-    <w:lsdException w:name="Table Subtle 2" w:semiHidden="1" w:unhideWhenUsed="1"/>
-    <w:lsdException w:name="Table Web 1" w:semiHidden="1" w:unhideWhenUsed="1"/>
-    <w:lsdException w:name="Table Web 2" w:semiHidden="1" w:unhideWhenUsed="1"/>
-    <w:lsdException w:name="Table Web 3" w:semiHidden="1" w:unhideWhenUsed="1"/>
-    <w:lsdException w:name="Balloon Text" w:semiHidden="1" w:unhideWhenUsed="1"/>
-    <w:lsdException w:name="Table Grid" w:uiPriority="39"/>
-    <w:lsdException w:name="Table Theme" w:semiHidden="1" w:unhideWhenUsed="1"/>
-    <w:lsdException w:name="Placeholder Text" w:semiHidden="1"/>
-    <w:lsdException w:name="No Spacing" w:uiPriority="1" w:qFormat="1"/>
-    <w:lsdException w:name="Light Shading" w:uiPriority="60"/>
-    <w:lsdException w:name="Light List" w:uiPriority="61"/>
-    <w:lsdException w:name="Light Grid" w:uiPriority="62"/>
-    <w:lsdException w:name="Medium Shading 1" w:uiPriority="63"/>
-    <w:lsdException w:name="Medium Shading 2" w:uiPriority="64"/>
-    <w:lsdException w:name="Medium List 1" w:uiPriority="65"/>
-    <w:lsdException w:name="Medium List 2" w:uiPriority="66"/>
-    <w:lsdException w:name="Medium Grid 1" w:uiPriority="67"/>
-    <w:lsdException w:name="Medium Grid 2" w:uiPriority="68"/>
-    <w:lsdException w:name="Medium Grid 3" w:uiPriority="69"/>
-    <w:lsdException w:name="Dark List" w:uiPriority="70"/>
-    <w:lsdException w:name="Colorful Shading" w:uiPriority="71"/>
-    <w:lsdException w:name="Colorful List" w:uiPriority="72"/>
-    <w:lsdException w:name="Colorful Grid" w:uiPriority="73"/>
-    <w:lsdException w:name="Light Shading Accent 1" w:uiPriority="60"/>
-    <w:lsdException w:name="Light List Accent 1" w:uiPriority="61"/>
-    <w:lsdException w:name="Light Grid Accent 1" w:uiPriority="62"/>
-    <w:lsdException w:name="Medium Shading 1 Accent 1" w:uiPriority="63"/>
-    <w:lsdException w:name="Medium Shading 2 Accent 1" w:uiPriority="64"/>
-    <w:lsdException w:name="Medium List 1 Accent 1" w:uiPriority="65"/>
-    <w:lsdException w:name="Revision" w:semiHidden="1"/>
-    <w:lsdException w:name="List Paragraph" w:uiPriority="34" w:qFormat="1"/>
-    <w:lsdException w:name="Quote" w:uiPriority="29" w:qFormat="1"/>
-    <w:lsdException w:name="Intense Quote" w:uiPriority="30" w:qFormat="1"/>
-    <w:lsdException w:name="Medium List 2 Accent 1" w:uiPriority="66"/>
-    <w:lsdException w:name="Medium Grid 1 Accent 1" w:uiPriority="67"/>
-    <w:lsdException w:name="Medium Grid 2 Accent 1" w:uiPriority="68"/>
-    <w:lsdException w:name="Medium Grid 3 Accent 1" w:uiPriority="69"/>
-    <w:lsdException w:name="Dark List Accent 1" w:uiPriority="70"/>
-    <w:lsdException w:name="Colorful Shading Accent 1" w:uiPriority="71"/>
-    <w:lsdException w:name="Colorful List Accent 1" w:uiPriority="72"/>
-    <w:lsdException w:name="Colorful Grid Accent 1" w:uiPriority="73"/>
-    <w:lsdException w:name="Light Shading Accent 2" w:uiPriority="60"/>
-    <w:lsdException w:name="Light List Accent 2" w:uiPriority="61"/>
-    <w:lsdException w:name="Light Grid Accent 2" w:uiPriority="62"/>
-    <w:lsdException w:name="Medium Shading 1 Accent 2" w:uiPriority="63"/>
-    <w:lsdException w:name="Medium Shading 2 Accent 2" w:uiPriority="64"/>
-    <w:lsdException w:name="Medium List 1 Accent 2" w:uiPriority="65"/>
-    <w:lsdException w:name="Medium List 2 Accent 2" w:uiPriority="66"/>
-    <w:lsdException w:name="Medium Grid 1 Accent 2" w:uiPriority="67"/>
-    <w:lsdException w:name="Medium Grid 2 Accent 2" w:uiPriority="68"/>
-    <w:lsdException w:name="Medium Grid 3 Accent 2" w:uiPriority="69"/>
-    <w:lsdException w:name="Dark List Accent 2" w:uiPriority="70"/>
-    <w:lsdException w:name="Colorful Shading Accent 2" w:uiPriority="71"/>
-    <w:lsdException w:name="Colorful List Accent 2" w:uiPriority="72"/>
-    <w:lsdException w:name="Colorful Grid Accent 2" w:uiPriority="73"/>
-    <w:lsdException w:name="Light Shading Accent 3" w:uiPriority="60"/>
-    <w:lsdException w:name="Light List Accent 3" w:uiPriority="61"/>
-    <w:lsdException w:name="Light Grid Accent 3" w:uiPriority="62"/>
-    <w:lsdException w:name="Medium Shading 1 Accent 3" w:uiPriority="63"/>
-    <w:lsdException w:name="Medium Shading 2 Accent 3" w:uiPriority="64"/>
-    <w:lsdException w:name="Medium List 1 Accent 3" w:uiPriority="65"/>
-    <w:lsdException w:name="Medium List 2 Accent 3" w:uiPriority="66"/>
-    <w:lsdException w:name="Medium Grid 1 Accent 3" w:uiPriority="67"/>
-    <w:lsdException w:name="Medium Grid 2 Accent 3" w:uiPriority="68"/>
-    <w:lsdException w:name="Medium Grid 3 Accent 3" w:uiPriority="69"/>
-    <w:lsdException w:name="Dark List Accent 3" w:uiPriority="70"/>
-    <w:lsdException w:name="Colorful Shading Accent 3" w:uiPriority="71"/>
-    <w:lsdException w:name="Colorful List Accent 3" w:uiPriority="72"/>
-    <w:lsdException w:name="Colorful Grid Accent 3" w:uiPriority="73"/>
-    <w:lsdException w:name="Light Shading Accent 4" w:uiPriority="60"/>
-    <w:lsdException w:name="Light List Accent 4" w:uiPriority="61"/>
-    <w:lsdException w:name="Light Grid Accent 4" w:uiPriority="62"/>
-    <w:lsdException w:name="Medium Shading 1 Accent 4" w:uiPriority="63"/>
-    <w:lsdException w:name="Medium Shading 2 Accent 4" w:uiPriority="64"/>
-    <w:lsdException w:name="Medium List 1 Accent 4" w:uiPriority="65"/>
-    <w:lsdException w:name="Medium List 2 Accent 4" w:uiPriority="66"/>
-    <w:lsdException w:name="Medium Grid 1 Accent 4" w:uiPriority="67"/>
-    <w:lsdException w:name="Medium Grid 2 Accent 4" w:uiPriority="68"/>
-    <w:lsdException w:name="Medium Grid 3 Accent 4" w:uiPriority="69"/>
-    <w:lsdException w:name="Dark List Accent 4" w:uiPriority="70"/>
-    <w:lsdException w:name="Colorful Shading Accent 4" w:uiPriority="71"/>
-    <w:lsdException w:name="Colorful List Accent 4" w:uiPriority="72"/>
-    <w:lsdException w:name="Colorful Grid Accent 4" w:uiPriority="73"/>
-    <w:lsdException w:name="Light Shading Accent 5" w:uiPriority="60"/>
-    <w:lsdException w:name="Light List Accent 5" w:uiPriority="61"/>
-    <w:lsdException w:name="Light Grid Accent 5" w:uiPriority="62"/>
-    <w:lsdException w:name="Medium Shading 1 Accent 5" w:uiPriority="63"/>
-    <w:lsdException w:name="Medium Shading 2 Accent 5" w:uiPriority="64"/>
-    <w:lsdException w:name="Medium List 1 Accent 5" w:uiPriority="65"/>
-    <w:lsdException w:name="Medium List 2 Accent 5" w:uiPriority="66"/>
-    <w:lsdException w:name="Medium Grid 1 Accent 5" w:uiPriority="67"/>
-    <w:lsdException w:name="Medium Grid 2 Accent 5" w:uiPriority="68"/>
-    <w:lsdException w:name="Medium Grid 3 Accent 5" w:uiPriority="69"/>
-    <w:lsdException w:name="Dark List Accent 5" w:uiPriority="70"/>
-    <w:lsdException w:name="Colorful Shading Accent 5" w:uiPriority="71"/>
-    <w:lsdException w:name="Colorful List Accent 5" w:uiPriority="72"/>
-    <w:lsdException w:name="Colorful Grid Accent 5" w:uiPriority="73"/>
-    <w:lsdException w:name="Light Shading Accent 6" w:uiPriority="60"/>
-    <w:lsdException w:name="Light List Accent 6" w:uiPriority="61"/>
-    <w:lsdException w:name="Light Grid Accent 6" w:uiPriority="62"/>
-    <w:lsdException w:name="Medium Shading 1 Accent 6" w:uiPriority="63"/>
-    <w:lsdException w:name="Medium Shading 2 Accent 6" w:uiPriority="64"/>
-    <w:lsdException w:name="Medium List 1 Accent 6" w:uiPriority="65"/>
-    <w:lsdException w:name="Medium List 2 Accent 6" w:uiPriority="66"/>
-    <w:lsdException w:name="Medium Grid 1 Accent 6" w:uiPriority="67"/>
-    <w:lsdException w:name="Medium Grid 2 Accent 6" w:uiPriority="68"/>
-    <w:lsdException w:name="Medium Grid 3 Accent 6" w:uiPriority="69"/>
-    <w:lsdException w:name="Dark List Accent 6" w:uiPriority="70"/>
-    <w:lsdException w:name="Colorful Shading Accent 6" w:uiPriority="71"/>
-    <w:lsdException w:name="Colorful List Accent 6" w:uiPriority="72"/>
-    <w:lsdException w:name="Colorful Grid Accent 6" w:uiPriority="73"/>
-    <w:lsdException w:name="Subtle Emphasis" w:uiPriority="19" w:qFormat="1"/>
-    <w:lsdException w:name="Intense Emphasis" w:uiPriority="21" w:qFormat="1"/>
-    <w:lsdException w:name="Subtle Reference" w:uiPriority="31" w:qFormat="1"/>
-    <w:lsdException w:name="Intense Reference" w:uiPriority="32" w:qFormat="1"/>
-    <w:lsdException w:name="Book Title" w:uiPriority="33" w:qFormat="1"/>
-    <w:lsdException w:name="Bibliography" w:semiHidden="1" w:uiPriority="37" w:unhideWhenUsed="1"/>
-    <w:lsdException w:name="TOC Heading" w:semiHidden="1" w:uiPriority="39" w:unhideWhenUsed="1" w:qFormat="1"/>
-    <w:lsdException w:name="Plain Table 1" w:uiPriority="41"/>
-    <w:lsdException w:name="Plain Table 2" w:uiPriority="42"/>
-    <w:lsdException w:name="Plain Table 3" w:uiPriority="43"/>
-    <w:lsdException w:name="Plain Table 4" w:uiPriority="44"/>
-    <w:lsdException w:name="Plain Table 5" w:uiPriority="45"/>
-    <w:lsdException w:name="Grid Table Light" w:uiPriority="40"/>
-    <w:lsdException w:name="Grid Table 1 Light" w:uiPriority="46"/>
-    <w:lsdException w:name="Grid Table 2" w:uiPriority="47"/>
-    <w:lsdException w:name="Grid Table 3" w:uiPriority="48"/>
-    <w:lsdException w:name="Grid Table 4" w:uiPriority="49"/>
-    <w:lsdException w:name="Grid Table 5 Dark" w:uiPriority="50"/>
-    <w:lsdException w:name="Grid Table 6 Colorful" w:uiPriority="51"/>
-    <w:lsdException w:name="Grid Table 7 Colorful" w:uiPriority="52"/>
-    <w:lsdException w:name="Grid Table 1 Light Accent 1" w:uiPriority="46"/>
-    <w:lsdException w:name="Grid Table 2 Accent 1" w:uiPriority="47"/>
-    <w:lsdException w:name="Grid Table 3 Accent 1" w:uiPriority="48"/>
-    <w:lsdException w:name="Grid Table 4 Accent 1" w:uiPriority="49"/>
-    <w:lsdException w:name="Grid Table 5 Dark Accent 1" w:uiPriority="50"/>
-    <w:lsdException w:name="Grid Table 6 Colorful Accent 1" w:uiPriority="51"/>
-    <w:lsdException w:name="Grid Table 7 Colorful Accent 1" w:uiPriority="52"/>
-    <w:lsdException w:name="Grid Table 1 Light Accent 2" w:uiPriority="46"/>
-    <w:lsdException w:name="Grid Table 2 Accent 2" w:uiPriority="47"/>
-    <w:lsdException w:name="Grid Table 3 Accent 2" w:uiPriority="48"/>
-    <w:lsdException w:name="Grid Table 4 Accent 2" w:uiPriority="49"/>
-    <w:lsdException w:name="Grid Table 5 Dark Accent 2" w:uiPriority="50"/>
-    <w:lsdException w:name="Grid Table 6 Colorful Accent 2" w:uiPriority="51"/>
-    <w:lsdException w:name="Grid Table 7 Colorful Accent 2" w:uiPriority="52"/>
-    <w:lsdException w:name="Grid Table 1 Light Accent 3" w:uiPriority="46"/>
-    <w:lsdException w:name="Grid Table 2 Accent 3" w:uiPriority="47"/>
-    <w:lsdException w:name="Grid Table 3 Accent 3" w:uiPriority="48"/>
-    <w:lsdException w:name="Grid Table 4 Accent 3" w:uiPriority="49"/>
-    <w:lsdException w:name="Grid Table 5 Dark Accent 3" w:uiPriority="50"/>
-    <w:lsdException w:name="Grid Table 6 Colorful Accent 3" w:uiPriority="51"/>
-    <w:lsdException w:name="Grid Table 7 Colorful Accent 3" w:uiPriority="52"/>
-    <w:lsdException w:name="Grid Table 1 Light Accent 4" w:uiPriority="46"/>
-    <w:lsdException w:name="Grid Table 2 Accent 4" w:uiPriority="47"/>
-    <w:lsdException w:name="Grid Table 3 Accent 4" w:uiPriority="48"/>
-    <w:lsdException w:name="Grid Table 4 Accent 4" w:uiPriority="49"/>
-    <w:lsdException w:name="Grid Table 5 Dark Accent 4" w:uiPriority="50"/>
-    <w:lsdException w:name="Grid Table 6 Colorful Accent 4" w:uiPriority="51"/>
-    <w:lsdException w:name="Grid Table 7 Colorful Accent 4" w:uiPriority="52"/>
-    <w:lsdException w:name="Grid Table 1 Light Accent 5" w:uiPriority="46"/>
-    <w:lsdException w:name="Grid Table 2 Accent 5" w:uiPriority="47"/>
-    <w:lsdException w:name="Grid Table 3 Accent 5" w:uiPriority="48"/>
-    <w:lsdException w:name="Grid Table 4 Accent 5" w:uiPriority="49"/>
-    <w:lsdException w:name="Grid Table 5 Dark Accent 5" w:uiPriority="50"/>
-    <w:lsdException w:name="Grid Table 6 Colorful Accent 5" w:uiPriority="51"/>
-    <w:lsdException w:name="Grid Table 7 Colorful Accent 5" w:uiPriority="52"/>
-    <w:lsdException w:name="Grid Table 1 Light Accent 6" w:uiPriority="46"/>
-    <w:lsdException w:name="Grid Table 2 Accent 6" w:uiPriority="47"/>
-    <w:lsdException w:name="Grid Table 3 Accent 6" w:uiPriority="48"/>
-    <w:lsdException w:name="Grid Table 4 Accent 6" w:uiPriority="49"/>
-    <w:lsdException w:name="Grid Table 5 Dark Accent 6" w:uiPriority="50"/>
-    <w:lsdException w:name="Grid Table 6 Colorful Accent 6" w:uiPriority="51"/>
-    <w:lsdException w:name="Grid Table 7 Colorful Accent 6" w:uiPriority="52"/>
-    <w:lsdException w:name="List Table 1 Light" w:uiPriority="46"/>
-    <w:lsdException w:name="List Table 2" w:uiPriority="47"/>
-    <w:lsdException w:name="List Table 3" w:uiPriority="48"/>
-    <w:lsdException w:name="List Table 4" w:uiPriority="49"/>
-    <w:lsdException w:name="List Table 5 Dark" w:uiPriority="50"/>
-    <w:lsdException w:name="List Table 6 Colorful" w:uiPriority="51"/>
-    <w:lsdException w:name="List Table 7 Colorful" w:uiPriority="52"/>
-    <w:lsdException w:name="List Table 1 Light Accent 1" w:uiPriority="46"/>
-    <w:lsdException w:name="List Table 2 Accent 1" w:uiPriority="47"/>
-    <w:lsdException w:name="List Table 3 Accent 1" w:uiPriority="48"/>
-    <w:lsdException w:name="List Table 4 Accent 1" w:uiPriority="49"/>
-    <w:lsdException w:name="List Table 5 Dark Accent 1" w:uiPriority="50"/>
-    <w:lsdException w:name="List Table 6 Colorful Accent 1" w:uiPriority="51"/>
-    <w:lsdException w:name="List Table 7 Colorful Accent 1" w:uiPriority="52"/>
-    <w:lsdException w:name="List Table 1 Light Accent 2" w:uiPriority="46"/>
-    <w:lsdException w:name="List Table 2 Accent 2" w:uiPriority="47"/>
-    <w:lsdException w:name="List Table 3 Accent 2" w:uiPriority="48"/>
-    <w:lsdException w:name="List Table 4 Accent 2" w:uiPriority="49"/>
-    <w:lsdException w:name="List Table 5 Dark Accent 2" w:uiPriority="50"/>
-    <w:lsdException w:name="List Table 6 Colorful Accent 2" w:uiPriority="51"/>
-    <w:lsdException w:name="List Table 7 Colorful Accent 2" w:uiPriority="52"/>
-    <w:lsdException w:name="List Table 1 Light Accent 3" w:uiPriority="46"/>
-    <w:lsdException w:name="List Table 2 Accent 3" w:uiPriority="47"/>
-    <w:lsdException w:name="List Table 3 Accent 3" w:uiPriority="48"/>
-    <w:lsdException w:name="List Table 4 Accent 3" w:uiPriority="49"/>
-    <w:lsdException w:name="List Table 5 Dark Accent 3" w:uiPriority="50"/>
-    <w:lsdException w:name="List Table 6 Colorful Accent 3" w:uiPriority="51"/>
-    <w:lsdException w:name="List Table 7 Colorful Accent 3" w:uiPriority="52"/>
-    <w:lsdException w:name="List Table 1 Light Accent 4" w:uiPriority="46"/>
-    <w:lsdException w:name="List Table 2 Accent 4" w:uiPriority="47"/>
-    <w:lsdException w:name="List Table 3 Accent 4" w:uiPriority="48"/>
-    <w:lsdException w:name="List Table 4 Accent 4" w:uiPriority="49"/>
-    <w:lsdException w:name="List Table 5 Dark Accent 4" w:uiPriority="50"/>
-    <w:lsdException w:name="List Table 6 Colorful Accent 4" w:uiPriority="51"/>
-    <w:lsdException w:name="List Table 7 Colorful Accent 4" w:uiPriority="52"/>
-    <w:lsdException w:name="List Table 1 Light Accent 5" w:uiPriority="46"/>
-    <w:lsdException w:name="List Table 2 Accent 5" w:uiPriority="47"/>
-    <w:lsdException w:name="List Table 3 Accent 5" w:uiPriority="48"/>
-    <w:lsdException w:name="List Table 4 Accent 5" w:uiPriority="49"/>
-    <w:lsdException w:name="List Table 5 Dark Accent 5" w:uiPriority="50"/>
-    <w:lsdException w:name="List Table 6 Colorful Accent 5" w:uiPriority="51"/>
-    <w:lsdException w:name="List Table 7 Colorful Accent 5" w:uiPriority="52"/>
-    <w:lsdException w:name="List Table 1 Light Accent 6" w:uiPriority="46"/>
-    <w:lsdException w:name="List Table 2 Accent 6" w:uiPriority="47"/>
-    <w:lsdException w:name="List Table 3 Accent 6" w:uiPriority="48"/>
-    <w:lsdException w:name="List Table 4 Accent 6" w:uiPriority="49"/>
-    <w:lsdException w:name="List Table 5 Dark Accent 6" w:uiPriority="50"/>
-    <w:lsdException w:name="List Table 6 Colorful Accent 6" w:uiPriority="51"/>
-    <w:lsdException w:name="List Table 7 Colorful Accent 6" w:uiPriority="52"/>
-    <w:lsdException w:name="Mention" w:semiHidden="1" w:unhideWhenUsed="1"/>
-    <w:lsdException w:name="Smart Hyperlink" w:semiHidden="1" w:unhideWhenUsed="1"/>
-    <w:lsdException w:name="Hashtag" w:semiHidden="1" w:unhideWhenUsed="1"/>
-    <w:lsdException w:name="Unresolved Mention" w:semiHidden="1" w:unhideWhenUsed="1"/>
-  </w:latentStyles>
-  <w:style w:type="paragraph" w:default="1" w:styleId="Normal">
-    <w:name w:val="Normal"/>
-    <w:qFormat/>
-  </w:style>
-  <w:style w:type="character" w:default="1" w:styleId="DefaultParagraphFont">
-    <w:name w:val="Default Paragraph Font"/>
-    <w:uiPriority w:val="1"/>
-    <w:semiHidden/>
-    <w:unhideWhenUsed/>
-  </w:style>
-  <w:style w:type="table" w:default="1" w:styleId="TableNormal">
-    <w:name w:val="Normal Table"/>
-    <w:uiPriority w:val="99"/>
-    <w:semiHidden/>
-    <w:unhideWhenUsed/>
-    <w:tblPr>
-      <w:tblInd w:w="0" w:type="dxa"/>
-      <w:tblCellMar>
-        <w:top w:w="0" w:type="dxa"/>
-        <w:left w:w="108" w:type="dxa"/>
-        <w:bottom w:w="0" w:type="dxa"/>
-        <w:right w:w="108" w:type="dxa"/>
-      </w:tblCellMar>
-    </w:tblPr>
-  </w:style>
-  <w:style w:type="numbering" w:default="1" w:styleId="NoList">
-    <w:name w:val="No List"/>
-    <w:uiPriority w:val="99"/>
-    <w:semiHidden/>
-    <w:unhideWhenUsed/>
-  </w:style>
-  <w:style w:type="paragraph" w:customStyle="1" w:styleId="19DD8DE04180400DA027D067F6297E7D">
-    <w:name w:val="19DD8DE04180400DA027D067F6297E7D"/>
-    <w:rsid w:val="00211106"/>
-  </w:style>
-  <w:style w:type="paragraph" w:customStyle="1" w:styleId="5EE00F889E9D41468696548F0A185E40">
-    <w:name w:val="5EE00F889E9D41468696548F0A185E40"/>
-    <w:rsid w:val="00211106"/>
-  </w:style>
-  <w:style w:type="paragraph" w:customStyle="1" w:styleId="FF6FF489501847E9AD18B87FC759B474">
-    <w:name w:val="FF6FF489501847E9AD18B87FC759B474"/>
-    <w:rsid w:val="00211106"/>
-  </w:style>
-</w:styles>
-</file>
-
-<file path=word/glossary/webSettings.xml><?xml version="1.0" encoding="utf-8"?>
-<w:webSettings xmlns:mc="http://schemas.openxmlformats.org/markup-compatibility/2006" xmlns:r="http://schemas.openxmlformats.org/officeDocument/2006/relationships" xmlns:w="http://schemas.openxmlformats.org/wordprocessingml/2006/main" xmlns:w14="http://schemas.microsoft.com/office/word/2010/wordml" xmlns:w15="http://schemas.microsoft.com/office/word/2012/wordml" xmlns:w16cid="http://schemas.microsoft.com/office/word/2016/wordml/cid" xmlns:w16se="http://schemas.microsoft.com/office/word/2015/wordml/symex" mc:Ignorable="w14 w15 w16se w16cid">
-  <w:optimizeForBrowser/>
-  <w:allowPNG/>
-</w:webSettings>
 </file>
 
 <file path=word/theme/theme1.xml><?xml version="1.0" encoding="utf-8"?>
@@ -25528,7 +24961,7 @@
 </file>
 
 <file path=customXml/itemProps1.xml><?xml version="1.0" encoding="utf-8"?>
-<ds:datastoreItem xmlns:ds="http://schemas.openxmlformats.org/officeDocument/2006/customXml" ds:itemID="{56861A89-0298-4BAF-9C51-3D46A038F539}">
+<ds:datastoreItem xmlns:ds="http://schemas.openxmlformats.org/officeDocument/2006/customXml" ds:itemID="{8D67BA41-6AB1-46B9-9B9A-738025173E14}">
   <ds:schemaRefs>
     <ds:schemaRef ds:uri="http://schemas.openxmlformats.org/officeDocument/2006/bibliography"/>
   </ds:schemaRefs>

</xml_diff>